<commit_message>
eBGP finished, IS-IS IGP first half, addressing done
-Every PE and CE are with configured with eBGP
-The first half of the backbone has IS-IS set up and working
-Addressing chart changed due to a mistake
-All the used interfaces are configured with IPv4
-Added some required fields in Documentation
</commit_message>
<xml_diff>
--- a/Документация.docx
+++ b/Документация.docx
@@ -5,306 +5,361 @@
   <w:body>
     <w:p>
       <w:pPr>
-        <w:widowControl w:val="0"/>
-        <w:pBdr>
-          <w:top w:val="nil"/>
-          <w:left w:val="nil"/>
-          <w:bottom w:val="nil"/>
-          <w:right w:val="nil"/>
-          <w:between w:val="nil"/>
-        </w:pBdr>
-        <w:ind w:left="883" w:right="792"/>
+        <w:pageBreakBefore/>
         <w:jc w:val="center"/>
         <w:rPr>
-          <w:b/>
-          <w:color w:val="000000"/>
-          <w:sz w:val="28"/>
-          <w:szCs w:val="28"/>
-        </w:rPr>
-      </w:pPr>
-      <w:r>
-        <w:rPr>
-          <w:rFonts w:ascii="Arial" w:eastAsia="Arial" w:hAnsi="Arial" w:cs="Arial"/>
-          <w:b/>
-          <w:color w:val="000000"/>
-          <w:sz w:val="28"/>
-          <w:szCs w:val="28"/>
-        </w:rPr>
-        <w:t xml:space="preserve">ТЕХНОЛОГИЧНО УЧИЛИЩЕ ЕЛЕКТРОННИ СИСТЕМИ към ТЕХНИЧЕСКИ УНИВЕРСИТЕТ - СОФИЯ </w:t>
-      </w:r>
-    </w:p>
-    <w:p>
-      <w:pPr>
-        <w:widowControl w:val="0"/>
-        <w:pBdr>
-          <w:top w:val="nil"/>
-          <w:left w:val="nil"/>
-          <w:bottom w:val="nil"/>
-          <w:right w:val="nil"/>
-          <w:between w:val="nil"/>
-        </w:pBdr>
-        <w:spacing w:before="2990"/>
-        <w:ind w:left="2208" w:right="2121"/>
-        <w:rPr>
-          <w:b/>
-          <w:color w:val="000000"/>
-          <w:sz w:val="43"/>
-          <w:szCs w:val="43"/>
-        </w:rPr>
-      </w:pPr>
-      <w:r>
-        <w:rPr>
-          <w:rFonts w:ascii="Arial" w:eastAsia="Arial" w:hAnsi="Arial" w:cs="Arial"/>
-          <w:b/>
-          <w:color w:val="000000"/>
-          <w:sz w:val="43"/>
-          <w:szCs w:val="43"/>
-        </w:rPr>
-        <w:t xml:space="preserve">ДИПЛОМНА РАБОТА </w:t>
-      </w:r>
-    </w:p>
-    <w:p>
-      <w:pPr>
-        <w:widowControl w:val="0"/>
-        <w:pBdr>
-          <w:top w:val="nil"/>
-          <w:left w:val="nil"/>
-          <w:bottom w:val="nil"/>
-          <w:right w:val="nil"/>
-          <w:between w:val="nil"/>
-        </w:pBdr>
-        <w:spacing w:before="1891"/>
-        <w:ind w:left="720" w:right="624"/>
+          <w:rFonts w:ascii="Times New Roman" w:hAnsi="Times New Roman"/>
+          <w:b/>
+          <w:sz w:val="28"/>
+        </w:rPr>
+      </w:pPr>
+      <w:r>
+        <w:rPr>
+          <w:rFonts w:ascii="Times New Roman" w:hAnsi="Times New Roman"/>
+          <w:b/>
+          <w:sz w:val="28"/>
+        </w:rPr>
+        <w:t>ТЕХНОЛОГИЧНО УЧИЛИЩЕ “ЕЛЕКТРОННИ СИСТЕМИ”</w:t>
+      </w:r>
+    </w:p>
+    <w:p>
+      <w:pPr>
         <w:jc w:val="center"/>
         <w:rPr>
-          <w:b/>
-          <w:color w:val="000000"/>
-          <w:sz w:val="28"/>
-          <w:szCs w:val="28"/>
-          <w:lang w:val="bg-BG"/>
-        </w:rPr>
-      </w:pPr>
-      <w:r>
-        <w:rPr>
-          <w:rFonts w:ascii="Arial" w:eastAsia="Arial" w:hAnsi="Arial" w:cs="Arial"/>
-          <w:b/>
-          <w:color w:val="000000"/>
-          <w:sz w:val="28"/>
-          <w:szCs w:val="28"/>
-        </w:rPr>
-        <w:t xml:space="preserve">Тема: Изграждане </w:t>
-      </w:r>
-      <w:r>
-        <w:rPr>
-          <w:rFonts w:ascii="Arial" w:eastAsia="Arial" w:hAnsi="Arial" w:cs="Arial"/>
-          <w:b/>
-          <w:color w:val="000000"/>
-          <w:sz w:val="28"/>
-          <w:szCs w:val="28"/>
-          <w:lang w:val="bg-BG"/>
-        </w:rPr>
-        <w:t xml:space="preserve">на </w:t>
-      </w:r>
-      <w:r>
-        <w:rPr>
-          <w:rFonts w:ascii="Arial" w:eastAsia="Arial" w:hAnsi="Arial" w:cs="Arial"/>
-          <w:b/>
-          <w:color w:val="000000"/>
-          <w:sz w:val="28"/>
-          <w:szCs w:val="28"/>
-          <w:lang w:val="en-US"/>
-        </w:rPr>
-        <w:t>MPLSVPN</w:t>
-      </w:r>
-      <w:r>
-        <w:rPr>
-          <w:rFonts w:ascii="Arial" w:eastAsia="Arial" w:hAnsi="Arial" w:cs="Arial"/>
-          <w:b/>
-          <w:color w:val="000000"/>
-          <w:sz w:val="28"/>
-          <w:szCs w:val="28"/>
-          <w:lang w:val="bg-BG"/>
-        </w:rPr>
-        <w:t xml:space="preserve"> мрежова архитектура</w:t>
-      </w:r>
-    </w:p>
-    <w:p>
-      <w:pPr>
-        <w:rPr>
-          <w:rFonts w:ascii="Arial" w:eastAsia="Arial" w:hAnsi="Arial" w:cs="Arial"/>
-          <w:color w:val="000000"/>
-          <w:sz w:val="28"/>
-          <w:szCs w:val="28"/>
-        </w:rPr>
-      </w:pPr>
-    </w:p>
-    <w:p>
-      <w:pPr>
-        <w:rPr>
-          <w:rFonts w:ascii="Arial" w:eastAsia="Arial" w:hAnsi="Arial" w:cs="Arial"/>
-          <w:color w:val="000000"/>
-          <w:sz w:val="28"/>
-          <w:szCs w:val="28"/>
-        </w:rPr>
-      </w:pPr>
-    </w:p>
-    <w:p>
-      <w:pPr>
-        <w:rPr>
-          <w:rFonts w:ascii="Arial" w:eastAsia="Arial" w:hAnsi="Arial" w:cs="Arial"/>
-          <w:color w:val="000000"/>
-          <w:sz w:val="28"/>
-          <w:szCs w:val="28"/>
-        </w:rPr>
-      </w:pPr>
-    </w:p>
-    <w:p>
-      <w:pPr>
-        <w:rPr>
-          <w:rFonts w:ascii="Arial" w:eastAsia="Arial" w:hAnsi="Arial" w:cs="Arial"/>
-          <w:color w:val="000000"/>
-          <w:sz w:val="28"/>
-          <w:szCs w:val="28"/>
-        </w:rPr>
-      </w:pPr>
-    </w:p>
-    <w:p>
-      <w:pPr>
-        <w:rPr>
-          <w:rFonts w:ascii="Arial" w:eastAsia="Arial" w:hAnsi="Arial" w:cs="Arial"/>
-          <w:color w:val="000000"/>
-          <w:sz w:val="28"/>
-          <w:szCs w:val="28"/>
-        </w:rPr>
-      </w:pPr>
-    </w:p>
-    <w:p>
-      <w:pPr>
-        <w:rPr>
-          <w:rFonts w:ascii="Arial" w:eastAsia="Arial" w:hAnsi="Arial" w:cs="Arial"/>
-          <w:color w:val="000000"/>
-          <w:sz w:val="28"/>
-          <w:szCs w:val="28"/>
-        </w:rPr>
-      </w:pPr>
-    </w:p>
-    <w:p>
-      <w:pPr>
-        <w:rPr>
-          <w:rFonts w:ascii="Arial" w:eastAsia="Arial" w:hAnsi="Arial" w:cs="Arial"/>
-          <w:color w:val="000000"/>
-          <w:sz w:val="28"/>
-          <w:szCs w:val="28"/>
-        </w:rPr>
-      </w:pPr>
-    </w:p>
-    <w:p>
-      <w:pPr>
-        <w:rPr>
-          <w:rFonts w:ascii="Arial" w:eastAsia="Arial" w:hAnsi="Arial" w:cs="Arial"/>
-          <w:color w:val="000000"/>
-          <w:sz w:val="28"/>
-          <w:szCs w:val="28"/>
-        </w:rPr>
-      </w:pPr>
-    </w:p>
-    <w:p>
-      <w:pPr>
-        <w:rPr>
-          <w:rFonts w:ascii="Arial" w:eastAsia="Arial" w:hAnsi="Arial" w:cs="Arial"/>
-          <w:color w:val="000000"/>
-          <w:sz w:val="28"/>
-          <w:szCs w:val="28"/>
-        </w:rPr>
-      </w:pPr>
-    </w:p>
-    <w:p>
-      <w:pPr>
-        <w:rPr>
-          <w:rFonts w:ascii="Arial" w:eastAsia="Arial" w:hAnsi="Arial" w:cs="Arial"/>
-          <w:color w:val="000000"/>
-          <w:sz w:val="28"/>
-          <w:szCs w:val="28"/>
-          <w:lang w:val="bg-BG"/>
-        </w:rPr>
-      </w:pPr>
-      <w:r>
-        <w:rPr>
-          <w:rFonts w:ascii="Arial" w:eastAsia="Arial" w:hAnsi="Arial" w:cs="Arial"/>
-          <w:color w:val="000000"/>
-          <w:sz w:val="28"/>
-          <w:szCs w:val="28"/>
-          <w:lang w:val="bg-BG"/>
+          <w:rFonts w:ascii="Times New Roman" w:hAnsi="Times New Roman"/>
+          <w:b/>
+          <w:sz w:val="28"/>
+        </w:rPr>
+      </w:pPr>
+      <w:r>
+        <w:rPr>
+          <w:rFonts w:ascii="Times New Roman" w:hAnsi="Times New Roman"/>
+          <w:b/>
+          <w:sz w:val="28"/>
+        </w:rPr>
+        <w:t>към ТЕХНИЧЕСКИ УНИВЕРСИТЕТ - СОФИЯ</w:t>
+      </w:r>
+    </w:p>
+    <w:p>
+      <w:pPr>
+        <w:jc w:val="center"/>
+        <w:rPr>
+          <w:rFonts w:ascii="Times New Roman" w:hAnsi="Times New Roman"/>
+          <w:b/>
+          <w:sz w:val="28"/>
+        </w:rPr>
+      </w:pPr>
+    </w:p>
+    <w:p>
+      <w:pPr>
+        <w:jc w:val="center"/>
+        <w:rPr>
+          <w:rFonts w:ascii="Times New Roman" w:hAnsi="Times New Roman"/>
+          <w:b/>
+        </w:rPr>
+      </w:pPr>
+    </w:p>
+    <w:p>
+      <w:pPr>
+        <w:jc w:val="center"/>
+        <w:rPr>
+          <w:rFonts w:ascii="Times New Roman" w:hAnsi="Times New Roman"/>
+          <w:b/>
+        </w:rPr>
+      </w:pPr>
+    </w:p>
+    <w:p>
+      <w:pPr>
+        <w:jc w:val="center"/>
+        <w:rPr>
+          <w:rFonts w:ascii="Times New Roman" w:hAnsi="Times New Roman"/>
+          <w:b/>
+        </w:rPr>
+      </w:pPr>
+    </w:p>
+    <w:p>
+      <w:pPr>
+        <w:jc w:val="center"/>
+        <w:rPr>
+          <w:rFonts w:ascii="Times New Roman" w:hAnsi="Times New Roman"/>
+          <w:b/>
+        </w:rPr>
+      </w:pPr>
+    </w:p>
+    <w:p>
+      <w:pPr>
+        <w:jc w:val="center"/>
+        <w:rPr>
+          <w:rFonts w:ascii="Times New Roman" w:hAnsi="Times New Roman"/>
+          <w:b/>
+          <w:lang w:val="bg-BG"/>
+        </w:rPr>
+      </w:pPr>
+    </w:p>
+    <w:p>
+      <w:pPr>
+        <w:jc w:val="center"/>
+        <w:rPr>
+          <w:rFonts w:ascii="Times New Roman" w:hAnsi="Times New Roman"/>
+          <w:b/>
+          <w:lang w:val="bg-BG"/>
+        </w:rPr>
+      </w:pPr>
+    </w:p>
+    <w:p>
+      <w:pPr>
+        <w:jc w:val="center"/>
+        <w:rPr>
+          <w:rFonts w:ascii="Times New Roman" w:hAnsi="Times New Roman"/>
+          <w:b/>
+          <w:lang w:val="bg-BG"/>
+        </w:rPr>
+      </w:pPr>
+    </w:p>
+    <w:p>
+      <w:pPr>
+        <w:jc w:val="center"/>
+        <w:rPr>
+          <w:rFonts w:ascii="Times New Roman" w:hAnsi="Times New Roman"/>
+          <w:b/>
+          <w:lang w:val="bg-BG"/>
+        </w:rPr>
+      </w:pPr>
+    </w:p>
+    <w:p>
+      <w:pPr>
+        <w:jc w:val="center"/>
+        <w:rPr>
+          <w:rFonts w:ascii="Times New Roman" w:hAnsi="Times New Roman"/>
+          <w:b/>
+          <w:lang w:val="bg-BG"/>
+        </w:rPr>
+      </w:pPr>
+    </w:p>
+    <w:p>
+      <w:pPr>
+        <w:jc w:val="center"/>
+        <w:rPr>
+          <w:rFonts w:ascii="Times New Roman" w:hAnsi="Times New Roman"/>
+          <w:b/>
+          <w:lang w:val="bg-BG"/>
+        </w:rPr>
+      </w:pPr>
+    </w:p>
+    <w:p>
+      <w:pPr>
+        <w:jc w:val="center"/>
+        <w:rPr>
+          <w:rFonts w:ascii="Times New Roman" w:hAnsi="Times New Roman"/>
+          <w:b/>
+          <w:lang w:val="bg-BG"/>
+        </w:rPr>
+      </w:pPr>
+    </w:p>
+    <w:p>
+      <w:pPr>
+        <w:jc w:val="center"/>
+        <w:rPr>
+          <w:rFonts w:ascii="Times New Roman" w:hAnsi="Times New Roman"/>
+          <w:b/>
+        </w:rPr>
+      </w:pPr>
+    </w:p>
+    <w:p>
+      <w:pPr>
+        <w:jc w:val="center"/>
+        <w:rPr>
+          <w:rFonts w:ascii="Times New Roman" w:hAnsi="Times New Roman"/>
+          <w:b/>
+          <w:spacing w:val="120"/>
+          <w:sz w:val="44"/>
+        </w:rPr>
+      </w:pPr>
+      <w:r>
+        <w:rPr>
+          <w:rFonts w:ascii="Times New Roman" w:hAnsi="Times New Roman"/>
+          <w:b/>
+          <w:spacing w:val="120"/>
+          <w:sz w:val="44"/>
+        </w:rPr>
+        <w:t>ДИПЛОМНА  РАБОТА</w:t>
+      </w:r>
+    </w:p>
+    <w:p>
+      <w:pPr>
+        <w:jc w:val="center"/>
+        <w:rPr>
+          <w:rFonts w:ascii="Times New Roman" w:hAnsi="Times New Roman"/>
+          <w:b/>
+        </w:rPr>
+      </w:pPr>
+    </w:p>
+    <w:p>
+      <w:pPr>
+        <w:rPr>
+          <w:rFonts w:ascii="Times New Roman" w:hAnsi="Times New Roman"/>
+        </w:rPr>
+      </w:pPr>
+    </w:p>
+    <w:p>
+      <w:pPr>
+        <w:rPr>
+          <w:rFonts w:ascii="Times New Roman" w:hAnsi="Times New Roman"/>
+        </w:rPr>
+      </w:pPr>
+    </w:p>
+    <w:p>
+      <w:pPr>
+        <w:rPr>
+          <w:rFonts w:ascii="Times New Roman" w:hAnsi="Times New Roman"/>
+          <w:lang w:val="bg-BG"/>
+        </w:rPr>
+      </w:pPr>
+    </w:p>
+    <w:p>
+      <w:pPr>
+        <w:rPr>
+          <w:rFonts w:ascii="Times New Roman" w:hAnsi="Times New Roman"/>
+        </w:rPr>
+      </w:pPr>
+    </w:p>
+    <w:p>
+      <w:pPr>
+        <w:jc w:val="center"/>
+        <w:rPr>
+          <w:rFonts w:ascii="Times New Roman" w:hAnsi="Times New Roman"/>
+          <w:sz w:val="28"/>
+          <w:lang w:val="bg-BG"/>
+        </w:rPr>
+      </w:pPr>
+      <w:r>
+        <w:rPr>
+          <w:rFonts w:ascii="Times New Roman" w:hAnsi="Times New Roman"/>
+          <w:sz w:val="28"/>
+        </w:rPr>
+        <w:t xml:space="preserve">Тема: Изграждане на MPLSVPN </w:t>
+      </w:r>
+      <w:r>
+        <w:rPr>
+          <w:rFonts w:ascii="Times New Roman" w:hAnsi="Times New Roman"/>
+          <w:sz w:val="28"/>
+          <w:lang w:val="bg-BG"/>
+        </w:rPr>
+        <w:t>мрежова архитектура</w:t>
+      </w:r>
+    </w:p>
+    <w:p>
+      <w:pPr>
+        <w:rPr>
+          <w:rFonts w:ascii="Times New Roman" w:hAnsi="Times New Roman"/>
+          <w:sz w:val="28"/>
+        </w:rPr>
+      </w:pPr>
+    </w:p>
+    <w:p>
+      <w:pPr>
+        <w:rPr>
+          <w:rFonts w:ascii="Times New Roman" w:hAnsi="Times New Roman"/>
+          <w:sz w:val="28"/>
+        </w:rPr>
+      </w:pPr>
+    </w:p>
+    <w:p>
+      <w:pPr>
+        <w:rPr>
+          <w:rFonts w:ascii="Times New Roman" w:hAnsi="Times New Roman"/>
+          <w:sz w:val="28"/>
+        </w:rPr>
+      </w:pPr>
+    </w:p>
+    <w:p>
+      <w:pPr>
+        <w:rPr>
+          <w:rFonts w:ascii="Times New Roman" w:hAnsi="Times New Roman"/>
+          <w:sz w:val="28"/>
+        </w:rPr>
+      </w:pPr>
+    </w:p>
+    <w:p>
+      <w:pPr>
+        <w:rPr>
+          <w:rFonts w:ascii="Times New Roman" w:hAnsi="Times New Roman"/>
+          <w:sz w:val="28"/>
+        </w:rPr>
+      </w:pPr>
+    </w:p>
+    <w:p>
+      <w:pPr>
+        <w:rPr>
+          <w:rFonts w:ascii="Times New Roman" w:hAnsi="Times New Roman"/>
+          <w:sz w:val="28"/>
+        </w:rPr>
+      </w:pPr>
+    </w:p>
+    <w:p>
+      <w:pPr>
+        <w:rPr>
+          <w:rFonts w:ascii="Times New Roman" w:hAnsi="Times New Roman"/>
+          <w:sz w:val="28"/>
+        </w:rPr>
+      </w:pPr>
+    </w:p>
+    <w:p>
+      <w:pPr>
+        <w:rPr>
+          <w:rFonts w:ascii="Times New Roman" w:hAnsi="Times New Roman"/>
+          <w:sz w:val="28"/>
+          <w:lang w:val="bg-BG"/>
+        </w:rPr>
+      </w:pPr>
+    </w:p>
+    <w:p>
+      <w:pPr>
+        <w:jc w:val="center"/>
+        <w:rPr>
+          <w:rFonts w:ascii="Times New Roman" w:hAnsi="Times New Roman"/>
+          <w:sz w:val="28"/>
+        </w:rPr>
+      </w:pPr>
+      <w:r>
+        <w:rPr>
+          <w:rFonts w:ascii="Times New Roman" w:hAnsi="Times New Roman"/>
+          <w:sz w:val="28"/>
         </w:rPr>
         <w:t>Дипломант:</w:t>
       </w:r>
       <w:r>
         <w:rPr>
-          <w:rFonts w:ascii="Arial" w:eastAsia="Arial" w:hAnsi="Arial" w:cs="Arial"/>
-          <w:color w:val="000000"/>
-          <w:sz w:val="28"/>
-          <w:szCs w:val="28"/>
-          <w:lang w:val="bg-BG"/>
+          <w:rFonts w:ascii="Times New Roman" w:hAnsi="Times New Roman"/>
+          <w:sz w:val="28"/>
         </w:rPr>
         <w:tab/>
       </w:r>
       <w:r>
         <w:rPr>
-          <w:rFonts w:ascii="Arial" w:eastAsia="Arial" w:hAnsi="Arial" w:cs="Arial"/>
-          <w:color w:val="000000"/>
-          <w:sz w:val="28"/>
-          <w:szCs w:val="28"/>
-          <w:lang w:val="bg-BG"/>
+          <w:rFonts w:ascii="Times New Roman" w:hAnsi="Times New Roman"/>
+          <w:sz w:val="28"/>
         </w:rPr>
         <w:tab/>
       </w:r>
       <w:r>
         <w:rPr>
-          <w:rFonts w:ascii="Arial" w:eastAsia="Arial" w:hAnsi="Arial" w:cs="Arial"/>
-          <w:color w:val="000000"/>
-          <w:sz w:val="28"/>
-          <w:szCs w:val="28"/>
-          <w:lang w:val="bg-BG"/>
+          <w:rFonts w:ascii="Times New Roman" w:hAnsi="Times New Roman"/>
+          <w:sz w:val="28"/>
         </w:rPr>
         <w:tab/>
       </w:r>
       <w:r>
         <w:rPr>
-          <w:rFonts w:ascii="Arial" w:eastAsia="Arial" w:hAnsi="Arial" w:cs="Arial"/>
-          <w:color w:val="000000"/>
-          <w:sz w:val="28"/>
-          <w:szCs w:val="28"/>
-          <w:lang w:val="bg-BG"/>
+          <w:rFonts w:ascii="Times New Roman" w:hAnsi="Times New Roman"/>
+          <w:sz w:val="28"/>
         </w:rPr>
         <w:tab/>
       </w:r>
       <w:r>
         <w:rPr>
-          <w:rFonts w:ascii="Arial" w:eastAsia="Arial" w:hAnsi="Arial" w:cs="Arial"/>
-          <w:color w:val="000000"/>
-          <w:sz w:val="28"/>
-          <w:szCs w:val="28"/>
-          <w:lang w:val="bg-BG"/>
-        </w:rPr>
-        <w:tab/>
-      </w:r>
-      <w:r>
-        <w:rPr>
-          <w:rFonts w:ascii="Arial" w:eastAsia="Arial" w:hAnsi="Arial" w:cs="Arial"/>
-          <w:color w:val="000000"/>
-          <w:sz w:val="28"/>
-          <w:szCs w:val="28"/>
-          <w:lang w:val="bg-BG"/>
-        </w:rPr>
-        <w:tab/>
-      </w:r>
-      <w:r>
-        <w:rPr>
-          <w:rFonts w:ascii="Arial" w:eastAsia="Arial" w:hAnsi="Arial" w:cs="Arial"/>
-          <w:color w:val="000000"/>
-          <w:sz w:val="28"/>
-          <w:szCs w:val="28"/>
-          <w:lang w:val="bg-BG"/>
+          <w:rFonts w:ascii="Times New Roman" w:hAnsi="Times New Roman"/>
+          <w:sz w:val="28"/>
         </w:rPr>
         <w:tab/>
         <w:t>Научен ръководител:</w:t>
@@ -312,189 +367,183 @@
     </w:p>
     <w:p>
       <w:pPr>
-        <w:rPr>
-          <w:rFonts w:ascii="Arial" w:eastAsia="Arial" w:hAnsi="Arial" w:cs="Arial"/>
+        <w:spacing w:before="120"/>
+        <w:ind w:firstLine="720"/>
+        <w:rPr>
+          <w:rFonts w:ascii="Times New Roman" w:hAnsi="Times New Roman"/>
           <w:i/>
           <w:iCs/>
-          <w:color w:val="000000"/>
-          <w:sz w:val="22"/>
-          <w:szCs w:val="22"/>
-          <w:lang w:val="bg-BG"/>
-        </w:rPr>
-      </w:pPr>
-      <w:r>
-        <w:rPr>
-          <w:rFonts w:ascii="Arial" w:eastAsia="Arial" w:hAnsi="Arial" w:cs="Arial"/>
+        </w:rPr>
+      </w:pPr>
+      <w:r>
+        <w:rPr>
+          <w:rFonts w:ascii="Times New Roman" w:hAnsi="Times New Roman"/>
           <w:i/>
           <w:iCs/>
-          <w:color w:val="000000"/>
-          <w:sz w:val="22"/>
-          <w:szCs w:val="22"/>
-          <w:lang w:val="bg-BG"/>
-        </w:rPr>
-        <w:t>Александър Павлов</w:t>
-      </w:r>
-      <w:r>
-        <w:rPr>
-          <w:rFonts w:ascii="Arial" w:eastAsia="Arial" w:hAnsi="Arial" w:cs="Arial"/>
+          <w:lang w:val="bg-BG"/>
+        </w:rPr>
+        <w:t xml:space="preserve">     </w:t>
+      </w:r>
+      <w:r>
+        <w:rPr>
+          <w:rFonts w:ascii="Times New Roman" w:hAnsi="Times New Roman"/>
           <w:i/>
           <w:iCs/>
-          <w:color w:val="000000"/>
-          <w:sz w:val="22"/>
-          <w:szCs w:val="22"/>
-          <w:lang w:val="bg-BG"/>
-        </w:rPr>
-        <w:tab/>
-      </w:r>
-      <w:r>
-        <w:rPr>
-          <w:rFonts w:ascii="Arial" w:eastAsia="Arial" w:hAnsi="Arial" w:cs="Arial"/>
+        </w:rPr>
+        <w:t>Александър Павлов</w:t>
+      </w:r>
+      <w:r>
+        <w:rPr>
+          <w:rFonts w:ascii="Times New Roman" w:hAnsi="Times New Roman"/>
           <w:i/>
           <w:iCs/>
-          <w:color w:val="000000"/>
-          <w:sz w:val="22"/>
-          <w:szCs w:val="22"/>
-          <w:lang w:val="bg-BG"/>
+          <w:sz w:val="28"/>
         </w:rPr>
         <w:tab/>
       </w:r>
       <w:r>
         <w:rPr>
-          <w:rFonts w:ascii="Arial" w:eastAsia="Arial" w:hAnsi="Arial" w:cs="Arial"/>
+          <w:rFonts w:ascii="Times New Roman" w:hAnsi="Times New Roman"/>
           <w:i/>
           <w:iCs/>
-          <w:color w:val="000000"/>
-          <w:sz w:val="22"/>
-          <w:szCs w:val="22"/>
-          <w:lang w:val="bg-BG"/>
+          <w:sz w:val="28"/>
         </w:rPr>
         <w:tab/>
       </w:r>
       <w:r>
         <w:rPr>
-          <w:rFonts w:ascii="Arial" w:eastAsia="Arial" w:hAnsi="Arial" w:cs="Arial"/>
+          <w:rFonts w:ascii="Times New Roman" w:hAnsi="Times New Roman"/>
           <w:i/>
           <w:iCs/>
-          <w:color w:val="000000"/>
-          <w:sz w:val="22"/>
-          <w:szCs w:val="22"/>
-          <w:lang w:val="bg-BG"/>
+          <w:sz w:val="28"/>
         </w:rPr>
         <w:tab/>
       </w:r>
       <w:r>
         <w:rPr>
-          <w:rFonts w:ascii="Arial" w:eastAsia="Arial" w:hAnsi="Arial" w:cs="Arial"/>
+          <w:rFonts w:ascii="Times New Roman" w:hAnsi="Times New Roman"/>
           <w:i/>
           <w:iCs/>
-          <w:color w:val="000000"/>
-          <w:sz w:val="22"/>
-          <w:szCs w:val="22"/>
-          <w:lang w:val="bg-BG"/>
+          <w:sz w:val="28"/>
         </w:rPr>
         <w:tab/>
       </w:r>
       <w:r>
         <w:rPr>
-          <w:rFonts w:ascii="Arial" w:eastAsia="Arial" w:hAnsi="Arial" w:cs="Arial"/>
+          <w:rFonts w:ascii="Times New Roman" w:hAnsi="Times New Roman"/>
           <w:i/>
           <w:iCs/>
-          <w:color w:val="000000"/>
-          <w:sz w:val="22"/>
-          <w:szCs w:val="22"/>
-          <w:lang w:val="bg-BG"/>
-        </w:rPr>
-        <w:tab/>
-      </w:r>
-      <w:r>
-        <w:rPr>
-          <w:rFonts w:ascii="Arial" w:eastAsia="Arial" w:hAnsi="Arial" w:cs="Arial"/>
+        </w:rPr>
+        <w:t xml:space="preserve">   </w:t>
+      </w:r>
+      <w:r>
+        <w:rPr>
+          <w:rFonts w:ascii="Times New Roman" w:hAnsi="Times New Roman"/>
           <w:i/>
           <w:iCs/>
-          <w:color w:val="000000"/>
-          <w:sz w:val="22"/>
-          <w:szCs w:val="22"/>
-          <w:lang w:val="bg-BG"/>
-        </w:rPr>
-        <w:tab/>
-        <w:t>Христо Войнски</w:t>
-      </w:r>
-    </w:p>
-    <w:p>
-      <w:pPr>
-        <w:rPr>
-          <w:rFonts w:ascii="Arial" w:eastAsia="Arial" w:hAnsi="Arial" w:cs="Arial"/>
+        </w:rPr>
+        <w:t xml:space="preserve">  </w:t>
+      </w:r>
+      <w:r>
+        <w:rPr>
+          <w:rFonts w:ascii="Times New Roman" w:hAnsi="Times New Roman"/>
           <w:i/>
           <w:iCs/>
-          <w:color w:val="000000"/>
-          <w:sz w:val="22"/>
-          <w:szCs w:val="22"/>
-          <w:lang w:val="bg-BG"/>
-        </w:rPr>
-      </w:pPr>
-    </w:p>
-    <w:p>
-      <w:pPr>
-        <w:rPr>
-          <w:rFonts w:ascii="Arial" w:eastAsia="Arial" w:hAnsi="Arial" w:cs="Arial"/>
+          <w:lang w:val="bg-BG"/>
+        </w:rPr>
+        <w:t>Христо</w:t>
+      </w:r>
+      <w:r>
+        <w:rPr>
+          <w:rFonts w:ascii="Times New Roman" w:hAnsi="Times New Roman"/>
           <w:i/>
           <w:iCs/>
-          <w:color w:val="000000"/>
-          <w:sz w:val="22"/>
-          <w:szCs w:val="22"/>
-          <w:lang w:val="bg-BG"/>
-        </w:rPr>
-      </w:pPr>
-    </w:p>
-    <w:p>
-      <w:pPr>
-        <w:rPr>
-          <w:rFonts w:ascii="Arial" w:eastAsia="Arial" w:hAnsi="Arial" w:cs="Arial"/>
-          <w:i/>
-          <w:iCs/>
-          <w:color w:val="000000"/>
-          <w:sz w:val="22"/>
-          <w:szCs w:val="22"/>
-          <w:lang w:val="bg-BG"/>
-        </w:rPr>
-      </w:pPr>
-    </w:p>
-    <w:p>
-      <w:pPr>
-        <w:rPr>
-          <w:rFonts w:ascii="Arial" w:eastAsia="Arial" w:hAnsi="Arial" w:cs="Arial"/>
-          <w:i/>
-          <w:iCs/>
-          <w:color w:val="000000"/>
-          <w:sz w:val="22"/>
-          <w:szCs w:val="22"/>
-          <w:lang w:val="bg-BG"/>
-        </w:rPr>
-      </w:pPr>
-    </w:p>
-    <w:p>
-      <w:pPr>
-        <w:rPr>
-          <w:rFonts w:ascii="Arial" w:eastAsia="Arial" w:hAnsi="Arial" w:cs="Arial"/>
-          <w:i/>
-          <w:iCs/>
-          <w:color w:val="000000"/>
-          <w:sz w:val="22"/>
-          <w:szCs w:val="22"/>
-          <w:lang w:val="bg-BG"/>
-        </w:rPr>
-      </w:pPr>
-    </w:p>
-    <w:p>
-      <w:pPr>
-        <w:rPr>
-          <w:rFonts w:ascii="Arial" w:eastAsia="Arial" w:hAnsi="Arial" w:cs="Arial"/>
-          <w:i/>
-          <w:iCs/>
-          <w:color w:val="000000"/>
-          <w:sz w:val="22"/>
-          <w:szCs w:val="22"/>
-          <w:lang w:val="bg-BG"/>
+        </w:rPr>
+        <w:t xml:space="preserve"> Войнски</w:t>
+      </w:r>
+    </w:p>
+    <w:p>
+      <w:pPr>
+        <w:rPr>
+          <w:rFonts w:ascii="Times New Roman" w:hAnsi="Times New Roman"/>
+          <w:sz w:val="28"/>
+        </w:rPr>
+      </w:pPr>
+    </w:p>
+    <w:p>
+      <w:pPr>
+        <w:rPr>
+          <w:rFonts w:ascii="Times New Roman" w:hAnsi="Times New Roman"/>
+          <w:sz w:val="28"/>
+        </w:rPr>
+      </w:pPr>
+    </w:p>
+    <w:p>
+      <w:pPr>
+        <w:rPr>
+          <w:rFonts w:ascii="Times New Roman" w:hAnsi="Times New Roman"/>
+          <w:sz w:val="28"/>
+        </w:rPr>
+      </w:pPr>
+    </w:p>
+    <w:p>
+      <w:pPr>
+        <w:rPr>
+          <w:rFonts w:ascii="Times New Roman" w:hAnsi="Times New Roman"/>
+          <w:sz w:val="28"/>
+        </w:rPr>
+      </w:pPr>
+    </w:p>
+    <w:p>
+      <w:pPr>
+        <w:rPr>
+          <w:rFonts w:ascii="Times New Roman" w:hAnsi="Times New Roman"/>
+          <w:sz w:val="28"/>
+          <w:lang w:val="bg-BG"/>
+        </w:rPr>
+      </w:pPr>
+    </w:p>
+    <w:p>
+      <w:pPr>
+        <w:rPr>
+          <w:rFonts w:ascii="Times New Roman" w:hAnsi="Times New Roman"/>
+          <w:sz w:val="28"/>
+          <w:lang w:val="bg-BG"/>
+        </w:rPr>
+      </w:pPr>
+    </w:p>
+    <w:p>
+      <w:pPr>
+        <w:rPr>
+          <w:rFonts w:ascii="Times New Roman" w:hAnsi="Times New Roman"/>
+          <w:sz w:val="28"/>
+          <w:lang w:val="bg-BG"/>
+        </w:rPr>
+      </w:pPr>
+    </w:p>
+    <w:p>
+      <w:pPr>
+        <w:rPr>
+          <w:rFonts w:ascii="Times New Roman" w:hAnsi="Times New Roman"/>
+          <w:sz w:val="28"/>
+          <w:lang w:val="bg-BG"/>
+        </w:rPr>
+      </w:pPr>
+    </w:p>
+    <w:p>
+      <w:pPr>
+        <w:rPr>
+          <w:rFonts w:ascii="Times New Roman" w:hAnsi="Times New Roman"/>
+          <w:sz w:val="28"/>
+          <w:lang w:val="bg-BG"/>
+        </w:rPr>
+      </w:pPr>
+    </w:p>
+    <w:p>
+      <w:pPr>
+        <w:rPr>
+          <w:rFonts w:ascii="Times New Roman" w:hAnsi="Times New Roman"/>
+          <w:sz w:val="28"/>
         </w:rPr>
       </w:pPr>
     </w:p>
@@ -502,20 +551,16 @@
       <w:pPr>
         <w:jc w:val="center"/>
         <w:rPr>
-          <w:rFonts w:ascii="Arial" w:eastAsia="Arial" w:hAnsi="Arial" w:cs="Arial"/>
-          <w:b/>
-          <w:color w:val="000000"/>
-          <w:sz w:val="28"/>
-          <w:szCs w:val="28"/>
-        </w:rPr>
-      </w:pPr>
-      <w:r>
-        <w:rPr>
-          <w:rFonts w:ascii="Arial" w:eastAsia="Arial" w:hAnsi="Arial" w:cs="Arial"/>
-          <w:b/>
-          <w:color w:val="000000"/>
-          <w:sz w:val="28"/>
-          <w:szCs w:val="28"/>
+          <w:rFonts w:ascii="Times New Roman" w:hAnsi="Times New Roman"/>
+          <w:spacing w:val="120"/>
+          <w:sz w:val="28"/>
+        </w:rPr>
+      </w:pPr>
+      <w:r>
+        <w:rPr>
+          <w:rFonts w:ascii="Times New Roman" w:hAnsi="Times New Roman"/>
+          <w:spacing w:val="120"/>
+          <w:sz w:val="28"/>
         </w:rPr>
         <w:t>СОФИЯ</w:t>
       </w:r>
@@ -524,63 +569,32 @@
       <w:pPr>
         <w:jc w:val="center"/>
         <w:rPr>
-          <w:rFonts w:ascii="Arial" w:eastAsia="Arial" w:hAnsi="Arial" w:cs="Arial"/>
-          <w:b/>
-          <w:color w:val="000000"/>
-          <w:sz w:val="28"/>
-          <w:szCs w:val="28"/>
-        </w:rPr>
-      </w:pPr>
+          <w:rFonts w:ascii="Times New Roman" w:hAnsi="Times New Roman"/>
+          <w:spacing w:val="120"/>
+          <w:sz w:val="28"/>
+        </w:rPr>
+      </w:pPr>
+      <w:r>
+        <w:rPr>
+          <w:rFonts w:ascii="Times New Roman" w:hAnsi="Times New Roman"/>
+          <w:spacing w:val="120"/>
+          <w:sz w:val="28"/>
+        </w:rPr>
+        <w:t>2020</w:t>
+      </w:r>
     </w:p>
     <w:p>
       <w:pPr>
         <w:jc w:val="center"/>
         <w:rPr>
-          <w:rFonts w:ascii="Arial" w:eastAsia="Arial" w:hAnsi="Arial" w:cs="Arial"/>
-          <w:b/>
-          <w:color w:val="000000"/>
-          <w:sz w:val="28"/>
-          <w:szCs w:val="28"/>
-          <w:lang w:val="bg-BG"/>
-        </w:rPr>
-      </w:pPr>
-      <w:r>
-        <w:rPr>
-          <w:rFonts w:ascii="Arial" w:eastAsia="Arial" w:hAnsi="Arial" w:cs="Arial"/>
-          <w:b/>
-          <w:color w:val="000000"/>
-          <w:sz w:val="28"/>
-          <w:szCs w:val="28"/>
-          <w:lang w:val="bg-BG"/>
-        </w:rPr>
-        <w:t>20</w:t>
-      </w:r>
-      <w:r>
-        <w:rPr>
-          <w:rFonts w:ascii="Arial" w:eastAsia="Arial" w:hAnsi="Arial" w:cs="Arial"/>
-          <w:b/>
-          <w:color w:val="000000"/>
-          <w:sz w:val="28"/>
-          <w:szCs w:val="28"/>
-          <w:lang w:val="bg-BG"/>
-        </w:rPr>
-        <w:t>20</w:t>
-      </w:r>
-    </w:p>
-    <w:p>
-      <w:pPr>
-        <w:rPr>
-          <w:rFonts w:ascii="Arial" w:eastAsia="Arial" w:hAnsi="Arial" w:cs="Arial"/>
-          <w:b/>
-          <w:color w:val="000000"/>
-          <w:sz w:val="28"/>
-          <w:szCs w:val="28"/>
-          <w:lang w:val="bg-BG"/>
-        </w:rPr>
-      </w:pPr>
-      <w:r>
-        <w:rPr>
-          <w:rFonts w:ascii="Arial" w:eastAsia="Arial" w:hAnsi="Arial" w:cs="Arial"/>
+          <w:rFonts w:ascii="Times New Roman" w:eastAsia="Times New Roman" w:hAnsi="Times New Roman" w:cs="Times New Roman"/>
+          <w:b/>
+          <w:sz w:val="48"/>
+          <w:szCs w:val="48"/>
+        </w:rPr>
+      </w:pPr>
+      <w:r>
+        <w:rPr>
           <w:b/>
           <w:color w:val="000000"/>
           <w:sz w:val="28"/>
@@ -589,17 +603,464 @@
         </w:rPr>
         <w:br w:type="page"/>
       </w:r>
-    </w:p>
-    <w:p>
-      <w:pPr>
-        <w:rPr>
-          <w:b/>
-          <w:color w:val="000000"/>
-          <w:sz w:val="28"/>
-          <w:szCs w:val="28"/>
-          <w:lang w:val="bg-BG"/>
-        </w:rPr>
-      </w:pPr>
+      <w:r>
+        <w:rPr>
+          <w:rFonts w:ascii="Times New Roman" w:eastAsia="Times New Roman" w:hAnsi="Times New Roman" w:cs="Times New Roman"/>
+          <w:b/>
+          <w:sz w:val="48"/>
+          <w:szCs w:val="48"/>
+        </w:rPr>
+        <w:lastRenderedPageBreak/>
+        <w:t>ЗАДАНИЕ</w:t>
+      </w:r>
+    </w:p>
+    <w:p>
+      <w:pPr>
+        <w:jc w:val="center"/>
+        <w:rPr>
+          <w:rFonts w:ascii="Times New Roman" w:eastAsia="Times New Roman" w:hAnsi="Times New Roman" w:cs="Times New Roman"/>
+          <w:b/>
+          <w:sz w:val="48"/>
+          <w:szCs w:val="48"/>
+        </w:rPr>
+      </w:pPr>
+      <w:r>
+        <w:rPr>
+          <w:rFonts w:ascii="Times New Roman" w:eastAsia="Times New Roman" w:hAnsi="Times New Roman" w:cs="Times New Roman"/>
+          <w:b/>
+          <w:sz w:val="48"/>
+          <w:szCs w:val="48"/>
+        </w:rPr>
+        <w:t>за дипломна работа</w:t>
+      </w:r>
+    </w:p>
+    <w:p>
+      <w:pPr>
+        <w:rPr>
+          <w:rFonts w:ascii="Times New Roman" w:eastAsia="Times New Roman" w:hAnsi="Times New Roman" w:cs="Times New Roman"/>
+          <w:sz w:val="28"/>
+          <w:szCs w:val="28"/>
+        </w:rPr>
+      </w:pPr>
+    </w:p>
+    <w:p>
+      <w:pPr>
+        <w:jc w:val="center"/>
+        <w:rPr>
+          <w:rFonts w:ascii="Times New Roman" w:eastAsia="Times New Roman" w:hAnsi="Times New Roman" w:cs="Times New Roman"/>
+          <w:sz w:val="28"/>
+          <w:szCs w:val="28"/>
+        </w:rPr>
+      </w:pPr>
+      <w:r>
+        <w:rPr>
+          <w:rFonts w:ascii="Times New Roman" w:eastAsia="Times New Roman" w:hAnsi="Times New Roman" w:cs="Times New Roman"/>
+          <w:sz w:val="28"/>
+          <w:szCs w:val="28"/>
+        </w:rPr>
+        <w:t>на ученика Александър</w:t>
+      </w:r>
+      <w:r>
+        <w:rPr>
+          <w:rFonts w:ascii="Times New Roman" w:eastAsia="Times New Roman" w:hAnsi="Times New Roman" w:cs="Times New Roman"/>
+          <w:sz w:val="28"/>
+          <w:szCs w:val="28"/>
+          <w:lang w:val="bg-BG"/>
+        </w:rPr>
+        <w:t xml:space="preserve"> Кирилов</w:t>
+      </w:r>
+      <w:r>
+        <w:rPr>
+          <w:rFonts w:ascii="Times New Roman" w:eastAsia="Times New Roman" w:hAnsi="Times New Roman" w:cs="Times New Roman"/>
+          <w:sz w:val="28"/>
+          <w:szCs w:val="28"/>
+        </w:rPr>
+        <w:t xml:space="preserve"> Павлов 12 </w:t>
+      </w:r>
+      <w:r>
+        <w:rPr>
+          <w:rFonts w:ascii="Times New Roman" w:eastAsia="Times New Roman" w:hAnsi="Times New Roman" w:cs="Times New Roman"/>
+          <w:sz w:val="28"/>
+          <w:szCs w:val="28"/>
+          <w:lang w:val="bg-BG"/>
+        </w:rPr>
+        <w:t>„</w:t>
+      </w:r>
+      <w:r>
+        <w:rPr>
+          <w:rFonts w:ascii="Times New Roman" w:eastAsia="Times New Roman" w:hAnsi="Times New Roman" w:cs="Times New Roman"/>
+          <w:sz w:val="28"/>
+          <w:szCs w:val="28"/>
+        </w:rPr>
+        <w:t>в” клас</w:t>
+      </w:r>
+    </w:p>
+    <w:p>
+      <w:pPr>
+        <w:rPr>
+          <w:rFonts w:ascii="Times New Roman" w:eastAsia="Times New Roman" w:hAnsi="Times New Roman" w:cs="Times New Roman"/>
+          <w:sz w:val="28"/>
+          <w:szCs w:val="28"/>
+        </w:rPr>
+      </w:pPr>
+    </w:p>
+    <w:p>
+      <w:pPr>
+        <w:rPr>
+          <w:rFonts w:ascii="Times New Roman" w:eastAsia="Times New Roman" w:hAnsi="Times New Roman" w:cs="Times New Roman"/>
+          <w:sz w:val="28"/>
+          <w:szCs w:val="28"/>
+        </w:rPr>
+      </w:pPr>
+    </w:p>
+    <w:p>
+      <w:pPr>
+        <w:rPr>
+          <w:rFonts w:ascii="Times New Roman" w:eastAsia="Times New Roman" w:hAnsi="Times New Roman" w:cs="Times New Roman"/>
+          <w:sz w:val="28"/>
+          <w:szCs w:val="28"/>
+        </w:rPr>
+      </w:pPr>
+    </w:p>
+    <w:p>
+      <w:pPr>
+        <w:numPr>
+          <w:ilvl w:val="0"/>
+          <w:numId w:val="4"/>
+        </w:numPr>
+        <w:rPr>
+          <w:rFonts w:ascii="Times New Roman" w:eastAsia="Times New Roman" w:hAnsi="Times New Roman" w:cs="Times New Roman"/>
+          <w:sz w:val="28"/>
+          <w:szCs w:val="28"/>
+        </w:rPr>
+      </w:pPr>
+      <w:r>
+        <w:rPr>
+          <w:rFonts w:ascii="Times New Roman" w:eastAsia="Times New Roman" w:hAnsi="Times New Roman" w:cs="Times New Roman"/>
+          <w:sz w:val="28"/>
+          <w:szCs w:val="28"/>
+        </w:rPr>
+        <w:t>Тема: Изграждане на MPLSVPN мрежова архитектура</w:t>
+      </w:r>
+    </w:p>
+    <w:p>
+      <w:pPr>
+        <w:ind w:left="720"/>
+        <w:rPr>
+          <w:rFonts w:ascii="Times New Roman" w:eastAsia="Times New Roman" w:hAnsi="Times New Roman" w:cs="Times New Roman"/>
+          <w:sz w:val="28"/>
+          <w:szCs w:val="28"/>
+        </w:rPr>
+      </w:pPr>
+    </w:p>
+    <w:p>
+      <w:pPr>
+        <w:numPr>
+          <w:ilvl w:val="0"/>
+          <w:numId w:val="4"/>
+        </w:numPr>
+        <w:rPr>
+          <w:rFonts w:ascii="Times New Roman" w:eastAsia="Times New Roman" w:hAnsi="Times New Roman" w:cs="Times New Roman"/>
+          <w:sz w:val="28"/>
+          <w:szCs w:val="28"/>
+        </w:rPr>
+      </w:pPr>
+      <w:r>
+        <w:rPr>
+          <w:rFonts w:ascii="Times New Roman" w:eastAsia="Times New Roman" w:hAnsi="Times New Roman" w:cs="Times New Roman"/>
+          <w:sz w:val="28"/>
+          <w:szCs w:val="28"/>
+        </w:rPr>
+        <w:t>Изисквания:</w:t>
+      </w:r>
+    </w:p>
+    <w:p>
+      <w:pPr>
+        <w:numPr>
+          <w:ilvl w:val="1"/>
+          <w:numId w:val="4"/>
+        </w:numPr>
+        <w:rPr>
+          <w:rFonts w:ascii="Times New Roman" w:eastAsia="Times New Roman" w:hAnsi="Times New Roman" w:cs="Times New Roman"/>
+          <w:sz w:val="28"/>
+          <w:szCs w:val="28"/>
+        </w:rPr>
+      </w:pPr>
+      <w:bookmarkStart w:id="0" w:name="_gjdgxs"/>
+      <w:bookmarkEnd w:id="0"/>
+      <w:r>
+        <w:rPr>
+          <w:rFonts w:ascii="Times New Roman" w:eastAsia="Times New Roman" w:hAnsi="Times New Roman" w:cs="Times New Roman"/>
+          <w:sz w:val="28"/>
+          <w:szCs w:val="28"/>
+        </w:rPr>
+        <w:t>Изграждане на MPLSVPN архитектура за две различни компании</w:t>
+      </w:r>
+    </w:p>
+    <w:p>
+      <w:pPr>
+        <w:numPr>
+          <w:ilvl w:val="1"/>
+          <w:numId w:val="4"/>
+        </w:numPr>
+        <w:rPr>
+          <w:rFonts w:ascii="Times New Roman" w:eastAsia="Times New Roman" w:hAnsi="Times New Roman" w:cs="Times New Roman"/>
+          <w:sz w:val="28"/>
+          <w:szCs w:val="28"/>
+        </w:rPr>
+      </w:pPr>
+      <w:bookmarkStart w:id="1" w:name="_euc9j8277p5e"/>
+      <w:bookmarkEnd w:id="1"/>
+      <w:r>
+        <w:rPr>
+          <w:rFonts w:ascii="Times New Roman" w:eastAsia="Times New Roman" w:hAnsi="Times New Roman" w:cs="Times New Roman"/>
+          <w:sz w:val="28"/>
+          <w:szCs w:val="28"/>
+        </w:rPr>
+        <w:t>Използване на протокол LDP за дистрибуция на лейбъли</w:t>
+      </w:r>
+    </w:p>
+    <w:p>
+      <w:pPr>
+        <w:numPr>
+          <w:ilvl w:val="1"/>
+          <w:numId w:val="4"/>
+        </w:numPr>
+        <w:rPr>
+          <w:rFonts w:ascii="Times New Roman" w:eastAsia="Times New Roman" w:hAnsi="Times New Roman" w:cs="Times New Roman"/>
+          <w:sz w:val="28"/>
+          <w:szCs w:val="28"/>
+        </w:rPr>
+      </w:pPr>
+      <w:bookmarkStart w:id="2" w:name="_4l8n1p0o3k2"/>
+      <w:bookmarkEnd w:id="2"/>
+      <w:r>
+        <w:rPr>
+          <w:rFonts w:ascii="Times New Roman" w:eastAsia="Times New Roman" w:hAnsi="Times New Roman" w:cs="Times New Roman"/>
+          <w:sz w:val="28"/>
+          <w:szCs w:val="28"/>
+        </w:rPr>
+        <w:t>Употреба на IS-IS протокол в MPLS мрежата</w:t>
+      </w:r>
+    </w:p>
+    <w:p>
+      <w:pPr>
+        <w:numPr>
+          <w:ilvl w:val="1"/>
+          <w:numId w:val="4"/>
+        </w:numPr>
+        <w:rPr>
+          <w:rFonts w:ascii="Times New Roman" w:eastAsia="Times New Roman" w:hAnsi="Times New Roman" w:cs="Times New Roman"/>
+          <w:sz w:val="28"/>
+          <w:szCs w:val="28"/>
+        </w:rPr>
+      </w:pPr>
+      <w:bookmarkStart w:id="3" w:name="_f4sgi5ct8wa3"/>
+      <w:bookmarkEnd w:id="3"/>
+      <w:r>
+        <w:rPr>
+          <w:rFonts w:ascii="Times New Roman" w:eastAsia="Times New Roman" w:hAnsi="Times New Roman" w:cs="Times New Roman"/>
+          <w:sz w:val="28"/>
+          <w:szCs w:val="28"/>
+        </w:rPr>
+        <w:t>Използване на BGP и MPBGP за реализация на динамична маршрутизация</w:t>
+      </w:r>
+    </w:p>
+    <w:p>
+      <w:pPr>
+        <w:numPr>
+          <w:ilvl w:val="1"/>
+          <w:numId w:val="4"/>
+        </w:numPr>
+        <w:rPr>
+          <w:rFonts w:ascii="Times New Roman" w:eastAsia="Times New Roman" w:hAnsi="Times New Roman" w:cs="Times New Roman"/>
+          <w:sz w:val="28"/>
+          <w:szCs w:val="28"/>
+        </w:rPr>
+      </w:pPr>
+      <w:bookmarkStart w:id="4" w:name="_c5kee0w0md80"/>
+      <w:bookmarkEnd w:id="4"/>
+      <w:r>
+        <w:rPr>
+          <w:rFonts w:ascii="Times New Roman" w:eastAsia="Times New Roman" w:hAnsi="Times New Roman" w:cs="Times New Roman"/>
+          <w:sz w:val="28"/>
+          <w:szCs w:val="28"/>
+        </w:rPr>
+        <w:t>Използване на Route Reflector в MPLS мрежата</w:t>
+      </w:r>
+    </w:p>
+    <w:p>
+      <w:pPr>
+        <w:numPr>
+          <w:ilvl w:val="1"/>
+          <w:numId w:val="4"/>
+        </w:numPr>
+        <w:rPr>
+          <w:rFonts w:ascii="Times New Roman" w:eastAsia="Times New Roman" w:hAnsi="Times New Roman" w:cs="Times New Roman"/>
+          <w:sz w:val="28"/>
+          <w:szCs w:val="28"/>
+        </w:rPr>
+      </w:pPr>
+      <w:bookmarkStart w:id="5" w:name="_vj9paa1zh0xb"/>
+      <w:bookmarkEnd w:id="5"/>
+      <w:r>
+        <w:rPr>
+          <w:rFonts w:ascii="Times New Roman" w:eastAsia="Times New Roman" w:hAnsi="Times New Roman" w:cs="Times New Roman"/>
+          <w:sz w:val="28"/>
+          <w:szCs w:val="28"/>
+        </w:rPr>
+        <w:t>Осигуряване на резервираност на всеки от клиентите на ниво доставчик на услугата</w:t>
+      </w:r>
+    </w:p>
+    <w:p>
+      <w:pPr>
+        <w:numPr>
+          <w:ilvl w:val="1"/>
+          <w:numId w:val="4"/>
+        </w:numPr>
+        <w:rPr>
+          <w:rFonts w:ascii="Times New Roman" w:eastAsia="Times New Roman" w:hAnsi="Times New Roman" w:cs="Times New Roman"/>
+          <w:sz w:val="28"/>
+          <w:szCs w:val="28"/>
+        </w:rPr>
+      </w:pPr>
+      <w:bookmarkStart w:id="6" w:name="_4usrpw5kx63w"/>
+      <w:bookmarkEnd w:id="6"/>
+      <w:r>
+        <w:rPr>
+          <w:rFonts w:ascii="Times New Roman" w:eastAsia="Times New Roman" w:hAnsi="Times New Roman" w:cs="Times New Roman"/>
+          <w:sz w:val="28"/>
+          <w:szCs w:val="28"/>
+        </w:rPr>
+        <w:t>Внедряване на политика за качество на услугата - Quality of Service</w:t>
+      </w:r>
+    </w:p>
+    <w:p>
+      <w:pPr>
+        <w:numPr>
+          <w:ilvl w:val="1"/>
+          <w:numId w:val="4"/>
+        </w:numPr>
+        <w:rPr>
+          <w:rFonts w:ascii="Times New Roman" w:eastAsia="Times New Roman" w:hAnsi="Times New Roman" w:cs="Times New Roman"/>
+          <w:sz w:val="28"/>
+          <w:szCs w:val="28"/>
+        </w:rPr>
+      </w:pPr>
+      <w:bookmarkStart w:id="7" w:name="_ro9mr1pjlhbg"/>
+      <w:bookmarkEnd w:id="7"/>
+      <w:r>
+        <w:rPr>
+          <w:rFonts w:ascii="Times New Roman" w:eastAsia="Times New Roman" w:hAnsi="Times New Roman" w:cs="Times New Roman"/>
+          <w:sz w:val="28"/>
+          <w:szCs w:val="28"/>
+        </w:rPr>
+        <w:t>Симулация на мрежовото решение на GNS3</w:t>
+      </w:r>
+      <w:r>
+        <w:rPr>
+          <w:rFonts w:ascii="Times New Roman" w:eastAsia="Times New Roman" w:hAnsi="Times New Roman" w:cs="Times New Roman"/>
+          <w:sz w:val="28"/>
+          <w:szCs w:val="28"/>
+        </w:rPr>
+        <w:br/>
+      </w:r>
+    </w:p>
+    <w:p>
+      <w:pPr>
+        <w:numPr>
+          <w:ilvl w:val="0"/>
+          <w:numId w:val="4"/>
+        </w:numPr>
+        <w:rPr>
+          <w:rFonts w:ascii="Times New Roman" w:eastAsia="Times New Roman" w:hAnsi="Times New Roman" w:cs="Times New Roman"/>
+          <w:sz w:val="28"/>
+          <w:szCs w:val="28"/>
+        </w:rPr>
+      </w:pPr>
+      <w:r>
+        <w:rPr>
+          <w:rFonts w:ascii="Times New Roman" w:eastAsia="Times New Roman" w:hAnsi="Times New Roman" w:cs="Times New Roman"/>
+          <w:sz w:val="28"/>
+          <w:szCs w:val="28"/>
+        </w:rPr>
+        <w:t>Съдържание 3.1 Обзор</w:t>
+      </w:r>
+    </w:p>
+    <w:p>
+      <w:pPr>
+        <w:ind w:left="2160"/>
+        <w:rPr>
+          <w:rFonts w:ascii="Times New Roman" w:eastAsia="Times New Roman" w:hAnsi="Times New Roman" w:cs="Times New Roman"/>
+          <w:sz w:val="28"/>
+          <w:szCs w:val="28"/>
+        </w:rPr>
+      </w:pPr>
+      <w:r>
+        <w:rPr>
+          <w:rFonts w:ascii="Times New Roman" w:eastAsia="Times New Roman" w:hAnsi="Times New Roman" w:cs="Times New Roman"/>
+          <w:sz w:val="28"/>
+          <w:szCs w:val="28"/>
+        </w:rPr>
+        <w:t xml:space="preserve">  3.2 Същинска част</w:t>
+      </w:r>
+    </w:p>
+    <w:p>
+      <w:pPr>
+        <w:ind w:left="720"/>
+        <w:rPr>
+          <w:rFonts w:ascii="Times New Roman" w:eastAsia="Times New Roman" w:hAnsi="Times New Roman" w:cs="Times New Roman"/>
+          <w:sz w:val="28"/>
+          <w:szCs w:val="28"/>
+          <w:lang w:val="bg-BG"/>
+        </w:rPr>
+      </w:pPr>
+      <w:r>
+        <w:rPr>
+          <w:rFonts w:ascii="Times New Roman" w:eastAsia="Times New Roman" w:hAnsi="Times New Roman" w:cs="Times New Roman"/>
+          <w:sz w:val="28"/>
+          <w:szCs w:val="28"/>
+        </w:rPr>
+        <w:t xml:space="preserve"> </w:t>
+      </w:r>
+      <w:r>
+        <w:rPr>
+          <w:rFonts w:ascii="Times New Roman" w:eastAsia="Times New Roman" w:hAnsi="Times New Roman" w:cs="Times New Roman"/>
+          <w:sz w:val="28"/>
+          <w:szCs w:val="28"/>
+        </w:rPr>
+        <w:tab/>
+      </w:r>
+      <w:r>
+        <w:rPr>
+          <w:rFonts w:ascii="Times New Roman" w:eastAsia="Times New Roman" w:hAnsi="Times New Roman" w:cs="Times New Roman"/>
+          <w:sz w:val="28"/>
+          <w:szCs w:val="28"/>
+        </w:rPr>
+        <w:tab/>
+        <w:t xml:space="preserve">  3.3 Приложение</w:t>
+      </w:r>
+    </w:p>
+    <w:p>
+      <w:pPr>
+        <w:rPr>
+          <w:b/>
+          <w:color w:val="000000"/>
+          <w:sz w:val="28"/>
+          <w:szCs w:val="28"/>
+          <w:lang w:val="bg-BG"/>
+        </w:rPr>
+      </w:pPr>
+      <w:r>
+        <w:rPr>
+          <w:b/>
+          <w:color w:val="000000"/>
+          <w:sz w:val="28"/>
+          <w:szCs w:val="28"/>
+          <w:lang w:val="bg-BG"/>
+        </w:rPr>
+        <w:br w:type="page"/>
+      </w:r>
       <w:r>
         <w:rPr>
           <w:b/>
@@ -1219,6 +1680,8 @@
         <w:lastRenderedPageBreak/>
         <w:t>Увод</w:t>
       </w:r>
+      <w:bookmarkStart w:id="8" w:name="_GoBack"/>
+      <w:bookmarkEnd w:id="8"/>
     </w:p>
     <w:p>
       <w:pPr>
@@ -1234,6 +1697,83 @@
     </w:p>
     <w:p>
       <w:pPr>
+        <w:spacing w:before="360" w:line="480" w:lineRule="auto"/>
+        <w:ind w:left="198"/>
+        <w:rPr>
+          <w:rFonts w:ascii="Arial" w:hAnsi="Arial" w:cs="Arial"/>
+          <w:bCs/>
+          <w:color w:val="000000"/>
+          <w:lang w:val="en-US"/>
+        </w:rPr>
+      </w:pPr>
+      <w:r>
+        <w:rPr>
+          <w:rFonts w:ascii="Arial" w:hAnsi="Arial" w:cs="Arial"/>
+          <w:b/>
+          <w:color w:val="000000"/>
+          <w:sz w:val="32"/>
+          <w:szCs w:val="32"/>
+          <w:lang w:val="bg-BG"/>
+        </w:rPr>
+        <w:tab/>
+      </w:r>
+      <w:r>
+        <w:rPr>
+          <w:rFonts w:ascii="Arial" w:hAnsi="Arial" w:cs="Arial"/>
+          <w:bCs/>
+          <w:color w:val="000000"/>
+          <w:lang w:val="bg-BG"/>
+        </w:rPr>
+        <w:t>В днешно време компютърните мрежи са изключително необходим</w:t>
+      </w:r>
+      <w:r>
+        <w:rPr>
+          <w:rFonts w:ascii="Arial" w:hAnsi="Arial" w:cs="Arial"/>
+          <w:bCs/>
+          <w:color w:val="000000"/>
+          <w:lang w:val="bg-BG"/>
+        </w:rPr>
+        <w:t>и и с всеки изминал ден мрежовата свързаност нараства.</w:t>
+      </w:r>
+      <w:r>
+        <w:rPr>
+          <w:rFonts w:ascii="Arial" w:hAnsi="Arial" w:cs="Arial"/>
+          <w:bCs/>
+          <w:color w:val="000000"/>
+          <w:lang w:val="bg-BG"/>
+        </w:rPr>
+        <w:t xml:space="preserve"> Хората не биха могли да комуникират помежду си, ако не съществува</w:t>
+      </w:r>
+      <w:r>
+        <w:rPr>
+          <w:rFonts w:ascii="Arial" w:hAnsi="Arial" w:cs="Arial"/>
+          <w:bCs/>
+          <w:color w:val="000000"/>
+          <w:lang w:val="bg-BG"/>
+        </w:rPr>
+        <w:t>ха мрежовите устройства</w:t>
+      </w:r>
+      <w:r>
+        <w:rPr>
+          <w:rFonts w:ascii="Arial" w:hAnsi="Arial" w:cs="Arial"/>
+          <w:bCs/>
+          <w:color w:val="000000"/>
+          <w:lang w:val="bg-BG"/>
+        </w:rPr>
+        <w:t xml:space="preserve">. С нарастването на компютърните технологии </w:t>
+      </w:r>
+      <w:r>
+        <w:rPr>
+          <w:rFonts w:ascii="Arial" w:hAnsi="Arial" w:cs="Arial"/>
+          <w:bCs/>
+          <w:color w:val="000000"/>
+          <w:lang w:val="bg-BG"/>
+        </w:rPr>
+        <w:t>нараства и нуждата за</w:t>
+      </w:r>
+    </w:p>
+    <w:p>
+      <w:pPr>
         <w:spacing w:before="360" w:line="420" w:lineRule="auto"/>
         <w:ind w:left="198"/>
         <w:rPr>
@@ -1243,73 +1783,288 @@
           <w:lang w:val="bg-BG"/>
         </w:rPr>
       </w:pPr>
-      <w:r>
-        <w:rPr>
-          <w:rFonts w:ascii="Arial" w:hAnsi="Arial" w:cs="Arial"/>
-          <w:b/>
-          <w:color w:val="000000"/>
-          <w:sz w:val="32"/>
-          <w:szCs w:val="32"/>
-          <w:lang w:val="bg-BG"/>
-        </w:rPr>
-        <w:tab/>
-      </w:r>
-      <w:r>
-        <w:rPr>
-          <w:rFonts w:ascii="Arial" w:hAnsi="Arial" w:cs="Arial"/>
-          <w:bCs/>
-          <w:color w:val="000000"/>
-          <w:lang w:val="bg-BG"/>
-        </w:rPr>
-        <w:t>В днешно време компютърните мрежи са изключително необходим</w:t>
-      </w:r>
-      <w:r>
-        <w:rPr>
-          <w:rFonts w:ascii="Arial" w:hAnsi="Arial" w:cs="Arial"/>
-          <w:bCs/>
-          <w:color w:val="000000"/>
-          <w:lang w:val="bg-BG"/>
-        </w:rPr>
-        <w:t>и и с всеки изминал ден мрежовата свързаност нараства.</w:t>
-      </w:r>
-      <w:r>
-        <w:rPr>
-          <w:rFonts w:ascii="Arial" w:hAnsi="Arial" w:cs="Arial"/>
-          <w:bCs/>
-          <w:color w:val="000000"/>
-          <w:lang w:val="bg-BG"/>
-        </w:rPr>
-        <w:t xml:space="preserve"> Хората не биха могли да комуникират помежду си, ако не съществува</w:t>
-      </w:r>
-      <w:r>
-        <w:rPr>
-          <w:rFonts w:ascii="Arial" w:hAnsi="Arial" w:cs="Arial"/>
-          <w:bCs/>
-          <w:color w:val="000000"/>
-          <w:lang w:val="bg-BG"/>
-        </w:rPr>
-        <w:t>ха мрежовите устройства</w:t>
-      </w:r>
-      <w:r>
-        <w:rPr>
-          <w:rFonts w:ascii="Arial" w:hAnsi="Arial" w:cs="Arial"/>
-          <w:bCs/>
-          <w:color w:val="000000"/>
-          <w:lang w:val="bg-BG"/>
-        </w:rPr>
-        <w:t xml:space="preserve">. С нарастването на компютърните технологии </w:t>
-      </w:r>
-      <w:r>
-        <w:rPr>
-          <w:rFonts w:ascii="Arial" w:hAnsi="Arial" w:cs="Arial"/>
-          <w:bCs/>
-          <w:color w:val="000000"/>
-          <w:lang w:val="bg-BG"/>
-        </w:rPr>
-        <w:t>нараства и нуждата за</w:t>
-      </w:r>
-      <w:bookmarkStart w:id="0" w:name="_GoBack"/>
-      <w:bookmarkEnd w:id="0"/>
+    </w:p>
+    <w:p>
+      <w:pPr>
+        <w:spacing w:before="360" w:line="420" w:lineRule="auto"/>
+        <w:ind w:left="198"/>
+        <w:rPr>
+          <w:rFonts w:ascii="Arial" w:hAnsi="Arial" w:cs="Arial"/>
+          <w:bCs/>
+          <w:color w:val="000000"/>
+          <w:lang w:val="bg-BG"/>
+        </w:rPr>
+      </w:pPr>
+    </w:p>
+    <w:p>
+      <w:pPr>
+        <w:spacing w:before="360" w:line="420" w:lineRule="auto"/>
+        <w:ind w:left="198"/>
+        <w:rPr>
+          <w:rFonts w:ascii="Arial" w:hAnsi="Arial" w:cs="Arial"/>
+          <w:bCs/>
+          <w:color w:val="000000"/>
+          <w:lang w:val="bg-BG"/>
+        </w:rPr>
+      </w:pPr>
+    </w:p>
+    <w:p>
+      <w:pPr>
+        <w:spacing w:before="360" w:line="420" w:lineRule="auto"/>
+        <w:ind w:left="198"/>
+        <w:rPr>
+          <w:rFonts w:ascii="Arial" w:hAnsi="Arial" w:cs="Arial"/>
+          <w:bCs/>
+          <w:color w:val="000000"/>
+          <w:lang w:val="bg-BG"/>
+        </w:rPr>
+      </w:pPr>
+    </w:p>
+    <w:p>
+      <w:pPr>
+        <w:spacing w:before="360" w:line="420" w:lineRule="auto"/>
+        <w:ind w:left="198"/>
+        <w:rPr>
+          <w:rFonts w:ascii="Arial" w:hAnsi="Arial" w:cs="Arial"/>
+          <w:bCs/>
+          <w:color w:val="000000"/>
+          <w:lang w:val="bg-BG"/>
+        </w:rPr>
+      </w:pPr>
+    </w:p>
+    <w:p>
+      <w:pPr>
+        <w:spacing w:before="360" w:line="420" w:lineRule="auto"/>
+        <w:ind w:left="198"/>
+        <w:rPr>
+          <w:rFonts w:ascii="Arial" w:hAnsi="Arial" w:cs="Arial"/>
+          <w:bCs/>
+          <w:color w:val="000000"/>
+          <w:lang w:val="bg-BG"/>
+        </w:rPr>
+      </w:pPr>
+    </w:p>
+    <w:p>
+      <w:pPr>
+        <w:spacing w:before="360" w:line="420" w:lineRule="auto"/>
+        <w:ind w:left="198"/>
+        <w:rPr>
+          <w:rFonts w:ascii="Arial" w:hAnsi="Arial" w:cs="Arial"/>
+          <w:bCs/>
+          <w:color w:val="000000"/>
+          <w:lang w:val="bg-BG"/>
+        </w:rPr>
+      </w:pPr>
+    </w:p>
+    <w:p>
+      <w:pPr>
+        <w:spacing w:before="360" w:line="420" w:lineRule="auto"/>
+        <w:ind w:left="198"/>
+        <w:rPr>
+          <w:rFonts w:ascii="Arial" w:hAnsi="Arial" w:cs="Arial"/>
+          <w:bCs/>
+          <w:color w:val="000000"/>
+          <w:lang w:val="bg-BG"/>
+        </w:rPr>
+      </w:pPr>
+    </w:p>
+    <w:p>
+      <w:pPr>
+        <w:spacing w:before="360" w:line="420" w:lineRule="auto"/>
+        <w:ind w:left="198"/>
+        <w:rPr>
+          <w:rFonts w:ascii="Arial" w:hAnsi="Arial" w:cs="Arial"/>
+          <w:bCs/>
+          <w:color w:val="000000"/>
+          <w:lang w:val="bg-BG"/>
+        </w:rPr>
+      </w:pPr>
+    </w:p>
+    <w:p>
+      <w:pPr>
+        <w:spacing w:before="360" w:line="420" w:lineRule="auto"/>
+        <w:ind w:left="198"/>
+        <w:rPr>
+          <w:rFonts w:ascii="Arial" w:hAnsi="Arial" w:cs="Arial"/>
+          <w:bCs/>
+          <w:color w:val="000000"/>
+          <w:lang w:val="bg-BG"/>
+        </w:rPr>
+      </w:pPr>
+    </w:p>
+    <w:p>
+      <w:pPr>
+        <w:spacing w:before="360" w:line="420" w:lineRule="auto"/>
+        <w:ind w:left="198"/>
+        <w:rPr>
+          <w:rFonts w:ascii="Arial" w:hAnsi="Arial" w:cs="Arial"/>
+          <w:bCs/>
+          <w:color w:val="000000"/>
+          <w:lang w:val="bg-BG"/>
+        </w:rPr>
+      </w:pPr>
+    </w:p>
+    <w:p>
+      <w:pPr>
+        <w:spacing w:before="360" w:line="420" w:lineRule="auto"/>
+        <w:ind w:left="198"/>
+        <w:rPr>
+          <w:rFonts w:ascii="Arial" w:hAnsi="Arial" w:cs="Arial"/>
+          <w:bCs/>
+          <w:color w:val="000000"/>
+          <w:lang w:val="bg-BG"/>
+        </w:rPr>
+      </w:pPr>
+    </w:p>
+    <w:p>
+      <w:pPr>
+        <w:spacing w:before="360" w:line="420" w:lineRule="auto"/>
+        <w:ind w:left="198"/>
+        <w:rPr>
+          <w:rFonts w:ascii="Arial" w:hAnsi="Arial" w:cs="Arial"/>
+          <w:bCs/>
+          <w:color w:val="000000"/>
+          <w:lang w:val="bg-BG"/>
+        </w:rPr>
+      </w:pPr>
+    </w:p>
+    <w:p>
+      <w:pPr>
+        <w:pStyle w:val="BodyTextIndent"/>
+        <w:spacing w:before="120"/>
+        <w:ind w:left="0" w:firstLine="709"/>
+        <w:rPr>
+          <w:rFonts w:ascii="Tahoma" w:hAnsi="Tahoma" w:cs="Tahoma"/>
+          <w:b/>
+          <w:bCs/>
+        </w:rPr>
+      </w:pPr>
+      <w:r>
+        <w:rPr>
+          <w:rFonts w:ascii="Tahoma" w:hAnsi="Tahoma" w:cs="Tahoma"/>
+          <w:b/>
+          <w:bCs/>
+        </w:rPr>
+        <w:lastRenderedPageBreak/>
+        <w:t>ПЪРВА</w:t>
+      </w:r>
+      <w:r>
+        <w:rPr>
+          <w:rFonts w:ascii="Tahoma" w:hAnsi="Tahoma" w:cs="Tahoma"/>
+        </w:rPr>
+        <w:t xml:space="preserve"> </w:t>
+      </w:r>
+      <w:r>
+        <w:rPr>
+          <w:rFonts w:ascii="Tahoma" w:hAnsi="Tahoma" w:cs="Tahoma"/>
+          <w:b/>
+          <w:bCs/>
+        </w:rPr>
+        <w:t>ГЛАВА</w:t>
+      </w:r>
+    </w:p>
+    <w:p>
+      <w:pPr>
+        <w:pStyle w:val="BodyTextIndent"/>
+        <w:spacing w:before="120"/>
+        <w:ind w:left="0"/>
+        <w:rPr>
+          <w:rFonts w:ascii="Tahoma" w:hAnsi="Tahoma" w:cs="Tahoma"/>
+          <w:b/>
+          <w:bCs/>
+        </w:rPr>
+      </w:pPr>
+      <w:r>
+        <w:rPr>
+          <w:rFonts w:ascii="Tahoma" w:hAnsi="Tahoma" w:cs="Tahoma"/>
+          <w:b/>
+          <w:bCs/>
+        </w:rPr>
+        <w:t xml:space="preserve">МЕТОДИ И ТЕХНОЛОГИИ ЗА РЕАЛИЗИРАНЕ НА </w:t>
+      </w:r>
+      <w:r>
+        <w:rPr>
+          <w:rFonts w:ascii="Tahoma" w:hAnsi="Tahoma" w:cs="Tahoma"/>
+          <w:b/>
+          <w:bCs/>
+          <w:lang w:val="en-US"/>
+        </w:rPr>
+        <w:t>WEB</w:t>
+      </w:r>
+      <w:r>
+        <w:rPr>
+          <w:rFonts w:ascii="Tahoma" w:hAnsi="Tahoma" w:cs="Tahoma"/>
+          <w:b/>
+          <w:bCs/>
+        </w:rPr>
+        <w:t xml:space="preserve"> ПРИЛОЖЕНИЯ</w:t>
+      </w:r>
+    </w:p>
+    <w:p>
+      <w:pPr>
+        <w:pStyle w:val="BodyTextIndent"/>
+        <w:spacing w:before="120"/>
+        <w:ind w:left="709"/>
+        <w:rPr>
+          <w:rFonts w:ascii="Tahoma" w:hAnsi="Tahoma" w:cs="Tahoma"/>
+          <w:b/>
+          <w:bCs/>
+        </w:rPr>
+      </w:pPr>
+      <w:r>
+        <w:rPr>
+          <w:rFonts w:ascii="Tahoma" w:hAnsi="Tahoma" w:cs="Tahoma"/>
+          <w:b/>
+        </w:rPr>
+        <w:t xml:space="preserve">1.1. Основни принципи, технологии и развойни среди за реализиране на </w:t>
+      </w:r>
+      <w:r>
+        <w:rPr>
+          <w:rFonts w:ascii="Tahoma" w:hAnsi="Tahoma" w:cs="Tahoma"/>
+          <w:b/>
+          <w:bCs/>
+          <w:lang w:val="en-US"/>
+        </w:rPr>
+        <w:t>MPLSVPN</w:t>
+      </w:r>
+      <w:r>
+        <w:rPr>
+          <w:rFonts w:ascii="Tahoma" w:hAnsi="Tahoma" w:cs="Tahoma"/>
+          <w:b/>
+          <w:bCs/>
+        </w:rPr>
+        <w:t xml:space="preserve"> мрежова архитектура</w:t>
+      </w:r>
+    </w:p>
+    <w:p>
+      <w:pPr>
+        <w:pStyle w:val="BodyTextIndent"/>
+        <w:spacing w:before="120"/>
+        <w:ind w:left="0" w:firstLine="709"/>
+        <w:rPr>
+          <w:rFonts w:ascii="Tahoma" w:hAnsi="Tahoma" w:cs="Tahoma"/>
+          <w:b/>
+        </w:rPr>
+      </w:pPr>
+      <w:r>
+        <w:rPr>
+          <w:rFonts w:ascii="Tahoma" w:hAnsi="Tahoma" w:cs="Tahoma"/>
+          <w:b/>
+        </w:rPr>
+        <w:t>1.2. Съществуващи решения и реализации</w:t>
+      </w:r>
+    </w:p>
+    <w:p>
+      <w:pPr>
+        <w:spacing w:before="360" w:line="420" w:lineRule="auto"/>
+        <w:ind w:left="198"/>
+        <w:rPr>
+          <w:rFonts w:ascii="Arial" w:hAnsi="Arial" w:cs="Arial"/>
+          <w:bCs/>
+          <w:color w:val="000000"/>
+          <w:lang w:val="bg-BG"/>
+        </w:rPr>
+      </w:pPr>
     </w:p>
     <w:sectPr>
       <w:headerReference w:type="default" r:id="rId7"/>
@@ -1705,6 +2460,36 @@
   </w:num>
   <w:num w:numId="3">
     <w:abstractNumId w:val="2"/>
+  </w:num>
+  <w:num w:numId="4">
+    <w:abstractNumId w:val="0"/>
+    <w:lvlOverride w:ilvl="0">
+      <w:startOverride w:val="1"/>
+    </w:lvlOverride>
+    <w:lvlOverride w:ilvl="1">
+      <w:startOverride w:val="1"/>
+    </w:lvlOverride>
+    <w:lvlOverride w:ilvl="2">
+      <w:startOverride w:val="1"/>
+    </w:lvlOverride>
+    <w:lvlOverride w:ilvl="3">
+      <w:startOverride w:val="1"/>
+    </w:lvlOverride>
+    <w:lvlOverride w:ilvl="4">
+      <w:startOverride w:val="1"/>
+    </w:lvlOverride>
+    <w:lvlOverride w:ilvl="5">
+      <w:startOverride w:val="1"/>
+    </w:lvlOverride>
+    <w:lvlOverride w:ilvl="6">
+      <w:startOverride w:val="1"/>
+    </w:lvlOverride>
+    <w:lvlOverride w:ilvl="7">
+      <w:startOverride w:val="1"/>
+    </w:lvlOverride>
+    <w:lvlOverride w:ilvl="8">
+      <w:startOverride w:val="1"/>
+    </w:lvlOverride>
   </w:num>
 </w:numbering>
 </file>
@@ -1790,7 +2575,7 @@
     <w:lsdException w:name="Signature" w:semiHidden="1" w:unhideWhenUsed="1"/>
     <w:lsdException w:name="Default Paragraph Font" w:semiHidden="1" w:uiPriority="1" w:unhideWhenUsed="1"/>
     <w:lsdException w:name="Body Text" w:semiHidden="1" w:unhideWhenUsed="1"/>
-    <w:lsdException w:name="Body Text Indent" w:semiHidden="1" w:unhideWhenUsed="1"/>
+    <w:lsdException w:name="Body Text Indent" w:semiHidden="1" w:uiPriority="0" w:unhideWhenUsed="1"/>
     <w:lsdException w:name="List Continue" w:semiHidden="1" w:unhideWhenUsed="1"/>
     <w:lsdException w:name="List Continue 2" w:semiHidden="1" w:unhideWhenUsed="1"/>
     <w:lsdException w:name="List Continue 3" w:semiHidden="1" w:unhideWhenUsed="1"/>
@@ -1828,6 +2613,7 @@
     <w:lsdException w:name="HTML Sample" w:semiHidden="1" w:unhideWhenUsed="1"/>
     <w:lsdException w:name="HTML Typewriter" w:semiHidden="1" w:unhideWhenUsed="1"/>
     <w:lsdException w:name="HTML Variable" w:semiHidden="1" w:unhideWhenUsed="1"/>
+    <w:lsdException w:name="Normal Table" w:semiHidden="1" w:unhideWhenUsed="1"/>
     <w:lsdException w:name="annotation subject" w:semiHidden="1" w:unhideWhenUsed="1"/>
     <w:lsdException w:name="No List" w:semiHidden="1" w:unhideWhenUsed="1"/>
     <w:lsdException w:name="Outline List 1" w:semiHidden="1" w:unhideWhenUsed="1"/>
@@ -1870,8 +2656,11 @@
     <w:lsdException w:name="Table Contemporary" w:semiHidden="1" w:unhideWhenUsed="1"/>
     <w:lsdException w:name="Table Elegant" w:semiHidden="1" w:unhideWhenUsed="1"/>
     <w:lsdException w:name="Table Professional" w:semiHidden="1" w:unhideWhenUsed="1"/>
+    <w:lsdException w:name="Table Subtle 1" w:semiHidden="1" w:unhideWhenUsed="1"/>
     <w:lsdException w:name="Table Subtle 2" w:semiHidden="1" w:unhideWhenUsed="1"/>
     <w:lsdException w:name="Table Web 1" w:semiHidden="1" w:unhideWhenUsed="1"/>
+    <w:lsdException w:name="Table Web 2" w:semiHidden="1" w:unhideWhenUsed="1"/>
+    <w:lsdException w:name="Table Web 3" w:semiHidden="1" w:unhideWhenUsed="1"/>
     <w:lsdException w:name="Balloon Text" w:semiHidden="1" w:unhideWhenUsed="1"/>
     <w:lsdException w:name="Table Grid" w:uiPriority="39"/>
     <w:lsdException w:name="Table Theme" w:semiHidden="1" w:unhideWhenUsed="1"/>
@@ -2218,6 +3007,7 @@
   <w:style w:type="character" w:default="1" w:styleId="DefaultParagraphFont">
     <w:name w:val="Default Paragraph Font"/>
     <w:uiPriority w:val="1"/>
+    <w:semiHidden/>
     <w:unhideWhenUsed/>
   </w:style>
   <w:style w:type="table" w:default="1" w:styleId="TableNormal">
@@ -2327,6 +3117,38 @@
       <w:ind w:left="720"/>
       <w:contextualSpacing/>
     </w:pPr>
+  </w:style>
+  <w:style w:type="paragraph" w:styleId="BodyTextIndent">
+    <w:name w:val="Body Text Indent"/>
+    <w:basedOn w:val="Normal"/>
+    <w:link w:val="BodyTextIndentChar"/>
+    <w:rsid w:val="001429C4"/>
+    <w:pPr>
+      <w:suppressAutoHyphens/>
+      <w:overflowPunct w:val="0"/>
+      <w:autoSpaceDE w:val="0"/>
+      <w:ind w:left="567"/>
+      <w:jc w:val="both"/>
+      <w:textAlignment w:val="baseline"/>
+    </w:pPr>
+    <w:rPr>
+      <w:rFonts w:ascii="Times New Roman" w:eastAsia="Times New Roman" w:hAnsi="Times New Roman" w:cs="Times New Roman"/>
+      <w:sz w:val="28"/>
+      <w:szCs w:val="20"/>
+      <w:lang w:val="bg-BG" w:eastAsia="ar-SA"/>
+    </w:rPr>
+  </w:style>
+  <w:style w:type="character" w:customStyle="1" w:styleId="BodyTextIndentChar">
+    <w:name w:val="Body Text Indent Char"/>
+    <w:basedOn w:val="DefaultParagraphFont"/>
+    <w:link w:val="BodyTextIndent"/>
+    <w:rsid w:val="001429C4"/>
+    <w:rPr>
+      <w:rFonts w:ascii="Times New Roman" w:eastAsia="Times New Roman" w:hAnsi="Times New Roman" w:cs="Times New Roman"/>
+      <w:sz w:val="28"/>
+      <w:szCs w:val="20"/>
+      <w:lang w:val="bg-BG" w:eastAsia="ar-SA"/>
+    </w:rPr>
   </w:style>
 </w:styles>
 </file>

</xml_diff>

<commit_message>
MPLS + iBGP + Route reflection
-Slight changes to the documentation
-All ISP routers now have enabled MPLS
-PE's have iBGP to RR's
-PE's set as route reflector clients
-New changes to style
-New connections and thus IP addresses
</commit_message>
<xml_diff>
--- a/Документация.docx
+++ b/Документация.docx
@@ -1123,7 +1123,7 @@
           <w:color w:val="000000"/>
           <w:lang w:val="en-US"/>
         </w:rPr>
-        <w:t>IPv6 – Internet Protocol version 6</w:t>
+        <w:t>IGP – Interior Gateway Protocol</w:t>
       </w:r>
     </w:p>
     <w:p>
@@ -1149,7 +1149,7 @@
           <w:color w:val="000000"/>
           <w:lang w:val="en-US"/>
         </w:rPr>
-        <w:t>IGP – Interior Gateway Protocol</w:t>
+        <w:t>EGP – Exterior Gateway Protocol</w:t>
       </w:r>
     </w:p>
     <w:p>
@@ -1175,7 +1175,25 @@
           <w:color w:val="000000"/>
           <w:lang w:val="en-US"/>
         </w:rPr>
-        <w:t>EGP – Exterior Gateway Protocol</w:t>
+        <w:t>IGRP – Interior Gateway</w:t>
+      </w:r>
+      <w:r>
+        <w:rPr>
+          <w:rFonts w:ascii="Arial" w:hAnsi="Arial" w:cs="Arial"/>
+          <w:bCs/>
+          <w:color w:val="000000"/>
+          <w:lang w:val="en-US"/>
+        </w:rPr>
+        <w:t xml:space="preserve"> Routing</w:t>
+      </w:r>
+      <w:r>
+        <w:rPr>
+          <w:rFonts w:ascii="Arial" w:hAnsi="Arial" w:cs="Arial"/>
+          <w:bCs/>
+          <w:color w:val="000000"/>
+          <w:lang w:val="en-US"/>
+        </w:rPr>
+        <w:t xml:space="preserve"> Protocol</w:t>
       </w:r>
     </w:p>
     <w:p>
@@ -1201,25 +1219,16 @@
           <w:color w:val="000000"/>
           <w:lang w:val="en-US"/>
         </w:rPr>
-        <w:t>IGRP – Interior Gateway</w:t>
-      </w:r>
-      <w:r>
-        <w:rPr>
-          <w:rFonts w:ascii="Arial" w:hAnsi="Arial" w:cs="Arial"/>
-          <w:bCs/>
-          <w:color w:val="000000"/>
-          <w:lang w:val="en-US"/>
-        </w:rPr>
-        <w:t xml:space="preserve"> Routing</w:t>
-      </w:r>
-      <w:r>
-        <w:rPr>
-          <w:rFonts w:ascii="Arial" w:hAnsi="Arial" w:cs="Arial"/>
-          <w:bCs/>
-          <w:color w:val="000000"/>
-          <w:lang w:val="en-US"/>
-        </w:rPr>
-        <w:t xml:space="preserve"> Protocol</w:t>
+        <w:t xml:space="preserve">EIGRP – Enhanced </w:t>
+      </w:r>
+      <w:r>
+        <w:rPr>
+          <w:rFonts w:ascii="Arial" w:hAnsi="Arial" w:cs="Arial"/>
+          <w:bCs/>
+          <w:color w:val="000000"/>
+          <w:lang w:val="en-US"/>
+        </w:rPr>
+        <w:t>Interior Gateway Routing Protocol</w:t>
       </w:r>
     </w:p>
     <w:p>
@@ -1245,16 +1254,7 @@
           <w:color w:val="000000"/>
           <w:lang w:val="en-US"/>
         </w:rPr>
-        <w:t xml:space="preserve">EIGRP – Enhanced </w:t>
-      </w:r>
-      <w:r>
-        <w:rPr>
-          <w:rFonts w:ascii="Arial" w:hAnsi="Arial" w:cs="Arial"/>
-          <w:bCs/>
-          <w:color w:val="000000"/>
-          <w:lang w:val="en-US"/>
-        </w:rPr>
-        <w:t>Interior Gateway Routing Protocol</w:t>
+        <w:t>OSPF – Open Shortest Path First</w:t>
       </w:r>
     </w:p>
     <w:p>
@@ -1280,7 +1280,7 @@
           <w:color w:val="000000"/>
           <w:lang w:val="en-US"/>
         </w:rPr>
-        <w:t>OSPF – Open Shortest Path First</w:t>
+        <w:t>NET – Network Entity Title</w:t>
       </w:r>
     </w:p>
     <w:p>
@@ -1306,7 +1306,7 @@
           <w:color w:val="000000"/>
           <w:lang w:val="en-US"/>
         </w:rPr>
-        <w:t>NET – Network Entity Title</w:t>
+        <w:t>RIP – Routing Information Protocol</w:t>
       </w:r>
     </w:p>
     <w:p>
@@ -1325,14 +1325,34 @@
           <w:lang w:val="bg-BG"/>
         </w:rPr>
       </w:pPr>
-      <w:r>
-        <w:rPr>
-          <w:rFonts w:ascii="Arial" w:hAnsi="Arial" w:cs="Arial"/>
-          <w:bCs/>
-          <w:color w:val="000000"/>
-          <w:lang w:val="en-US"/>
-        </w:rPr>
-        <w:t>RIP – Routing Information Protocol</w:t>
+      <w:proofErr w:type="spellStart"/>
+      <w:r>
+        <w:rPr>
+          <w:rFonts w:ascii="Arial" w:hAnsi="Arial" w:cs="Arial"/>
+          <w:bCs/>
+          <w:color w:val="000000"/>
+          <w:lang w:val="en-US"/>
+        </w:rPr>
+        <w:t>RIPng</w:t>
+      </w:r>
+      <w:proofErr w:type="spellEnd"/>
+      <w:r>
+        <w:rPr>
+          <w:rFonts w:ascii="Arial" w:hAnsi="Arial" w:cs="Arial"/>
+          <w:bCs/>
+          <w:color w:val="000000"/>
+          <w:lang w:val="en-US"/>
+        </w:rPr>
+        <w:t xml:space="preserve"> - </w:t>
+      </w:r>
+      <w:r>
+        <w:rPr>
+          <w:rFonts w:ascii="Arial" w:hAnsi="Arial" w:cs="Arial"/>
+          <w:bCs/>
+          <w:color w:val="000000"/>
+          <w:lang w:val="en-US"/>
+        </w:rPr>
+        <w:t>Routing Information Protocol next generation</w:t>
       </w:r>
     </w:p>
     <w:p>
@@ -1351,34 +1371,14 @@
           <w:lang w:val="bg-BG"/>
         </w:rPr>
       </w:pPr>
-      <w:proofErr w:type="spellStart"/>
-      <w:r>
-        <w:rPr>
-          <w:rFonts w:ascii="Arial" w:hAnsi="Arial" w:cs="Arial"/>
-          <w:bCs/>
-          <w:color w:val="000000"/>
-          <w:lang w:val="en-US"/>
-        </w:rPr>
-        <w:t>RIPng</w:t>
-      </w:r>
-      <w:proofErr w:type="spellEnd"/>
-      <w:r>
-        <w:rPr>
-          <w:rFonts w:ascii="Arial" w:hAnsi="Arial" w:cs="Arial"/>
-          <w:bCs/>
-          <w:color w:val="000000"/>
-          <w:lang w:val="en-US"/>
-        </w:rPr>
-        <w:t xml:space="preserve"> - </w:t>
-      </w:r>
-      <w:r>
-        <w:rPr>
-          <w:rFonts w:ascii="Arial" w:hAnsi="Arial" w:cs="Arial"/>
-          <w:bCs/>
-          <w:color w:val="000000"/>
-          <w:lang w:val="en-US"/>
-        </w:rPr>
-        <w:t>Routing Information Protocol next generation</w:t>
+      <w:r>
+        <w:rPr>
+          <w:rFonts w:ascii="Arial" w:hAnsi="Arial" w:cs="Arial"/>
+          <w:bCs/>
+          <w:color w:val="000000"/>
+          <w:lang w:val="en-US"/>
+        </w:rPr>
+        <w:t>MAC – Media Access Control</w:t>
       </w:r>
     </w:p>
     <w:p>
@@ -1404,7 +1404,7 @@
           <w:color w:val="000000"/>
           <w:lang w:val="en-US"/>
         </w:rPr>
-        <w:t>MAC – Media Access Control</w:t>
+        <w:t>PDU – Protocol Data Unit</w:t>
       </w:r>
     </w:p>
     <w:p>
@@ -1430,7 +1430,7 @@
           <w:color w:val="000000"/>
           <w:lang w:val="en-US"/>
         </w:rPr>
-        <w:t>PDU – Protocol Data Unit</w:t>
+        <w:t>LSPs – Link State PDUs</w:t>
       </w:r>
     </w:p>
     <w:p>
@@ -1456,7 +1456,7 @@
           <w:color w:val="000000"/>
           <w:lang w:val="en-US"/>
         </w:rPr>
-        <w:t>LSPs – Link State PDUs</w:t>
+        <w:t>IIHs – IS-IS Hello PDUs</w:t>
       </w:r>
     </w:p>
     <w:p>
@@ -1480,9 +1480,9 @@
           <w:rFonts w:ascii="Arial" w:hAnsi="Arial" w:cs="Arial"/>
           <w:bCs/>
           <w:color w:val="000000"/>
-          <w:lang w:val="en-US"/>
-        </w:rPr>
-        <w:t>IIHs – IS-IS Hello PDUs</w:t>
+          <w:lang w:val="bg-BG"/>
+        </w:rPr>
+        <w:t xml:space="preserve">CSNPs - Complete Sequence Number PDUs </w:t>
       </w:r>
     </w:p>
     <w:p>
@@ -1508,7 +1508,7 @@
           <w:color w:val="000000"/>
           <w:lang w:val="bg-BG"/>
         </w:rPr>
-        <w:t xml:space="preserve">CSNPs - Complete Sequence Number PDUs </w:t>
+        <w:t>PSNPs - Partial sequence number PDUs</w:t>
       </w:r>
     </w:p>
     <w:p>
@@ -1532,9 +1532,9 @@
           <w:rFonts w:ascii="Arial" w:hAnsi="Arial" w:cs="Arial"/>
           <w:bCs/>
           <w:color w:val="000000"/>
-          <w:lang w:val="bg-BG"/>
-        </w:rPr>
-        <w:t>PSNPs - Partial sequence number PDUs</w:t>
+          <w:lang w:val="en-US"/>
+        </w:rPr>
+        <w:t>VPN – Virtual Private Network</w:t>
       </w:r>
     </w:p>
     <w:p>
@@ -1560,7 +1560,7 @@
           <w:color w:val="000000"/>
           <w:lang w:val="en-US"/>
         </w:rPr>
-        <w:t>VPN – Virtual Private Network</w:t>
+        <w:t>RFC – Request For Comment</w:t>
       </w:r>
     </w:p>
     <w:p>
@@ -1586,7 +1586,7 @@
           <w:color w:val="000000"/>
           <w:lang w:val="en-US"/>
         </w:rPr>
-        <w:t>RFC – Request For Comment</w:t>
+        <w:t>AD – Administrative Distance</w:t>
       </w:r>
     </w:p>
     <w:p>
@@ -1612,7 +1612,7 @@
           <w:color w:val="000000"/>
           <w:lang w:val="en-US"/>
         </w:rPr>
-        <w:t>AD – Administrative Distance</w:t>
+        <w:t>AS – Autonomous System</w:t>
       </w:r>
     </w:p>
     <w:p>
@@ -1638,7 +1638,7 @@
           <w:color w:val="000000"/>
           <w:lang w:val="en-US"/>
         </w:rPr>
-        <w:t>AS – Autonomous System</w:t>
+        <w:t>UDP – User Datagram Protocol</w:t>
       </w:r>
     </w:p>
     <w:p>
@@ -1664,7 +1664,7 @@
           <w:color w:val="000000"/>
           <w:lang w:val="en-US"/>
         </w:rPr>
-        <w:t>UDP – User Datagram Protocol</w:t>
+        <w:t>MED – Multiple Exit Discriminator</w:t>
       </w:r>
     </w:p>
     <w:p>
@@ -1690,7 +1690,7 @@
           <w:color w:val="000000"/>
           <w:lang w:val="en-US"/>
         </w:rPr>
-        <w:t>MED – Multiple Exit Discriminator</w:t>
+        <w:t>TTL – Time-To-Live</w:t>
       </w:r>
     </w:p>
     <w:p>
@@ -1714,9 +1714,9 @@
           <w:rFonts w:ascii="Arial" w:hAnsi="Arial" w:cs="Arial"/>
           <w:bCs/>
           <w:color w:val="000000"/>
-          <w:lang w:val="en-US"/>
-        </w:rPr>
-        <w:t>TTL – Time-To-Live</w:t>
+          <w:lang w:val="bg-BG"/>
+        </w:rPr>
+        <w:t xml:space="preserve">NHLFE - Next Hop Label Forwarding Entry </w:t>
       </w:r>
     </w:p>
     <w:p>
@@ -1742,7 +1742,7 @@
           <w:color w:val="000000"/>
           <w:lang w:val="bg-BG"/>
         </w:rPr>
-        <w:t xml:space="preserve">NHLFE - Next Hop Label Forwarding Entry </w:t>
+        <w:t xml:space="preserve">ILM - Incoming Label Map </w:t>
       </w:r>
     </w:p>
     <w:p>
@@ -1766,35 +1766,8 @@
           <w:rFonts w:ascii="Arial" w:hAnsi="Arial" w:cs="Arial"/>
           <w:bCs/>
           <w:color w:val="000000"/>
-          <w:lang w:val="bg-BG"/>
-        </w:rPr>
-        <w:t xml:space="preserve">ILM - Incoming Label Map </w:t>
-      </w:r>
-    </w:p>
-    <w:p>
-      <w:pPr>
-        <w:pStyle w:val="ListParagraph"/>
-        <w:numPr>
-          <w:ilvl w:val="0"/>
-          <w:numId w:val="3"/>
-        </w:numPr>
-        <w:spacing w:line="276" w:lineRule="auto"/>
-        <w:ind w:left="198"/>
-        <w:rPr>
-          <w:rFonts w:ascii="Arial" w:hAnsi="Arial" w:cs="Arial"/>
-          <w:bCs/>
-          <w:color w:val="000000"/>
-          <w:lang w:val="bg-BG"/>
-        </w:rPr>
-      </w:pPr>
-      <w:r>
-        <w:rPr>
-          <w:rFonts w:ascii="Arial" w:hAnsi="Arial" w:cs="Arial"/>
-          <w:bCs/>
-          <w:color w:val="000000"/>
-          <w:lang w:val="en-US"/>
-        </w:rPr>
-        <w:lastRenderedPageBreak/>
+          <w:lang w:val="en-US"/>
+        </w:rPr>
         <w:t>DIS – Designated Intermediate System</w:t>
       </w:r>
     </w:p>
@@ -3243,8 +3216,6 @@
         </w:rPr>
         <w:t>Разпределението, предназначението и детайлите на всеки клас са показани на фиг.1.1.</w:t>
       </w:r>
-      <w:bookmarkStart w:id="0" w:name="_GoBack"/>
-      <w:bookmarkEnd w:id="0"/>
     </w:p>
     <w:p>
       <w:pPr>
@@ -5306,7 +5277,7 @@
           <w:sz w:val="24"/>
           <w:szCs w:val="24"/>
         </w:rPr>
-        <w:t xml:space="preserve">на пътища в маршрутизиращата таблица. Тези пътища не се променят след като се конфигурират, освен ако не се промени от мрежови администратор. Статичните пътища не се влияят от възникнали промени в мрежата, затова не изисква допълнителни ресурси за да научи промените. Ако освен статичен път има и други пътища към една дестинация, ще се предпочете статичния път, тъй </w:t>
+        <w:t xml:space="preserve">на пътища в маршрутизиращата таблица. Тези пътища не се променят след като се конфигурират, освен ако не се промени от мрежови администратор. Статичните пътища не се влияят от възникнали промени в мрежата, затова не изисква допълнителни ресурси за да научи промените. Ако освен статичен път има и други пътища към една дестинация, ще се предпочете статичния път, </w:t>
       </w:r>
       <w:r>
         <w:rPr>
@@ -5316,7 +5287,16 @@
           <w:szCs w:val="24"/>
         </w:rPr>
         <w:lastRenderedPageBreak/>
-        <w:t xml:space="preserve">като той е с по-голям приоритет за маршрутизатора </w:t>
+        <w:t>защото</w:t>
+      </w:r>
+      <w:r>
+        <w:rPr>
+          <w:rFonts w:ascii="Tahoma" w:hAnsi="Tahoma" w:cs="Tahoma"/>
+          <w:bCs/>
+          <w:sz w:val="24"/>
+          <w:szCs w:val="24"/>
+        </w:rPr>
+        <w:t xml:space="preserve"> той е с по-голям приоритет за маршрутизатора </w:t>
       </w:r>
       <w:r>
         <w:rPr>
@@ -5460,53 +5440,125 @@
           <w:sz w:val="24"/>
           <w:szCs w:val="24"/>
         </w:rPr>
-        <w:t>ен начин за маршрутизация, който променя маршрутизиращата таблица</w:t>
-      </w:r>
-      <w:r>
-        <w:rPr>
-          <w:rFonts w:ascii="Tahoma" w:hAnsi="Tahoma" w:cs="Tahoma"/>
-          <w:bCs/>
-          <w:sz w:val="24"/>
-          <w:szCs w:val="24"/>
-        </w:rPr>
-        <w:t xml:space="preserve"> според промените настъпващи в мрежата, чрез приемане и обработване на </w:t>
-      </w:r>
-      <w:r>
-        <w:rPr>
-          <w:rFonts w:ascii="Tahoma" w:hAnsi="Tahoma" w:cs="Tahoma"/>
-          <w:bCs/>
-          <w:sz w:val="24"/>
-          <w:szCs w:val="24"/>
-        </w:rPr>
-        <w:t>маршрутизиращи „</w:t>
-      </w:r>
-      <w:r>
-        <w:rPr>
-          <w:rFonts w:ascii="Tahoma" w:hAnsi="Tahoma" w:cs="Tahoma"/>
-          <w:bCs/>
-          <w:sz w:val="24"/>
-          <w:szCs w:val="24"/>
-          <w:lang w:val="en-US"/>
-        </w:rPr>
-        <w:t xml:space="preserve">update” </w:t>
-      </w:r>
-      <w:r>
-        <w:rPr>
-          <w:rFonts w:ascii="Tahoma" w:hAnsi="Tahoma" w:cs="Tahoma"/>
-          <w:bCs/>
-          <w:sz w:val="24"/>
-          <w:szCs w:val="24"/>
-        </w:rPr>
-        <w:t>съобщения.</w:t>
-      </w:r>
-      <w:r>
-        <w:rPr>
-          <w:rFonts w:ascii="Tahoma" w:hAnsi="Tahoma" w:cs="Tahoma"/>
-          <w:bCs/>
-          <w:sz w:val="24"/>
-          <w:szCs w:val="24"/>
-        </w:rPr>
-        <w:t xml:space="preserve"> Когато се появи промяня в дадена мрежа, се изпраща съобщение на маршрутизатора за да специфицира тази промяна, да си обнови и </w:t>
+        <w:t xml:space="preserve">ен начин за маршрутизация, </w:t>
+      </w:r>
+      <w:r>
+        <w:rPr>
+          <w:rFonts w:ascii="Tahoma" w:hAnsi="Tahoma" w:cs="Tahoma"/>
+          <w:bCs/>
+          <w:sz w:val="24"/>
+          <w:szCs w:val="24"/>
+        </w:rPr>
+        <w:t xml:space="preserve">осъществяваща се на базата на маршрутизиращи протоколи, </w:t>
+      </w:r>
+      <w:r>
+        <w:rPr>
+          <w:rFonts w:ascii="Tahoma" w:hAnsi="Tahoma" w:cs="Tahoma"/>
+          <w:bCs/>
+          <w:sz w:val="24"/>
+          <w:szCs w:val="24"/>
+        </w:rPr>
+        <w:t>ко</w:t>
+      </w:r>
+      <w:r>
+        <w:rPr>
+          <w:rFonts w:ascii="Tahoma" w:hAnsi="Tahoma" w:cs="Tahoma"/>
+          <w:bCs/>
+          <w:sz w:val="24"/>
+          <w:szCs w:val="24"/>
+        </w:rPr>
+        <w:t>и</w:t>
+      </w:r>
+      <w:r>
+        <w:rPr>
+          <w:rFonts w:ascii="Tahoma" w:hAnsi="Tahoma" w:cs="Tahoma"/>
+          <w:bCs/>
+          <w:sz w:val="24"/>
+          <w:szCs w:val="24"/>
+        </w:rPr>
+        <w:t>то променя</w:t>
+      </w:r>
+      <w:r>
+        <w:rPr>
+          <w:rFonts w:ascii="Tahoma" w:hAnsi="Tahoma" w:cs="Tahoma"/>
+          <w:bCs/>
+          <w:sz w:val="24"/>
+          <w:szCs w:val="24"/>
+        </w:rPr>
+        <w:t>т</w:t>
+      </w:r>
+      <w:r>
+        <w:rPr>
+          <w:rFonts w:ascii="Tahoma" w:hAnsi="Tahoma" w:cs="Tahoma"/>
+          <w:bCs/>
+          <w:sz w:val="24"/>
+          <w:szCs w:val="24"/>
+        </w:rPr>
+        <w:t xml:space="preserve"> маршрутизиращата таблица</w:t>
+      </w:r>
+      <w:r>
+        <w:rPr>
+          <w:rFonts w:ascii="Tahoma" w:hAnsi="Tahoma" w:cs="Tahoma"/>
+          <w:bCs/>
+          <w:sz w:val="24"/>
+          <w:szCs w:val="24"/>
+        </w:rPr>
+        <w:t xml:space="preserve"> според промените настъпващи в мрежата</w:t>
+      </w:r>
+      <w:r>
+        <w:rPr>
+          <w:rFonts w:ascii="Tahoma" w:hAnsi="Tahoma" w:cs="Tahoma"/>
+          <w:bCs/>
+          <w:sz w:val="24"/>
+          <w:szCs w:val="24"/>
+        </w:rPr>
+        <w:t>.</w:t>
+      </w:r>
+      <w:r>
+        <w:rPr>
+          <w:rFonts w:ascii="Tahoma" w:hAnsi="Tahoma" w:cs="Tahoma"/>
+          <w:bCs/>
+          <w:sz w:val="24"/>
+          <w:szCs w:val="24"/>
+        </w:rPr>
+        <w:t xml:space="preserve"> </w:t>
+      </w:r>
+      <w:r>
+        <w:rPr>
+          <w:rFonts w:ascii="Tahoma" w:hAnsi="Tahoma" w:cs="Tahoma"/>
+          <w:bCs/>
+          <w:sz w:val="24"/>
+          <w:szCs w:val="24"/>
+        </w:rPr>
+        <w:t xml:space="preserve">Преизчислението на пътищата се случва постоянно и поради това този тип маршрутизация изисква много повече ресурси отколкото статичната. </w:t>
+      </w:r>
+      <w:r>
+        <w:rPr>
+          <w:rFonts w:ascii="Tahoma" w:hAnsi="Tahoma" w:cs="Tahoma"/>
+          <w:bCs/>
+          <w:sz w:val="24"/>
+          <w:szCs w:val="24"/>
+        </w:rPr>
+        <w:t>Когато се появи промян</w:t>
+      </w:r>
+      <w:r>
+        <w:rPr>
+          <w:rFonts w:ascii="Tahoma" w:hAnsi="Tahoma" w:cs="Tahoma"/>
+          <w:bCs/>
+          <w:sz w:val="24"/>
+          <w:szCs w:val="24"/>
+          <w:lang w:val="en-US"/>
+        </w:rPr>
+        <w:t>a</w:t>
+      </w:r>
+      <w:r>
+        <w:rPr>
+          <w:rFonts w:ascii="Tahoma" w:hAnsi="Tahoma" w:cs="Tahoma"/>
+          <w:bCs/>
+          <w:sz w:val="24"/>
+          <w:szCs w:val="24"/>
+        </w:rPr>
+        <w:t xml:space="preserve"> в дадена мрежа, се изпраща съобщение на маршрутизатора за да специфицира тази промяна, да си обнови и </w:t>
       </w:r>
       <w:r>
         <w:rPr>
@@ -5532,6 +5584,15 @@
           <w:bCs/>
           <w:sz w:val="24"/>
           <w:szCs w:val="24"/>
+        </w:rPr>
+        <w:t xml:space="preserve"> информация за</w:t>
+      </w:r>
+      <w:r>
+        <w:rPr>
+          <w:rFonts w:ascii="Tahoma" w:hAnsi="Tahoma" w:cs="Tahoma"/>
+          <w:bCs/>
+          <w:sz w:val="24"/>
+          <w:szCs w:val="24"/>
           <w:lang w:val="en-US"/>
         </w:rPr>
         <w:t xml:space="preserve"> </w:t>
@@ -5543,7 +5604,769 @@
           <w:sz w:val="24"/>
           <w:szCs w:val="24"/>
         </w:rPr>
-        <w:t>променените пътища на своите съседни маршрутизатори.</w:t>
+        <w:t>променените</w:t>
+      </w:r>
+      <w:r>
+        <w:rPr>
+          <w:rFonts w:ascii="Tahoma" w:hAnsi="Tahoma" w:cs="Tahoma"/>
+          <w:bCs/>
+          <w:sz w:val="24"/>
+          <w:szCs w:val="24"/>
+        </w:rPr>
+        <w:t xml:space="preserve"> си</w:t>
+      </w:r>
+      <w:r>
+        <w:rPr>
+          <w:rFonts w:ascii="Tahoma" w:hAnsi="Tahoma" w:cs="Tahoma"/>
+          <w:bCs/>
+          <w:sz w:val="24"/>
+          <w:szCs w:val="24"/>
+        </w:rPr>
+        <w:t xml:space="preserve"> пътища на</w:t>
+      </w:r>
+      <w:r>
+        <w:rPr>
+          <w:rFonts w:ascii="Tahoma" w:hAnsi="Tahoma" w:cs="Tahoma"/>
+          <w:bCs/>
+          <w:sz w:val="24"/>
+          <w:szCs w:val="24"/>
+        </w:rPr>
+        <w:t xml:space="preserve"> другите</w:t>
+      </w:r>
+      <w:r>
+        <w:rPr>
+          <w:rFonts w:ascii="Tahoma" w:hAnsi="Tahoma" w:cs="Tahoma"/>
+          <w:bCs/>
+          <w:sz w:val="24"/>
+          <w:szCs w:val="24"/>
+        </w:rPr>
+        <w:t xml:space="preserve"> маршрутизатори</w:t>
+      </w:r>
+      <w:r>
+        <w:rPr>
+          <w:rFonts w:ascii="Tahoma" w:hAnsi="Tahoma" w:cs="Tahoma"/>
+          <w:bCs/>
+          <w:sz w:val="24"/>
+          <w:szCs w:val="24"/>
+        </w:rPr>
+        <w:t xml:space="preserve"> в мрежата, за да попълнят промените в своята таблица</w:t>
+      </w:r>
+      <w:r>
+        <w:rPr>
+          <w:rFonts w:ascii="Tahoma" w:hAnsi="Tahoma" w:cs="Tahoma"/>
+          <w:bCs/>
+          <w:sz w:val="24"/>
+          <w:szCs w:val="24"/>
+        </w:rPr>
+        <w:t>.</w:t>
+      </w:r>
+      <w:r>
+        <w:rPr>
+          <w:rFonts w:ascii="Tahoma" w:hAnsi="Tahoma" w:cs="Tahoma"/>
+          <w:bCs/>
+          <w:sz w:val="24"/>
+          <w:szCs w:val="24"/>
+        </w:rPr>
+        <w:t xml:space="preserve"> Преизчи</w:t>
+      </w:r>
+      <w:r>
+        <w:rPr>
+          <w:rFonts w:ascii="Tahoma" w:hAnsi="Tahoma" w:cs="Tahoma"/>
+          <w:bCs/>
+          <w:sz w:val="24"/>
+          <w:szCs w:val="24"/>
+        </w:rPr>
+        <w:t>сленията на пътищата става на базата на специфичен алгоритъм, според зависи от маршрутизиращия протокол</w:t>
+      </w:r>
+      <w:r>
+        <w:rPr>
+          <w:rFonts w:ascii="Tahoma" w:hAnsi="Tahoma" w:cs="Tahoma"/>
+          <w:bCs/>
+          <w:sz w:val="24"/>
+          <w:szCs w:val="24"/>
+        </w:rPr>
+        <w:t>. Съответно използването на голяма част ресурси се счита за най-големия недостатък на динамичната маршрутизация.</w:t>
+      </w:r>
+    </w:p>
+    <w:p>
+      <w:pPr>
+        <w:pStyle w:val="BodyTextIndent"/>
+        <w:spacing w:before="120" w:line="360" w:lineRule="auto"/>
+        <w:ind w:left="0" w:firstLine="720"/>
+        <w:rPr>
+          <w:rFonts w:ascii="Arial" w:hAnsi="Arial" w:cs="Arial"/>
+          <w:b/>
+          <w:szCs w:val="28"/>
+        </w:rPr>
+      </w:pPr>
+      <w:bookmarkStart w:id="0" w:name="_Hlk29920890"/>
+      <w:r>
+        <w:rPr>
+          <w:rFonts w:ascii="Arial" w:hAnsi="Arial" w:cs="Arial"/>
+          <w:b/>
+          <w:szCs w:val="28"/>
+        </w:rPr>
+        <w:t>1.2.</w:t>
+      </w:r>
+      <w:r>
+        <w:rPr>
+          <w:rFonts w:ascii="Arial" w:hAnsi="Arial" w:cs="Arial"/>
+          <w:b/>
+          <w:szCs w:val="28"/>
+        </w:rPr>
+        <w:t>3</w:t>
+      </w:r>
+      <w:r>
+        <w:rPr>
+          <w:rFonts w:ascii="Arial" w:hAnsi="Arial" w:cs="Arial"/>
+          <w:b/>
+          <w:szCs w:val="28"/>
+        </w:rPr>
+        <w:t>.</w:t>
+      </w:r>
+      <w:r>
+        <w:rPr>
+          <w:rFonts w:ascii="Arial" w:hAnsi="Arial" w:cs="Arial"/>
+          <w:b/>
+          <w:szCs w:val="28"/>
+        </w:rPr>
+        <w:t xml:space="preserve"> </w:t>
+      </w:r>
+      <w:r>
+        <w:rPr>
+          <w:rFonts w:ascii="Arial" w:hAnsi="Arial" w:cs="Arial"/>
+          <w:b/>
+          <w:szCs w:val="28"/>
+        </w:rPr>
+        <w:t>Външни и вътрешни маршрутизиращи протоколи</w:t>
+      </w:r>
+    </w:p>
+    <w:bookmarkEnd w:id="0"/>
+    <w:p>
+      <w:pPr>
+        <w:pStyle w:val="BodyTextIndent"/>
+        <w:numPr>
+          <w:ilvl w:val="0"/>
+          <w:numId w:val="39"/>
+        </w:numPr>
+        <w:spacing w:before="120" w:line="360" w:lineRule="auto"/>
+        <w:rPr>
+          <w:rFonts w:ascii="Tahoma" w:hAnsi="Tahoma" w:cs="Tahoma"/>
+          <w:bCs/>
+          <w:sz w:val="24"/>
+          <w:szCs w:val="24"/>
+        </w:rPr>
+      </w:pPr>
+      <w:r>
+        <w:rPr>
+          <w:rFonts w:ascii="Tahoma" w:hAnsi="Tahoma" w:cs="Tahoma"/>
+          <w:b/>
+          <w:sz w:val="24"/>
+          <w:szCs w:val="24"/>
+        </w:rPr>
+        <w:t xml:space="preserve">Външни протоколи </w:t>
+      </w:r>
+      <w:r>
+        <w:rPr>
+          <w:rFonts w:ascii="Tahoma" w:hAnsi="Tahoma" w:cs="Tahoma"/>
+          <w:b/>
+          <w:sz w:val="24"/>
+          <w:szCs w:val="24"/>
+          <w:lang w:val="en-US"/>
+        </w:rPr>
+        <w:t xml:space="preserve">(EGP) – </w:t>
+      </w:r>
+      <w:r>
+        <w:rPr>
+          <w:rFonts w:ascii="Tahoma" w:hAnsi="Tahoma" w:cs="Tahoma"/>
+          <w:bCs/>
+          <w:sz w:val="24"/>
+          <w:szCs w:val="24"/>
+        </w:rPr>
+        <w:t>Протоколи, които обменят информация и функционират между две или повече автономни системи. Този тип протоколи спада към една единствена категория – „</w:t>
+      </w:r>
+      <w:r>
+        <w:rPr>
+          <w:rFonts w:ascii="Tahoma" w:hAnsi="Tahoma" w:cs="Tahoma"/>
+          <w:bCs/>
+          <w:sz w:val="24"/>
+          <w:szCs w:val="24"/>
+          <w:lang w:val="en-US"/>
+        </w:rPr>
+        <w:t>Path-Vector</w:t>
+      </w:r>
+      <w:r>
+        <w:rPr>
+          <w:rFonts w:ascii="Tahoma" w:hAnsi="Tahoma" w:cs="Tahoma"/>
+          <w:bCs/>
+          <w:sz w:val="24"/>
+          <w:szCs w:val="24"/>
+        </w:rPr>
+        <w:t>“.</w:t>
+      </w:r>
+    </w:p>
+    <w:p>
+      <w:pPr>
+        <w:pStyle w:val="BodyTextIndent"/>
+        <w:numPr>
+          <w:ilvl w:val="0"/>
+          <w:numId w:val="39"/>
+        </w:numPr>
+        <w:spacing w:before="120" w:line="360" w:lineRule="auto"/>
+        <w:rPr>
+          <w:rFonts w:ascii="Tahoma" w:hAnsi="Tahoma" w:cs="Tahoma"/>
+          <w:bCs/>
+          <w:sz w:val="24"/>
+          <w:szCs w:val="24"/>
+        </w:rPr>
+      </w:pPr>
+      <w:r>
+        <w:rPr>
+          <w:rFonts w:ascii="Tahoma" w:hAnsi="Tahoma" w:cs="Tahoma"/>
+          <w:b/>
+          <w:sz w:val="24"/>
+          <w:szCs w:val="24"/>
+        </w:rPr>
+        <w:t>Вътрешни протоколи</w:t>
+      </w:r>
+      <w:r>
+        <w:rPr>
+          <w:rFonts w:ascii="Tahoma" w:hAnsi="Tahoma" w:cs="Tahoma"/>
+          <w:b/>
+          <w:sz w:val="24"/>
+          <w:szCs w:val="24"/>
+          <w:lang w:val="en-US"/>
+        </w:rPr>
+        <w:t xml:space="preserve"> (IGP) </w:t>
+      </w:r>
+      <w:r>
+        <w:rPr>
+          <w:rFonts w:ascii="Tahoma" w:hAnsi="Tahoma" w:cs="Tahoma"/>
+          <w:b/>
+          <w:sz w:val="24"/>
+          <w:szCs w:val="24"/>
+          <w:lang w:val="en-US"/>
+        </w:rPr>
+        <w:t>–</w:t>
+      </w:r>
+      <w:r>
+        <w:rPr>
+          <w:rFonts w:ascii="Tahoma" w:hAnsi="Tahoma" w:cs="Tahoma"/>
+          <w:b/>
+          <w:sz w:val="24"/>
+          <w:szCs w:val="24"/>
+        </w:rPr>
+        <w:t xml:space="preserve"> </w:t>
+      </w:r>
+      <w:r>
+        <w:rPr>
+          <w:rFonts w:ascii="Tahoma" w:hAnsi="Tahoma" w:cs="Tahoma"/>
+          <w:bCs/>
+          <w:sz w:val="24"/>
+          <w:szCs w:val="24"/>
+        </w:rPr>
+        <w:t>Протоколи</w:t>
+      </w:r>
+      <w:r>
+        <w:rPr>
+          <w:rFonts w:ascii="Tahoma" w:hAnsi="Tahoma" w:cs="Tahoma"/>
+          <w:bCs/>
+          <w:sz w:val="24"/>
+          <w:szCs w:val="24"/>
+          <w:lang w:val="en-US"/>
+        </w:rPr>
+        <w:t xml:space="preserve">, </w:t>
+      </w:r>
+      <w:r>
+        <w:rPr>
+          <w:rFonts w:ascii="Tahoma" w:hAnsi="Tahoma" w:cs="Tahoma"/>
+          <w:bCs/>
+          <w:sz w:val="24"/>
+          <w:szCs w:val="24"/>
+        </w:rPr>
+        <w:t xml:space="preserve">които функционират в рамките на една автономна система. Те се разделят на три категории: </w:t>
+      </w:r>
+      <w:r>
+        <w:rPr>
+          <w:rFonts w:ascii="Tahoma" w:hAnsi="Tahoma" w:cs="Tahoma"/>
+          <w:bCs/>
+          <w:sz w:val="24"/>
+          <w:szCs w:val="24"/>
+          <w:lang w:val="en-US"/>
+        </w:rPr>
+        <w:t>Link-State, Distance-Vector, Hybrid</w:t>
+      </w:r>
+      <w:r>
+        <w:rPr>
+          <w:rFonts w:ascii="Tahoma" w:hAnsi="Tahoma" w:cs="Tahoma"/>
+          <w:bCs/>
+          <w:sz w:val="24"/>
+          <w:szCs w:val="24"/>
+        </w:rPr>
+        <w:t>.</w:t>
+      </w:r>
+    </w:p>
+    <w:p>
+      <w:pPr>
+        <w:pStyle w:val="BodyTextIndent"/>
+        <w:spacing w:before="120" w:line="360" w:lineRule="auto"/>
+        <w:ind w:left="0" w:firstLine="720"/>
+        <w:rPr>
+          <w:rFonts w:ascii="Arial" w:hAnsi="Arial" w:cs="Arial"/>
+          <w:b/>
+          <w:szCs w:val="28"/>
+        </w:rPr>
+      </w:pPr>
+      <w:bookmarkStart w:id="1" w:name="_Hlk29924559"/>
+      <w:r>
+        <w:rPr>
+          <w:rFonts w:ascii="Arial" w:hAnsi="Arial" w:cs="Arial"/>
+          <w:b/>
+          <w:szCs w:val="28"/>
+        </w:rPr>
+        <w:t>1.2.</w:t>
+      </w:r>
+      <w:r>
+        <w:rPr>
+          <w:rFonts w:ascii="Arial" w:hAnsi="Arial" w:cs="Arial"/>
+          <w:b/>
+          <w:szCs w:val="28"/>
+        </w:rPr>
+        <w:t>4</w:t>
+      </w:r>
+      <w:r>
+        <w:rPr>
+          <w:rFonts w:ascii="Arial" w:hAnsi="Arial" w:cs="Arial"/>
+          <w:b/>
+          <w:szCs w:val="28"/>
+        </w:rPr>
+        <w:t xml:space="preserve">. </w:t>
+      </w:r>
+      <w:r>
+        <w:rPr>
+          <w:rFonts w:ascii="Arial" w:hAnsi="Arial" w:cs="Arial"/>
+          <w:b/>
+          <w:szCs w:val="28"/>
+          <w:lang w:val="en-US"/>
+        </w:rPr>
+        <w:t xml:space="preserve">Link-State </w:t>
+      </w:r>
+      <w:r>
+        <w:rPr>
+          <w:rFonts w:ascii="Arial" w:hAnsi="Arial" w:cs="Arial"/>
+          <w:b/>
+          <w:szCs w:val="28"/>
+        </w:rPr>
+        <w:t>маршрутизиращи протоколи</w:t>
+      </w:r>
+    </w:p>
+    <w:bookmarkEnd w:id="1"/>
+    <w:p>
+      <w:pPr>
+        <w:pStyle w:val="BodyTextIndent"/>
+        <w:spacing w:before="120" w:line="360" w:lineRule="auto"/>
+        <w:ind w:left="0"/>
+        <w:rPr>
+          <w:rFonts w:ascii="Tahoma" w:hAnsi="Tahoma" w:cs="Tahoma"/>
+          <w:bCs/>
+          <w:sz w:val="24"/>
+          <w:szCs w:val="24"/>
+          <w:lang w:val="en-US"/>
+        </w:rPr>
+      </w:pPr>
+      <w:r>
+        <w:rPr>
+          <w:rFonts w:ascii="Tahoma" w:hAnsi="Tahoma" w:cs="Tahoma"/>
+          <w:bCs/>
+          <w:sz w:val="24"/>
+          <w:szCs w:val="24"/>
+        </w:rPr>
+        <w:tab/>
+        <w:t>Този тип маршрутизиращи поддържат</w:t>
+      </w:r>
+      <w:r>
+        <w:rPr>
+          <w:rFonts w:ascii="Tahoma" w:hAnsi="Tahoma" w:cs="Tahoma"/>
+          <w:bCs/>
+          <w:sz w:val="24"/>
+          <w:szCs w:val="24"/>
+        </w:rPr>
+        <w:t xml:space="preserve"> топологична таблица, в която се съдържа цялата информация за мрежовата топология и за всеки маршрутизатор, който използва „</w:t>
+      </w:r>
+      <w:r>
+        <w:rPr>
+          <w:rFonts w:ascii="Tahoma" w:hAnsi="Tahoma" w:cs="Tahoma"/>
+          <w:bCs/>
+          <w:sz w:val="24"/>
+          <w:szCs w:val="24"/>
+          <w:lang w:val="en-US"/>
+        </w:rPr>
+        <w:t>Link-state</w:t>
+      </w:r>
+      <w:r>
+        <w:rPr>
+          <w:rFonts w:ascii="Tahoma" w:hAnsi="Tahoma" w:cs="Tahoma"/>
+          <w:bCs/>
+          <w:sz w:val="24"/>
+          <w:szCs w:val="24"/>
+        </w:rPr>
+        <w:t>“ маршрутизиращ протокол</w:t>
+      </w:r>
+      <w:r>
+        <w:rPr>
+          <w:rFonts w:ascii="Tahoma" w:hAnsi="Tahoma" w:cs="Tahoma"/>
+          <w:bCs/>
+          <w:sz w:val="24"/>
+          <w:szCs w:val="24"/>
+        </w:rPr>
+        <w:t>. Тези маршрутизатори изпращат информация за своите директно свързани пътища и техните състояния. Тази информация се изпраща под формата на „</w:t>
+      </w:r>
+      <w:r>
+        <w:rPr>
+          <w:rFonts w:ascii="Tahoma" w:hAnsi="Tahoma" w:cs="Tahoma"/>
+          <w:bCs/>
+          <w:sz w:val="24"/>
+          <w:szCs w:val="24"/>
+          <w:lang w:val="en-US"/>
+        </w:rPr>
+        <w:t>multicast”</w:t>
+      </w:r>
+      <w:r>
+        <w:rPr>
+          <w:rFonts w:ascii="Tahoma" w:hAnsi="Tahoma" w:cs="Tahoma"/>
+          <w:bCs/>
+          <w:sz w:val="24"/>
+          <w:szCs w:val="24"/>
+        </w:rPr>
+        <w:t xml:space="preserve"> съобщение. Когато </w:t>
+      </w:r>
+      <w:r>
+        <w:rPr>
+          <w:rFonts w:ascii="Tahoma" w:hAnsi="Tahoma" w:cs="Tahoma"/>
+          <w:bCs/>
+          <w:sz w:val="24"/>
+          <w:szCs w:val="24"/>
+        </w:rPr>
+        <w:lastRenderedPageBreak/>
+        <w:t>топологичната таблица е завършена, всеки маршрутизатор изчислява най-добрите пътища за всяка мрежа. „</w:t>
+      </w:r>
+      <w:r>
+        <w:rPr>
+          <w:rFonts w:ascii="Tahoma" w:hAnsi="Tahoma" w:cs="Tahoma"/>
+          <w:bCs/>
+          <w:sz w:val="24"/>
+          <w:szCs w:val="24"/>
+          <w:lang w:val="en-US"/>
+        </w:rPr>
+        <w:t>Link-state</w:t>
+      </w:r>
+      <w:r>
+        <w:rPr>
+          <w:rFonts w:ascii="Tahoma" w:hAnsi="Tahoma" w:cs="Tahoma"/>
+          <w:bCs/>
+          <w:sz w:val="24"/>
+          <w:szCs w:val="24"/>
+        </w:rPr>
+        <w:t>“ про</w:t>
+      </w:r>
+      <w:bookmarkStart w:id="2" w:name="_GoBack"/>
+      <w:bookmarkEnd w:id="2"/>
+      <w:r>
+        <w:rPr>
+          <w:rFonts w:ascii="Tahoma" w:hAnsi="Tahoma" w:cs="Tahoma"/>
+          <w:bCs/>
+          <w:sz w:val="24"/>
+          <w:szCs w:val="24"/>
+        </w:rPr>
+        <w:t>токолите са базирани на „</w:t>
+      </w:r>
+      <w:r>
+        <w:rPr>
+          <w:rFonts w:ascii="Tahoma" w:hAnsi="Tahoma" w:cs="Tahoma"/>
+          <w:bCs/>
+          <w:sz w:val="24"/>
+          <w:szCs w:val="24"/>
+          <w:lang w:val="en-US"/>
+        </w:rPr>
+        <w:t>Shortest Path First</w:t>
+      </w:r>
+      <w:r>
+        <w:rPr>
+          <w:rFonts w:ascii="Tahoma" w:hAnsi="Tahoma" w:cs="Tahoma"/>
+          <w:bCs/>
+          <w:sz w:val="24"/>
+          <w:szCs w:val="24"/>
+        </w:rPr>
+        <w:t>“ (</w:t>
+      </w:r>
+      <w:r>
+        <w:rPr>
+          <w:rFonts w:ascii="Tahoma" w:hAnsi="Tahoma" w:cs="Tahoma"/>
+          <w:bCs/>
+          <w:sz w:val="24"/>
+          <w:szCs w:val="24"/>
+          <w:lang w:val="en-US"/>
+        </w:rPr>
+        <w:t xml:space="preserve">SPF) </w:t>
+      </w:r>
+      <w:r>
+        <w:rPr>
+          <w:rFonts w:ascii="Tahoma" w:hAnsi="Tahoma" w:cs="Tahoma"/>
+          <w:bCs/>
+          <w:sz w:val="24"/>
+          <w:szCs w:val="24"/>
+        </w:rPr>
+        <w:t>алгоритъм</w:t>
+      </w:r>
+      <w:r>
+        <w:rPr>
+          <w:rFonts w:ascii="Tahoma" w:hAnsi="Tahoma" w:cs="Tahoma"/>
+          <w:bCs/>
+          <w:sz w:val="24"/>
+          <w:szCs w:val="24"/>
+        </w:rPr>
+        <w:t>а за изчисление. Този алгоритъм е познаван също като „</w:t>
+      </w:r>
+      <w:r>
+        <w:rPr>
+          <w:rFonts w:ascii="Tahoma" w:hAnsi="Tahoma" w:cs="Tahoma"/>
+          <w:bCs/>
+          <w:sz w:val="24"/>
+          <w:szCs w:val="24"/>
+          <w:lang w:val="en-US"/>
+        </w:rPr>
+        <w:t>Dijkstra”</w:t>
+      </w:r>
+      <w:r>
+        <w:rPr>
+          <w:rFonts w:ascii="Tahoma" w:hAnsi="Tahoma" w:cs="Tahoma"/>
+          <w:bCs/>
+          <w:sz w:val="24"/>
+          <w:szCs w:val="24"/>
+        </w:rPr>
+        <w:t xml:space="preserve"> алгоритъм. Чрез този алгоритъм, когато някое състояние на път се промени, </w:t>
+      </w:r>
+      <w:r>
+        <w:rPr>
+          <w:rFonts w:ascii="Tahoma" w:hAnsi="Tahoma" w:cs="Tahoma"/>
+          <w:bCs/>
+          <w:sz w:val="24"/>
+          <w:szCs w:val="24"/>
+        </w:rPr>
+        <w:t>маршрутизаторите</w:t>
+      </w:r>
+      <w:r>
+        <w:rPr>
+          <w:rFonts w:ascii="Tahoma" w:hAnsi="Tahoma" w:cs="Tahoma"/>
+          <w:bCs/>
+          <w:sz w:val="24"/>
+          <w:szCs w:val="24"/>
+        </w:rPr>
+        <w:t xml:space="preserve"> си изпращат актуализиращо съобщение (</w:t>
+      </w:r>
+      <w:r>
+        <w:rPr>
+          <w:rFonts w:ascii="Tahoma" w:hAnsi="Tahoma" w:cs="Tahoma"/>
+          <w:bCs/>
+          <w:sz w:val="24"/>
+          <w:szCs w:val="24"/>
+          <w:lang w:val="en-US"/>
+        </w:rPr>
+        <w:t xml:space="preserve">Link-State Advertisement) </w:t>
+      </w:r>
+      <w:r>
+        <w:rPr>
+          <w:rFonts w:ascii="Tahoma" w:hAnsi="Tahoma" w:cs="Tahoma"/>
+          <w:bCs/>
+          <w:sz w:val="24"/>
+          <w:szCs w:val="24"/>
+        </w:rPr>
+        <w:t>помежду си и пътищата се преизчисляват отново.</w:t>
+      </w:r>
+    </w:p>
+    <w:p>
+      <w:pPr>
+        <w:pStyle w:val="BodyTextIndent"/>
+        <w:spacing w:before="120" w:line="360" w:lineRule="auto"/>
+        <w:ind w:left="0"/>
+        <w:rPr>
+          <w:rFonts w:ascii="Tahoma" w:hAnsi="Tahoma" w:cs="Tahoma"/>
+          <w:bCs/>
+          <w:sz w:val="24"/>
+          <w:szCs w:val="24"/>
+        </w:rPr>
+      </w:pPr>
+      <w:r>
+        <w:rPr>
+          <w:rFonts w:ascii="Tahoma" w:hAnsi="Tahoma" w:cs="Tahoma"/>
+          <w:bCs/>
+          <w:sz w:val="24"/>
+          <w:szCs w:val="24"/>
+        </w:rPr>
+        <w:tab/>
+        <w:t xml:space="preserve">Този тип протоколи са </w:t>
+      </w:r>
+      <w:r>
+        <w:rPr>
+          <w:rFonts w:ascii="Tahoma" w:hAnsi="Tahoma" w:cs="Tahoma"/>
+          <w:bCs/>
+          <w:sz w:val="24"/>
+          <w:szCs w:val="24"/>
+        </w:rPr>
+        <w:t>по-малко податливи на маршрутизиращи „</w:t>
+      </w:r>
+      <w:r>
+        <w:rPr>
+          <w:rFonts w:ascii="Tahoma" w:hAnsi="Tahoma" w:cs="Tahoma"/>
+          <w:bCs/>
+          <w:sz w:val="24"/>
+          <w:szCs w:val="24"/>
+          <w:lang w:val="en-US"/>
+        </w:rPr>
+        <w:t>loops</w:t>
+      </w:r>
+      <w:r>
+        <w:rPr>
+          <w:rFonts w:ascii="Tahoma" w:hAnsi="Tahoma" w:cs="Tahoma"/>
+          <w:bCs/>
+          <w:sz w:val="24"/>
+          <w:szCs w:val="24"/>
+        </w:rPr>
+        <w:t xml:space="preserve">“ отколкото са </w:t>
+      </w:r>
+      <w:r>
+        <w:rPr>
+          <w:rFonts w:ascii="Tahoma" w:hAnsi="Tahoma" w:cs="Tahoma"/>
+          <w:bCs/>
+          <w:sz w:val="24"/>
+          <w:szCs w:val="24"/>
+          <w:lang w:val="en-US"/>
+        </w:rPr>
+        <w:t>Distance-Vector</w:t>
+      </w:r>
+      <w:r>
+        <w:rPr>
+          <w:rFonts w:ascii="Tahoma" w:hAnsi="Tahoma" w:cs="Tahoma"/>
+          <w:bCs/>
+          <w:sz w:val="24"/>
+          <w:szCs w:val="24"/>
+        </w:rPr>
+        <w:t xml:space="preserve"> протоколите. От друга страна, </w:t>
+      </w:r>
+      <w:r>
+        <w:rPr>
+          <w:rFonts w:ascii="Tahoma" w:hAnsi="Tahoma" w:cs="Tahoma"/>
+          <w:bCs/>
+          <w:sz w:val="24"/>
+          <w:szCs w:val="24"/>
+        </w:rPr>
+        <w:t>изискват повече процесорна мощ и памет.</w:t>
+      </w:r>
+      <w:r>
+        <w:rPr>
+          <w:rFonts w:ascii="Tahoma" w:hAnsi="Tahoma" w:cs="Tahoma"/>
+          <w:bCs/>
+          <w:sz w:val="24"/>
+          <w:szCs w:val="24"/>
+          <w:lang w:val="en-US"/>
+        </w:rPr>
+        <w:t xml:space="preserve"> </w:t>
+      </w:r>
+      <w:r>
+        <w:rPr>
+          <w:rFonts w:ascii="Tahoma" w:hAnsi="Tahoma" w:cs="Tahoma"/>
+          <w:bCs/>
+          <w:sz w:val="24"/>
+          <w:szCs w:val="24"/>
+        </w:rPr>
+        <w:t xml:space="preserve">За разлика от </w:t>
+      </w:r>
+      <w:r>
+        <w:rPr>
+          <w:rFonts w:ascii="Tahoma" w:hAnsi="Tahoma" w:cs="Tahoma"/>
+          <w:bCs/>
+          <w:sz w:val="24"/>
+          <w:szCs w:val="24"/>
+          <w:lang w:val="en-US"/>
+        </w:rPr>
+        <w:t>Distance-Vector</w:t>
+      </w:r>
+    </w:p>
+    <w:p>
+      <w:pPr>
+        <w:pStyle w:val="BodyTextIndent"/>
+        <w:spacing w:before="120" w:line="360" w:lineRule="auto"/>
+        <w:ind w:left="0" w:firstLine="720"/>
+        <w:rPr>
+          <w:rFonts w:ascii="Arial" w:hAnsi="Arial" w:cs="Arial"/>
+          <w:b/>
+          <w:szCs w:val="28"/>
+        </w:rPr>
+      </w:pPr>
+      <w:r>
+        <w:rPr>
+          <w:rFonts w:ascii="Arial" w:hAnsi="Arial" w:cs="Arial"/>
+          <w:b/>
+          <w:szCs w:val="28"/>
+        </w:rPr>
+        <w:t xml:space="preserve">1.2.4. </w:t>
+      </w:r>
+      <w:r>
+        <w:rPr>
+          <w:rFonts w:ascii="Arial" w:hAnsi="Arial" w:cs="Arial"/>
+          <w:b/>
+          <w:szCs w:val="28"/>
+          <w:lang w:val="en-US"/>
+        </w:rPr>
+        <w:t>Distance-Vector</w:t>
+      </w:r>
+      <w:r>
+        <w:rPr>
+          <w:rFonts w:ascii="Arial" w:hAnsi="Arial" w:cs="Arial"/>
+          <w:b/>
+          <w:szCs w:val="28"/>
+          <w:lang w:val="en-US"/>
+        </w:rPr>
+        <w:t xml:space="preserve"> </w:t>
+      </w:r>
+      <w:r>
+        <w:rPr>
+          <w:rFonts w:ascii="Arial" w:hAnsi="Arial" w:cs="Arial"/>
+          <w:b/>
+          <w:szCs w:val="28"/>
+        </w:rPr>
+        <w:t>маршрутизиращи протоколи</w:t>
+      </w:r>
+    </w:p>
+    <w:p>
+      <w:pPr>
+        <w:pStyle w:val="BodyTextIndent"/>
+        <w:spacing w:before="120" w:line="360" w:lineRule="auto"/>
+        <w:ind w:left="0"/>
+        <w:rPr>
+          <w:rFonts w:ascii="Tahoma" w:hAnsi="Tahoma" w:cs="Tahoma"/>
+          <w:bCs/>
+          <w:sz w:val="24"/>
+          <w:szCs w:val="24"/>
+        </w:rPr>
+      </w:pPr>
+      <w:r>
+        <w:rPr>
+          <w:rFonts w:ascii="Tahoma" w:hAnsi="Tahoma" w:cs="Tahoma"/>
+          <w:bCs/>
+          <w:sz w:val="24"/>
+          <w:szCs w:val="24"/>
+        </w:rPr>
+        <w:t xml:space="preserve">          </w:t>
+      </w:r>
+      <w:r>
+        <w:rPr>
+          <w:rFonts w:ascii="Tahoma" w:hAnsi="Tahoma" w:cs="Tahoma"/>
+          <w:bCs/>
+          <w:sz w:val="24"/>
+          <w:szCs w:val="24"/>
+        </w:rPr>
+        <w:t xml:space="preserve">                                                                                                                                                                                                                                                           </w:t>
       </w:r>
     </w:p>
     <w:p>
@@ -9493,6 +10316,119 @@
 <file path=word/numbering.xml><?xml version="1.0" encoding="utf-8"?>
 <w:numbering xmlns:wpc="http://schemas.microsoft.com/office/word/2010/wordprocessingCanvas" xmlns:cx="http://schemas.microsoft.com/office/drawing/2014/chartex" xmlns:cx1="http://schemas.microsoft.com/office/drawing/2015/9/8/chartex" xmlns:cx2="http://schemas.microsoft.com/office/drawing/2015/10/21/chartex" xmlns:cx3="http://schemas.microsoft.com/office/drawing/2016/5/9/chartex" xmlns:cx4="http://schemas.microsoft.com/office/drawing/2016/5/10/chartex" xmlns:cx5="http://schemas.microsoft.com/office/drawing/2016/5/11/chartex" xmlns:cx6="http://schemas.microsoft.com/office/drawing/2016/5/12/chartex" xmlns:cx7="http://schemas.microsoft.com/office/drawing/2016/5/13/chartex" xmlns:cx8="http://schemas.microsoft.com/office/drawing/2016/5/14/chartex" xmlns:mc="http://schemas.openxmlformats.org/markup-compatibility/2006" xmlns:aink="http://schemas.microsoft.com/office/drawing/2016/ink" xmlns:am3d="http://schemas.microsoft.com/office/drawing/2017/model3d" xmlns:o="urn:schemas-microsoft-com:office:office" xmlns:r="http://schemas.openxmlformats.org/officeDocument/2006/relationships" xmlns:m="http://schemas.openxmlformats.org/officeDocument/2006/math" xmlns:v="urn:schemas-microsoft-com:vml" xmlns:wp14="http://schemas.microsoft.com/office/word/2010/wordprocessingDrawing" xmlns:wp="http://schemas.openxmlformats.org/drawingml/2006/wordprocessingDrawing" xmlns:w10="urn:schemas-microsoft-com:office:word" xmlns:w="http://schemas.openxmlformats.org/wordprocessingml/2006/main" xmlns:w14="http://schemas.microsoft.com/office/word/2010/wordml" xmlns:w15="http://schemas.microsoft.com/office/word/2012/wordml" xmlns:w16cid="http://schemas.microsoft.com/office/word/2016/wordml/cid" xmlns:w16se="http://schemas.microsoft.com/office/word/2015/wordml/symex" xmlns:wpg="http://schemas.microsoft.com/office/word/2010/wordprocessingGroup" xmlns:wpi="http://schemas.microsoft.com/office/word/2010/wordprocessingInk" xmlns:wne="http://schemas.microsoft.com/office/word/2006/wordml" xmlns:wps="http://schemas.microsoft.com/office/word/2010/wordprocessingShape" mc:Ignorable="w14 w15 w16se w16cid wp14">
   <w:abstractNum w:abstractNumId="0" w15:restartNumberingAfterBreak="0">
+    <w:nsid w:val="04C070EE"/>
+    <w:multiLevelType w:val="hybridMultilevel"/>
+    <w:tmpl w:val="5EFA01E2"/>
+    <w:lvl w:ilvl="0" w:tplc="0402000B">
+      <w:start w:val="1"/>
+      <w:numFmt w:val="bullet"/>
+      <w:lvlText w:val=""/>
+      <w:lvlJc w:val="left"/>
+      <w:pPr>
+        <w:ind w:left="720" w:hanging="360"/>
+      </w:pPr>
+      <w:rPr>
+        <w:rFonts w:ascii="Wingdings" w:hAnsi="Wingdings" w:hint="default"/>
+      </w:rPr>
+    </w:lvl>
+    <w:lvl w:ilvl="1" w:tplc="04020003" w:tentative="1">
+      <w:start w:val="1"/>
+      <w:numFmt w:val="bullet"/>
+      <w:lvlText w:val="o"/>
+      <w:lvlJc w:val="left"/>
+      <w:pPr>
+        <w:ind w:left="1440" w:hanging="360"/>
+      </w:pPr>
+      <w:rPr>
+        <w:rFonts w:ascii="Courier New" w:hAnsi="Courier New" w:cs="Courier New" w:hint="default"/>
+      </w:rPr>
+    </w:lvl>
+    <w:lvl w:ilvl="2" w:tplc="04020005" w:tentative="1">
+      <w:start w:val="1"/>
+      <w:numFmt w:val="bullet"/>
+      <w:lvlText w:val=""/>
+      <w:lvlJc w:val="left"/>
+      <w:pPr>
+        <w:ind w:left="2160" w:hanging="360"/>
+      </w:pPr>
+      <w:rPr>
+        <w:rFonts w:ascii="Wingdings" w:hAnsi="Wingdings" w:hint="default"/>
+      </w:rPr>
+    </w:lvl>
+    <w:lvl w:ilvl="3" w:tplc="04020001" w:tentative="1">
+      <w:start w:val="1"/>
+      <w:numFmt w:val="bullet"/>
+      <w:lvlText w:val=""/>
+      <w:lvlJc w:val="left"/>
+      <w:pPr>
+        <w:ind w:left="2880" w:hanging="360"/>
+      </w:pPr>
+      <w:rPr>
+        <w:rFonts w:ascii="Symbol" w:hAnsi="Symbol" w:hint="default"/>
+      </w:rPr>
+    </w:lvl>
+    <w:lvl w:ilvl="4" w:tplc="04020003" w:tentative="1">
+      <w:start w:val="1"/>
+      <w:numFmt w:val="bullet"/>
+      <w:lvlText w:val="o"/>
+      <w:lvlJc w:val="left"/>
+      <w:pPr>
+        <w:ind w:left="3600" w:hanging="360"/>
+      </w:pPr>
+      <w:rPr>
+        <w:rFonts w:ascii="Courier New" w:hAnsi="Courier New" w:cs="Courier New" w:hint="default"/>
+      </w:rPr>
+    </w:lvl>
+    <w:lvl w:ilvl="5" w:tplc="04020005" w:tentative="1">
+      <w:start w:val="1"/>
+      <w:numFmt w:val="bullet"/>
+      <w:lvlText w:val=""/>
+      <w:lvlJc w:val="left"/>
+      <w:pPr>
+        <w:ind w:left="4320" w:hanging="360"/>
+      </w:pPr>
+      <w:rPr>
+        <w:rFonts w:ascii="Wingdings" w:hAnsi="Wingdings" w:hint="default"/>
+      </w:rPr>
+    </w:lvl>
+    <w:lvl w:ilvl="6" w:tplc="04020001" w:tentative="1">
+      <w:start w:val="1"/>
+      <w:numFmt w:val="bullet"/>
+      <w:lvlText w:val=""/>
+      <w:lvlJc w:val="left"/>
+      <w:pPr>
+        <w:ind w:left="5040" w:hanging="360"/>
+      </w:pPr>
+      <w:rPr>
+        <w:rFonts w:ascii="Symbol" w:hAnsi="Symbol" w:hint="default"/>
+      </w:rPr>
+    </w:lvl>
+    <w:lvl w:ilvl="7" w:tplc="04020003" w:tentative="1">
+      <w:start w:val="1"/>
+      <w:numFmt w:val="bullet"/>
+      <w:lvlText w:val="o"/>
+      <w:lvlJc w:val="left"/>
+      <w:pPr>
+        <w:ind w:left="5760" w:hanging="360"/>
+      </w:pPr>
+      <w:rPr>
+        <w:rFonts w:ascii="Courier New" w:hAnsi="Courier New" w:cs="Courier New" w:hint="default"/>
+      </w:rPr>
+    </w:lvl>
+    <w:lvl w:ilvl="8" w:tplc="04020005" w:tentative="1">
+      <w:start w:val="1"/>
+      <w:numFmt w:val="bullet"/>
+      <w:lvlText w:val=""/>
+      <w:lvlJc w:val="left"/>
+      <w:pPr>
+        <w:ind w:left="6480" w:hanging="360"/>
+      </w:pPr>
+      <w:rPr>
+        <w:rFonts w:ascii="Wingdings" w:hAnsi="Wingdings" w:hint="default"/>
+      </w:rPr>
+    </w:lvl>
+  </w:abstractNum>
+  <w:abstractNum w:abstractNumId="1" w15:restartNumberingAfterBreak="0">
     <w:nsid w:val="09967AEF"/>
     <w:multiLevelType w:val="multilevel"/>
     <w:tmpl w:val="116A5C14"/>
@@ -9605,7 +10541,7 @@
       </w:rPr>
     </w:lvl>
   </w:abstractNum>
-  <w:abstractNum w:abstractNumId="1" w15:restartNumberingAfterBreak="0">
+  <w:abstractNum w:abstractNumId="2" w15:restartNumberingAfterBreak="0">
     <w:nsid w:val="0A57581F"/>
     <w:multiLevelType w:val="hybridMultilevel"/>
     <w:tmpl w:val="D076C952"/>
@@ -9718,7 +10654,7 @@
       </w:rPr>
     </w:lvl>
   </w:abstractNum>
-  <w:abstractNum w:abstractNumId="2" w15:restartNumberingAfterBreak="0">
+  <w:abstractNum w:abstractNumId="3" w15:restartNumberingAfterBreak="0">
     <w:nsid w:val="0B41795C"/>
     <w:multiLevelType w:val="multilevel"/>
     <w:tmpl w:val="C930AB86"/>
@@ -9831,7 +10767,7 @@
       </w:rPr>
     </w:lvl>
   </w:abstractNum>
-  <w:abstractNum w:abstractNumId="3" w15:restartNumberingAfterBreak="0">
+  <w:abstractNum w:abstractNumId="4" w15:restartNumberingAfterBreak="0">
     <w:nsid w:val="0C111FFD"/>
     <w:multiLevelType w:val="multilevel"/>
     <w:tmpl w:val="C930AB86"/>
@@ -9944,7 +10880,7 @@
       </w:rPr>
     </w:lvl>
   </w:abstractNum>
-  <w:abstractNum w:abstractNumId="4" w15:restartNumberingAfterBreak="0">
+  <w:abstractNum w:abstractNumId="5" w15:restartNumberingAfterBreak="0">
     <w:nsid w:val="0D5933E4"/>
     <w:multiLevelType w:val="hybridMultilevel"/>
     <w:tmpl w:val="F350F8C8"/>
@@ -10057,7 +10993,7 @@
       </w:rPr>
     </w:lvl>
   </w:abstractNum>
-  <w:abstractNum w:abstractNumId="5" w15:restartNumberingAfterBreak="0">
+  <w:abstractNum w:abstractNumId="6" w15:restartNumberingAfterBreak="0">
     <w:nsid w:val="11866640"/>
     <w:multiLevelType w:val="hybridMultilevel"/>
     <w:tmpl w:val="0178BBD2"/>
@@ -10170,7 +11106,7 @@
       </w:rPr>
     </w:lvl>
   </w:abstractNum>
-  <w:abstractNum w:abstractNumId="6" w15:restartNumberingAfterBreak="0">
+  <w:abstractNum w:abstractNumId="7" w15:restartNumberingAfterBreak="0">
     <w:nsid w:val="12365C4F"/>
     <w:multiLevelType w:val="multilevel"/>
     <w:tmpl w:val="C930AB86"/>
@@ -10283,7 +11219,7 @@
       </w:rPr>
     </w:lvl>
   </w:abstractNum>
-  <w:abstractNum w:abstractNumId="7" w15:restartNumberingAfterBreak="0">
+  <w:abstractNum w:abstractNumId="8" w15:restartNumberingAfterBreak="0">
     <w:nsid w:val="19E05F7A"/>
     <w:multiLevelType w:val="multilevel"/>
     <w:tmpl w:val="E332AB88"/>
@@ -10396,7 +11332,7 @@
       </w:rPr>
     </w:lvl>
   </w:abstractNum>
-  <w:abstractNum w:abstractNumId="8" w15:restartNumberingAfterBreak="0">
+  <w:abstractNum w:abstractNumId="9" w15:restartNumberingAfterBreak="0">
     <w:nsid w:val="1B4272A0"/>
     <w:multiLevelType w:val="hybridMultilevel"/>
     <w:tmpl w:val="62805F3E"/>
@@ -10482,7 +11418,7 @@
       </w:pPr>
     </w:lvl>
   </w:abstractNum>
-  <w:abstractNum w:abstractNumId="9" w15:restartNumberingAfterBreak="0">
+  <w:abstractNum w:abstractNumId="10" w15:restartNumberingAfterBreak="0">
     <w:nsid w:val="1D271AF9"/>
     <w:multiLevelType w:val="multilevel"/>
     <w:tmpl w:val="ED7E9CAE"/>
@@ -10604,7 +11540,7 @@
       </w:rPr>
     </w:lvl>
   </w:abstractNum>
-  <w:abstractNum w:abstractNumId="10" w15:restartNumberingAfterBreak="0">
+  <w:abstractNum w:abstractNumId="11" w15:restartNumberingAfterBreak="0">
     <w:nsid w:val="1DC55213"/>
     <w:multiLevelType w:val="multilevel"/>
     <w:tmpl w:val="CBB4661C"/>
@@ -10717,7 +11653,7 @@
       </w:rPr>
     </w:lvl>
   </w:abstractNum>
-  <w:abstractNum w:abstractNumId="11" w15:restartNumberingAfterBreak="0">
+  <w:abstractNum w:abstractNumId="12" w15:restartNumberingAfterBreak="0">
     <w:nsid w:val="1E166ABC"/>
     <w:multiLevelType w:val="multilevel"/>
     <w:tmpl w:val="E332AB88"/>
@@ -10830,7 +11766,7 @@
       </w:rPr>
     </w:lvl>
   </w:abstractNum>
-  <w:abstractNum w:abstractNumId="12" w15:restartNumberingAfterBreak="0">
+  <w:abstractNum w:abstractNumId="13" w15:restartNumberingAfterBreak="0">
     <w:nsid w:val="1EB11853"/>
     <w:multiLevelType w:val="multilevel"/>
     <w:tmpl w:val="9D38E87C"/>
@@ -10943,7 +11879,7 @@
       </w:rPr>
     </w:lvl>
   </w:abstractNum>
-  <w:abstractNum w:abstractNumId="13" w15:restartNumberingAfterBreak="0">
+  <w:abstractNum w:abstractNumId="14" w15:restartNumberingAfterBreak="0">
     <w:nsid w:val="239E16C7"/>
     <w:multiLevelType w:val="hybridMultilevel"/>
     <w:tmpl w:val="25348B1E"/>
@@ -11029,7 +11965,7 @@
       </w:pPr>
     </w:lvl>
   </w:abstractNum>
-  <w:abstractNum w:abstractNumId="14" w15:restartNumberingAfterBreak="0">
+  <w:abstractNum w:abstractNumId="15" w15:restartNumberingAfterBreak="0">
     <w:nsid w:val="23B50DF0"/>
     <w:multiLevelType w:val="multilevel"/>
     <w:tmpl w:val="B6E4E9CA"/>
@@ -11142,7 +12078,7 @@
       </w:rPr>
     </w:lvl>
   </w:abstractNum>
-  <w:abstractNum w:abstractNumId="15" w15:restartNumberingAfterBreak="0">
+  <w:abstractNum w:abstractNumId="16" w15:restartNumberingAfterBreak="0">
     <w:nsid w:val="24B86900"/>
     <w:multiLevelType w:val="hybridMultilevel"/>
     <w:tmpl w:val="19925D16"/>
@@ -11255,7 +12191,7 @@
       </w:rPr>
     </w:lvl>
   </w:abstractNum>
-  <w:abstractNum w:abstractNumId="16" w15:restartNumberingAfterBreak="0">
+  <w:abstractNum w:abstractNumId="17" w15:restartNumberingAfterBreak="0">
     <w:nsid w:val="2A122C1D"/>
     <w:multiLevelType w:val="multilevel"/>
     <w:tmpl w:val="E332AB88"/>
@@ -11369,7 +12305,7 @@
       </w:rPr>
     </w:lvl>
   </w:abstractNum>
-  <w:abstractNum w:abstractNumId="17" w15:restartNumberingAfterBreak="0">
+  <w:abstractNum w:abstractNumId="18" w15:restartNumberingAfterBreak="0">
     <w:nsid w:val="2DDB57F1"/>
     <w:multiLevelType w:val="multilevel"/>
     <w:tmpl w:val="C930AB86"/>
@@ -11482,7 +12418,7 @@
       </w:rPr>
     </w:lvl>
   </w:abstractNum>
-  <w:abstractNum w:abstractNumId="18" w15:restartNumberingAfterBreak="0">
+  <w:abstractNum w:abstractNumId="19" w15:restartNumberingAfterBreak="0">
     <w:nsid w:val="32620665"/>
     <w:multiLevelType w:val="hybridMultilevel"/>
     <w:tmpl w:val="0C906F24"/>
@@ -11595,7 +12531,7 @@
       </w:rPr>
     </w:lvl>
   </w:abstractNum>
-  <w:abstractNum w:abstractNumId="19" w15:restartNumberingAfterBreak="0">
+  <w:abstractNum w:abstractNumId="20" w15:restartNumberingAfterBreak="0">
     <w:nsid w:val="411D2630"/>
     <w:multiLevelType w:val="multilevel"/>
     <w:tmpl w:val="C930AB86"/>
@@ -11708,7 +12644,7 @@
       </w:rPr>
     </w:lvl>
   </w:abstractNum>
-  <w:abstractNum w:abstractNumId="20" w15:restartNumberingAfterBreak="0">
+  <w:abstractNum w:abstractNumId="21" w15:restartNumberingAfterBreak="0">
     <w:nsid w:val="43141500"/>
     <w:multiLevelType w:val="multilevel"/>
     <w:tmpl w:val="AC7A3174"/>
@@ -11821,7 +12757,7 @@
       </w:rPr>
     </w:lvl>
   </w:abstractNum>
-  <w:abstractNum w:abstractNumId="21" w15:restartNumberingAfterBreak="0">
+  <w:abstractNum w:abstractNumId="22" w15:restartNumberingAfterBreak="0">
     <w:nsid w:val="455762F2"/>
     <w:multiLevelType w:val="multilevel"/>
     <w:tmpl w:val="543E6190"/>
@@ -11934,7 +12870,7 @@
       </w:rPr>
     </w:lvl>
   </w:abstractNum>
-  <w:abstractNum w:abstractNumId="22" w15:restartNumberingAfterBreak="0">
+  <w:abstractNum w:abstractNumId="23" w15:restartNumberingAfterBreak="0">
     <w:nsid w:val="4D7B2223"/>
     <w:multiLevelType w:val="multilevel"/>
     <w:tmpl w:val="B6E4E9CA"/>
@@ -12047,7 +12983,7 @@
       </w:rPr>
     </w:lvl>
   </w:abstractNum>
-  <w:abstractNum w:abstractNumId="23" w15:restartNumberingAfterBreak="0">
+  <w:abstractNum w:abstractNumId="24" w15:restartNumberingAfterBreak="0">
     <w:nsid w:val="4E21154E"/>
     <w:multiLevelType w:val="multilevel"/>
     <w:tmpl w:val="E332AB88"/>
@@ -12161,7 +13097,7 @@
       </w:rPr>
     </w:lvl>
   </w:abstractNum>
-  <w:abstractNum w:abstractNumId="24" w15:restartNumberingAfterBreak="0">
+  <w:abstractNum w:abstractNumId="25" w15:restartNumberingAfterBreak="0">
     <w:nsid w:val="4F716CF4"/>
     <w:multiLevelType w:val="multilevel"/>
     <w:tmpl w:val="E332AB88"/>
@@ -12274,7 +13210,7 @@
       </w:rPr>
     </w:lvl>
   </w:abstractNum>
-  <w:abstractNum w:abstractNumId="25" w15:restartNumberingAfterBreak="0">
+  <w:abstractNum w:abstractNumId="26" w15:restartNumberingAfterBreak="0">
     <w:nsid w:val="525F5A42"/>
     <w:multiLevelType w:val="multilevel"/>
     <w:tmpl w:val="DC2C11E8"/>
@@ -12360,7 +13296,7 @@
       </w:pPr>
     </w:lvl>
   </w:abstractNum>
-  <w:abstractNum w:abstractNumId="26" w15:restartNumberingAfterBreak="0">
+  <w:abstractNum w:abstractNumId="27" w15:restartNumberingAfterBreak="0">
     <w:nsid w:val="54E17F7A"/>
     <w:multiLevelType w:val="multilevel"/>
     <w:tmpl w:val="B6E4E9CA"/>
@@ -12473,7 +13409,7 @@
       </w:rPr>
     </w:lvl>
   </w:abstractNum>
-  <w:abstractNum w:abstractNumId="27" w15:restartNumberingAfterBreak="0">
+  <w:abstractNum w:abstractNumId="28" w15:restartNumberingAfterBreak="0">
     <w:nsid w:val="55903CA6"/>
     <w:multiLevelType w:val="multilevel"/>
     <w:tmpl w:val="884A1FF6"/>
@@ -12586,7 +13522,7 @@
       </w:rPr>
     </w:lvl>
   </w:abstractNum>
-  <w:abstractNum w:abstractNumId="28" w15:restartNumberingAfterBreak="0">
+  <w:abstractNum w:abstractNumId="29" w15:restartNumberingAfterBreak="0">
     <w:nsid w:val="58601719"/>
     <w:multiLevelType w:val="multilevel"/>
     <w:tmpl w:val="32CAFB84"/>
@@ -12699,7 +13635,7 @@
       </w:rPr>
     </w:lvl>
   </w:abstractNum>
-  <w:abstractNum w:abstractNumId="29" w15:restartNumberingAfterBreak="0">
+  <w:abstractNum w:abstractNumId="30" w15:restartNumberingAfterBreak="0">
     <w:nsid w:val="5C2A0083"/>
     <w:multiLevelType w:val="multilevel"/>
     <w:tmpl w:val="B6E4E9CA"/>
@@ -12812,7 +13748,7 @@
       </w:rPr>
     </w:lvl>
   </w:abstractNum>
-  <w:abstractNum w:abstractNumId="30" w15:restartNumberingAfterBreak="0">
+  <w:abstractNum w:abstractNumId="31" w15:restartNumberingAfterBreak="0">
     <w:nsid w:val="5CB608B2"/>
     <w:multiLevelType w:val="multilevel"/>
     <w:tmpl w:val="926C9E6A"/>
@@ -12925,7 +13861,120 @@
       </w:rPr>
     </w:lvl>
   </w:abstractNum>
-  <w:abstractNum w:abstractNumId="31" w15:restartNumberingAfterBreak="0">
+  <w:abstractNum w:abstractNumId="32" w15:restartNumberingAfterBreak="0">
+    <w:nsid w:val="65F061CB"/>
+    <w:multiLevelType w:val="hybridMultilevel"/>
+    <w:tmpl w:val="55D08C16"/>
+    <w:lvl w:ilvl="0" w:tplc="0402000B">
+      <w:start w:val="1"/>
+      <w:numFmt w:val="bullet"/>
+      <w:lvlText w:val=""/>
+      <w:lvlJc w:val="left"/>
+      <w:pPr>
+        <w:ind w:left="1440" w:hanging="360"/>
+      </w:pPr>
+      <w:rPr>
+        <w:rFonts w:ascii="Wingdings" w:hAnsi="Wingdings" w:hint="default"/>
+      </w:rPr>
+    </w:lvl>
+    <w:lvl w:ilvl="1" w:tplc="04020003">
+      <w:start w:val="1"/>
+      <w:numFmt w:val="bullet"/>
+      <w:lvlText w:val="o"/>
+      <w:lvlJc w:val="left"/>
+      <w:pPr>
+        <w:ind w:left="2160" w:hanging="360"/>
+      </w:pPr>
+      <w:rPr>
+        <w:rFonts w:ascii="Courier New" w:hAnsi="Courier New" w:cs="Courier New" w:hint="default"/>
+      </w:rPr>
+    </w:lvl>
+    <w:lvl w:ilvl="2" w:tplc="04020005" w:tentative="1">
+      <w:start w:val="1"/>
+      <w:numFmt w:val="bullet"/>
+      <w:lvlText w:val=""/>
+      <w:lvlJc w:val="left"/>
+      <w:pPr>
+        <w:ind w:left="2880" w:hanging="360"/>
+      </w:pPr>
+      <w:rPr>
+        <w:rFonts w:ascii="Wingdings" w:hAnsi="Wingdings" w:hint="default"/>
+      </w:rPr>
+    </w:lvl>
+    <w:lvl w:ilvl="3" w:tplc="04020001" w:tentative="1">
+      <w:start w:val="1"/>
+      <w:numFmt w:val="bullet"/>
+      <w:lvlText w:val=""/>
+      <w:lvlJc w:val="left"/>
+      <w:pPr>
+        <w:ind w:left="3600" w:hanging="360"/>
+      </w:pPr>
+      <w:rPr>
+        <w:rFonts w:ascii="Symbol" w:hAnsi="Symbol" w:hint="default"/>
+      </w:rPr>
+    </w:lvl>
+    <w:lvl w:ilvl="4" w:tplc="04020003" w:tentative="1">
+      <w:start w:val="1"/>
+      <w:numFmt w:val="bullet"/>
+      <w:lvlText w:val="o"/>
+      <w:lvlJc w:val="left"/>
+      <w:pPr>
+        <w:ind w:left="4320" w:hanging="360"/>
+      </w:pPr>
+      <w:rPr>
+        <w:rFonts w:ascii="Courier New" w:hAnsi="Courier New" w:cs="Courier New" w:hint="default"/>
+      </w:rPr>
+    </w:lvl>
+    <w:lvl w:ilvl="5" w:tplc="04020005" w:tentative="1">
+      <w:start w:val="1"/>
+      <w:numFmt w:val="bullet"/>
+      <w:lvlText w:val=""/>
+      <w:lvlJc w:val="left"/>
+      <w:pPr>
+        <w:ind w:left="5040" w:hanging="360"/>
+      </w:pPr>
+      <w:rPr>
+        <w:rFonts w:ascii="Wingdings" w:hAnsi="Wingdings" w:hint="default"/>
+      </w:rPr>
+    </w:lvl>
+    <w:lvl w:ilvl="6" w:tplc="04020001" w:tentative="1">
+      <w:start w:val="1"/>
+      <w:numFmt w:val="bullet"/>
+      <w:lvlText w:val=""/>
+      <w:lvlJc w:val="left"/>
+      <w:pPr>
+        <w:ind w:left="5760" w:hanging="360"/>
+      </w:pPr>
+      <w:rPr>
+        <w:rFonts w:ascii="Symbol" w:hAnsi="Symbol" w:hint="default"/>
+      </w:rPr>
+    </w:lvl>
+    <w:lvl w:ilvl="7" w:tplc="04020003" w:tentative="1">
+      <w:start w:val="1"/>
+      <w:numFmt w:val="bullet"/>
+      <w:lvlText w:val="o"/>
+      <w:lvlJc w:val="left"/>
+      <w:pPr>
+        <w:ind w:left="6480" w:hanging="360"/>
+      </w:pPr>
+      <w:rPr>
+        <w:rFonts w:ascii="Courier New" w:hAnsi="Courier New" w:cs="Courier New" w:hint="default"/>
+      </w:rPr>
+    </w:lvl>
+    <w:lvl w:ilvl="8" w:tplc="04020005" w:tentative="1">
+      <w:start w:val="1"/>
+      <w:numFmt w:val="bullet"/>
+      <w:lvlText w:val=""/>
+      <w:lvlJc w:val="left"/>
+      <w:pPr>
+        <w:ind w:left="7200" w:hanging="360"/>
+      </w:pPr>
+      <w:rPr>
+        <w:rFonts w:ascii="Wingdings" w:hAnsi="Wingdings" w:hint="default"/>
+      </w:rPr>
+    </w:lvl>
+  </w:abstractNum>
+  <w:abstractNum w:abstractNumId="33" w15:restartNumberingAfterBreak="0">
     <w:nsid w:val="69800E48"/>
     <w:multiLevelType w:val="hybridMultilevel"/>
     <w:tmpl w:val="188C02AA"/>
@@ -13011,7 +14060,7 @@
       </w:pPr>
     </w:lvl>
   </w:abstractNum>
-  <w:abstractNum w:abstractNumId="32" w15:restartNumberingAfterBreak="0">
+  <w:abstractNum w:abstractNumId="34" w15:restartNumberingAfterBreak="0">
     <w:nsid w:val="6E68626D"/>
     <w:multiLevelType w:val="multilevel"/>
     <w:tmpl w:val="96C6931E"/>
@@ -13124,7 +14173,7 @@
       </w:rPr>
     </w:lvl>
   </w:abstractNum>
-  <w:abstractNum w:abstractNumId="33" w15:restartNumberingAfterBreak="0">
+  <w:abstractNum w:abstractNumId="35" w15:restartNumberingAfterBreak="0">
     <w:nsid w:val="7B1C3D42"/>
     <w:multiLevelType w:val="multilevel"/>
     <w:tmpl w:val="926C9E6A"/>
@@ -13237,7 +14286,7 @@
       </w:rPr>
     </w:lvl>
   </w:abstractNum>
-  <w:abstractNum w:abstractNumId="34" w15:restartNumberingAfterBreak="0">
+  <w:abstractNum w:abstractNumId="36" w15:restartNumberingAfterBreak="0">
     <w:nsid w:val="7D8356FB"/>
     <w:multiLevelType w:val="hybridMultilevel"/>
     <w:tmpl w:val="29B8E2C0"/>
@@ -13350,7 +14399,7 @@
       </w:rPr>
     </w:lvl>
   </w:abstractNum>
-  <w:abstractNum w:abstractNumId="35" w15:restartNumberingAfterBreak="0">
+  <w:abstractNum w:abstractNumId="37" w15:restartNumberingAfterBreak="0">
     <w:nsid w:val="7FBD3920"/>
     <w:multiLevelType w:val="multilevel"/>
     <w:tmpl w:val="91F277CA"/>
@@ -13464,16 +14513,16 @@
     </w:lvl>
   </w:abstractNum>
   <w:num w:numId="1">
-    <w:abstractNumId w:val="10"/>
+    <w:abstractNumId w:val="11"/>
   </w:num>
   <w:num w:numId="2">
-    <w:abstractNumId w:val="25"/>
+    <w:abstractNumId w:val="26"/>
   </w:num>
   <w:num w:numId="3">
-    <w:abstractNumId w:val="34"/>
+    <w:abstractNumId w:val="36"/>
   </w:num>
   <w:num w:numId="4">
-    <w:abstractNumId w:val="10"/>
+    <w:abstractNumId w:val="11"/>
     <w:lvlOverride w:ilvl="0">
       <w:startOverride w:val="1"/>
     </w:lvlOverride>
@@ -13503,103 +14552,109 @@
     </w:lvlOverride>
   </w:num>
   <w:num w:numId="5">
+    <w:abstractNumId w:val="4"/>
+  </w:num>
+  <w:num w:numId="6">
+    <w:abstractNumId w:val="19"/>
+  </w:num>
+  <w:num w:numId="7">
+    <w:abstractNumId w:val="16"/>
+  </w:num>
+  <w:num w:numId="8">
+    <w:abstractNumId w:val="29"/>
+  </w:num>
+  <w:num w:numId="9">
+    <w:abstractNumId w:val="30"/>
+  </w:num>
+  <w:num w:numId="10">
+    <w:abstractNumId w:val="23"/>
+  </w:num>
+  <w:num w:numId="11">
+    <w:abstractNumId w:val="15"/>
+  </w:num>
+  <w:num w:numId="12">
+    <w:abstractNumId w:val="27"/>
+  </w:num>
+  <w:num w:numId="13">
+    <w:abstractNumId w:val="6"/>
+  </w:num>
+  <w:num w:numId="14">
+    <w:abstractNumId w:val="2"/>
+  </w:num>
+  <w:num w:numId="15">
+    <w:abstractNumId w:val="20"/>
+  </w:num>
+  <w:num w:numId="16">
+    <w:abstractNumId w:val="22"/>
+  </w:num>
+  <w:num w:numId="17">
+    <w:abstractNumId w:val="28"/>
+  </w:num>
+  <w:num w:numId="18">
+    <w:abstractNumId w:val="18"/>
+  </w:num>
+  <w:num w:numId="19">
+    <w:abstractNumId w:val="7"/>
+  </w:num>
+  <w:num w:numId="20">
     <w:abstractNumId w:val="3"/>
   </w:num>
-  <w:num w:numId="6">
-    <w:abstractNumId w:val="18"/>
-  </w:num>
-  <w:num w:numId="7">
-    <w:abstractNumId w:val="15"/>
-  </w:num>
-  <w:num w:numId="8">
-    <w:abstractNumId w:val="28"/>
-  </w:num>
-  <w:num w:numId="9">
-    <w:abstractNumId w:val="29"/>
-  </w:num>
-  <w:num w:numId="10">
-    <w:abstractNumId w:val="22"/>
-  </w:num>
-  <w:num w:numId="11">
+  <w:num w:numId="21">
     <w:abstractNumId w:val="14"/>
   </w:num>
-  <w:num w:numId="12">
-    <w:abstractNumId w:val="26"/>
+  <w:num w:numId="22">
+    <w:abstractNumId w:val="33"/>
   </w:num>
-  <w:num w:numId="13">
+  <w:num w:numId="23">
+    <w:abstractNumId w:val="9"/>
+  </w:num>
+  <w:num w:numId="24">
+    <w:abstractNumId w:val="17"/>
+  </w:num>
+  <w:num w:numId="25">
+    <w:abstractNumId w:val="24"/>
+  </w:num>
+  <w:num w:numId="26">
+    <w:abstractNumId w:val="25"/>
+  </w:num>
+  <w:num w:numId="27">
+    <w:abstractNumId w:val="8"/>
+  </w:num>
+  <w:num w:numId="28">
+    <w:abstractNumId w:val="12"/>
+  </w:num>
+  <w:num w:numId="29">
+    <w:abstractNumId w:val="10"/>
+  </w:num>
+  <w:num w:numId="30">
+    <w:abstractNumId w:val="1"/>
+  </w:num>
+  <w:num w:numId="31">
+    <w:abstractNumId w:val="21"/>
+  </w:num>
+  <w:num w:numId="32">
+    <w:abstractNumId w:val="37"/>
+  </w:num>
+  <w:num w:numId="33">
+    <w:abstractNumId w:val="13"/>
+  </w:num>
+  <w:num w:numId="34">
+    <w:abstractNumId w:val="35"/>
+  </w:num>
+  <w:num w:numId="35">
+    <w:abstractNumId w:val="31"/>
+  </w:num>
+  <w:num w:numId="36">
+    <w:abstractNumId w:val="34"/>
+  </w:num>
+  <w:num w:numId="37">
     <w:abstractNumId w:val="5"/>
   </w:num>
-  <w:num w:numId="14">
-    <w:abstractNumId w:val="1"/>
-  </w:num>
-  <w:num w:numId="15">
-    <w:abstractNumId w:val="19"/>
-  </w:num>
-  <w:num w:numId="16">
-    <w:abstractNumId w:val="21"/>
-  </w:num>
-  <w:num w:numId="17">
-    <w:abstractNumId w:val="27"/>
-  </w:num>
-  <w:num w:numId="18">
-    <w:abstractNumId w:val="17"/>
-  </w:num>
-  <w:num w:numId="19">
-    <w:abstractNumId w:val="6"/>
-  </w:num>
-  <w:num w:numId="20">
-    <w:abstractNumId w:val="2"/>
-  </w:num>
-  <w:num w:numId="21">
-    <w:abstractNumId w:val="13"/>
-  </w:num>
-  <w:num w:numId="22">
-    <w:abstractNumId w:val="31"/>
-  </w:num>
-  <w:num w:numId="23">
-    <w:abstractNumId w:val="8"/>
-  </w:num>
-  <w:num w:numId="24">
-    <w:abstractNumId w:val="16"/>
-  </w:num>
-  <w:num w:numId="25">
-    <w:abstractNumId w:val="23"/>
-  </w:num>
-  <w:num w:numId="26">
-    <w:abstractNumId w:val="24"/>
-  </w:num>
-  <w:num w:numId="27">
-    <w:abstractNumId w:val="7"/>
-  </w:num>
-  <w:num w:numId="28">
-    <w:abstractNumId w:val="11"/>
-  </w:num>
-  <w:num w:numId="29">
-    <w:abstractNumId w:val="9"/>
-  </w:num>
-  <w:num w:numId="30">
-    <w:abstractNumId w:val="0"/>
-  </w:num>
-  <w:num w:numId="31">
-    <w:abstractNumId w:val="20"/>
-  </w:num>
-  <w:num w:numId="32">
-    <w:abstractNumId w:val="35"/>
-  </w:num>
-  <w:num w:numId="33">
-    <w:abstractNumId w:val="12"/>
-  </w:num>
-  <w:num w:numId="34">
-    <w:abstractNumId w:val="33"/>
-  </w:num>
-  <w:num w:numId="35">
-    <w:abstractNumId w:val="30"/>
-  </w:num>
-  <w:num w:numId="36">
+  <w:num w:numId="38">
     <w:abstractNumId w:val="32"/>
   </w:num>
-  <w:num w:numId="37">
-    <w:abstractNumId w:val="4"/>
+  <w:num w:numId="39">
+    <w:abstractNumId w:val="0"/>
   </w:num>
 </w:numbering>
 </file>
@@ -14647,7 +15702,7 @@
 </file>
 
 <file path=customXml/itemProps1.xml><?xml version="1.0" encoding="utf-8"?>
-<ds:datastoreItem xmlns:ds="http://schemas.openxmlformats.org/officeDocument/2006/customXml" ds:itemID="{0837918F-27AF-4B4D-8C80-A7E9440B5726}">
+<ds:datastoreItem xmlns:ds="http://schemas.openxmlformats.org/officeDocument/2006/customXml" ds:itemID="{9CB8F54D-E419-41C1-93CD-65D5C5A1B310}">
   <ds:schemaRefs>
     <ds:schemaRef ds:uri="http://schemas.openxmlformats.org/officeDocument/2006/bibliography"/>
   </ds:schemaRefs>

</xml_diff>

<commit_message>
Documentation + IS-IS Rework
</commit_message>
<xml_diff>
--- a/Документация.docx
+++ b/Документация.docx
@@ -618,9 +618,10 @@
     </w:p>
     <w:p>
       <w:pPr>
+        <w:spacing w:line="360" w:lineRule="auto"/>
         <w:jc w:val="center"/>
         <w:rPr>
-          <w:rFonts w:ascii="Arial" w:hAnsi="Arial" w:cs="Arial"/>
+          <w:rFonts w:ascii="Tahoma" w:hAnsi="Tahoma" w:cs="Tahoma"/>
           <w:b/>
           <w:color w:val="000000"/>
           <w:sz w:val="32"/>
@@ -630,7 +631,7 @@
       </w:pPr>
       <w:r>
         <w:rPr>
-          <w:rFonts w:ascii="Arial" w:hAnsi="Arial" w:cs="Arial"/>
+          <w:rFonts w:ascii="Tahoma" w:hAnsi="Tahoma" w:cs="Tahoma"/>
           <w:b/>
           <w:color w:val="000000"/>
           <w:sz w:val="32"/>
@@ -643,8 +644,10 @@
     </w:p>
     <w:p>
       <w:pPr>
+        <w:spacing w:line="360" w:lineRule="auto"/>
         <w:jc w:val="center"/>
         <w:rPr>
+          <w:rFonts w:ascii="Tahoma" w:hAnsi="Tahoma" w:cs="Tahoma"/>
           <w:b/>
           <w:color w:val="000000"/>
           <w:sz w:val="32"/>
@@ -660,10 +663,10 @@
           <w:ilvl w:val="0"/>
           <w:numId w:val="3"/>
         </w:numPr>
-        <w:spacing w:line="276" w:lineRule="auto"/>
+        <w:spacing w:line="360" w:lineRule="auto"/>
         <w:ind w:left="198" w:hanging="357"/>
         <w:rPr>
-          <w:rFonts w:ascii="Arial" w:hAnsi="Arial" w:cs="Arial"/>
+          <w:rFonts w:ascii="Tahoma" w:hAnsi="Tahoma" w:cs="Tahoma"/>
           <w:bCs/>
           <w:color w:val="000000"/>
           <w:lang w:val="bg-BG"/>
@@ -671,7 +674,7 @@
       </w:pPr>
       <w:r>
         <w:rPr>
-          <w:rFonts w:ascii="Arial" w:hAnsi="Arial" w:cs="Arial"/>
+          <w:rFonts w:ascii="Tahoma" w:hAnsi="Tahoma" w:cs="Tahoma"/>
           <w:bCs/>
           <w:color w:val="000000"/>
           <w:lang w:val="en-US"/>
@@ -686,10 +689,10 @@
           <w:ilvl w:val="0"/>
           <w:numId w:val="3"/>
         </w:numPr>
-        <w:spacing w:line="276" w:lineRule="auto"/>
+        <w:spacing w:line="360" w:lineRule="auto"/>
         <w:ind w:left="198" w:hanging="357"/>
         <w:rPr>
-          <w:rFonts w:ascii="Arial" w:hAnsi="Arial" w:cs="Arial"/>
+          <w:rFonts w:ascii="Tahoma" w:hAnsi="Tahoma" w:cs="Tahoma"/>
           <w:bCs/>
           <w:color w:val="000000"/>
           <w:lang w:val="bg-BG"/>
@@ -697,7 +700,7 @@
       </w:pPr>
       <w:r>
         <w:rPr>
-          <w:rFonts w:ascii="Arial" w:hAnsi="Arial" w:cs="Arial"/>
+          <w:rFonts w:ascii="Tahoma" w:hAnsi="Tahoma" w:cs="Tahoma"/>
           <w:bCs/>
           <w:color w:val="000000"/>
           <w:lang w:val="en-US"/>
@@ -712,10 +715,10 @@
           <w:ilvl w:val="0"/>
           <w:numId w:val="3"/>
         </w:numPr>
-        <w:spacing w:line="276" w:lineRule="auto"/>
+        <w:spacing w:line="360" w:lineRule="auto"/>
         <w:ind w:left="198" w:hanging="357"/>
         <w:rPr>
-          <w:rFonts w:ascii="Arial" w:hAnsi="Arial" w:cs="Arial"/>
+          <w:rFonts w:ascii="Tahoma" w:hAnsi="Tahoma" w:cs="Tahoma"/>
           <w:bCs/>
           <w:color w:val="000000"/>
           <w:lang w:val="bg-BG"/>
@@ -723,7 +726,7 @@
       </w:pPr>
       <w:r>
         <w:rPr>
-          <w:rFonts w:ascii="Arial" w:hAnsi="Arial" w:cs="Arial"/>
+          <w:rFonts w:ascii="Tahoma" w:hAnsi="Tahoma" w:cs="Tahoma"/>
           <w:bCs/>
           <w:color w:val="000000"/>
           <w:lang w:val="en-US"/>
@@ -738,10 +741,10 @@
           <w:ilvl w:val="0"/>
           <w:numId w:val="3"/>
         </w:numPr>
-        <w:spacing w:line="276" w:lineRule="auto"/>
+        <w:spacing w:line="360" w:lineRule="auto"/>
         <w:ind w:left="198" w:hanging="357"/>
         <w:rPr>
-          <w:rFonts w:ascii="Arial" w:hAnsi="Arial" w:cs="Arial"/>
+          <w:rFonts w:ascii="Tahoma" w:hAnsi="Tahoma" w:cs="Tahoma"/>
           <w:bCs/>
           <w:color w:val="000000"/>
           <w:lang w:val="bg-BG"/>
@@ -749,7 +752,7 @@
       </w:pPr>
       <w:r>
         <w:rPr>
-          <w:rFonts w:ascii="Arial" w:hAnsi="Arial" w:cs="Arial"/>
+          <w:rFonts w:ascii="Tahoma" w:hAnsi="Tahoma" w:cs="Tahoma"/>
           <w:bCs/>
           <w:color w:val="000000"/>
           <w:lang w:val="en-US"/>
@@ -764,10 +767,10 @@
           <w:ilvl w:val="0"/>
           <w:numId w:val="3"/>
         </w:numPr>
-        <w:spacing w:line="276" w:lineRule="auto"/>
+        <w:spacing w:line="360" w:lineRule="auto"/>
         <w:ind w:left="198"/>
         <w:rPr>
-          <w:rFonts w:ascii="Arial" w:hAnsi="Arial" w:cs="Arial"/>
+          <w:rFonts w:ascii="Tahoma" w:hAnsi="Tahoma" w:cs="Tahoma"/>
           <w:bCs/>
           <w:color w:val="000000"/>
           <w:lang w:val="bg-BG"/>
@@ -775,7 +778,7 @@
       </w:pPr>
       <w:r>
         <w:rPr>
-          <w:rFonts w:ascii="Arial" w:hAnsi="Arial" w:cs="Arial"/>
+          <w:rFonts w:ascii="Tahoma" w:hAnsi="Tahoma" w:cs="Tahoma"/>
           <w:bCs/>
           <w:color w:val="000000"/>
           <w:lang w:val="en-US"/>
@@ -790,10 +793,10 @@
           <w:ilvl w:val="0"/>
           <w:numId w:val="3"/>
         </w:numPr>
-        <w:spacing w:line="276" w:lineRule="auto"/>
+        <w:spacing w:line="360" w:lineRule="auto"/>
         <w:ind w:left="198"/>
         <w:rPr>
-          <w:rFonts w:ascii="Arial" w:hAnsi="Arial" w:cs="Arial"/>
+          <w:rFonts w:ascii="Tahoma" w:hAnsi="Tahoma" w:cs="Tahoma"/>
           <w:bCs/>
           <w:color w:val="000000"/>
           <w:lang w:val="bg-BG"/>
@@ -801,7 +804,7 @@
       </w:pPr>
       <w:r>
         <w:rPr>
-          <w:rFonts w:ascii="Arial" w:hAnsi="Arial" w:cs="Arial"/>
+          <w:rFonts w:ascii="Tahoma" w:hAnsi="Tahoma" w:cs="Tahoma"/>
           <w:bCs/>
           <w:color w:val="000000"/>
           <w:lang w:val="en-US"/>
@@ -816,23 +819,34 @@
           <w:ilvl w:val="0"/>
           <w:numId w:val="3"/>
         </w:numPr>
-        <w:spacing w:line="276" w:lineRule="auto"/>
+        <w:spacing w:line="360" w:lineRule="auto"/>
         <w:ind w:left="198"/>
         <w:rPr>
-          <w:rFonts w:ascii="Arial" w:hAnsi="Arial" w:cs="Arial"/>
+          <w:rFonts w:ascii="Tahoma" w:hAnsi="Tahoma" w:cs="Tahoma"/>
           <w:bCs/>
           <w:color w:val="000000"/>
           <w:lang w:val="bg-BG"/>
         </w:rPr>
       </w:pPr>
-      <w:r>
-        <w:rPr>
-          <w:rFonts w:ascii="Arial" w:hAnsi="Arial" w:cs="Arial"/>
+      <w:proofErr w:type="spellStart"/>
+      <w:r>
+        <w:rPr>
+          <w:rFonts w:ascii="Tahoma" w:hAnsi="Tahoma" w:cs="Tahoma"/>
           <w:bCs/>
           <w:color w:val="000000"/>
           <w:lang w:val="en-US"/>
         </w:rPr>
-        <w:t>eBGP – Exterior Border Gateway Protocol</w:t>
+        <w:t>eBGP</w:t>
+      </w:r>
+      <w:proofErr w:type="spellEnd"/>
+      <w:r>
+        <w:rPr>
+          <w:rFonts w:ascii="Tahoma" w:hAnsi="Tahoma" w:cs="Tahoma"/>
+          <w:bCs/>
+          <w:color w:val="000000"/>
+          <w:lang w:val="en-US"/>
+        </w:rPr>
+        <w:t xml:space="preserve"> – Exterior Border Gateway Protocol</w:t>
       </w:r>
     </w:p>
     <w:p>
@@ -842,23 +856,34 @@
           <w:ilvl w:val="0"/>
           <w:numId w:val="3"/>
         </w:numPr>
-        <w:spacing w:line="276" w:lineRule="auto"/>
+        <w:spacing w:line="360" w:lineRule="auto"/>
         <w:ind w:left="198"/>
         <w:rPr>
-          <w:rFonts w:ascii="Arial" w:hAnsi="Arial" w:cs="Arial"/>
+          <w:rFonts w:ascii="Tahoma" w:hAnsi="Tahoma" w:cs="Tahoma"/>
           <w:bCs/>
           <w:color w:val="000000"/>
           <w:lang w:val="bg-BG"/>
         </w:rPr>
       </w:pPr>
-      <w:r>
-        <w:rPr>
-          <w:rFonts w:ascii="Arial" w:hAnsi="Arial" w:cs="Arial"/>
+      <w:proofErr w:type="spellStart"/>
+      <w:r>
+        <w:rPr>
+          <w:rFonts w:ascii="Tahoma" w:hAnsi="Tahoma" w:cs="Tahoma"/>
           <w:bCs/>
           <w:color w:val="000000"/>
           <w:lang w:val="en-US"/>
         </w:rPr>
-        <w:t>iBGP – Interior Border Gateway Protocol</w:t>
+        <w:t>iBGP</w:t>
+      </w:r>
+      <w:proofErr w:type="spellEnd"/>
+      <w:r>
+        <w:rPr>
+          <w:rFonts w:ascii="Tahoma" w:hAnsi="Tahoma" w:cs="Tahoma"/>
+          <w:bCs/>
+          <w:color w:val="000000"/>
+          <w:lang w:val="en-US"/>
+        </w:rPr>
+        <w:t xml:space="preserve"> – Interior Border Gateway Protocol</w:t>
       </w:r>
     </w:p>
     <w:p>
@@ -868,10 +893,10 @@
           <w:ilvl w:val="0"/>
           <w:numId w:val="3"/>
         </w:numPr>
-        <w:spacing w:line="276" w:lineRule="auto"/>
+        <w:spacing w:line="360" w:lineRule="auto"/>
         <w:ind w:left="198"/>
         <w:rPr>
-          <w:rFonts w:ascii="Arial" w:hAnsi="Arial" w:cs="Arial"/>
+          <w:rFonts w:ascii="Tahoma" w:hAnsi="Tahoma" w:cs="Tahoma"/>
           <w:bCs/>
           <w:color w:val="000000"/>
           <w:lang w:val="bg-BG"/>
@@ -879,7 +904,7 @@
       </w:pPr>
       <w:r>
         <w:rPr>
-          <w:rFonts w:ascii="Arial" w:hAnsi="Arial" w:cs="Arial"/>
+          <w:rFonts w:ascii="Tahoma" w:hAnsi="Tahoma" w:cs="Tahoma"/>
           <w:bCs/>
           <w:color w:val="000000"/>
           <w:lang w:val="en-US"/>
@@ -894,10 +919,10 @@
           <w:ilvl w:val="0"/>
           <w:numId w:val="3"/>
         </w:numPr>
-        <w:spacing w:line="276" w:lineRule="auto"/>
+        <w:spacing w:line="360" w:lineRule="auto"/>
         <w:ind w:left="198"/>
         <w:rPr>
-          <w:rFonts w:ascii="Arial" w:hAnsi="Arial" w:cs="Arial"/>
+          <w:rFonts w:ascii="Tahoma" w:hAnsi="Tahoma" w:cs="Tahoma"/>
           <w:bCs/>
           <w:color w:val="000000"/>
           <w:lang w:val="bg-BG"/>
@@ -905,7 +930,7 @@
       </w:pPr>
       <w:r>
         <w:rPr>
-          <w:rFonts w:ascii="Arial" w:hAnsi="Arial" w:cs="Arial"/>
+          <w:rFonts w:ascii="Tahoma" w:hAnsi="Tahoma" w:cs="Tahoma"/>
           <w:bCs/>
           <w:color w:val="000000"/>
           <w:lang w:val="en-US"/>
@@ -920,10 +945,10 @@
           <w:ilvl w:val="0"/>
           <w:numId w:val="3"/>
         </w:numPr>
-        <w:spacing w:line="276" w:lineRule="auto"/>
+        <w:spacing w:line="360" w:lineRule="auto"/>
         <w:ind w:left="198"/>
         <w:rPr>
-          <w:rFonts w:ascii="Arial" w:hAnsi="Arial" w:cs="Arial"/>
+          <w:rFonts w:ascii="Tahoma" w:hAnsi="Tahoma" w:cs="Tahoma"/>
           <w:bCs/>
           <w:color w:val="000000"/>
           <w:lang w:val="bg-BG"/>
@@ -931,21 +956,12 @@
       </w:pPr>
       <w:r>
         <w:rPr>
-          <w:rFonts w:ascii="Arial" w:hAnsi="Arial" w:cs="Arial"/>
+          <w:rFonts w:ascii="Tahoma" w:hAnsi="Tahoma" w:cs="Tahoma"/>
           <w:bCs/>
           <w:color w:val="000000"/>
           <w:lang w:val="en-US"/>
         </w:rPr>
-        <w:t xml:space="preserve">RSVP - </w:t>
-      </w:r>
-      <w:r>
-        <w:rPr>
-          <w:rFonts w:ascii="Arial" w:hAnsi="Arial" w:cs="Arial"/>
-          <w:bCs/>
-          <w:color w:val="000000"/>
-          <w:lang w:val="en-US"/>
-        </w:rPr>
-        <w:t>Resource Reservation Protocol</w:t>
+        <w:t>RSVP - Resource Reservation Protocol</w:t>
       </w:r>
     </w:p>
     <w:p>
@@ -955,10 +971,10 @@
           <w:ilvl w:val="0"/>
           <w:numId w:val="3"/>
         </w:numPr>
-        <w:spacing w:line="276" w:lineRule="auto"/>
+        <w:spacing w:line="360" w:lineRule="auto"/>
         <w:ind w:left="198"/>
         <w:rPr>
-          <w:rFonts w:ascii="Arial" w:hAnsi="Arial" w:cs="Arial"/>
+          <w:rFonts w:ascii="Tahoma" w:hAnsi="Tahoma" w:cs="Tahoma"/>
           <w:bCs/>
           <w:color w:val="000000"/>
           <w:lang w:val="bg-BG"/>
@@ -966,7 +982,7 @@
       </w:pPr>
       <w:r>
         <w:rPr>
-          <w:rFonts w:ascii="Arial" w:hAnsi="Arial" w:cs="Arial"/>
+          <w:rFonts w:ascii="Tahoma" w:hAnsi="Tahoma" w:cs="Tahoma"/>
           <w:bCs/>
           <w:color w:val="000000"/>
           <w:lang w:val="en-US"/>
@@ -981,10 +997,10 @@
           <w:ilvl w:val="0"/>
           <w:numId w:val="3"/>
         </w:numPr>
-        <w:spacing w:line="276" w:lineRule="auto"/>
+        <w:spacing w:line="360" w:lineRule="auto"/>
         <w:ind w:left="198"/>
         <w:rPr>
-          <w:rFonts w:ascii="Arial" w:hAnsi="Arial" w:cs="Arial"/>
+          <w:rFonts w:ascii="Tahoma" w:hAnsi="Tahoma" w:cs="Tahoma"/>
           <w:bCs/>
           <w:color w:val="000000"/>
           <w:lang w:val="bg-BG"/>
@@ -992,7 +1008,7 @@
       </w:pPr>
       <w:r>
         <w:rPr>
-          <w:rFonts w:ascii="Arial" w:hAnsi="Arial" w:cs="Arial"/>
+          <w:rFonts w:ascii="Tahoma" w:hAnsi="Tahoma" w:cs="Tahoma"/>
           <w:bCs/>
           <w:color w:val="000000"/>
           <w:lang w:val="en-US"/>
@@ -1007,10 +1023,10 @@
           <w:ilvl w:val="0"/>
           <w:numId w:val="3"/>
         </w:numPr>
-        <w:spacing w:line="276" w:lineRule="auto"/>
+        <w:spacing w:line="360" w:lineRule="auto"/>
         <w:ind w:left="198"/>
         <w:rPr>
-          <w:rFonts w:ascii="Arial" w:hAnsi="Arial" w:cs="Arial"/>
+          <w:rFonts w:ascii="Tahoma" w:hAnsi="Tahoma" w:cs="Tahoma"/>
           <w:bCs/>
           <w:color w:val="000000"/>
           <w:lang w:val="bg-BG"/>
@@ -1018,7 +1034,7 @@
       </w:pPr>
       <w:r>
         <w:rPr>
-          <w:rFonts w:ascii="Arial" w:hAnsi="Arial" w:cs="Arial"/>
+          <w:rFonts w:ascii="Tahoma" w:hAnsi="Tahoma" w:cs="Tahoma"/>
           <w:bCs/>
           <w:color w:val="000000"/>
           <w:lang w:val="en-US"/>
@@ -1033,10 +1049,10 @@
           <w:ilvl w:val="0"/>
           <w:numId w:val="3"/>
         </w:numPr>
-        <w:spacing w:line="276" w:lineRule="auto"/>
+        <w:spacing w:line="360" w:lineRule="auto"/>
         <w:ind w:left="198"/>
         <w:rPr>
-          <w:rFonts w:ascii="Arial" w:hAnsi="Arial" w:cs="Arial"/>
+          <w:rFonts w:ascii="Tahoma" w:hAnsi="Tahoma" w:cs="Tahoma"/>
           <w:bCs/>
           <w:color w:val="000000"/>
           <w:lang w:val="bg-BG"/>
@@ -1044,7 +1060,7 @@
       </w:pPr>
       <w:r>
         <w:rPr>
-          <w:rFonts w:ascii="Arial" w:hAnsi="Arial" w:cs="Arial"/>
+          <w:rFonts w:ascii="Tahoma" w:hAnsi="Tahoma" w:cs="Tahoma"/>
           <w:bCs/>
           <w:color w:val="000000"/>
           <w:lang w:val="en-US"/>
@@ -1059,10 +1075,10 @@
           <w:ilvl w:val="0"/>
           <w:numId w:val="3"/>
         </w:numPr>
-        <w:spacing w:line="276" w:lineRule="auto"/>
+        <w:spacing w:line="360" w:lineRule="auto"/>
         <w:ind w:left="198"/>
         <w:rPr>
-          <w:rFonts w:ascii="Arial" w:hAnsi="Arial" w:cs="Arial"/>
+          <w:rFonts w:ascii="Tahoma" w:hAnsi="Tahoma" w:cs="Tahoma"/>
           <w:bCs/>
           <w:color w:val="000000"/>
           <w:lang w:val="bg-BG"/>
@@ -1070,7 +1086,7 @@
       </w:pPr>
       <w:r>
         <w:rPr>
-          <w:rFonts w:ascii="Arial" w:hAnsi="Arial" w:cs="Arial"/>
+          <w:rFonts w:ascii="Tahoma" w:hAnsi="Tahoma" w:cs="Tahoma"/>
           <w:bCs/>
           <w:color w:val="000000"/>
           <w:lang w:val="en-US"/>
@@ -1085,10 +1101,10 @@
           <w:ilvl w:val="0"/>
           <w:numId w:val="3"/>
         </w:numPr>
-        <w:spacing w:line="276" w:lineRule="auto"/>
+        <w:spacing w:line="360" w:lineRule="auto"/>
         <w:ind w:left="198"/>
         <w:rPr>
-          <w:rFonts w:ascii="Arial" w:hAnsi="Arial" w:cs="Arial"/>
+          <w:rFonts w:ascii="Tahoma" w:hAnsi="Tahoma" w:cs="Tahoma"/>
           <w:bCs/>
           <w:color w:val="000000"/>
           <w:lang w:val="bg-BG"/>
@@ -1096,7 +1112,7 @@
       </w:pPr>
       <w:r>
         <w:rPr>
-          <w:rFonts w:ascii="Arial" w:hAnsi="Arial" w:cs="Arial"/>
+          <w:rFonts w:ascii="Tahoma" w:hAnsi="Tahoma" w:cs="Tahoma"/>
           <w:bCs/>
           <w:color w:val="000000"/>
           <w:lang w:val="en-US"/>
@@ -1111,10 +1127,10 @@
           <w:ilvl w:val="0"/>
           <w:numId w:val="3"/>
         </w:numPr>
-        <w:spacing w:line="276" w:lineRule="auto"/>
+        <w:spacing w:line="360" w:lineRule="auto"/>
         <w:ind w:left="198"/>
         <w:rPr>
-          <w:rFonts w:ascii="Arial" w:hAnsi="Arial" w:cs="Arial"/>
+          <w:rFonts w:ascii="Tahoma" w:hAnsi="Tahoma" w:cs="Tahoma"/>
           <w:bCs/>
           <w:color w:val="000000"/>
           <w:lang w:val="bg-BG"/>
@@ -1122,7 +1138,7 @@
       </w:pPr>
       <w:r>
         <w:rPr>
-          <w:rFonts w:ascii="Arial" w:hAnsi="Arial" w:cs="Arial"/>
+          <w:rFonts w:ascii="Tahoma" w:hAnsi="Tahoma" w:cs="Tahoma"/>
           <w:bCs/>
           <w:color w:val="000000"/>
           <w:lang w:val="en-US"/>
@@ -1137,10 +1153,10 @@
           <w:ilvl w:val="0"/>
           <w:numId w:val="3"/>
         </w:numPr>
-        <w:spacing w:line="276" w:lineRule="auto"/>
+        <w:spacing w:line="360" w:lineRule="auto"/>
         <w:ind w:left="198"/>
         <w:rPr>
-          <w:rFonts w:ascii="Arial" w:hAnsi="Arial" w:cs="Arial"/>
+          <w:rFonts w:ascii="Tahoma" w:hAnsi="Tahoma" w:cs="Tahoma"/>
           <w:bCs/>
           <w:color w:val="000000"/>
           <w:lang w:val="bg-BG"/>
@@ -1148,7 +1164,7 @@
       </w:pPr>
       <w:r>
         <w:rPr>
-          <w:rFonts w:ascii="Arial" w:hAnsi="Arial" w:cs="Arial"/>
+          <w:rFonts w:ascii="Tahoma" w:hAnsi="Tahoma" w:cs="Tahoma"/>
           <w:bCs/>
           <w:color w:val="000000"/>
           <w:lang w:val="en-US"/>
@@ -1157,7 +1173,7 @@
       </w:r>
       <w:r>
         <w:rPr>
-          <w:rFonts w:ascii="Arial" w:hAnsi="Arial" w:cs="Arial"/>
+          <w:rFonts w:ascii="Tahoma" w:hAnsi="Tahoma" w:cs="Tahoma"/>
           <w:bCs/>
           <w:color w:val="000000"/>
           <w:lang w:val="en-US"/>
@@ -1166,7 +1182,7 @@
       </w:r>
       <w:r>
         <w:rPr>
-          <w:rFonts w:ascii="Arial" w:hAnsi="Arial" w:cs="Arial"/>
+          <w:rFonts w:ascii="Tahoma" w:hAnsi="Tahoma" w:cs="Tahoma"/>
           <w:bCs/>
           <w:color w:val="000000"/>
           <w:lang w:val="en-US"/>
@@ -1181,10 +1197,10 @@
           <w:ilvl w:val="0"/>
           <w:numId w:val="3"/>
         </w:numPr>
-        <w:spacing w:line="276" w:lineRule="auto"/>
+        <w:spacing w:line="360" w:lineRule="auto"/>
         <w:ind w:left="198"/>
         <w:rPr>
-          <w:rFonts w:ascii="Arial" w:hAnsi="Arial" w:cs="Arial"/>
+          <w:rFonts w:ascii="Tahoma" w:hAnsi="Tahoma" w:cs="Tahoma"/>
           <w:bCs/>
           <w:color w:val="000000"/>
           <w:lang w:val="bg-BG"/>
@@ -1192,7 +1208,7 @@
       </w:pPr>
       <w:r>
         <w:rPr>
-          <w:rFonts w:ascii="Arial" w:hAnsi="Arial" w:cs="Arial"/>
+          <w:rFonts w:ascii="Tahoma" w:hAnsi="Tahoma" w:cs="Tahoma"/>
           <w:bCs/>
           <w:color w:val="000000"/>
           <w:lang w:val="en-US"/>
@@ -1201,7 +1217,7 @@
       </w:r>
       <w:r>
         <w:rPr>
-          <w:rFonts w:ascii="Arial" w:hAnsi="Arial" w:cs="Arial"/>
+          <w:rFonts w:ascii="Tahoma" w:hAnsi="Tahoma" w:cs="Tahoma"/>
           <w:bCs/>
           <w:color w:val="000000"/>
           <w:lang w:val="en-US"/>
@@ -1216,10 +1232,10 @@
           <w:ilvl w:val="0"/>
           <w:numId w:val="3"/>
         </w:numPr>
-        <w:spacing w:line="276" w:lineRule="auto"/>
+        <w:spacing w:line="360" w:lineRule="auto"/>
         <w:ind w:left="198"/>
         <w:rPr>
-          <w:rFonts w:ascii="Arial" w:hAnsi="Arial" w:cs="Arial"/>
+          <w:rFonts w:ascii="Tahoma" w:hAnsi="Tahoma" w:cs="Tahoma"/>
           <w:bCs/>
           <w:color w:val="000000"/>
           <w:lang w:val="bg-BG"/>
@@ -1227,7 +1243,7 @@
       </w:pPr>
       <w:r>
         <w:rPr>
-          <w:rFonts w:ascii="Arial" w:hAnsi="Arial" w:cs="Arial"/>
+          <w:rFonts w:ascii="Tahoma" w:hAnsi="Tahoma" w:cs="Tahoma"/>
           <w:bCs/>
           <w:color w:val="000000"/>
           <w:lang w:val="en-US"/>
@@ -1242,10 +1258,10 @@
           <w:ilvl w:val="0"/>
           <w:numId w:val="3"/>
         </w:numPr>
-        <w:spacing w:line="276" w:lineRule="auto"/>
+        <w:spacing w:line="360" w:lineRule="auto"/>
         <w:ind w:left="198"/>
         <w:rPr>
-          <w:rFonts w:ascii="Arial" w:hAnsi="Arial" w:cs="Arial"/>
+          <w:rFonts w:ascii="Tahoma" w:hAnsi="Tahoma" w:cs="Tahoma"/>
           <w:bCs/>
           <w:color w:val="000000"/>
           <w:lang w:val="bg-BG"/>
@@ -1253,7 +1269,7 @@
       </w:pPr>
       <w:r>
         <w:rPr>
-          <w:rFonts w:ascii="Arial" w:hAnsi="Arial" w:cs="Arial"/>
+          <w:rFonts w:ascii="Tahoma" w:hAnsi="Tahoma" w:cs="Tahoma"/>
           <w:bCs/>
           <w:color w:val="000000"/>
           <w:lang w:val="en-US"/>
@@ -1268,10 +1284,10 @@
           <w:ilvl w:val="0"/>
           <w:numId w:val="3"/>
         </w:numPr>
-        <w:spacing w:line="276" w:lineRule="auto"/>
+        <w:spacing w:line="360" w:lineRule="auto"/>
         <w:ind w:left="198"/>
         <w:rPr>
-          <w:rFonts w:ascii="Arial" w:hAnsi="Arial" w:cs="Arial"/>
+          <w:rFonts w:ascii="Tahoma" w:hAnsi="Tahoma" w:cs="Tahoma"/>
           <w:bCs/>
           <w:color w:val="000000"/>
           <w:lang w:val="bg-BG"/>
@@ -1279,7 +1295,7 @@
       </w:pPr>
       <w:r>
         <w:rPr>
-          <w:rFonts w:ascii="Arial" w:hAnsi="Arial" w:cs="Arial"/>
+          <w:rFonts w:ascii="Tahoma" w:hAnsi="Tahoma" w:cs="Tahoma"/>
           <w:bCs/>
           <w:color w:val="000000"/>
           <w:lang w:val="en-US"/>
@@ -1294,32 +1310,34 @@
           <w:ilvl w:val="0"/>
           <w:numId w:val="3"/>
         </w:numPr>
-        <w:spacing w:line="276" w:lineRule="auto"/>
+        <w:spacing w:line="360" w:lineRule="auto"/>
         <w:ind w:left="198"/>
         <w:rPr>
-          <w:rFonts w:ascii="Arial" w:hAnsi="Arial" w:cs="Arial"/>
+          <w:rFonts w:ascii="Tahoma" w:hAnsi="Tahoma" w:cs="Tahoma"/>
           <w:bCs/>
           <w:color w:val="000000"/>
           <w:lang w:val="bg-BG"/>
         </w:rPr>
       </w:pPr>
-      <w:r>
-        <w:rPr>
-          <w:rFonts w:ascii="Arial" w:hAnsi="Arial" w:cs="Arial"/>
+      <w:proofErr w:type="spellStart"/>
+      <w:r>
+        <w:rPr>
+          <w:rFonts w:ascii="Tahoma" w:hAnsi="Tahoma" w:cs="Tahoma"/>
           <w:bCs/>
           <w:color w:val="000000"/>
           <w:lang w:val="en-US"/>
         </w:rPr>
-        <w:t xml:space="preserve">RIPng - </w:t>
-      </w:r>
-      <w:r>
-        <w:rPr>
-          <w:rFonts w:ascii="Arial" w:hAnsi="Arial" w:cs="Arial"/>
+        <w:t>RIPng</w:t>
+      </w:r>
+      <w:proofErr w:type="spellEnd"/>
+      <w:r>
+        <w:rPr>
+          <w:rFonts w:ascii="Tahoma" w:hAnsi="Tahoma" w:cs="Tahoma"/>
           <w:bCs/>
           <w:color w:val="000000"/>
           <w:lang w:val="en-US"/>
         </w:rPr>
-        <w:t>Routing Information Protocol next generation</w:t>
+        <w:t xml:space="preserve"> - Routing Information Protocol next generation</w:t>
       </w:r>
     </w:p>
     <w:p>
@@ -1329,10 +1347,10 @@
           <w:ilvl w:val="0"/>
           <w:numId w:val="3"/>
         </w:numPr>
-        <w:spacing w:line="276" w:lineRule="auto"/>
+        <w:spacing w:line="360" w:lineRule="auto"/>
         <w:ind w:left="198"/>
         <w:rPr>
-          <w:rFonts w:ascii="Arial" w:hAnsi="Arial" w:cs="Arial"/>
+          <w:rFonts w:ascii="Tahoma" w:hAnsi="Tahoma" w:cs="Tahoma"/>
           <w:bCs/>
           <w:color w:val="000000"/>
           <w:lang w:val="bg-BG"/>
@@ -1340,7 +1358,7 @@
       </w:pPr>
       <w:r>
         <w:rPr>
-          <w:rFonts w:ascii="Arial" w:hAnsi="Arial" w:cs="Arial"/>
+          <w:rFonts w:ascii="Tahoma" w:hAnsi="Tahoma" w:cs="Tahoma"/>
           <w:bCs/>
           <w:color w:val="000000"/>
           <w:lang w:val="en-US"/>
@@ -1355,10 +1373,10 @@
           <w:ilvl w:val="0"/>
           <w:numId w:val="3"/>
         </w:numPr>
-        <w:spacing w:line="276" w:lineRule="auto"/>
+        <w:spacing w:line="360" w:lineRule="auto"/>
         <w:ind w:left="198"/>
         <w:rPr>
-          <w:rFonts w:ascii="Arial" w:hAnsi="Arial" w:cs="Arial"/>
+          <w:rFonts w:ascii="Tahoma" w:hAnsi="Tahoma" w:cs="Tahoma"/>
           <w:bCs/>
           <w:color w:val="000000"/>
           <w:lang w:val="bg-BG"/>
@@ -1366,7 +1384,7 @@
       </w:pPr>
       <w:r>
         <w:rPr>
-          <w:rFonts w:ascii="Arial" w:hAnsi="Arial" w:cs="Arial"/>
+          <w:rFonts w:ascii="Tahoma" w:hAnsi="Tahoma" w:cs="Tahoma"/>
           <w:bCs/>
           <w:color w:val="000000"/>
           <w:lang w:val="en-US"/>
@@ -1381,10 +1399,10 @@
           <w:ilvl w:val="0"/>
           <w:numId w:val="3"/>
         </w:numPr>
-        <w:spacing w:line="276" w:lineRule="auto"/>
+        <w:spacing w:line="360" w:lineRule="auto"/>
         <w:ind w:left="198"/>
         <w:rPr>
-          <w:rFonts w:ascii="Arial" w:hAnsi="Arial" w:cs="Arial"/>
+          <w:rFonts w:ascii="Tahoma" w:hAnsi="Tahoma" w:cs="Tahoma"/>
           <w:bCs/>
           <w:color w:val="000000"/>
           <w:lang w:val="bg-BG"/>
@@ -1392,7 +1410,7 @@
       </w:pPr>
       <w:r>
         <w:rPr>
-          <w:rFonts w:ascii="Arial" w:hAnsi="Arial" w:cs="Arial"/>
+          <w:rFonts w:ascii="Tahoma" w:hAnsi="Tahoma" w:cs="Tahoma"/>
           <w:bCs/>
           <w:color w:val="000000"/>
           <w:lang w:val="en-US"/>
@@ -1407,10 +1425,10 @@
           <w:ilvl w:val="0"/>
           <w:numId w:val="3"/>
         </w:numPr>
-        <w:spacing w:line="276" w:lineRule="auto"/>
+        <w:spacing w:line="360" w:lineRule="auto"/>
         <w:ind w:left="198"/>
         <w:rPr>
-          <w:rFonts w:ascii="Arial" w:hAnsi="Arial" w:cs="Arial"/>
+          <w:rFonts w:ascii="Tahoma" w:hAnsi="Tahoma" w:cs="Tahoma"/>
           <w:bCs/>
           <w:color w:val="000000"/>
           <w:lang w:val="bg-BG"/>
@@ -1418,7 +1436,7 @@
       </w:pPr>
       <w:r>
         <w:rPr>
-          <w:rFonts w:ascii="Arial" w:hAnsi="Arial" w:cs="Arial"/>
+          <w:rFonts w:ascii="Tahoma" w:hAnsi="Tahoma" w:cs="Tahoma"/>
           <w:bCs/>
           <w:color w:val="000000"/>
           <w:lang w:val="en-US"/>
@@ -1433,10 +1451,10 @@
           <w:ilvl w:val="0"/>
           <w:numId w:val="3"/>
         </w:numPr>
-        <w:spacing w:line="276" w:lineRule="auto"/>
+        <w:spacing w:line="360" w:lineRule="auto"/>
         <w:ind w:left="198"/>
         <w:rPr>
-          <w:rFonts w:ascii="Arial" w:hAnsi="Arial" w:cs="Arial"/>
+          <w:rFonts w:ascii="Tahoma" w:hAnsi="Tahoma" w:cs="Tahoma"/>
           <w:bCs/>
           <w:color w:val="000000"/>
           <w:lang w:val="bg-BG"/>
@@ -1444,7 +1462,7 @@
       </w:pPr>
       <w:r>
         <w:rPr>
-          <w:rFonts w:ascii="Arial" w:hAnsi="Arial" w:cs="Arial"/>
+          <w:rFonts w:ascii="Tahoma" w:hAnsi="Tahoma" w:cs="Tahoma"/>
           <w:bCs/>
           <w:color w:val="000000"/>
           <w:lang w:val="bg-BG"/>
@@ -1459,10 +1477,10 @@
           <w:ilvl w:val="0"/>
           <w:numId w:val="3"/>
         </w:numPr>
-        <w:spacing w:line="276" w:lineRule="auto"/>
+        <w:spacing w:line="360" w:lineRule="auto"/>
         <w:ind w:left="198"/>
         <w:rPr>
-          <w:rFonts w:ascii="Arial" w:hAnsi="Arial" w:cs="Arial"/>
+          <w:rFonts w:ascii="Tahoma" w:hAnsi="Tahoma" w:cs="Tahoma"/>
           <w:bCs/>
           <w:color w:val="000000"/>
           <w:lang w:val="bg-BG"/>
@@ -1470,7 +1488,7 @@
       </w:pPr>
       <w:r>
         <w:rPr>
-          <w:rFonts w:ascii="Arial" w:hAnsi="Arial" w:cs="Arial"/>
+          <w:rFonts w:ascii="Tahoma" w:hAnsi="Tahoma" w:cs="Tahoma"/>
           <w:bCs/>
           <w:color w:val="000000"/>
           <w:lang w:val="bg-BG"/>
@@ -1485,10 +1503,10 @@
           <w:ilvl w:val="0"/>
           <w:numId w:val="3"/>
         </w:numPr>
-        <w:spacing w:line="276" w:lineRule="auto"/>
+        <w:spacing w:line="360" w:lineRule="auto"/>
         <w:ind w:left="198"/>
         <w:rPr>
-          <w:rFonts w:ascii="Arial" w:hAnsi="Arial" w:cs="Arial"/>
+          <w:rFonts w:ascii="Tahoma" w:hAnsi="Tahoma" w:cs="Tahoma"/>
           <w:bCs/>
           <w:color w:val="000000"/>
           <w:lang w:val="bg-BG"/>
@@ -1496,11 +1514,12 @@
       </w:pPr>
       <w:r>
         <w:rPr>
-          <w:rFonts w:ascii="Arial" w:hAnsi="Arial" w:cs="Arial"/>
+          <w:rFonts w:ascii="Tahoma" w:hAnsi="Tahoma" w:cs="Tahoma"/>
           <w:bCs/>
           <w:color w:val="000000"/>
           <w:lang w:val="en-US"/>
         </w:rPr>
+        <w:lastRenderedPageBreak/>
         <w:t>VPN – Virtual Private Network</w:t>
       </w:r>
     </w:p>
@@ -1511,10 +1530,10 @@
           <w:ilvl w:val="0"/>
           <w:numId w:val="3"/>
         </w:numPr>
-        <w:spacing w:line="276" w:lineRule="auto"/>
+        <w:spacing w:line="360" w:lineRule="auto"/>
         <w:ind w:left="198"/>
         <w:rPr>
-          <w:rFonts w:ascii="Arial" w:hAnsi="Arial" w:cs="Arial"/>
+          <w:rFonts w:ascii="Tahoma" w:hAnsi="Tahoma" w:cs="Tahoma"/>
           <w:bCs/>
           <w:color w:val="000000"/>
           <w:lang w:val="bg-BG"/>
@@ -1522,12 +1541,32 @@
       </w:pPr>
       <w:r>
         <w:rPr>
-          <w:rFonts w:ascii="Arial" w:hAnsi="Arial" w:cs="Arial"/>
+          <w:rFonts w:ascii="Tahoma" w:hAnsi="Tahoma" w:cs="Tahoma"/>
           <w:bCs/>
           <w:color w:val="000000"/>
           <w:lang w:val="en-US"/>
         </w:rPr>
-        <w:t>RFC – Request For Comment</w:t>
+        <w:t xml:space="preserve">RFC – Request </w:t>
+      </w:r>
+      <w:proofErr w:type="gramStart"/>
+      <w:r>
+        <w:rPr>
+          <w:rFonts w:ascii="Tahoma" w:hAnsi="Tahoma" w:cs="Tahoma"/>
+          <w:bCs/>
+          <w:color w:val="000000"/>
+          <w:lang w:val="en-US"/>
+        </w:rPr>
+        <w:t>For</w:t>
+      </w:r>
+      <w:proofErr w:type="gramEnd"/>
+      <w:r>
+        <w:rPr>
+          <w:rFonts w:ascii="Tahoma" w:hAnsi="Tahoma" w:cs="Tahoma"/>
+          <w:bCs/>
+          <w:color w:val="000000"/>
+          <w:lang w:val="en-US"/>
+        </w:rPr>
+        <w:t xml:space="preserve"> Comment</w:t>
       </w:r>
     </w:p>
     <w:p>
@@ -1537,10 +1576,10 @@
           <w:ilvl w:val="0"/>
           <w:numId w:val="3"/>
         </w:numPr>
-        <w:spacing w:line="276" w:lineRule="auto"/>
+        <w:spacing w:line="360" w:lineRule="auto"/>
         <w:ind w:left="198"/>
         <w:rPr>
-          <w:rFonts w:ascii="Arial" w:hAnsi="Arial" w:cs="Arial"/>
+          <w:rFonts w:ascii="Tahoma" w:hAnsi="Tahoma" w:cs="Tahoma"/>
           <w:bCs/>
           <w:color w:val="000000"/>
           <w:lang w:val="bg-BG"/>
@@ -1548,7 +1587,7 @@
       </w:pPr>
       <w:r>
         <w:rPr>
-          <w:rFonts w:ascii="Arial" w:hAnsi="Arial" w:cs="Arial"/>
+          <w:rFonts w:ascii="Tahoma" w:hAnsi="Tahoma" w:cs="Tahoma"/>
           <w:bCs/>
           <w:color w:val="000000"/>
           <w:lang w:val="en-US"/>
@@ -1563,10 +1602,10 @@
           <w:ilvl w:val="0"/>
           <w:numId w:val="3"/>
         </w:numPr>
-        <w:spacing w:line="276" w:lineRule="auto"/>
+        <w:spacing w:line="360" w:lineRule="auto"/>
         <w:ind w:left="198"/>
         <w:rPr>
-          <w:rFonts w:ascii="Arial" w:hAnsi="Arial" w:cs="Arial"/>
+          <w:rFonts w:ascii="Tahoma" w:hAnsi="Tahoma" w:cs="Tahoma"/>
           <w:bCs/>
           <w:color w:val="000000"/>
           <w:lang w:val="bg-BG"/>
@@ -1574,7 +1613,7 @@
       </w:pPr>
       <w:r>
         <w:rPr>
-          <w:rFonts w:ascii="Arial" w:hAnsi="Arial" w:cs="Arial"/>
+          <w:rFonts w:ascii="Tahoma" w:hAnsi="Tahoma" w:cs="Tahoma"/>
           <w:bCs/>
           <w:color w:val="000000"/>
           <w:lang w:val="en-US"/>
@@ -1589,10 +1628,10 @@
           <w:ilvl w:val="0"/>
           <w:numId w:val="3"/>
         </w:numPr>
-        <w:spacing w:line="276" w:lineRule="auto"/>
+        <w:spacing w:line="360" w:lineRule="auto"/>
         <w:ind w:left="198"/>
         <w:rPr>
-          <w:rFonts w:ascii="Arial" w:hAnsi="Arial" w:cs="Arial"/>
+          <w:rFonts w:ascii="Tahoma" w:hAnsi="Tahoma" w:cs="Tahoma"/>
           <w:bCs/>
           <w:color w:val="000000"/>
           <w:lang w:val="bg-BG"/>
@@ -1600,7 +1639,7 @@
       </w:pPr>
       <w:r>
         <w:rPr>
-          <w:rFonts w:ascii="Arial" w:hAnsi="Arial" w:cs="Arial"/>
+          <w:rFonts w:ascii="Tahoma" w:hAnsi="Tahoma" w:cs="Tahoma"/>
           <w:bCs/>
           <w:color w:val="000000"/>
           <w:lang w:val="en-US"/>
@@ -1615,10 +1654,10 @@
           <w:ilvl w:val="0"/>
           <w:numId w:val="3"/>
         </w:numPr>
-        <w:spacing w:line="276" w:lineRule="auto"/>
+        <w:spacing w:line="360" w:lineRule="auto"/>
         <w:ind w:left="198"/>
         <w:rPr>
-          <w:rFonts w:ascii="Arial" w:hAnsi="Arial" w:cs="Arial"/>
+          <w:rFonts w:ascii="Tahoma" w:hAnsi="Tahoma" w:cs="Tahoma"/>
           <w:bCs/>
           <w:color w:val="000000"/>
           <w:lang w:val="bg-BG"/>
@@ -1626,7 +1665,7 @@
       </w:pPr>
       <w:r>
         <w:rPr>
-          <w:rFonts w:ascii="Arial" w:hAnsi="Arial" w:cs="Arial"/>
+          <w:rFonts w:ascii="Tahoma" w:hAnsi="Tahoma" w:cs="Tahoma"/>
           <w:bCs/>
           <w:color w:val="000000"/>
           <w:lang w:val="en-US"/>
@@ -1641,10 +1680,10 @@
           <w:ilvl w:val="0"/>
           <w:numId w:val="3"/>
         </w:numPr>
-        <w:spacing w:line="276" w:lineRule="auto"/>
+        <w:spacing w:line="360" w:lineRule="auto"/>
         <w:ind w:left="198"/>
         <w:rPr>
-          <w:rFonts w:ascii="Arial" w:hAnsi="Arial" w:cs="Arial"/>
+          <w:rFonts w:ascii="Tahoma" w:hAnsi="Tahoma" w:cs="Tahoma"/>
           <w:bCs/>
           <w:color w:val="000000"/>
           <w:lang w:val="bg-BG"/>
@@ -1652,7 +1691,7 @@
       </w:pPr>
       <w:r>
         <w:rPr>
-          <w:rFonts w:ascii="Arial" w:hAnsi="Arial" w:cs="Arial"/>
+          <w:rFonts w:ascii="Tahoma" w:hAnsi="Tahoma" w:cs="Tahoma"/>
           <w:bCs/>
           <w:color w:val="000000"/>
           <w:lang w:val="en-US"/>
@@ -1667,10 +1706,10 @@
           <w:ilvl w:val="0"/>
           <w:numId w:val="3"/>
         </w:numPr>
-        <w:spacing w:line="276" w:lineRule="auto"/>
+        <w:spacing w:line="360" w:lineRule="auto"/>
         <w:ind w:left="198"/>
         <w:rPr>
-          <w:rFonts w:ascii="Arial" w:hAnsi="Arial" w:cs="Arial"/>
+          <w:rFonts w:ascii="Tahoma" w:hAnsi="Tahoma" w:cs="Tahoma"/>
           <w:bCs/>
           <w:color w:val="000000"/>
           <w:lang w:val="bg-BG"/>
@@ -1678,7 +1717,7 @@
       </w:pPr>
       <w:r>
         <w:rPr>
-          <w:rFonts w:ascii="Arial" w:hAnsi="Arial" w:cs="Arial"/>
+          <w:rFonts w:ascii="Tahoma" w:hAnsi="Tahoma" w:cs="Tahoma"/>
           <w:bCs/>
           <w:color w:val="000000"/>
           <w:lang w:val="bg-BG"/>
@@ -1693,10 +1732,10 @@
           <w:ilvl w:val="0"/>
           <w:numId w:val="3"/>
         </w:numPr>
-        <w:spacing w:line="276" w:lineRule="auto"/>
+        <w:spacing w:line="360" w:lineRule="auto"/>
         <w:ind w:left="198"/>
         <w:rPr>
-          <w:rFonts w:ascii="Arial" w:hAnsi="Arial" w:cs="Arial"/>
+          <w:rFonts w:ascii="Tahoma" w:hAnsi="Tahoma" w:cs="Tahoma"/>
           <w:bCs/>
           <w:color w:val="000000"/>
           <w:lang w:val="bg-BG"/>
@@ -1704,7 +1743,7 @@
       </w:pPr>
       <w:r>
         <w:rPr>
-          <w:rFonts w:ascii="Arial" w:hAnsi="Arial" w:cs="Arial"/>
+          <w:rFonts w:ascii="Tahoma" w:hAnsi="Tahoma" w:cs="Tahoma"/>
           <w:bCs/>
           <w:color w:val="000000"/>
           <w:lang w:val="bg-BG"/>
@@ -1719,10 +1758,10 @@
           <w:ilvl w:val="0"/>
           <w:numId w:val="3"/>
         </w:numPr>
-        <w:spacing w:line="276" w:lineRule="auto"/>
+        <w:spacing w:line="360" w:lineRule="auto"/>
         <w:ind w:left="198"/>
         <w:rPr>
-          <w:rFonts w:ascii="Arial" w:hAnsi="Arial" w:cs="Arial"/>
+          <w:rFonts w:ascii="Tahoma" w:hAnsi="Tahoma" w:cs="Tahoma"/>
           <w:bCs/>
           <w:color w:val="000000"/>
           <w:lang w:val="bg-BG"/>
@@ -1730,12 +1769,21 @@
       </w:pPr>
       <w:r>
         <w:rPr>
-          <w:rFonts w:ascii="Arial" w:hAnsi="Arial" w:cs="Arial"/>
+          <w:rFonts w:ascii="Tahoma" w:hAnsi="Tahoma" w:cs="Tahoma"/>
           <w:bCs/>
           <w:color w:val="000000"/>
           <w:lang w:val="en-US"/>
         </w:rPr>
-        <w:t>DIS – Designated Intermediate System</w:t>
+        <w:t>DIS – Designated Intermediate Syste</w:t>
+      </w:r>
+      <w:r>
+        <w:rPr>
+          <w:rFonts w:ascii="Tahoma" w:hAnsi="Tahoma" w:cs="Tahoma"/>
+          <w:bCs/>
+          <w:color w:val="000000"/>
+          <w:lang w:val="en-US"/>
+        </w:rPr>
+        <w:t>m</w:t>
       </w:r>
     </w:p>
     <w:p>
@@ -2100,165 +2148,9 @@
     </w:p>
     <w:p>
       <w:pPr>
-        <w:rPr>
-          <w:rFonts w:ascii="Arial" w:hAnsi="Arial" w:cs="Arial"/>
-          <w:bCs/>
-          <w:color w:val="000000"/>
-          <w:sz w:val="28"/>
-          <w:szCs w:val="28"/>
-          <w:lang w:val="bg-BG"/>
-        </w:rPr>
-      </w:pPr>
-    </w:p>
-    <w:p>
-      <w:pPr>
-        <w:rPr>
-          <w:rFonts w:ascii="Arial" w:hAnsi="Arial" w:cs="Arial"/>
-          <w:bCs/>
-          <w:color w:val="000000"/>
-          <w:sz w:val="28"/>
-          <w:szCs w:val="28"/>
-          <w:lang w:val="bg-BG"/>
-        </w:rPr>
-      </w:pPr>
-    </w:p>
-    <w:p>
-      <w:pPr>
-        <w:rPr>
-          <w:rFonts w:ascii="Arial" w:hAnsi="Arial" w:cs="Arial"/>
-          <w:bCs/>
-          <w:color w:val="000000"/>
-          <w:sz w:val="28"/>
-          <w:szCs w:val="28"/>
-          <w:lang w:val="bg-BG"/>
-        </w:rPr>
-      </w:pPr>
-    </w:p>
-    <w:p>
-      <w:pPr>
-        <w:rPr>
-          <w:rFonts w:ascii="Arial" w:hAnsi="Arial" w:cs="Arial"/>
-          <w:bCs/>
-          <w:color w:val="000000"/>
-          <w:sz w:val="28"/>
-          <w:szCs w:val="28"/>
-          <w:lang w:val="bg-BG"/>
-        </w:rPr>
-      </w:pPr>
-    </w:p>
-    <w:p>
-      <w:pPr>
-        <w:rPr>
-          <w:rFonts w:ascii="Arial" w:hAnsi="Arial" w:cs="Arial"/>
-          <w:bCs/>
-          <w:color w:val="000000"/>
-          <w:sz w:val="28"/>
-          <w:szCs w:val="28"/>
-          <w:lang w:val="bg-BG"/>
-        </w:rPr>
-      </w:pPr>
-    </w:p>
-    <w:p>
-      <w:pPr>
-        <w:rPr>
-          <w:rFonts w:ascii="Arial" w:hAnsi="Arial" w:cs="Arial"/>
-          <w:bCs/>
-          <w:color w:val="000000"/>
-          <w:sz w:val="28"/>
-          <w:szCs w:val="28"/>
-          <w:lang w:val="bg-BG"/>
-        </w:rPr>
-      </w:pPr>
-    </w:p>
-    <w:p>
-      <w:pPr>
-        <w:rPr>
-          <w:rFonts w:ascii="Arial" w:hAnsi="Arial" w:cs="Arial"/>
-          <w:bCs/>
-          <w:color w:val="000000"/>
-          <w:sz w:val="28"/>
-          <w:szCs w:val="28"/>
-          <w:lang w:val="bg-BG"/>
-        </w:rPr>
-      </w:pPr>
-    </w:p>
-    <w:p>
-      <w:pPr>
-        <w:rPr>
-          <w:rFonts w:ascii="Arial" w:hAnsi="Arial" w:cs="Arial"/>
-          <w:bCs/>
-          <w:color w:val="000000"/>
-          <w:sz w:val="28"/>
-          <w:szCs w:val="28"/>
-          <w:lang w:val="bg-BG"/>
-        </w:rPr>
-      </w:pPr>
-    </w:p>
-    <w:p>
-      <w:pPr>
-        <w:rPr>
-          <w:rFonts w:ascii="Arial" w:hAnsi="Arial" w:cs="Arial"/>
-          <w:bCs/>
-          <w:color w:val="000000"/>
-          <w:sz w:val="28"/>
-          <w:szCs w:val="28"/>
-          <w:lang w:val="bg-BG"/>
-        </w:rPr>
-      </w:pPr>
-    </w:p>
-    <w:p>
-      <w:pPr>
-        <w:rPr>
-          <w:rFonts w:ascii="Arial" w:hAnsi="Arial" w:cs="Arial"/>
-          <w:bCs/>
-          <w:color w:val="000000"/>
-          <w:sz w:val="28"/>
-          <w:szCs w:val="28"/>
-          <w:lang w:val="bg-BG"/>
-        </w:rPr>
-      </w:pPr>
-    </w:p>
-    <w:p>
-      <w:pPr>
-        <w:rPr>
-          <w:rFonts w:ascii="Arial" w:hAnsi="Arial" w:cs="Arial"/>
-          <w:bCs/>
-          <w:color w:val="000000"/>
-          <w:sz w:val="28"/>
-          <w:szCs w:val="28"/>
-          <w:lang w:val="bg-BG"/>
-        </w:rPr>
-      </w:pPr>
-    </w:p>
-    <w:p>
-      <w:pPr>
-        <w:rPr>
-          <w:rFonts w:ascii="Arial" w:hAnsi="Arial" w:cs="Arial"/>
-          <w:bCs/>
-          <w:color w:val="000000"/>
-          <w:sz w:val="28"/>
-          <w:szCs w:val="28"/>
-          <w:lang w:val="bg-BG"/>
-        </w:rPr>
-      </w:pPr>
-    </w:p>
-    <w:p>
-      <w:pPr>
-        <w:rPr>
-          <w:rFonts w:ascii="Arial" w:hAnsi="Arial" w:cs="Arial"/>
-          <w:bCs/>
-          <w:color w:val="000000"/>
-          <w:sz w:val="28"/>
-          <w:szCs w:val="28"/>
-          <w:lang w:val="bg-BG"/>
-        </w:rPr>
-      </w:pPr>
-    </w:p>
-    <w:p>
-      <w:pPr>
         <w:jc w:val="center"/>
         <w:rPr>
-          <w:rFonts w:ascii="Arial" w:hAnsi="Arial" w:cs="Arial"/>
+          <w:rFonts w:ascii="Tahoma" w:hAnsi="Tahoma" w:cs="Tahoma"/>
           <w:b/>
           <w:color w:val="000000"/>
           <w:sz w:val="32"/>
@@ -2268,7 +2160,7 @@
       </w:pPr>
       <w:r>
         <w:rPr>
-          <w:rFonts w:ascii="Arial" w:hAnsi="Arial" w:cs="Arial"/>
+          <w:rFonts w:ascii="Tahoma" w:hAnsi="Tahoma" w:cs="Tahoma"/>
           <w:b/>
           <w:color w:val="000000"/>
           <w:sz w:val="32"/>
@@ -2297,7 +2189,7 @@
         <w:ind w:left="198"/>
         <w:jc w:val="both"/>
         <w:rPr>
-          <w:rFonts w:ascii="Arial" w:hAnsi="Arial" w:cs="Arial"/>
+          <w:rFonts w:ascii="Tahoma" w:hAnsi="Tahoma" w:cs="Tahoma"/>
           <w:bCs/>
           <w:color w:val="000000"/>
           <w:lang w:val="bg-BG"/>
@@ -2316,7 +2208,7 @@
       </w:r>
       <w:r>
         <w:rPr>
-          <w:rFonts w:ascii="Arial" w:hAnsi="Arial" w:cs="Arial"/>
+          <w:rFonts w:ascii="Tahoma" w:hAnsi="Tahoma" w:cs="Tahoma"/>
           <w:bCs/>
           <w:color w:val="000000"/>
           <w:lang w:val="bg-BG"/>
@@ -2325,7 +2217,7 @@
       </w:r>
       <w:r>
         <w:rPr>
-          <w:rFonts w:ascii="Arial" w:hAnsi="Arial" w:cs="Arial"/>
+          <w:rFonts w:ascii="Tahoma" w:hAnsi="Tahoma" w:cs="Tahoma"/>
           <w:bCs/>
           <w:color w:val="000000"/>
           <w:lang w:val="bg-BG"/>
@@ -2334,7 +2226,7 @@
       </w:r>
       <w:r>
         <w:rPr>
-          <w:rFonts w:ascii="Arial" w:hAnsi="Arial" w:cs="Arial"/>
+          <w:rFonts w:ascii="Tahoma" w:hAnsi="Tahoma" w:cs="Tahoma"/>
           <w:bCs/>
           <w:color w:val="000000"/>
           <w:lang w:val="bg-BG"/>
@@ -2343,7 +2235,7 @@
       </w:r>
       <w:r>
         <w:rPr>
-          <w:rFonts w:ascii="Arial" w:hAnsi="Arial" w:cs="Arial"/>
+          <w:rFonts w:ascii="Tahoma" w:hAnsi="Tahoma" w:cs="Tahoma"/>
           <w:bCs/>
           <w:color w:val="000000"/>
           <w:lang w:val="bg-BG"/>
@@ -2352,7 +2244,7 @@
       </w:r>
       <w:r>
         <w:rPr>
-          <w:rFonts w:ascii="Arial" w:hAnsi="Arial" w:cs="Arial"/>
+          <w:rFonts w:ascii="Tahoma" w:hAnsi="Tahoma" w:cs="Tahoma"/>
           <w:bCs/>
           <w:color w:val="000000"/>
           <w:lang w:val="bg-BG"/>
@@ -2361,7 +2253,7 @@
       </w:r>
       <w:r>
         <w:rPr>
-          <w:rFonts w:ascii="Arial" w:hAnsi="Arial" w:cs="Arial"/>
+          <w:rFonts w:ascii="Tahoma" w:hAnsi="Tahoma" w:cs="Tahoma"/>
           <w:bCs/>
           <w:color w:val="000000"/>
           <w:lang w:val="bg-BG"/>
@@ -2370,7 +2262,7 @@
       </w:r>
       <w:r>
         <w:rPr>
-          <w:rFonts w:ascii="Arial" w:hAnsi="Arial" w:cs="Arial"/>
+          <w:rFonts w:ascii="Tahoma" w:hAnsi="Tahoma" w:cs="Tahoma"/>
           <w:bCs/>
           <w:color w:val="000000"/>
           <w:lang w:val="bg-BG"/>
@@ -2379,7 +2271,7 @@
       </w:r>
       <w:r>
         <w:rPr>
-          <w:rFonts w:ascii="Arial" w:hAnsi="Arial" w:cs="Arial"/>
+          <w:rFonts w:ascii="Tahoma" w:hAnsi="Tahoma" w:cs="Tahoma"/>
           <w:bCs/>
           <w:color w:val="000000"/>
           <w:lang w:val="bg-BG"/>
@@ -2388,7 +2280,7 @@
       </w:r>
       <w:r>
         <w:rPr>
-          <w:rFonts w:ascii="Arial" w:hAnsi="Arial" w:cs="Arial"/>
+          <w:rFonts w:ascii="Tahoma" w:hAnsi="Tahoma" w:cs="Tahoma"/>
           <w:bCs/>
           <w:color w:val="000000"/>
           <w:lang w:val="bg-BG"/>
@@ -2402,7 +2294,7 @@
         <w:ind w:left="198"/>
         <w:jc w:val="both"/>
         <w:rPr>
-          <w:rFonts w:ascii="Arial" w:hAnsi="Arial" w:cs="Arial"/>
+          <w:rFonts w:ascii="Tahoma" w:hAnsi="Tahoma" w:cs="Tahoma"/>
           <w:bCs/>
           <w:color w:val="000000"/>
           <w:lang w:val="bg-BG"/>
@@ -2410,7 +2302,7 @@
       </w:pPr>
       <w:r>
         <w:rPr>
-          <w:rFonts w:ascii="Arial" w:hAnsi="Arial" w:cs="Arial"/>
+          <w:rFonts w:ascii="Tahoma" w:hAnsi="Tahoma" w:cs="Tahoma"/>
           <w:bCs/>
           <w:color w:val="000000"/>
           <w:lang w:val="bg-BG"/>
@@ -2420,7 +2312,7 @@
       </w:r>
       <w:r>
         <w:rPr>
-          <w:rFonts w:ascii="Arial" w:hAnsi="Arial" w:cs="Arial"/>
+          <w:rFonts w:ascii="Tahoma" w:hAnsi="Tahoma" w:cs="Tahoma"/>
           <w:bCs/>
           <w:color w:val="000000"/>
           <w:lang w:val="bg-BG"/>
@@ -2429,7 +2321,7 @@
       </w:r>
       <w:r>
         <w:rPr>
-          <w:rFonts w:ascii="Arial" w:hAnsi="Arial" w:cs="Arial"/>
+          <w:rFonts w:ascii="Tahoma" w:hAnsi="Tahoma" w:cs="Tahoma"/>
           <w:bCs/>
           <w:color w:val="000000"/>
           <w:lang w:val="bg-BG"/>
@@ -2438,7 +2330,7 @@
       </w:r>
       <w:r>
         <w:rPr>
-          <w:rFonts w:ascii="Arial" w:hAnsi="Arial" w:cs="Arial"/>
+          <w:rFonts w:ascii="Tahoma" w:hAnsi="Tahoma" w:cs="Tahoma"/>
           <w:bCs/>
           <w:color w:val="000000"/>
           <w:lang w:val="bg-BG"/>
@@ -2447,7 +2339,7 @@
       </w:r>
       <w:r>
         <w:rPr>
-          <w:rFonts w:ascii="Arial" w:hAnsi="Arial" w:cs="Arial"/>
+          <w:rFonts w:ascii="Tahoma" w:hAnsi="Tahoma" w:cs="Tahoma"/>
           <w:bCs/>
           <w:color w:val="000000"/>
           <w:lang w:val="bg-BG"/>
@@ -2456,7 +2348,7 @@
       </w:r>
       <w:r>
         <w:rPr>
-          <w:rFonts w:ascii="Arial" w:hAnsi="Arial" w:cs="Arial"/>
+          <w:rFonts w:ascii="Tahoma" w:hAnsi="Tahoma" w:cs="Tahoma"/>
           <w:bCs/>
           <w:color w:val="000000"/>
           <w:lang w:val="bg-BG"/>
@@ -2465,7 +2357,7 @@
       </w:r>
       <w:r>
         <w:rPr>
-          <w:rFonts w:ascii="Arial" w:hAnsi="Arial" w:cs="Arial"/>
+          <w:rFonts w:ascii="Tahoma" w:hAnsi="Tahoma" w:cs="Tahoma"/>
           <w:bCs/>
           <w:color w:val="000000"/>
           <w:lang w:val="en-US"/>
@@ -2474,7 +2366,7 @@
       </w:r>
       <w:r>
         <w:rPr>
-          <w:rFonts w:ascii="Arial" w:hAnsi="Arial" w:cs="Arial"/>
+          <w:rFonts w:ascii="Tahoma" w:hAnsi="Tahoma" w:cs="Tahoma"/>
           <w:bCs/>
           <w:color w:val="000000"/>
           <w:lang w:val="en-US"/>
@@ -2483,7 +2375,7 @@
       </w:r>
       <w:r>
         <w:rPr>
-          <w:rFonts w:ascii="Arial" w:hAnsi="Arial" w:cs="Arial"/>
+          <w:rFonts w:ascii="Tahoma" w:hAnsi="Tahoma" w:cs="Tahoma"/>
           <w:bCs/>
           <w:color w:val="000000"/>
           <w:lang w:val="bg-BG"/>
@@ -2492,7 +2384,7 @@
       </w:r>
       <w:r>
         <w:rPr>
-          <w:rFonts w:ascii="Arial" w:hAnsi="Arial" w:cs="Arial"/>
+          <w:rFonts w:ascii="Tahoma" w:hAnsi="Tahoma" w:cs="Tahoma"/>
           <w:bCs/>
           <w:color w:val="000000"/>
           <w:lang w:val="en-US"/>
@@ -2501,7 +2393,7 @@
       </w:r>
       <w:r>
         <w:rPr>
-          <w:rFonts w:ascii="Arial" w:hAnsi="Arial" w:cs="Arial"/>
+          <w:rFonts w:ascii="Tahoma" w:hAnsi="Tahoma" w:cs="Tahoma"/>
           <w:bCs/>
           <w:color w:val="000000"/>
           <w:lang w:val="bg-BG"/>
@@ -2510,7 +2402,7 @@
       </w:r>
       <w:r>
         <w:rPr>
-          <w:rFonts w:ascii="Arial" w:hAnsi="Arial" w:cs="Arial"/>
+          <w:rFonts w:ascii="Tahoma" w:hAnsi="Tahoma" w:cs="Tahoma"/>
           <w:bCs/>
           <w:color w:val="000000"/>
           <w:lang w:val="en-US"/>
@@ -2519,7 +2411,7 @@
       </w:r>
       <w:r>
         <w:rPr>
-          <w:rFonts w:ascii="Arial" w:hAnsi="Arial" w:cs="Arial"/>
+          <w:rFonts w:ascii="Tahoma" w:hAnsi="Tahoma" w:cs="Tahoma"/>
           <w:bCs/>
           <w:color w:val="000000"/>
           <w:lang w:val="bg-BG"/>
@@ -2528,7 +2420,7 @@
       </w:r>
       <w:r>
         <w:rPr>
-          <w:rFonts w:ascii="Arial" w:hAnsi="Arial" w:cs="Arial"/>
+          <w:rFonts w:ascii="Tahoma" w:hAnsi="Tahoma" w:cs="Tahoma"/>
           <w:bCs/>
           <w:color w:val="000000"/>
           <w:lang w:val="en-US"/>
@@ -2537,110 +2429,183 @@
       </w:r>
       <w:r>
         <w:rPr>
-          <w:rFonts w:ascii="Arial" w:hAnsi="Arial" w:cs="Arial"/>
+          <w:rFonts w:ascii="Tahoma" w:hAnsi="Tahoma" w:cs="Tahoma"/>
           <w:bCs/>
           <w:color w:val="000000"/>
           <w:lang w:val="bg-BG"/>
         </w:rPr>
         <w:t>модела.</w:t>
       </w:r>
-    </w:p>
-    <w:p>
-      <w:pPr>
-        <w:spacing w:before="360" w:line="420" w:lineRule="auto"/>
-        <w:ind w:left="198"/>
-        <w:rPr>
-          <w:rFonts w:ascii="Arial" w:hAnsi="Arial" w:cs="Arial"/>
+      <w:r>
+        <w:rPr>
+          <w:rFonts w:ascii="Tahoma" w:hAnsi="Tahoma" w:cs="Tahoma"/>
           <w:bCs/>
           <w:color w:val="000000"/>
           <w:lang w:val="bg-BG"/>
         </w:rPr>
-      </w:pPr>
-    </w:p>
-    <w:p>
-      <w:pPr>
-        <w:spacing w:before="360" w:line="420" w:lineRule="auto"/>
+        <w:t xml:space="preserve"> Чрез тях се постига бързодействие, надеждност и улеснение при поддръжката на частните мрежи на клиентите, като се предоставя и възможност за пренасяне на различен трафик, спрямо изискванията на компанията.</w:t>
+      </w:r>
+    </w:p>
+    <w:p>
+      <w:pPr>
+        <w:spacing w:before="360" w:line="360" w:lineRule="auto"/>
         <w:ind w:left="198"/>
-        <w:rPr>
-          <w:rFonts w:ascii="Arial" w:hAnsi="Arial" w:cs="Arial"/>
+        <w:jc w:val="both"/>
+        <w:rPr>
+          <w:rFonts w:ascii="Tahoma" w:hAnsi="Tahoma" w:cs="Tahoma"/>
+          <w:bCs/>
+          <w:color w:val="000000"/>
+          <w:lang w:val="en-US"/>
+        </w:rPr>
+      </w:pPr>
+      <w:r>
+        <w:rPr>
+          <w:rFonts w:ascii="Tahoma" w:hAnsi="Tahoma" w:cs="Tahoma"/>
           <w:bCs/>
           <w:color w:val="000000"/>
           <w:lang w:val="bg-BG"/>
         </w:rPr>
-      </w:pPr>
-    </w:p>
-    <w:p>
-      <w:pPr>
-        <w:spacing w:before="360" w:line="420" w:lineRule="auto"/>
-        <w:ind w:left="198"/>
-        <w:rPr>
-          <w:rFonts w:ascii="Arial" w:hAnsi="Arial" w:cs="Arial"/>
+        <w:tab/>
+        <w:t xml:space="preserve">Главната цел на дипломната работа е да се изгради мрежова архитектура, която </w:t>
+      </w:r>
+      <w:r>
+        <w:rPr>
+          <w:rFonts w:ascii="Tahoma" w:hAnsi="Tahoma" w:cs="Tahoma"/>
           <w:bCs/>
           <w:color w:val="000000"/>
           <w:lang w:val="bg-BG"/>
         </w:rPr>
-      </w:pPr>
-    </w:p>
-    <w:p>
-      <w:pPr>
-        <w:spacing w:before="360" w:line="420" w:lineRule="auto"/>
-        <w:ind w:left="198"/>
-        <w:rPr>
-          <w:rFonts w:ascii="Arial" w:hAnsi="Arial" w:cs="Arial"/>
+        <w:t>съдържа</w:t>
+      </w:r>
+      <w:r>
+        <w:rPr>
+          <w:rFonts w:ascii="Tahoma" w:hAnsi="Tahoma" w:cs="Tahoma"/>
           <w:bCs/>
           <w:color w:val="000000"/>
           <w:lang w:val="bg-BG"/>
         </w:rPr>
-      </w:pPr>
-    </w:p>
-    <w:p>
-      <w:pPr>
-        <w:spacing w:before="360" w:line="420" w:lineRule="auto"/>
-        <w:ind w:left="198"/>
-        <w:rPr>
-          <w:rFonts w:ascii="Arial" w:hAnsi="Arial" w:cs="Arial"/>
+        <w:t xml:space="preserve"> мрежата на доставчик на интернет услуги и два негови клиента, които са представени като две копмании, всяка </w:t>
+      </w:r>
+      <w:r>
+        <w:rPr>
+          <w:rFonts w:ascii="Tahoma" w:hAnsi="Tahoma" w:cs="Tahoma"/>
           <w:bCs/>
           <w:color w:val="000000"/>
           <w:lang w:val="bg-BG"/>
         </w:rPr>
-      </w:pPr>
-    </w:p>
-    <w:p>
-      <w:pPr>
-        <w:spacing w:before="360" w:line="420" w:lineRule="auto"/>
-        <w:ind w:left="198"/>
-        <w:rPr>
-          <w:rFonts w:ascii="Arial" w:hAnsi="Arial" w:cs="Arial"/>
+        <w:t xml:space="preserve">от които има централен офис и клон офис на различни географски разположения. Доставчикът предоставя на всеки от клиентите отделна виртуална частна мрежа, чрез която се свързват двата офиса на двете отделни компании, като едната компания няма достъп до мрежата на другата. Създава се корпоративно решение, използвайки едни от най-използваните и ефикасни технологии и протоколи – </w:t>
+      </w:r>
+      <w:r>
+        <w:rPr>
+          <w:rFonts w:ascii="Tahoma" w:hAnsi="Tahoma" w:cs="Tahoma"/>
+          <w:bCs/>
+          <w:color w:val="000000"/>
+          <w:lang w:val="en-US"/>
+        </w:rPr>
+        <w:t xml:space="preserve">BGP, </w:t>
+      </w:r>
+      <w:r>
+        <w:rPr>
+          <w:rFonts w:ascii="Tahoma" w:hAnsi="Tahoma" w:cs="Tahoma"/>
+          <w:bCs/>
+          <w:color w:val="000000"/>
+          <w:lang w:val="en-US"/>
+        </w:rPr>
+        <w:t>IS-IS</w:t>
+      </w:r>
+      <w:r>
+        <w:rPr>
+          <w:rFonts w:ascii="Tahoma" w:hAnsi="Tahoma" w:cs="Tahoma"/>
+          <w:bCs/>
+          <w:color w:val="000000"/>
+          <w:lang w:val="en-US"/>
+        </w:rPr>
+        <w:t>, MPLS</w:t>
+      </w:r>
+      <w:r>
+        <w:rPr>
+          <w:rFonts w:ascii="Tahoma" w:hAnsi="Tahoma" w:cs="Tahoma"/>
           <w:bCs/>
           <w:color w:val="000000"/>
           <w:lang w:val="bg-BG"/>
         </w:rPr>
-      </w:pPr>
-    </w:p>
-    <w:p>
-      <w:pPr>
-        <w:spacing w:before="360" w:line="420" w:lineRule="auto"/>
-        <w:ind w:left="198"/>
-        <w:rPr>
-          <w:rFonts w:ascii="Arial" w:hAnsi="Arial" w:cs="Arial"/>
+        <w:t xml:space="preserve"> и се имплементират политики за контрол на качеството на услуги. Изграждането на мрежовата архитектруа е на базата на мрежовия симулатор – </w:t>
+      </w:r>
+      <w:r>
+        <w:rPr>
+          <w:rFonts w:ascii="Tahoma" w:hAnsi="Tahoma" w:cs="Tahoma"/>
+          <w:bCs/>
+          <w:color w:val="000000"/>
+          <w:lang w:val="en-US"/>
+        </w:rPr>
+        <w:t>GNS3,</w:t>
+      </w:r>
+      <w:r>
+        <w:rPr>
+          <w:rFonts w:ascii="Tahoma" w:hAnsi="Tahoma" w:cs="Tahoma"/>
           <w:bCs/>
           <w:color w:val="000000"/>
           <w:lang w:val="bg-BG"/>
         </w:rPr>
-      </w:pPr>
-    </w:p>
-    <w:p>
-      <w:pPr>
-        <w:pStyle w:val="BodyTextIndent"/>
-        <w:spacing w:before="120"/>
-        <w:ind w:left="0"/>
-        <w:rPr>
-          <w:rFonts w:ascii="Arial" w:hAnsi="Arial" w:cs="Arial"/>
-          <w:b/>
-          <w:bCs/>
-          <w:szCs w:val="28"/>
-        </w:rPr>
-      </w:pPr>
+        <w:t xml:space="preserve"> а тестването и работоспособността на мрежата се осъществява чрез</w:t>
+      </w:r>
+      <w:r>
+        <w:rPr>
+          <w:rFonts w:ascii="Tahoma" w:hAnsi="Tahoma" w:cs="Tahoma"/>
+          <w:bCs/>
+          <w:color w:val="000000"/>
+          <w:lang w:val="bg-BG"/>
+        </w:rPr>
+        <w:t xml:space="preserve"> командите</w:t>
+      </w:r>
+      <w:r>
+        <w:rPr>
+          <w:rFonts w:ascii="Tahoma" w:hAnsi="Tahoma" w:cs="Tahoma"/>
+          <w:bCs/>
+          <w:color w:val="000000"/>
+          <w:lang w:val="bg-BG"/>
+        </w:rPr>
+        <w:t xml:space="preserve"> </w:t>
+      </w:r>
+      <w:r>
+        <w:rPr>
+          <w:rFonts w:ascii="Tahoma" w:hAnsi="Tahoma" w:cs="Tahoma"/>
+          <w:bCs/>
+          <w:i/>
+          <w:color w:val="000000"/>
+          <w:lang w:val="en-US"/>
+        </w:rPr>
+        <w:t xml:space="preserve">ping, traceroute </w:t>
+      </w:r>
+      <w:r>
+        <w:rPr>
+          <w:rFonts w:ascii="Tahoma" w:hAnsi="Tahoma" w:cs="Tahoma"/>
+          <w:bCs/>
+          <w:color w:val="000000"/>
+          <w:lang w:val="bg-BG"/>
+        </w:rPr>
+        <w:t xml:space="preserve">и анализатор на трафик </w:t>
+      </w:r>
+      <w:r>
+        <w:rPr>
+          <w:rFonts w:ascii="Tahoma" w:hAnsi="Tahoma" w:cs="Tahoma"/>
+          <w:bCs/>
+          <w:i/>
+          <w:color w:val="000000"/>
+          <w:lang w:val="en-US"/>
+        </w:rPr>
+        <w:t>Wireshark</w:t>
+      </w:r>
+      <w:r>
+        <w:rPr>
+          <w:rFonts w:ascii="Tahoma" w:hAnsi="Tahoma" w:cs="Tahoma"/>
+          <w:bCs/>
+          <w:i/>
+          <w:color w:val="000000"/>
+          <w:lang w:val="en-US"/>
+        </w:rPr>
+        <w:t>.</w:t>
+      </w:r>
     </w:p>
     <w:p>
       <w:pPr>
@@ -2674,7 +2639,28 @@
           <w:sz w:val="32"/>
           <w:szCs w:val="32"/>
         </w:rPr>
-        <w:t>ърва глава: Технологии, протоколи и стандарти, използвани в дипломната работа</w:t>
+        <w:t>ърва глава: Технологии, протоколи и стандарти, използвани в</w:t>
+      </w:r>
+      <w:r>
+        <w:rPr>
+          <w:rFonts w:ascii="Tahoma" w:hAnsi="Tahoma" w:cs="Tahoma"/>
+          <w:b/>
+          <w:bCs/>
+          <w:sz w:val="32"/>
+          <w:szCs w:val="32"/>
+          <w:lang w:val="en-US"/>
+        </w:rPr>
+        <w:t xml:space="preserve"> MPLS VPN </w:t>
+      </w:r>
+      <w:r>
+        <w:rPr>
+          <w:rFonts w:ascii="Tahoma" w:hAnsi="Tahoma" w:cs="Tahoma"/>
+          <w:b/>
+          <w:bCs/>
+          <w:sz w:val="32"/>
+          <w:szCs w:val="32"/>
+        </w:rPr>
+        <w:t>мрежовата топология</w:t>
       </w:r>
     </w:p>
     <w:p>
@@ -2698,7 +2684,7 @@
           <w:ilvl w:val="1"/>
           <w:numId w:val="35"/>
         </w:numPr>
-        <w:spacing w:before="120"/>
+        <w:spacing w:before="120" w:line="360" w:lineRule="auto"/>
         <w:rPr>
           <w:rFonts w:ascii="Tahoma" w:hAnsi="Tahoma" w:cs="Tahoma"/>
           <w:b/>
@@ -2780,16 +2766,6 @@
           <w:bCs/>
           <w:sz w:val="24"/>
           <w:szCs w:val="24"/>
-          <w:lang w:val="en-US"/>
-        </w:rPr>
-        <w:t xml:space="preserve"> [1]</w:t>
-      </w:r>
-      <w:r>
-        <w:rPr>
-          <w:rFonts w:ascii="Tahoma" w:hAnsi="Tahoma" w:cs="Tahoma"/>
-          <w:bCs/>
-          <w:sz w:val="24"/>
-          <w:szCs w:val="24"/>
         </w:rPr>
         <w:t xml:space="preserve"> и е широко използван протокол </w:t>
       </w:r>
@@ -3181,7 +3157,25 @@
           <w:sz w:val="24"/>
           <w:szCs w:val="24"/>
         </w:rPr>
-        <w:t>Разпределението, предназначението и детайлите на всеки клас са показани на фиг.1.1.</w:t>
+        <w:t xml:space="preserve">Разпределението, предназначението и детайлите на всеки клас са показани на </w:t>
+      </w:r>
+      <w:r>
+        <w:rPr>
+          <w:rFonts w:ascii="Tahoma" w:hAnsi="Tahoma" w:cs="Tahoma"/>
+          <w:bCs/>
+          <w:sz w:val="24"/>
+          <w:szCs w:val="24"/>
+        </w:rPr>
+        <w:t>Ф</w:t>
+      </w:r>
+      <w:r>
+        <w:rPr>
+          <w:rFonts w:ascii="Tahoma" w:hAnsi="Tahoma" w:cs="Tahoma"/>
+          <w:bCs/>
+          <w:sz w:val="24"/>
+          <w:szCs w:val="24"/>
+        </w:rPr>
+        <w:t>иг.1.1.</w:t>
       </w:r>
     </w:p>
     <w:p>
@@ -4108,7 +4102,27 @@
           <w:sz w:val="24"/>
           <w:szCs w:val="24"/>
         </w:rPr>
-        <w:t xml:space="preserve"> или така нареченото „Качество на услугите“. Предоствени са 8 бита за това поле, чрез които може да се маркира какъв трафик пренася този пакет.</w:t>
+        <w:t xml:space="preserve"> или така нареченото „Качество на </w:t>
+      </w:r>
+      <w:proofErr w:type="gramStart"/>
+      <w:r>
+        <w:rPr>
+          <w:rFonts w:ascii="Tahoma" w:hAnsi="Tahoma" w:cs="Tahoma"/>
+          <w:bCs/>
+          <w:sz w:val="24"/>
+          <w:szCs w:val="24"/>
+        </w:rPr>
+        <w:t>услугите“</w:t>
+      </w:r>
+      <w:proofErr w:type="gramEnd"/>
+      <w:r>
+        <w:rPr>
+          <w:rFonts w:ascii="Tahoma" w:hAnsi="Tahoma" w:cs="Tahoma"/>
+          <w:bCs/>
+          <w:sz w:val="24"/>
+          <w:szCs w:val="24"/>
+        </w:rPr>
+        <w:t>. Предоствени са 8 бита за това поле, чрез които може да се маркира какъв трафик пренася този пакет.</w:t>
       </w:r>
     </w:p>
     <w:p>
@@ -4328,7 +4342,27 @@
           <w:sz w:val="24"/>
           <w:szCs w:val="24"/>
         </w:rPr>
-        <w:t xml:space="preserve">Полето се състои от 3 бита, които се използват за фрагментация: Първият бит винаги е със зададена стойност „0“ ; Вторият бит се нарича </w:t>
+        <w:t>Полето се състои от 3 бита, които се използват за фрагментация: Първият бит винаги е със зададена стойност „</w:t>
+      </w:r>
+      <w:proofErr w:type="gramStart"/>
+      <w:r>
+        <w:rPr>
+          <w:rFonts w:ascii="Tahoma" w:hAnsi="Tahoma" w:cs="Tahoma"/>
+          <w:bCs/>
+          <w:sz w:val="24"/>
+          <w:szCs w:val="24"/>
+        </w:rPr>
+        <w:t>0“ ;</w:t>
+      </w:r>
+      <w:proofErr w:type="gramEnd"/>
+      <w:r>
+        <w:rPr>
+          <w:rFonts w:ascii="Tahoma" w:hAnsi="Tahoma" w:cs="Tahoma"/>
+          <w:bCs/>
+          <w:sz w:val="24"/>
+          <w:szCs w:val="24"/>
+        </w:rPr>
+        <w:t xml:space="preserve"> Вторият бит се нарича </w:t>
       </w:r>
       <w:r>
         <w:rPr>
@@ -6344,41 +6378,16 @@
           <w:b/>
           <w:szCs w:val="28"/>
         </w:rPr>
-        <w:t>1.2.</w:t>
+        <w:t xml:space="preserve">1.2.5. </w:t>
       </w:r>
       <w:r>
         <w:rPr>
           <w:rFonts w:ascii="Tahoma" w:hAnsi="Tahoma" w:cs="Tahoma"/>
           <w:b/>
           <w:szCs w:val="28"/>
-        </w:rPr>
-        <w:t>5</w:t>
-      </w:r>
-      <w:r>
-        <w:rPr>
-          <w:rFonts w:ascii="Tahoma" w:hAnsi="Tahoma" w:cs="Tahoma"/>
-          <w:b/>
-          <w:szCs w:val="28"/>
-        </w:rPr>
-        <w:t xml:space="preserve">. </w:t>
-      </w:r>
-      <w:r>
-        <w:rPr>
-          <w:rFonts w:ascii="Tahoma" w:hAnsi="Tahoma" w:cs="Tahoma"/>
-          <w:b/>
-          <w:szCs w:val="28"/>
-          <w:lang w:val="en-US"/>
-        </w:rPr>
-        <w:t>Path-Vector</w:t>
-      </w:r>
-      <w:r>
-        <w:rPr>
-          <w:rFonts w:ascii="Tahoma" w:hAnsi="Tahoma" w:cs="Tahoma"/>
-          <w:b/>
-          <w:szCs w:val="28"/>
-          <w:lang w:val="en-US"/>
-        </w:rPr>
-        <w:t xml:space="preserve"> </w:t>
+          <w:lang w:val="en-US"/>
+        </w:rPr>
+        <w:t xml:space="preserve">Path-Vector </w:t>
       </w:r>
       <w:r>
         <w:rPr>
@@ -6559,7 +6568,25 @@
           <w:sz w:val="24"/>
           <w:szCs w:val="24"/>
         </w:rPr>
-        <w:t>На Фиг.1.9 са означени категориите протоколи.</w:t>
+        <w:t>На Фиг.1.</w:t>
+      </w:r>
+      <w:r>
+        <w:rPr>
+          <w:rFonts w:ascii="Tahoma" w:hAnsi="Tahoma" w:cs="Tahoma"/>
+          <w:bCs/>
+          <w:sz w:val="24"/>
+          <w:szCs w:val="24"/>
+        </w:rPr>
+        <w:t>3</w:t>
+      </w:r>
+      <w:r>
+        <w:rPr>
+          <w:rFonts w:ascii="Tahoma" w:hAnsi="Tahoma" w:cs="Tahoma"/>
+          <w:bCs/>
+          <w:sz w:val="24"/>
+          <w:szCs w:val="24"/>
+        </w:rPr>
+        <w:t xml:space="preserve"> са означени категориите протоколи.</w:t>
       </w:r>
       <w:r>
         <w:rPr>
@@ -6578,19 +6605,6 @@
         <w:ind w:left="0"/>
         <w:jc w:val="left"/>
         <w:rPr>
-          <w:rFonts w:ascii="Tahoma" w:hAnsi="Tahoma" w:cs="Tahoma"/>
-          <w:b/>
-          <w:szCs w:val="28"/>
-        </w:rPr>
-      </w:pPr>
-    </w:p>
-    <w:p>
-      <w:pPr>
-        <w:pStyle w:val="BodyTextIndent"/>
-        <w:spacing w:before="120" w:line="360" w:lineRule="auto"/>
-        <w:ind w:left="0"/>
-        <w:jc w:val="left"/>
-        <w:rPr>
           <w:rFonts w:ascii="Arial" w:hAnsi="Arial" w:cs="Arial"/>
           <w:b/>
           <w:szCs w:val="28"/>
@@ -6603,6 +6617,7 @@
           <w:noProof/>
           <w:szCs w:val="28"/>
         </w:rPr>
+        <w:lastRenderedPageBreak/>
         <w:drawing>
           <wp:inline distT="0" distB="0" distL="0" distR="0" wp14:anchorId="56B963CC" wp14:editId="22F6B1A9">
             <wp:extent cx="6007100" cy="3774440"/>
@@ -6711,31 +6726,7 @@
           <w:b/>
           <w:szCs w:val="28"/>
         </w:rPr>
-        <w:t>1.2.</w:t>
-      </w:r>
-      <w:r>
-        <w:rPr>
-          <w:rFonts w:ascii="Tahoma" w:hAnsi="Tahoma" w:cs="Tahoma"/>
-          <w:b/>
-          <w:szCs w:val="28"/>
-        </w:rPr>
-        <w:t>6</w:t>
-      </w:r>
-      <w:r>
-        <w:rPr>
-          <w:rFonts w:ascii="Tahoma" w:hAnsi="Tahoma" w:cs="Tahoma"/>
-          <w:b/>
-          <w:szCs w:val="28"/>
-        </w:rPr>
-        <w:t>.</w:t>
-      </w:r>
-      <w:r>
-        <w:rPr>
-          <w:rFonts w:ascii="Tahoma" w:hAnsi="Tahoma" w:cs="Tahoma"/>
-          <w:b/>
-          <w:szCs w:val="28"/>
-        </w:rPr>
-        <w:t xml:space="preserve"> </w:t>
+        <w:t xml:space="preserve">1.2.6. </w:t>
       </w:r>
       <w:r>
         <w:rPr>
@@ -6851,7 +6842,29 @@
           <w:szCs w:val="24"/>
           <w:lang w:val="en-US"/>
         </w:rPr>
-        <w:t xml:space="preserve">BGP – internal BGP (iBGP) </w:t>
+        <w:t>BGP – internal BGP (</w:t>
+      </w:r>
+      <w:proofErr w:type="spellStart"/>
+      <w:r>
+        <w:rPr>
+          <w:rFonts w:ascii="Tahoma" w:hAnsi="Tahoma" w:cs="Tahoma"/>
+          <w:bCs/>
+          <w:sz w:val="24"/>
+          <w:szCs w:val="24"/>
+          <w:lang w:val="en-US"/>
+        </w:rPr>
+        <w:t>iBGP</w:t>
+      </w:r>
+      <w:proofErr w:type="spellEnd"/>
+      <w:r>
+        <w:rPr>
+          <w:rFonts w:ascii="Tahoma" w:hAnsi="Tahoma" w:cs="Tahoma"/>
+          <w:bCs/>
+          <w:sz w:val="24"/>
+          <w:szCs w:val="24"/>
+          <w:lang w:val="en-US"/>
+        </w:rPr>
+        <w:t xml:space="preserve">) </w:t>
       </w:r>
       <w:r>
         <w:rPr>
@@ -6870,7 +6883,29 @@
           <w:szCs w:val="24"/>
           <w:lang w:val="en-US"/>
         </w:rPr>
-        <w:t>external BGP (eBGP)</w:t>
+        <w:t>external BGP (</w:t>
+      </w:r>
+      <w:proofErr w:type="spellStart"/>
+      <w:r>
+        <w:rPr>
+          <w:rFonts w:ascii="Tahoma" w:hAnsi="Tahoma" w:cs="Tahoma"/>
+          <w:bCs/>
+          <w:sz w:val="24"/>
+          <w:szCs w:val="24"/>
+          <w:lang w:val="en-US"/>
+        </w:rPr>
+        <w:t>eBGP</w:t>
+      </w:r>
+      <w:proofErr w:type="spellEnd"/>
+      <w:r>
+        <w:rPr>
+          <w:rFonts w:ascii="Tahoma" w:hAnsi="Tahoma" w:cs="Tahoma"/>
+          <w:bCs/>
+          <w:sz w:val="24"/>
+          <w:szCs w:val="24"/>
+          <w:lang w:val="en-US"/>
+        </w:rPr>
+        <w:t>)</w:t>
       </w:r>
       <w:r>
         <w:rPr>
@@ -6881,6 +6916,7 @@
         </w:rPr>
         <w:t xml:space="preserve"> за външна маршрутизация. При имплементация на </w:t>
       </w:r>
+      <w:proofErr w:type="spellStart"/>
       <w:r>
         <w:rPr>
           <w:rFonts w:ascii="Tahoma" w:hAnsi="Tahoma" w:cs="Tahoma"/>
@@ -6891,6 +6927,7 @@
         </w:rPr>
         <w:t>eBGP</w:t>
       </w:r>
+      <w:proofErr w:type="spellEnd"/>
       <w:r>
         <w:rPr>
           <w:rFonts w:ascii="Tahoma" w:hAnsi="Tahoma" w:cs="Tahoma"/>
@@ -7012,16 +7049,37 @@
           <w:szCs w:val="24"/>
           <w:lang w:val="en-US"/>
         </w:rPr>
-        <w:t>multi-hop</w:t>
-      </w:r>
-      <w:r>
-        <w:rPr>
-          <w:rFonts w:ascii="Tahoma" w:hAnsi="Tahoma" w:cs="Tahoma"/>
-          <w:bCs/>
-          <w:sz w:val="24"/>
-          <w:szCs w:val="24"/>
-        </w:rPr>
-        <w:t xml:space="preserve">“, </w:t>
+        <w:t>multi-</w:t>
+      </w:r>
+      <w:proofErr w:type="gramStart"/>
+      <w:r>
+        <w:rPr>
+          <w:rFonts w:ascii="Tahoma" w:hAnsi="Tahoma" w:cs="Tahoma"/>
+          <w:bCs/>
+          <w:sz w:val="24"/>
+          <w:szCs w:val="24"/>
+          <w:lang w:val="en-US"/>
+        </w:rPr>
+        <w:t>hop</w:t>
+      </w:r>
+      <w:r>
+        <w:rPr>
+          <w:rFonts w:ascii="Tahoma" w:hAnsi="Tahoma" w:cs="Tahoma"/>
+          <w:bCs/>
+          <w:sz w:val="24"/>
+          <w:szCs w:val="24"/>
+        </w:rPr>
+        <w:t>“</w:t>
+      </w:r>
+      <w:proofErr w:type="gramEnd"/>
+      <w:r>
+        <w:rPr>
+          <w:rFonts w:ascii="Tahoma" w:hAnsi="Tahoma" w:cs="Tahoma"/>
+          <w:bCs/>
+          <w:sz w:val="24"/>
+          <w:szCs w:val="24"/>
+        </w:rPr>
+        <w:t xml:space="preserve">, </w:t>
       </w:r>
       <w:r>
         <w:rPr>
@@ -7048,7 +7106,15 @@
           <w:bCs/>
           <w:sz w:val="24"/>
           <w:szCs w:val="24"/>
-          <w:lang w:val="en-US"/>
+        </w:rPr>
+        <w:t>.</w:t>
+      </w:r>
+      <w:r>
+        <w:rPr>
+          <w:rFonts w:ascii="Tahoma" w:hAnsi="Tahoma" w:cs="Tahoma"/>
+          <w:bCs/>
+          <w:sz w:val="24"/>
+          <w:szCs w:val="24"/>
         </w:rPr>
         <w:t xml:space="preserve"> </w:t>
       </w:r>
@@ -7059,7 +7125,7 @@
           <w:sz w:val="24"/>
           <w:szCs w:val="24"/>
         </w:rPr>
-        <w:t xml:space="preserve">.На Фиг.1.4 е означена свързаността между </w:t>
+        <w:t xml:space="preserve">На Фиг.1.4 е означена свързаността между </w:t>
       </w:r>
       <w:r>
         <w:rPr>
@@ -7070,15 +7136,27 @@
         </w:rPr>
         <w:t xml:space="preserve">три автономни системи, посредством </w:t>
       </w:r>
-      <w:r>
-        <w:rPr>
-          <w:rFonts w:ascii="Tahoma" w:hAnsi="Tahoma" w:cs="Tahoma"/>
-          <w:bCs/>
-          <w:sz w:val="24"/>
-          <w:szCs w:val="24"/>
-          <w:lang w:val="en-US"/>
-        </w:rPr>
-        <w:t xml:space="preserve">eBGP </w:t>
+      <w:proofErr w:type="spellStart"/>
+      <w:r>
+        <w:rPr>
+          <w:rFonts w:ascii="Tahoma" w:hAnsi="Tahoma" w:cs="Tahoma"/>
+          <w:bCs/>
+          <w:sz w:val="24"/>
+          <w:szCs w:val="24"/>
+          <w:lang w:val="en-US"/>
+        </w:rPr>
+        <w:t>eBGP</w:t>
+      </w:r>
+      <w:proofErr w:type="spellEnd"/>
+      <w:r>
+        <w:rPr>
+          <w:rFonts w:ascii="Tahoma" w:hAnsi="Tahoma" w:cs="Tahoma"/>
+          <w:bCs/>
+          <w:sz w:val="24"/>
+          <w:szCs w:val="24"/>
+          <w:lang w:val="en-US"/>
+        </w:rPr>
+        <w:t xml:space="preserve"> </w:t>
       </w:r>
       <w:r>
         <w:rPr>
@@ -7089,15 +7167,27 @@
         </w:rPr>
         <w:t xml:space="preserve">и </w:t>
       </w:r>
-      <w:r>
-        <w:rPr>
-          <w:rFonts w:ascii="Tahoma" w:hAnsi="Tahoma" w:cs="Tahoma"/>
-          <w:bCs/>
-          <w:sz w:val="24"/>
-          <w:szCs w:val="24"/>
-          <w:lang w:val="en-US"/>
-        </w:rPr>
-        <w:t>iBGP.</w:t>
+      <w:proofErr w:type="spellStart"/>
+      <w:r>
+        <w:rPr>
+          <w:rFonts w:ascii="Tahoma" w:hAnsi="Tahoma" w:cs="Tahoma"/>
+          <w:bCs/>
+          <w:sz w:val="24"/>
+          <w:szCs w:val="24"/>
+          <w:lang w:val="en-US"/>
+        </w:rPr>
+        <w:t>iBGP</w:t>
+      </w:r>
+      <w:proofErr w:type="spellEnd"/>
+      <w:r>
+        <w:rPr>
+          <w:rFonts w:ascii="Tahoma" w:hAnsi="Tahoma" w:cs="Tahoma"/>
+          <w:bCs/>
+          <w:sz w:val="24"/>
+          <w:szCs w:val="24"/>
+          <w:lang w:val="en-US"/>
+        </w:rPr>
+        <w:t>.</w:t>
       </w:r>
     </w:p>
     <w:p>
@@ -7262,16 +7352,7 @@
           <w:sz w:val="24"/>
           <w:szCs w:val="24"/>
         </w:rPr>
-        <w:t>което позволява</w:t>
-      </w:r>
-      <w:r>
-        <w:rPr>
-          <w:rFonts w:ascii="Tahoma" w:hAnsi="Tahoma" w:cs="Tahoma"/>
-          <w:bCs/>
-          <w:sz w:val="24"/>
-          <w:szCs w:val="24"/>
-        </w:rPr>
-        <w:t xml:space="preserve"> да се използват мрежи с променлива маска на мрежата (</w:t>
+        <w:t>което позволява да се използват мрежи с променлива маска на мрежата (</w:t>
       </w:r>
       <w:r>
         <w:rPr>
@@ -7622,16 +7703,7 @@
           <w:sz w:val="24"/>
           <w:szCs w:val="24"/>
         </w:rPr>
-        <w:t xml:space="preserve">Предимството на тази топология е че е изгодна откъм ценови аспект. Големият недостатък обаче е че липсва резервираност, понеже е само една връзка и ако се появи проблем и тя спре да функционира, няма да има друг път по който да се осъществи свързаност. </w:t>
-      </w:r>
-      <w:r>
-        <w:rPr>
-          <w:rFonts w:ascii="Tahoma" w:hAnsi="Tahoma" w:cs="Tahoma"/>
-          <w:bCs/>
-          <w:sz w:val="24"/>
-          <w:szCs w:val="24"/>
-        </w:rPr>
-        <w:t xml:space="preserve">На Фиг.1.5. е показана </w:t>
+        <w:t xml:space="preserve">Предимството на тази топология е че е изгодна откъм ценови аспект. Големият недостатък обаче е че липсва резервираност, понеже е само една връзка и ако се появи проблем и тя спре да функционира, няма да има друг път по който да се осъществи свързаност. На Фиг.1.5. е показана </w:t>
       </w:r>
       <w:r>
         <w:rPr>
@@ -7923,6 +7995,7 @@
         </w:rPr>
         <w:t xml:space="preserve">това е топология, при която автономна система има връзка с повече от една автономна система. При това положение е подходящо да се използва </w:t>
       </w:r>
+      <w:proofErr w:type="spellStart"/>
       <w:r>
         <w:rPr>
           <w:rFonts w:ascii="Tahoma" w:hAnsi="Tahoma" w:cs="Tahoma"/>
@@ -7933,6 +8006,7 @@
         </w:rPr>
         <w:t>eBGP</w:t>
       </w:r>
+      <w:proofErr w:type="spellEnd"/>
       <w:r>
         <w:rPr>
           <w:rFonts w:ascii="Tahoma" w:hAnsi="Tahoma" w:cs="Tahoma"/>
@@ -8164,7 +8238,7 @@
         <w:pStyle w:val="BodyTextIndent"/>
         <w:numPr>
           <w:ilvl w:val="0"/>
-          <w:numId w:val="40"/>
+          <w:numId w:val="41"/>
         </w:numPr>
         <w:spacing w:before="120" w:line="360" w:lineRule="auto"/>
         <w:rPr>
@@ -8266,7 +8340,7 @@
         <w:pStyle w:val="BodyTextIndent"/>
         <w:numPr>
           <w:ilvl w:val="0"/>
-          <w:numId w:val="40"/>
+          <w:numId w:val="41"/>
         </w:numPr>
         <w:spacing w:before="120" w:line="360" w:lineRule="auto"/>
         <w:rPr>
@@ -8350,7 +8424,7 @@
         <w:pStyle w:val="BodyTextIndent"/>
         <w:numPr>
           <w:ilvl w:val="0"/>
-          <w:numId w:val="40"/>
+          <w:numId w:val="41"/>
         </w:numPr>
         <w:spacing w:before="120" w:line="360" w:lineRule="auto"/>
         <w:rPr>
@@ -8423,7 +8497,7 @@
         <w:pStyle w:val="BodyTextIndent"/>
         <w:numPr>
           <w:ilvl w:val="0"/>
-          <w:numId w:val="40"/>
+          <w:numId w:val="41"/>
         </w:numPr>
         <w:spacing w:before="120" w:line="360" w:lineRule="auto"/>
         <w:rPr>
@@ -8499,96 +8573,831 @@
         </w:rPr>
         <w:t>.</w:t>
       </w:r>
+    </w:p>
+    <w:p>
+      <w:pPr>
+        <w:pStyle w:val="BodyTextIndent"/>
+        <w:spacing w:before="120" w:line="360" w:lineRule="auto"/>
+        <w:ind w:left="720"/>
+        <w:rPr>
+          <w:rFonts w:ascii="Tahoma" w:hAnsi="Tahoma" w:cs="Tahoma"/>
+          <w:bCs/>
+          <w:sz w:val="24"/>
+          <w:szCs w:val="24"/>
+        </w:rPr>
+      </w:pPr>
+      <w:r>
+        <w:rPr>
+          <w:rFonts w:ascii="Tahoma" w:hAnsi="Tahoma" w:cs="Tahoma"/>
+          <w:bCs/>
+          <w:sz w:val="24"/>
+          <w:szCs w:val="24"/>
+        </w:rPr>
+        <w:t xml:space="preserve">При имплементация на </w:t>
+      </w:r>
+      <w:r>
+        <w:rPr>
+          <w:rFonts w:ascii="Tahoma" w:hAnsi="Tahoma" w:cs="Tahoma"/>
+          <w:bCs/>
+          <w:sz w:val="24"/>
+          <w:szCs w:val="24"/>
+          <w:lang w:val="en-US"/>
+        </w:rPr>
+        <w:t xml:space="preserve">BGP </w:t>
+      </w:r>
+      <w:r>
+        <w:rPr>
+          <w:rFonts w:ascii="Tahoma" w:hAnsi="Tahoma" w:cs="Tahoma"/>
+          <w:bCs/>
+          <w:sz w:val="24"/>
+          <w:szCs w:val="24"/>
+        </w:rPr>
+        <w:t>е препоръчително и най-добре да се използва „</w:t>
+      </w:r>
+      <w:r>
+        <w:rPr>
+          <w:rFonts w:ascii="Tahoma" w:hAnsi="Tahoma" w:cs="Tahoma"/>
+          <w:bCs/>
+          <w:sz w:val="24"/>
+          <w:szCs w:val="24"/>
+          <w:lang w:val="en-US"/>
+        </w:rPr>
+        <w:t>loopback</w:t>
+      </w:r>
+      <w:r>
+        <w:rPr>
+          <w:rFonts w:ascii="Tahoma" w:hAnsi="Tahoma" w:cs="Tahoma"/>
+          <w:bCs/>
+          <w:sz w:val="24"/>
+          <w:szCs w:val="24"/>
+        </w:rPr>
+        <w:t>“</w:t>
+      </w:r>
+      <w:r>
+        <w:rPr>
+          <w:rFonts w:ascii="Tahoma" w:hAnsi="Tahoma" w:cs="Tahoma"/>
+          <w:bCs/>
+          <w:sz w:val="24"/>
+          <w:szCs w:val="24"/>
+          <w:lang w:val="en-US"/>
+        </w:rPr>
+        <w:t xml:space="preserve"> </w:t>
+      </w:r>
+      <w:r>
+        <w:rPr>
+          <w:rFonts w:ascii="Tahoma" w:hAnsi="Tahoma" w:cs="Tahoma"/>
+          <w:bCs/>
+          <w:sz w:val="24"/>
+          <w:szCs w:val="24"/>
+        </w:rPr>
+        <w:t xml:space="preserve">интерфейс (логически интерфейс, който е постоянно активен, освен ако не бъде деактивиран от мрежовият администратор), с който се гарантира, че </w:t>
+      </w:r>
+      <w:r>
+        <w:rPr>
+          <w:rFonts w:ascii="Tahoma" w:hAnsi="Tahoma" w:cs="Tahoma"/>
+          <w:bCs/>
+          <w:sz w:val="24"/>
+          <w:szCs w:val="24"/>
+        </w:rPr>
+        <w:t>мрежовия адрес на маршрутизатора ще е постоянно достъпен.</w:t>
+      </w:r>
+    </w:p>
+    <w:p>
+      <w:pPr>
+        <w:pStyle w:val="BodyTextIndent"/>
+        <w:spacing w:before="120" w:line="360" w:lineRule="auto"/>
+        <w:rPr>
+          <w:rFonts w:ascii="Tahoma" w:hAnsi="Tahoma" w:cs="Tahoma"/>
+          <w:b/>
+          <w:szCs w:val="28"/>
+          <w:lang w:val="en-US"/>
+        </w:rPr>
+      </w:pPr>
+      <w:r>
+        <w:rPr>
+          <w:rFonts w:ascii="Arial" w:hAnsi="Arial" w:cs="Arial"/>
+          <w:b/>
+          <w:szCs w:val="28"/>
+        </w:rPr>
+        <w:tab/>
+      </w:r>
+      <w:r>
+        <w:rPr>
+          <w:rFonts w:ascii="Tahoma" w:hAnsi="Tahoma" w:cs="Tahoma"/>
+          <w:b/>
+          <w:szCs w:val="28"/>
+        </w:rPr>
+        <w:t>1.2.</w:t>
+      </w:r>
+      <w:r>
+        <w:rPr>
+          <w:rFonts w:ascii="Tahoma" w:hAnsi="Tahoma" w:cs="Tahoma"/>
+          <w:b/>
+          <w:szCs w:val="28"/>
+        </w:rPr>
+        <w:t>6</w:t>
+      </w:r>
+      <w:r>
+        <w:rPr>
+          <w:rFonts w:ascii="Tahoma" w:hAnsi="Tahoma" w:cs="Tahoma"/>
+          <w:b/>
+          <w:szCs w:val="28"/>
+        </w:rPr>
+        <w:t>.</w:t>
+      </w:r>
+      <w:r>
+        <w:rPr>
+          <w:rFonts w:ascii="Tahoma" w:hAnsi="Tahoma" w:cs="Tahoma"/>
+          <w:b/>
+          <w:szCs w:val="28"/>
+        </w:rPr>
+        <w:t>1.</w:t>
+      </w:r>
+      <w:r>
+        <w:rPr>
+          <w:rFonts w:ascii="Tahoma" w:hAnsi="Tahoma" w:cs="Tahoma"/>
+          <w:b/>
+          <w:szCs w:val="28"/>
+        </w:rPr>
+        <w:t xml:space="preserve"> </w:t>
+      </w:r>
+      <w:r>
+        <w:rPr>
+          <w:rFonts w:ascii="Tahoma" w:hAnsi="Tahoma" w:cs="Tahoma"/>
+          <w:b/>
+          <w:szCs w:val="28"/>
+          <w:lang w:val="en-US"/>
+        </w:rPr>
+        <w:t>Border Gateway Protocol</w:t>
+      </w:r>
+      <w:r>
+        <w:rPr>
+          <w:rFonts w:ascii="Tahoma" w:hAnsi="Tahoma" w:cs="Tahoma"/>
+          <w:b/>
+          <w:szCs w:val="28"/>
+        </w:rPr>
+        <w:t xml:space="preserve"> </w:t>
+      </w:r>
+      <w:r>
+        <w:rPr>
+          <w:rFonts w:ascii="Tahoma" w:hAnsi="Tahoma" w:cs="Tahoma"/>
+          <w:b/>
+          <w:szCs w:val="28"/>
+          <w:lang w:val="en-US"/>
+        </w:rPr>
+        <w:t>Path Attributes</w:t>
+      </w:r>
+    </w:p>
+    <w:p>
+      <w:pPr>
+        <w:pStyle w:val="BodyTextIndent"/>
+        <w:spacing w:before="120" w:line="360" w:lineRule="auto"/>
+        <w:ind w:left="0"/>
+        <w:rPr>
+          <w:rFonts w:ascii="Tahoma" w:hAnsi="Tahoma" w:cs="Tahoma"/>
+          <w:sz w:val="24"/>
+          <w:szCs w:val="24"/>
+        </w:rPr>
+      </w:pPr>
+      <w:r>
+        <w:rPr>
+          <w:rFonts w:ascii="Arial" w:hAnsi="Arial" w:cs="Arial"/>
+          <w:b/>
+          <w:szCs w:val="28"/>
+        </w:rPr>
+        <w:tab/>
+      </w:r>
+      <w:r>
+        <w:rPr>
+          <w:rFonts w:ascii="Tahoma" w:hAnsi="Tahoma" w:cs="Tahoma"/>
+          <w:sz w:val="24"/>
+          <w:szCs w:val="24"/>
+        </w:rPr>
+        <w:t>За избирането на най-добър път до отдалечената автономна система, при използването</w:t>
+      </w:r>
+      <w:r>
+        <w:rPr>
+          <w:rFonts w:ascii="Tahoma" w:hAnsi="Tahoma" w:cs="Tahoma"/>
+          <w:sz w:val="24"/>
+          <w:szCs w:val="24"/>
+          <w:lang w:val="en-US"/>
+        </w:rPr>
+        <w:t xml:space="preserve"> </w:t>
+      </w:r>
+      <w:r>
+        <w:rPr>
+          <w:rFonts w:ascii="Tahoma" w:hAnsi="Tahoma" w:cs="Tahoma"/>
+          <w:sz w:val="24"/>
+          <w:szCs w:val="24"/>
+        </w:rPr>
+        <w:t xml:space="preserve">на </w:t>
+      </w:r>
+      <w:r>
+        <w:rPr>
+          <w:rFonts w:ascii="Tahoma" w:hAnsi="Tahoma" w:cs="Tahoma"/>
+          <w:sz w:val="24"/>
+          <w:szCs w:val="24"/>
+          <w:lang w:val="en-US"/>
+        </w:rPr>
+        <w:t xml:space="preserve">BGP, </w:t>
+      </w:r>
+      <w:r>
+        <w:rPr>
+          <w:rFonts w:ascii="Tahoma" w:hAnsi="Tahoma" w:cs="Tahoma"/>
+          <w:sz w:val="24"/>
+          <w:szCs w:val="24"/>
+        </w:rPr>
+        <w:t>се гледат атрибутите, които имат даден път до избраната дестинация. Те се разделят на четири категории:</w:t>
+      </w:r>
+    </w:p>
+    <w:p>
+      <w:pPr>
+        <w:pStyle w:val="BodyTextIndent"/>
+        <w:numPr>
+          <w:ilvl w:val="0"/>
+          <w:numId w:val="43"/>
+        </w:numPr>
+        <w:spacing w:before="120" w:line="360" w:lineRule="auto"/>
+        <w:rPr>
+          <w:rFonts w:ascii="Tahoma" w:hAnsi="Tahoma" w:cs="Tahoma"/>
+          <w:sz w:val="24"/>
+          <w:szCs w:val="24"/>
+        </w:rPr>
+      </w:pPr>
+      <w:r>
+        <w:rPr>
+          <w:rFonts w:ascii="Tahoma" w:hAnsi="Tahoma" w:cs="Tahoma"/>
+          <w:b/>
+          <w:sz w:val="24"/>
+          <w:szCs w:val="24"/>
+          <w:lang w:val="en-US"/>
+        </w:rPr>
+        <w:t>Well-known mandatory</w:t>
+      </w:r>
+      <w:r>
+        <w:rPr>
+          <w:rFonts w:ascii="Tahoma" w:hAnsi="Tahoma" w:cs="Tahoma"/>
+          <w:sz w:val="24"/>
+          <w:szCs w:val="24"/>
+          <w:lang w:val="en-US"/>
+        </w:rPr>
+        <w:t xml:space="preserve"> – </w:t>
+      </w:r>
+      <w:r>
+        <w:rPr>
+          <w:rFonts w:ascii="Tahoma" w:hAnsi="Tahoma" w:cs="Tahoma"/>
+          <w:sz w:val="24"/>
+          <w:szCs w:val="24"/>
+        </w:rPr>
+        <w:t xml:space="preserve">това са параметри, които задължително трябва да се разбират от всички маршрутизатори, използващи </w:t>
+      </w:r>
+      <w:r>
+        <w:rPr>
+          <w:rFonts w:ascii="Tahoma" w:hAnsi="Tahoma" w:cs="Tahoma"/>
+          <w:sz w:val="24"/>
+          <w:szCs w:val="24"/>
+          <w:lang w:val="en-US"/>
+        </w:rPr>
+        <w:t>BGP.</w:t>
+      </w:r>
+      <w:r>
+        <w:rPr>
+          <w:rFonts w:ascii="Tahoma" w:hAnsi="Tahoma" w:cs="Tahoma"/>
+          <w:sz w:val="24"/>
+          <w:szCs w:val="24"/>
+        </w:rPr>
+        <w:t xml:space="preserve"> Те трябва да се съдържат във всяко едно </w:t>
+      </w:r>
+      <w:r>
+        <w:rPr>
+          <w:rFonts w:ascii="Tahoma" w:hAnsi="Tahoma" w:cs="Tahoma"/>
+          <w:sz w:val="24"/>
+          <w:szCs w:val="24"/>
+          <w:lang w:val="en-US"/>
+        </w:rPr>
+        <w:t xml:space="preserve">BGP UPDATE </w:t>
+      </w:r>
+      <w:r>
+        <w:rPr>
+          <w:rFonts w:ascii="Tahoma" w:hAnsi="Tahoma" w:cs="Tahoma"/>
+          <w:sz w:val="24"/>
+          <w:szCs w:val="24"/>
+        </w:rPr>
+        <w:t>съобщение.</w:t>
+      </w:r>
+    </w:p>
+    <w:p>
+      <w:pPr>
+        <w:pStyle w:val="BodyTextIndent"/>
+        <w:numPr>
+          <w:ilvl w:val="0"/>
+          <w:numId w:val="43"/>
+        </w:numPr>
+        <w:spacing w:before="120" w:line="360" w:lineRule="auto"/>
+        <w:rPr>
+          <w:rFonts w:ascii="Tahoma" w:hAnsi="Tahoma" w:cs="Tahoma"/>
+          <w:sz w:val="24"/>
+          <w:szCs w:val="24"/>
+        </w:rPr>
+      </w:pPr>
+      <w:r>
+        <w:rPr>
+          <w:rFonts w:ascii="Tahoma" w:hAnsi="Tahoma" w:cs="Tahoma"/>
+          <w:b/>
+          <w:sz w:val="24"/>
+          <w:szCs w:val="24"/>
+          <w:lang w:val="en-US"/>
+        </w:rPr>
+        <w:t xml:space="preserve">Well-known discretionary </w:t>
+      </w:r>
+      <w:r>
+        <w:rPr>
+          <w:rFonts w:ascii="Tahoma" w:hAnsi="Tahoma" w:cs="Tahoma"/>
+          <w:sz w:val="24"/>
+          <w:szCs w:val="24"/>
+          <w:lang w:val="en-US"/>
+        </w:rPr>
+        <w:t xml:space="preserve">– </w:t>
+      </w:r>
+      <w:r>
+        <w:rPr>
+          <w:rFonts w:ascii="Tahoma" w:hAnsi="Tahoma" w:cs="Tahoma"/>
+          <w:sz w:val="24"/>
+          <w:szCs w:val="24"/>
+        </w:rPr>
+        <w:t xml:space="preserve">това са параметри, които задължително трябва да се разбират от всички маршрутизатори, използващи </w:t>
+      </w:r>
+      <w:r>
+        <w:rPr>
+          <w:rFonts w:ascii="Tahoma" w:hAnsi="Tahoma" w:cs="Tahoma"/>
+          <w:sz w:val="24"/>
+          <w:szCs w:val="24"/>
+          <w:lang w:val="en-US"/>
+        </w:rPr>
+        <w:t xml:space="preserve">BGP, </w:t>
+      </w:r>
+      <w:r>
+        <w:rPr>
+          <w:rFonts w:ascii="Tahoma" w:hAnsi="Tahoma" w:cs="Tahoma"/>
+          <w:sz w:val="24"/>
+          <w:szCs w:val="24"/>
+        </w:rPr>
+        <w:t xml:space="preserve">но </w:t>
+      </w:r>
+      <w:r>
+        <w:rPr>
+          <w:rFonts w:ascii="Tahoma" w:hAnsi="Tahoma" w:cs="Tahoma"/>
+          <w:sz w:val="24"/>
+          <w:szCs w:val="24"/>
+        </w:rPr>
+        <w:t xml:space="preserve">е възможно и да не се включват в </w:t>
+      </w:r>
+      <w:r>
+        <w:rPr>
+          <w:rFonts w:ascii="Tahoma" w:hAnsi="Tahoma" w:cs="Tahoma"/>
+          <w:sz w:val="24"/>
+          <w:szCs w:val="24"/>
+          <w:lang w:val="en-US"/>
+        </w:rPr>
+        <w:t xml:space="preserve">BGP UPDATE </w:t>
+      </w:r>
+      <w:r>
+        <w:rPr>
+          <w:rFonts w:ascii="Tahoma" w:hAnsi="Tahoma" w:cs="Tahoma"/>
+          <w:sz w:val="24"/>
+          <w:szCs w:val="24"/>
+        </w:rPr>
+        <w:t>съобщенията.</w:t>
+      </w:r>
+    </w:p>
+    <w:p>
+      <w:pPr>
+        <w:pStyle w:val="BodyTextIndent"/>
+        <w:numPr>
+          <w:ilvl w:val="0"/>
+          <w:numId w:val="43"/>
+        </w:numPr>
+        <w:spacing w:before="120" w:line="360" w:lineRule="auto"/>
+        <w:rPr>
+          <w:rFonts w:ascii="Tahoma" w:hAnsi="Tahoma" w:cs="Tahoma"/>
+          <w:sz w:val="24"/>
+          <w:szCs w:val="24"/>
+        </w:rPr>
+      </w:pPr>
+      <w:r>
+        <w:rPr>
+          <w:rFonts w:ascii="Tahoma" w:hAnsi="Tahoma" w:cs="Tahoma"/>
+          <w:b/>
+          <w:sz w:val="24"/>
+          <w:szCs w:val="24"/>
+          <w:lang w:val="en-US"/>
+        </w:rPr>
+        <w:t xml:space="preserve">Optional transitive </w:t>
+      </w:r>
+      <w:r>
+        <w:rPr>
+          <w:rFonts w:ascii="Tahoma" w:hAnsi="Tahoma" w:cs="Tahoma"/>
+          <w:sz w:val="24"/>
+          <w:szCs w:val="24"/>
+          <w:lang w:val="en-US"/>
+        </w:rPr>
+        <w:t>–</w:t>
+      </w:r>
+      <w:r>
+        <w:rPr>
+          <w:rFonts w:ascii="Tahoma" w:hAnsi="Tahoma" w:cs="Tahoma"/>
+          <w:sz w:val="24"/>
+          <w:szCs w:val="24"/>
+        </w:rPr>
+        <w:t xml:space="preserve"> това са параметри, за които не е задължително да се разбират от всички маршрутизатори, използващи </w:t>
+      </w:r>
+      <w:r>
+        <w:rPr>
+          <w:rFonts w:ascii="Tahoma" w:hAnsi="Tahoma" w:cs="Tahoma"/>
+          <w:sz w:val="24"/>
+          <w:szCs w:val="24"/>
+          <w:lang w:val="en-US"/>
+        </w:rPr>
+        <w:t xml:space="preserve">BGP, </w:t>
+      </w:r>
+      <w:r>
+        <w:rPr>
+          <w:rFonts w:ascii="Tahoma" w:hAnsi="Tahoma" w:cs="Tahoma"/>
+          <w:sz w:val="24"/>
+          <w:szCs w:val="24"/>
+        </w:rPr>
+        <w:t>но трябва да се приемат и да се предадат на съседните маршрутизатори.</w:t>
+      </w:r>
+    </w:p>
+    <w:p>
+      <w:pPr>
+        <w:pStyle w:val="BodyTextIndent"/>
+        <w:numPr>
+          <w:ilvl w:val="0"/>
+          <w:numId w:val="43"/>
+        </w:numPr>
+        <w:spacing w:before="120" w:line="360" w:lineRule="auto"/>
+        <w:rPr>
+          <w:rFonts w:ascii="Tahoma" w:hAnsi="Tahoma" w:cs="Tahoma"/>
+          <w:sz w:val="24"/>
+          <w:szCs w:val="24"/>
+        </w:rPr>
+      </w:pPr>
+      <w:r>
+        <w:rPr>
+          <w:rFonts w:ascii="Tahoma" w:hAnsi="Tahoma" w:cs="Tahoma"/>
+          <w:b/>
+          <w:sz w:val="24"/>
+          <w:szCs w:val="24"/>
+          <w:lang w:val="en-US"/>
+        </w:rPr>
+        <w:t xml:space="preserve">Optional non-transitive </w:t>
+      </w:r>
+      <w:r>
+        <w:rPr>
+          <w:rFonts w:ascii="Tahoma" w:hAnsi="Tahoma" w:cs="Tahoma"/>
+          <w:sz w:val="24"/>
+          <w:szCs w:val="24"/>
+          <w:lang w:val="en-US"/>
+        </w:rPr>
+        <w:t xml:space="preserve">– </w:t>
+      </w:r>
+      <w:r>
+        <w:rPr>
+          <w:rFonts w:ascii="Tahoma" w:hAnsi="Tahoma" w:cs="Tahoma"/>
+          <w:sz w:val="24"/>
+          <w:szCs w:val="24"/>
+        </w:rPr>
+        <w:t xml:space="preserve">това са параметри, за които не е задължително да се разбират от всички маршрутизатори, използващи </w:t>
+      </w:r>
+      <w:r>
+        <w:rPr>
+          <w:rFonts w:ascii="Tahoma" w:hAnsi="Tahoma" w:cs="Tahoma"/>
+          <w:sz w:val="24"/>
+          <w:szCs w:val="24"/>
+          <w:lang w:val="en-US"/>
+        </w:rPr>
+        <w:t>BGP,</w:t>
+      </w:r>
+      <w:r>
+        <w:rPr>
+          <w:rFonts w:ascii="Tahoma" w:hAnsi="Tahoma" w:cs="Tahoma"/>
+          <w:sz w:val="24"/>
+          <w:szCs w:val="24"/>
+        </w:rPr>
+        <w:t xml:space="preserve"> но може да </w:t>
+      </w:r>
+      <w:r>
+        <w:rPr>
+          <w:rFonts w:ascii="Tahoma" w:hAnsi="Tahoma" w:cs="Tahoma"/>
+          <w:sz w:val="24"/>
+          <w:szCs w:val="24"/>
+        </w:rPr>
+        <w:t>изпусне</w:t>
+      </w:r>
+      <w:r>
+        <w:rPr>
+          <w:rFonts w:ascii="Tahoma" w:hAnsi="Tahoma" w:cs="Tahoma"/>
+          <w:sz w:val="24"/>
+          <w:szCs w:val="24"/>
+        </w:rPr>
+        <w:t xml:space="preserve"> </w:t>
+      </w:r>
+      <w:r>
+        <w:rPr>
+          <w:rFonts w:ascii="Tahoma" w:hAnsi="Tahoma" w:cs="Tahoma"/>
+          <w:sz w:val="24"/>
+          <w:szCs w:val="24"/>
+          <w:lang w:val="en-US"/>
+        </w:rPr>
+        <w:t xml:space="preserve">BGP UPDATE </w:t>
+      </w:r>
+      <w:r>
+        <w:rPr>
+          <w:rFonts w:ascii="Tahoma" w:hAnsi="Tahoma" w:cs="Tahoma"/>
+          <w:sz w:val="24"/>
+          <w:szCs w:val="24"/>
+        </w:rPr>
+        <w:t>съобщението и да не го предаде на съседните маршрутизатори.</w:t>
+      </w:r>
+    </w:p>
+    <w:p>
+      <w:pPr>
+        <w:pStyle w:val="BodyTextIndent"/>
+        <w:spacing w:before="120" w:line="360" w:lineRule="auto"/>
+        <w:ind w:left="0" w:firstLine="720"/>
+        <w:rPr>
+          <w:rFonts w:ascii="Tahoma" w:hAnsi="Tahoma" w:cs="Tahoma"/>
+          <w:sz w:val="24"/>
+          <w:szCs w:val="24"/>
+        </w:rPr>
+      </w:pPr>
+      <w:r>
+        <w:rPr>
+          <w:rFonts w:ascii="Tahoma" w:hAnsi="Tahoma" w:cs="Tahoma"/>
+          <w:sz w:val="24"/>
+          <w:szCs w:val="24"/>
+        </w:rPr>
+        <w:lastRenderedPageBreak/>
+        <w:t xml:space="preserve">Маршрутизаторите, използващи </w:t>
+      </w:r>
+      <w:r>
+        <w:rPr>
+          <w:rFonts w:ascii="Tahoma" w:hAnsi="Tahoma" w:cs="Tahoma"/>
+          <w:sz w:val="24"/>
+          <w:szCs w:val="24"/>
+          <w:lang w:val="en-US"/>
+        </w:rPr>
+        <w:t xml:space="preserve">BGP, </w:t>
+      </w:r>
+      <w:r>
+        <w:rPr>
+          <w:rFonts w:ascii="Tahoma" w:hAnsi="Tahoma" w:cs="Tahoma"/>
+          <w:sz w:val="24"/>
+          <w:szCs w:val="24"/>
+        </w:rPr>
+        <w:t xml:space="preserve">взимат решението за това по какъв начин определена </w:t>
+      </w:r>
+      <w:r>
+        <w:rPr>
+          <w:rFonts w:ascii="Tahoma" w:hAnsi="Tahoma" w:cs="Tahoma"/>
+          <w:sz w:val="24"/>
+          <w:szCs w:val="24"/>
+        </w:rPr>
+        <w:t>информация да достигне дестинацията си. Решението се взима на базата на параметрите от четирите категории.</w:t>
+      </w:r>
+      <w:r>
+        <w:rPr>
+          <w:rFonts w:ascii="Tahoma" w:hAnsi="Tahoma" w:cs="Tahoma"/>
+          <w:sz w:val="24"/>
+          <w:szCs w:val="24"/>
+        </w:rPr>
+        <w:t xml:space="preserve"> Даден маршрут се избра по определен ред на атрибутите на пътя. Съществуват десет стандартни атрибута, но се практикуват само седем, които са най-често използваните при имплементация на </w:t>
+      </w:r>
+      <w:r>
+        <w:rPr>
+          <w:rFonts w:ascii="Tahoma" w:hAnsi="Tahoma" w:cs="Tahoma"/>
+          <w:sz w:val="24"/>
+          <w:szCs w:val="24"/>
+          <w:lang w:val="en-US"/>
+        </w:rPr>
+        <w:t>BGP:</w:t>
+      </w:r>
+    </w:p>
+    <w:p>
+      <w:pPr>
+        <w:pStyle w:val="BodyTextIndent"/>
+        <w:numPr>
+          <w:ilvl w:val="0"/>
+          <w:numId w:val="45"/>
+        </w:numPr>
+        <w:spacing w:before="120" w:line="360" w:lineRule="auto"/>
+        <w:rPr>
+          <w:rFonts w:ascii="Tahoma" w:hAnsi="Tahoma" w:cs="Tahoma"/>
+          <w:b/>
+          <w:sz w:val="24"/>
+          <w:szCs w:val="24"/>
+        </w:rPr>
+      </w:pPr>
+      <w:r>
+        <w:rPr>
+          <w:rFonts w:ascii="Tahoma" w:hAnsi="Tahoma" w:cs="Tahoma"/>
+          <w:b/>
+          <w:sz w:val="24"/>
+          <w:szCs w:val="24"/>
+          <w:lang w:val="en-US"/>
+        </w:rPr>
+        <w:t>Local preference</w:t>
+      </w:r>
+      <w:r>
+        <w:rPr>
+          <w:rFonts w:ascii="Tahoma" w:hAnsi="Tahoma" w:cs="Tahoma"/>
+          <w:b/>
+          <w:sz w:val="24"/>
+          <w:szCs w:val="24"/>
+          <w:lang w:val="en-US"/>
+        </w:rPr>
+        <w:t xml:space="preserve"> (LOCAL PREF) </w:t>
+      </w:r>
+      <w:r>
+        <w:rPr>
+          <w:rFonts w:ascii="Tahoma" w:hAnsi="Tahoma" w:cs="Tahoma"/>
+          <w:sz w:val="24"/>
+          <w:szCs w:val="24"/>
+          <w:lang w:val="en-US"/>
+        </w:rPr>
+        <w:t xml:space="preserve">– </w:t>
+      </w:r>
+      <w:r>
+        <w:rPr>
+          <w:rFonts w:ascii="Tahoma" w:hAnsi="Tahoma" w:cs="Tahoma"/>
+          <w:sz w:val="24"/>
+          <w:szCs w:val="24"/>
+        </w:rPr>
+        <w:t xml:space="preserve">използва се при пренос на информация вътре в автономната система. Указва най-добрият път за изход на автономната система. Този атрибут се конфигурира от мрежовият администратор и действа на базата на приоритет. Пътят с </w:t>
+      </w:r>
+      <w:r>
+        <w:rPr>
+          <w:rFonts w:ascii="Tahoma" w:hAnsi="Tahoma" w:cs="Tahoma"/>
+          <w:sz w:val="24"/>
+          <w:szCs w:val="24"/>
+        </w:rPr>
+        <w:t>най</w:t>
+      </w:r>
+      <w:r>
+        <w:rPr>
+          <w:rFonts w:ascii="Tahoma" w:hAnsi="Tahoma" w:cs="Tahoma"/>
+          <w:sz w:val="24"/>
+          <w:szCs w:val="24"/>
+        </w:rPr>
+        <w:t xml:space="preserve">-висок приоритет бива избран за основен </w:t>
+      </w:r>
+      <w:r>
+        <w:rPr>
+          <w:rFonts w:ascii="Tahoma" w:hAnsi="Tahoma" w:cs="Tahoma"/>
+          <w:sz w:val="24"/>
+          <w:szCs w:val="24"/>
+          <w:lang w:val="en-US"/>
+        </w:rPr>
+        <w:t xml:space="preserve">BGP </w:t>
+      </w:r>
+      <w:r>
+        <w:rPr>
+          <w:rFonts w:ascii="Tahoma" w:hAnsi="Tahoma" w:cs="Tahoma"/>
+          <w:sz w:val="24"/>
+          <w:szCs w:val="24"/>
+        </w:rPr>
+        <w:t>път</w:t>
+      </w:r>
+      <w:r>
+        <w:rPr>
+          <w:rFonts w:ascii="Tahoma" w:hAnsi="Tahoma" w:cs="Tahoma"/>
+          <w:sz w:val="24"/>
+          <w:szCs w:val="24"/>
+        </w:rPr>
+        <w:t xml:space="preserve"> към определената мрежа</w:t>
+      </w:r>
+      <w:r>
+        <w:rPr>
+          <w:rFonts w:ascii="Tahoma" w:hAnsi="Tahoma" w:cs="Tahoma"/>
+          <w:sz w:val="24"/>
+          <w:szCs w:val="24"/>
+        </w:rPr>
+        <w:t>, през който да премине трафикът, а всички други за резервни пътища, които се активират, когато основният отпадне.</w:t>
+      </w:r>
+      <w:r>
+        <w:rPr>
+          <w:rFonts w:ascii="Tahoma" w:hAnsi="Tahoma" w:cs="Tahoma"/>
+          <w:sz w:val="24"/>
+          <w:szCs w:val="24"/>
+          <w:lang w:val="en-US"/>
+        </w:rPr>
+        <w:t xml:space="preserve"> </w:t>
+      </w:r>
+      <w:r>
+        <w:rPr>
+          <w:rFonts w:ascii="Tahoma" w:hAnsi="Tahoma" w:cs="Tahoma"/>
+          <w:sz w:val="24"/>
+          <w:szCs w:val="24"/>
+        </w:rPr>
+        <w:t xml:space="preserve">Колкото е по-голяма стойността на приоритета, </w:t>
+      </w:r>
+      <w:r>
+        <w:rPr>
+          <w:rFonts w:ascii="Tahoma" w:hAnsi="Tahoma" w:cs="Tahoma"/>
+          <w:sz w:val="24"/>
+          <w:szCs w:val="24"/>
+        </w:rPr>
+        <w:t>толкова по-предпочитан пътя.</w:t>
+      </w:r>
+    </w:p>
+    <w:p>
+      <w:pPr>
+        <w:pStyle w:val="BodyTextIndent"/>
+        <w:numPr>
+          <w:ilvl w:val="0"/>
+          <w:numId w:val="45"/>
+        </w:numPr>
+        <w:spacing w:before="120" w:line="360" w:lineRule="auto"/>
+        <w:rPr>
+          <w:rFonts w:ascii="Tahoma" w:hAnsi="Tahoma" w:cs="Tahoma"/>
+          <w:b/>
+          <w:sz w:val="24"/>
+          <w:szCs w:val="24"/>
+        </w:rPr>
+      </w:pPr>
+      <w:r>
+        <w:rPr>
+          <w:rFonts w:ascii="Tahoma" w:hAnsi="Tahoma" w:cs="Tahoma"/>
+          <w:b/>
+          <w:sz w:val="24"/>
+          <w:szCs w:val="24"/>
+          <w:lang w:val="en-US"/>
+        </w:rPr>
+        <w:t>AS_PATH</w:t>
+      </w:r>
+      <w:r>
+        <w:rPr>
+          <w:rFonts w:ascii="Tahoma" w:hAnsi="Tahoma" w:cs="Tahoma"/>
+          <w:b/>
+          <w:sz w:val="24"/>
+          <w:szCs w:val="24"/>
+        </w:rPr>
+        <w:t xml:space="preserve"> </w:t>
+      </w:r>
+      <w:r>
+        <w:rPr>
+          <w:rFonts w:ascii="Tahoma" w:hAnsi="Tahoma" w:cs="Tahoma"/>
+          <w:sz w:val="24"/>
+          <w:szCs w:val="24"/>
+        </w:rPr>
+        <w:t xml:space="preserve">– това е задължителен атрибут (от категория </w:t>
+      </w:r>
+      <w:r>
+        <w:rPr>
+          <w:rFonts w:ascii="Tahoma" w:hAnsi="Tahoma" w:cs="Tahoma"/>
+          <w:sz w:val="24"/>
+          <w:szCs w:val="24"/>
+          <w:lang w:val="en-US"/>
+        </w:rPr>
+        <w:t xml:space="preserve">well-known mandatory), </w:t>
+      </w:r>
+      <w:r>
+        <w:rPr>
+          <w:rFonts w:ascii="Tahoma" w:hAnsi="Tahoma" w:cs="Tahoma"/>
+          <w:sz w:val="24"/>
+          <w:szCs w:val="24"/>
+        </w:rPr>
+        <w:t xml:space="preserve">който </w:t>
+      </w:r>
+      <w:proofErr w:type="gramStart"/>
+      <w:r>
+        <w:rPr>
+          <w:rFonts w:ascii="Tahoma" w:hAnsi="Tahoma" w:cs="Tahoma"/>
+          <w:sz w:val="24"/>
+          <w:szCs w:val="24"/>
+        </w:rPr>
+        <w:t>указва  през</w:t>
+      </w:r>
+      <w:proofErr w:type="gramEnd"/>
+      <w:r>
+        <w:rPr>
+          <w:rFonts w:ascii="Tahoma" w:hAnsi="Tahoma" w:cs="Tahoma"/>
+          <w:sz w:val="24"/>
+          <w:szCs w:val="24"/>
+        </w:rPr>
+        <w:t xml:space="preserve"> кои автономни системи</w:t>
+      </w:r>
+      <w:r>
+        <w:rPr>
+          <w:rFonts w:ascii="Tahoma" w:hAnsi="Tahoma" w:cs="Tahoma"/>
+          <w:sz w:val="24"/>
+          <w:szCs w:val="24"/>
+        </w:rPr>
+        <w:t xml:space="preserve"> преминава информацията. Този атрибут се използва, за да се предотвратят цикли в мрежата.</w:t>
+      </w:r>
       <w:bookmarkStart w:id="2" w:name="_GoBack"/>
       <w:bookmarkEnd w:id="2"/>
-    </w:p>
-    <w:p>
-      <w:pPr>
-        <w:pStyle w:val="BodyTextIndent"/>
-        <w:spacing w:before="120" w:line="360" w:lineRule="auto"/>
-        <w:ind w:left="720"/>
-        <w:rPr>
-          <w:rFonts w:ascii="Tahoma" w:hAnsi="Tahoma" w:cs="Tahoma"/>
-          <w:bCs/>
-          <w:sz w:val="24"/>
-          <w:szCs w:val="24"/>
-        </w:rPr>
-      </w:pPr>
-      <w:r>
-        <w:rPr>
-          <w:rFonts w:ascii="Tahoma" w:hAnsi="Tahoma" w:cs="Tahoma"/>
-          <w:bCs/>
-          <w:sz w:val="24"/>
-          <w:szCs w:val="24"/>
-        </w:rPr>
-        <w:t xml:space="preserve">При имплементация на </w:t>
-      </w:r>
-      <w:r>
-        <w:rPr>
-          <w:rFonts w:ascii="Tahoma" w:hAnsi="Tahoma" w:cs="Tahoma"/>
-          <w:bCs/>
-          <w:sz w:val="24"/>
-          <w:szCs w:val="24"/>
-          <w:lang w:val="en-US"/>
-        </w:rPr>
-        <w:t xml:space="preserve">BGP </w:t>
-      </w:r>
-      <w:r>
-        <w:rPr>
-          <w:rFonts w:ascii="Tahoma" w:hAnsi="Tahoma" w:cs="Tahoma"/>
-          <w:bCs/>
-          <w:sz w:val="24"/>
-          <w:szCs w:val="24"/>
-        </w:rPr>
-        <w:t>е препоръчително и най-добре да се използва „</w:t>
-      </w:r>
-      <w:r>
-        <w:rPr>
-          <w:rFonts w:ascii="Tahoma" w:hAnsi="Tahoma" w:cs="Tahoma"/>
-          <w:bCs/>
-          <w:sz w:val="24"/>
-          <w:szCs w:val="24"/>
-          <w:lang w:val="en-US"/>
-        </w:rPr>
-        <w:t>loopback</w:t>
-      </w:r>
-      <w:r>
-        <w:rPr>
-          <w:rFonts w:ascii="Tahoma" w:hAnsi="Tahoma" w:cs="Tahoma"/>
-          <w:bCs/>
-          <w:sz w:val="24"/>
-          <w:szCs w:val="24"/>
-        </w:rPr>
-        <w:t>“</w:t>
-      </w:r>
-      <w:r>
-        <w:rPr>
-          <w:rFonts w:ascii="Tahoma" w:hAnsi="Tahoma" w:cs="Tahoma"/>
-          <w:bCs/>
-          <w:sz w:val="24"/>
-          <w:szCs w:val="24"/>
-          <w:lang w:val="en-US"/>
-        </w:rPr>
-        <w:t xml:space="preserve"> </w:t>
-      </w:r>
-      <w:r>
-        <w:rPr>
-          <w:rFonts w:ascii="Tahoma" w:hAnsi="Tahoma" w:cs="Tahoma"/>
-          <w:bCs/>
-          <w:sz w:val="24"/>
-          <w:szCs w:val="24"/>
-        </w:rPr>
-        <w:t xml:space="preserve">интерфейс (логически интерфейс, който е постоянно активен, освен ако не бъде деактивиран от мрежовият администратор), с който се гарантира, че </w:t>
-      </w:r>
-      <w:r>
-        <w:rPr>
-          <w:rFonts w:ascii="Tahoma" w:hAnsi="Tahoma" w:cs="Tahoma"/>
-          <w:bCs/>
-          <w:sz w:val="24"/>
-          <w:szCs w:val="24"/>
-        </w:rPr>
-        <w:t>мрежовия адрес на маршрутизатора ще е постоянно достъпен.</w:t>
-      </w:r>
     </w:p>
     <w:p>
       <w:pPr>
@@ -8710,45 +9519,6 @@
     <w:p>
       <w:pPr>
         <w:pStyle w:val="BodyTextIndent"/>
-        <w:spacing w:before="120" w:line="360" w:lineRule="auto"/>
-        <w:ind w:left="0"/>
-        <w:jc w:val="left"/>
-        <w:rPr>
-          <w:rFonts w:ascii="Arial" w:hAnsi="Arial" w:cs="Arial"/>
-          <w:b/>
-          <w:szCs w:val="28"/>
-        </w:rPr>
-      </w:pPr>
-    </w:p>
-    <w:p>
-      <w:pPr>
-        <w:pStyle w:val="BodyTextIndent"/>
-        <w:spacing w:before="120" w:line="360" w:lineRule="auto"/>
-        <w:ind w:left="0"/>
-        <w:jc w:val="left"/>
-        <w:rPr>
-          <w:rFonts w:ascii="Arial" w:hAnsi="Arial" w:cs="Arial"/>
-          <w:b/>
-          <w:szCs w:val="28"/>
-        </w:rPr>
-      </w:pPr>
-    </w:p>
-    <w:p>
-      <w:pPr>
-        <w:pStyle w:val="BodyTextIndent"/>
-        <w:spacing w:before="120" w:line="360" w:lineRule="auto"/>
-        <w:ind w:left="0"/>
-        <w:jc w:val="left"/>
-        <w:rPr>
-          <w:rFonts w:ascii="Arial" w:hAnsi="Arial" w:cs="Arial"/>
-          <w:b/>
-          <w:szCs w:val="28"/>
-        </w:rPr>
-      </w:pPr>
-    </w:p>
-    <w:p>
-      <w:pPr>
-        <w:pStyle w:val="BodyTextIndent"/>
         <w:spacing w:before="120"/>
         <w:ind w:left="0"/>
         <w:jc w:val="left"/>
@@ -8756,6 +9526,202 @@
           <w:rFonts w:ascii="Arial" w:hAnsi="Arial" w:cs="Arial"/>
           <w:b/>
           <w:szCs w:val="28"/>
+        </w:rPr>
+      </w:pPr>
+    </w:p>
+    <w:p>
+      <w:pPr>
+        <w:pStyle w:val="BodyTextIndent"/>
+        <w:spacing w:before="120"/>
+        <w:ind w:left="0"/>
+        <w:jc w:val="left"/>
+        <w:rPr>
+          <w:rFonts w:ascii="Arial" w:hAnsi="Arial" w:cs="Arial"/>
+          <w:b/>
+          <w:szCs w:val="28"/>
+          <w:lang w:val="en-US"/>
+        </w:rPr>
+      </w:pPr>
+    </w:p>
+    <w:p>
+      <w:pPr>
+        <w:pStyle w:val="BodyTextIndent"/>
+        <w:spacing w:before="120"/>
+        <w:ind w:left="0"/>
+        <w:jc w:val="left"/>
+        <w:rPr>
+          <w:rFonts w:ascii="Arial" w:hAnsi="Arial" w:cs="Arial"/>
+          <w:b/>
+          <w:szCs w:val="28"/>
+          <w:lang w:val="en-US"/>
+        </w:rPr>
+      </w:pPr>
+    </w:p>
+    <w:p>
+      <w:pPr>
+        <w:pStyle w:val="BodyTextIndent"/>
+        <w:spacing w:before="120"/>
+        <w:ind w:left="0"/>
+        <w:jc w:val="left"/>
+        <w:rPr>
+          <w:rFonts w:ascii="Arial" w:hAnsi="Arial" w:cs="Arial"/>
+          <w:b/>
+          <w:szCs w:val="28"/>
+          <w:lang w:val="en-US"/>
+        </w:rPr>
+      </w:pPr>
+    </w:p>
+    <w:p>
+      <w:pPr>
+        <w:pStyle w:val="BodyTextIndent"/>
+        <w:spacing w:before="120"/>
+        <w:ind w:left="0"/>
+        <w:jc w:val="left"/>
+        <w:rPr>
+          <w:rFonts w:ascii="Arial" w:hAnsi="Arial" w:cs="Arial"/>
+          <w:b/>
+          <w:szCs w:val="28"/>
+          <w:lang w:val="en-US"/>
+        </w:rPr>
+      </w:pPr>
+    </w:p>
+    <w:p>
+      <w:pPr>
+        <w:pStyle w:val="BodyTextIndent"/>
+        <w:spacing w:before="120"/>
+        <w:ind w:left="0"/>
+        <w:jc w:val="left"/>
+        <w:rPr>
+          <w:rFonts w:ascii="Arial" w:hAnsi="Arial" w:cs="Arial"/>
+          <w:b/>
+          <w:szCs w:val="28"/>
+          <w:lang w:val="en-US"/>
+        </w:rPr>
+      </w:pPr>
+    </w:p>
+    <w:p>
+      <w:pPr>
+        <w:pStyle w:val="BodyTextIndent"/>
+        <w:spacing w:before="120"/>
+        <w:ind w:left="0"/>
+        <w:jc w:val="left"/>
+        <w:rPr>
+          <w:rFonts w:ascii="Arial" w:hAnsi="Arial" w:cs="Arial"/>
+          <w:b/>
+          <w:szCs w:val="28"/>
+          <w:lang w:val="en-US"/>
+        </w:rPr>
+      </w:pPr>
+    </w:p>
+    <w:p>
+      <w:pPr>
+        <w:pStyle w:val="BodyTextIndent"/>
+        <w:spacing w:before="120"/>
+        <w:ind w:left="0"/>
+        <w:jc w:val="left"/>
+        <w:rPr>
+          <w:rFonts w:ascii="Arial" w:hAnsi="Arial" w:cs="Arial"/>
+          <w:b/>
+          <w:szCs w:val="28"/>
+          <w:lang w:val="en-US"/>
+        </w:rPr>
+      </w:pPr>
+    </w:p>
+    <w:p>
+      <w:pPr>
+        <w:pStyle w:val="BodyTextIndent"/>
+        <w:spacing w:before="120"/>
+        <w:ind w:left="0"/>
+        <w:jc w:val="left"/>
+        <w:rPr>
+          <w:rFonts w:ascii="Arial" w:hAnsi="Arial" w:cs="Arial"/>
+          <w:b/>
+          <w:szCs w:val="28"/>
+          <w:lang w:val="en-US"/>
+        </w:rPr>
+      </w:pPr>
+    </w:p>
+    <w:p>
+      <w:pPr>
+        <w:pStyle w:val="BodyTextIndent"/>
+        <w:spacing w:before="120"/>
+        <w:ind w:left="0"/>
+        <w:jc w:val="left"/>
+        <w:rPr>
+          <w:rFonts w:ascii="Arial" w:hAnsi="Arial" w:cs="Arial"/>
+          <w:b/>
+          <w:szCs w:val="28"/>
+          <w:lang w:val="en-US"/>
+        </w:rPr>
+      </w:pPr>
+    </w:p>
+    <w:p>
+      <w:pPr>
+        <w:pStyle w:val="BodyTextIndent"/>
+        <w:spacing w:before="120"/>
+        <w:ind w:left="0"/>
+        <w:jc w:val="left"/>
+        <w:rPr>
+          <w:rFonts w:ascii="Arial" w:hAnsi="Arial" w:cs="Arial"/>
+          <w:b/>
+          <w:szCs w:val="28"/>
+          <w:lang w:val="en-US"/>
+        </w:rPr>
+      </w:pPr>
+    </w:p>
+    <w:p>
+      <w:pPr>
+        <w:pStyle w:val="BodyTextIndent"/>
+        <w:spacing w:before="120"/>
+        <w:ind w:left="0"/>
+        <w:jc w:val="left"/>
+        <w:rPr>
+          <w:rFonts w:ascii="Arial" w:hAnsi="Arial" w:cs="Arial"/>
+          <w:b/>
+          <w:szCs w:val="28"/>
+          <w:lang w:val="en-US"/>
+        </w:rPr>
+      </w:pPr>
+    </w:p>
+    <w:p>
+      <w:pPr>
+        <w:pStyle w:val="BodyTextIndent"/>
+        <w:spacing w:before="120"/>
+        <w:ind w:left="0"/>
+        <w:jc w:val="left"/>
+        <w:rPr>
+          <w:rFonts w:ascii="Arial" w:hAnsi="Arial" w:cs="Arial"/>
+          <w:b/>
+          <w:szCs w:val="28"/>
+          <w:lang w:val="en-US"/>
+        </w:rPr>
+      </w:pPr>
+    </w:p>
+    <w:p>
+      <w:pPr>
+        <w:pStyle w:val="BodyTextIndent"/>
+        <w:spacing w:before="120"/>
+        <w:ind w:left="0"/>
+        <w:jc w:val="left"/>
+        <w:rPr>
+          <w:rFonts w:ascii="Arial" w:hAnsi="Arial" w:cs="Arial"/>
+          <w:b/>
+          <w:szCs w:val="28"/>
+          <w:lang w:val="en-US"/>
+        </w:rPr>
+      </w:pPr>
+    </w:p>
+    <w:p>
+      <w:pPr>
+        <w:pStyle w:val="BodyTextIndent"/>
+        <w:spacing w:before="120"/>
+        <w:ind w:left="0"/>
+        <w:jc w:val="left"/>
+        <w:rPr>
+          <w:rFonts w:ascii="Arial" w:hAnsi="Arial" w:cs="Arial"/>
+          <w:b/>
+          <w:szCs w:val="28"/>
+          <w:lang w:val="en-US"/>
         </w:rPr>
       </w:pPr>
     </w:p>
@@ -8798,7 +9764,6 @@
           <w:szCs w:val="24"/>
           <w:lang w:val="en-US"/>
         </w:rPr>
-        <w:lastRenderedPageBreak/>
         <w:t>IS-IS</w:t>
       </w:r>
     </w:p>
@@ -9395,7 +10360,7 @@
           <w:sz w:val="32"/>
           <w:szCs w:val="32"/>
         </w:rPr>
-        <w:t>на</w:t>
+        <w:t xml:space="preserve">на </w:t>
       </w:r>
       <w:r>
         <w:rPr>
@@ -9404,8 +10369,9 @@
           <w:bCs/>
           <w:sz w:val="32"/>
           <w:szCs w:val="32"/>
-        </w:rPr>
-        <w:t xml:space="preserve"> </w:t>
+          <w:lang w:val="en-US"/>
+        </w:rPr>
+        <w:t xml:space="preserve">MPLS VPN </w:t>
       </w:r>
       <w:r>
         <w:rPr>
@@ -9415,7 +10381,7 @@
           <w:sz w:val="32"/>
           <w:szCs w:val="32"/>
         </w:rPr>
-        <w:t>мрежовата топология</w:t>
+        <w:t>мрежова архитектура</w:t>
       </w:r>
     </w:p>
     <w:p>
@@ -9550,7 +10516,6 @@
           <w:szCs w:val="20"/>
           <w:lang w:val="bg-BG" w:eastAsia="ar-SA"/>
         </w:rPr>
-        <w:lastRenderedPageBreak/>
         <w:t>Използване на протокол LDP за дистрибуция на лейбъли</w:t>
       </w:r>
     </w:p>
@@ -10010,7 +10975,28 @@
           <w:sz w:val="32"/>
           <w:szCs w:val="32"/>
         </w:rPr>
-        <w:t xml:space="preserve">глава: Симулация на мрежовата архитектура на </w:t>
+        <w:t>глава: Симулация на</w:t>
+      </w:r>
+      <w:r>
+        <w:rPr>
+          <w:rFonts w:ascii="Arial" w:hAnsi="Arial" w:cs="Arial"/>
+          <w:b/>
+          <w:bCs/>
+          <w:sz w:val="32"/>
+          <w:szCs w:val="32"/>
+          <w:lang w:val="en-US"/>
+        </w:rPr>
+        <w:t xml:space="preserve"> MPLS VPN</w:t>
+      </w:r>
+      <w:r>
+        <w:rPr>
+          <w:rFonts w:ascii="Arial" w:hAnsi="Arial" w:cs="Arial"/>
+          <w:b/>
+          <w:bCs/>
+          <w:sz w:val="32"/>
+          <w:szCs w:val="32"/>
+        </w:rPr>
+        <w:t xml:space="preserve"> мрежовата архитектура на </w:t>
       </w:r>
       <w:r>
         <w:rPr>
@@ -10121,7 +11107,6 @@
           <w:rFonts w:ascii="Arial" w:hAnsi="Arial" w:cs="Arial"/>
           <w:b/>
         </w:rPr>
-        <w:lastRenderedPageBreak/>
         <w:t xml:space="preserve">Конфигуриране на протокол за динамична маршрутизация </w:t>
       </w:r>
       <w:r>
@@ -10153,13 +11138,23 @@
         </w:rPr>
         <w:t xml:space="preserve">Конфигуриране на тип </w:t>
       </w:r>
-      <w:r>
-        <w:rPr>
-          <w:rFonts w:ascii="Arial" w:hAnsi="Arial" w:cs="Arial"/>
-          <w:b/>
-          <w:lang w:val="en-US"/>
-        </w:rPr>
-        <w:t xml:space="preserve">iBGP </w:t>
+      <w:proofErr w:type="spellStart"/>
+      <w:r>
+        <w:rPr>
+          <w:rFonts w:ascii="Arial" w:hAnsi="Arial" w:cs="Arial"/>
+          <w:b/>
+          <w:lang w:val="en-US"/>
+        </w:rPr>
+        <w:t>iBGP</w:t>
+      </w:r>
+      <w:proofErr w:type="spellEnd"/>
+      <w:r>
+        <w:rPr>
+          <w:rFonts w:ascii="Arial" w:hAnsi="Arial" w:cs="Arial"/>
+          <w:b/>
+          <w:lang w:val="en-US"/>
+        </w:rPr>
+        <w:t xml:space="preserve"> </w:t>
       </w:r>
       <w:r>
         <w:rPr>
@@ -10324,13 +11319,131 @@
           <w:b/>
         </w:rPr>
       </w:pPr>
-      <w:r>
-        <w:rPr>
-          <w:rFonts w:ascii="Arial" w:hAnsi="Arial" w:cs="Arial"/>
-          <w:b/>
-          <w:lang w:val="en-US"/>
-        </w:rPr>
-        <w:t xml:space="preserve">Конфигуриране на политики за качество на услугите </w:t>
+      <w:proofErr w:type="spellStart"/>
+      <w:r>
+        <w:rPr>
+          <w:rFonts w:ascii="Arial" w:hAnsi="Arial" w:cs="Arial"/>
+          <w:b/>
+          <w:lang w:val="en-US"/>
+        </w:rPr>
+        <w:t>Конфигуриране</w:t>
+      </w:r>
+      <w:proofErr w:type="spellEnd"/>
+      <w:r>
+        <w:rPr>
+          <w:rFonts w:ascii="Arial" w:hAnsi="Arial" w:cs="Arial"/>
+          <w:b/>
+          <w:lang w:val="en-US"/>
+        </w:rPr>
+        <w:t xml:space="preserve"> </w:t>
+      </w:r>
+      <w:proofErr w:type="spellStart"/>
+      <w:r>
+        <w:rPr>
+          <w:rFonts w:ascii="Arial" w:hAnsi="Arial" w:cs="Arial"/>
+          <w:b/>
+          <w:lang w:val="en-US"/>
+        </w:rPr>
+        <w:t>на</w:t>
+      </w:r>
+      <w:proofErr w:type="spellEnd"/>
+      <w:r>
+        <w:rPr>
+          <w:rFonts w:ascii="Arial" w:hAnsi="Arial" w:cs="Arial"/>
+          <w:b/>
+          <w:lang w:val="en-US"/>
+        </w:rPr>
+        <w:t xml:space="preserve"> </w:t>
+      </w:r>
+      <w:proofErr w:type="spellStart"/>
+      <w:r>
+        <w:rPr>
+          <w:rFonts w:ascii="Arial" w:hAnsi="Arial" w:cs="Arial"/>
+          <w:b/>
+          <w:lang w:val="en-US"/>
+        </w:rPr>
+        <w:t>политики</w:t>
+      </w:r>
+      <w:proofErr w:type="spellEnd"/>
+      <w:r>
+        <w:rPr>
+          <w:rFonts w:ascii="Arial" w:hAnsi="Arial" w:cs="Arial"/>
+          <w:b/>
+          <w:lang w:val="en-US"/>
+        </w:rPr>
+        <w:t xml:space="preserve"> </w:t>
+      </w:r>
+      <w:proofErr w:type="spellStart"/>
+      <w:r>
+        <w:rPr>
+          <w:rFonts w:ascii="Arial" w:hAnsi="Arial" w:cs="Arial"/>
+          <w:b/>
+          <w:lang w:val="en-US"/>
+        </w:rPr>
+        <w:t>за</w:t>
+      </w:r>
+      <w:proofErr w:type="spellEnd"/>
+      <w:r>
+        <w:rPr>
+          <w:rFonts w:ascii="Arial" w:hAnsi="Arial" w:cs="Arial"/>
+          <w:b/>
+          <w:lang w:val="en-US"/>
+        </w:rPr>
+        <w:t xml:space="preserve"> </w:t>
+      </w:r>
+      <w:proofErr w:type="spellStart"/>
+      <w:r>
+        <w:rPr>
+          <w:rFonts w:ascii="Arial" w:hAnsi="Arial" w:cs="Arial"/>
+          <w:b/>
+          <w:lang w:val="en-US"/>
+        </w:rPr>
+        <w:t>качество</w:t>
+      </w:r>
+      <w:proofErr w:type="spellEnd"/>
+      <w:r>
+        <w:rPr>
+          <w:rFonts w:ascii="Arial" w:hAnsi="Arial" w:cs="Arial"/>
+          <w:b/>
+          <w:lang w:val="en-US"/>
+        </w:rPr>
+        <w:t xml:space="preserve"> </w:t>
+      </w:r>
+      <w:proofErr w:type="spellStart"/>
+      <w:r>
+        <w:rPr>
+          <w:rFonts w:ascii="Arial" w:hAnsi="Arial" w:cs="Arial"/>
+          <w:b/>
+          <w:lang w:val="en-US"/>
+        </w:rPr>
+        <w:t>на</w:t>
+      </w:r>
+      <w:proofErr w:type="spellEnd"/>
+      <w:r>
+        <w:rPr>
+          <w:rFonts w:ascii="Arial" w:hAnsi="Arial" w:cs="Arial"/>
+          <w:b/>
+          <w:lang w:val="en-US"/>
+        </w:rPr>
+        <w:t xml:space="preserve"> </w:t>
+      </w:r>
+      <w:proofErr w:type="spellStart"/>
+      <w:r>
+        <w:rPr>
+          <w:rFonts w:ascii="Arial" w:hAnsi="Arial" w:cs="Arial"/>
+          <w:b/>
+          <w:lang w:val="en-US"/>
+        </w:rPr>
+        <w:t>услугите</w:t>
+      </w:r>
+      <w:proofErr w:type="spellEnd"/>
+      <w:r>
+        <w:rPr>
+          <w:rFonts w:ascii="Arial" w:hAnsi="Arial" w:cs="Arial"/>
+          <w:b/>
+          <w:lang w:val="en-US"/>
+        </w:rPr>
+        <w:t xml:space="preserve"> </w:t>
       </w:r>
       <w:r>
         <w:rPr>
@@ -10766,7 +11879,6 @@
           <w:b/>
           <w:bCs/>
         </w:rPr>
-        <w:lastRenderedPageBreak/>
         <w:t>Тестване на функционалността на протокола</w:t>
       </w:r>
       <w:r>
@@ -13347,6 +14459,119 @@
     </w:lvl>
   </w:abstractNum>
   <w:abstractNum w:abstractNumId="10" w15:restartNumberingAfterBreak="0">
+    <w:nsid w:val="1CBF0588"/>
+    <w:multiLevelType w:val="hybridMultilevel"/>
+    <w:tmpl w:val="AACE16D0"/>
+    <w:lvl w:ilvl="0" w:tplc="0409000B">
+      <w:start w:val="1"/>
+      <w:numFmt w:val="bullet"/>
+      <w:lvlText w:val=""/>
+      <w:lvlJc w:val="left"/>
+      <w:pPr>
+        <w:ind w:left="1080" w:hanging="360"/>
+      </w:pPr>
+      <w:rPr>
+        <w:rFonts w:ascii="Wingdings" w:hAnsi="Wingdings" w:hint="default"/>
+      </w:rPr>
+    </w:lvl>
+    <w:lvl w:ilvl="1" w:tplc="04020003" w:tentative="1">
+      <w:start w:val="1"/>
+      <w:numFmt w:val="bullet"/>
+      <w:lvlText w:val="o"/>
+      <w:lvlJc w:val="left"/>
+      <w:pPr>
+        <w:ind w:left="1800" w:hanging="360"/>
+      </w:pPr>
+      <w:rPr>
+        <w:rFonts w:ascii="Courier New" w:hAnsi="Courier New" w:cs="Courier New" w:hint="default"/>
+      </w:rPr>
+    </w:lvl>
+    <w:lvl w:ilvl="2" w:tplc="04020005" w:tentative="1">
+      <w:start w:val="1"/>
+      <w:numFmt w:val="bullet"/>
+      <w:lvlText w:val=""/>
+      <w:lvlJc w:val="left"/>
+      <w:pPr>
+        <w:ind w:left="2520" w:hanging="360"/>
+      </w:pPr>
+      <w:rPr>
+        <w:rFonts w:ascii="Wingdings" w:hAnsi="Wingdings" w:hint="default"/>
+      </w:rPr>
+    </w:lvl>
+    <w:lvl w:ilvl="3" w:tplc="04020001" w:tentative="1">
+      <w:start w:val="1"/>
+      <w:numFmt w:val="bullet"/>
+      <w:lvlText w:val=""/>
+      <w:lvlJc w:val="left"/>
+      <w:pPr>
+        <w:ind w:left="3240" w:hanging="360"/>
+      </w:pPr>
+      <w:rPr>
+        <w:rFonts w:ascii="Symbol" w:hAnsi="Symbol" w:hint="default"/>
+      </w:rPr>
+    </w:lvl>
+    <w:lvl w:ilvl="4" w:tplc="04020003" w:tentative="1">
+      <w:start w:val="1"/>
+      <w:numFmt w:val="bullet"/>
+      <w:lvlText w:val="o"/>
+      <w:lvlJc w:val="left"/>
+      <w:pPr>
+        <w:ind w:left="3960" w:hanging="360"/>
+      </w:pPr>
+      <w:rPr>
+        <w:rFonts w:ascii="Courier New" w:hAnsi="Courier New" w:cs="Courier New" w:hint="default"/>
+      </w:rPr>
+    </w:lvl>
+    <w:lvl w:ilvl="5" w:tplc="04020005" w:tentative="1">
+      <w:start w:val="1"/>
+      <w:numFmt w:val="bullet"/>
+      <w:lvlText w:val=""/>
+      <w:lvlJc w:val="left"/>
+      <w:pPr>
+        <w:ind w:left="4680" w:hanging="360"/>
+      </w:pPr>
+      <w:rPr>
+        <w:rFonts w:ascii="Wingdings" w:hAnsi="Wingdings" w:hint="default"/>
+      </w:rPr>
+    </w:lvl>
+    <w:lvl w:ilvl="6" w:tplc="04020001" w:tentative="1">
+      <w:start w:val="1"/>
+      <w:numFmt w:val="bullet"/>
+      <w:lvlText w:val=""/>
+      <w:lvlJc w:val="left"/>
+      <w:pPr>
+        <w:ind w:left="5400" w:hanging="360"/>
+      </w:pPr>
+      <w:rPr>
+        <w:rFonts w:ascii="Symbol" w:hAnsi="Symbol" w:hint="default"/>
+      </w:rPr>
+    </w:lvl>
+    <w:lvl w:ilvl="7" w:tplc="04020003" w:tentative="1">
+      <w:start w:val="1"/>
+      <w:numFmt w:val="bullet"/>
+      <w:lvlText w:val="o"/>
+      <w:lvlJc w:val="left"/>
+      <w:pPr>
+        <w:ind w:left="6120" w:hanging="360"/>
+      </w:pPr>
+      <w:rPr>
+        <w:rFonts w:ascii="Courier New" w:hAnsi="Courier New" w:cs="Courier New" w:hint="default"/>
+      </w:rPr>
+    </w:lvl>
+    <w:lvl w:ilvl="8" w:tplc="04020005" w:tentative="1">
+      <w:start w:val="1"/>
+      <w:numFmt w:val="bullet"/>
+      <w:lvlText w:val=""/>
+      <w:lvlJc w:val="left"/>
+      <w:pPr>
+        <w:ind w:left="6840" w:hanging="360"/>
+      </w:pPr>
+      <w:rPr>
+        <w:rFonts w:ascii="Wingdings" w:hAnsi="Wingdings" w:hint="default"/>
+      </w:rPr>
+    </w:lvl>
+  </w:abstractNum>
+  <w:abstractNum w:abstractNumId="11" w15:restartNumberingAfterBreak="0">
     <w:nsid w:val="1D271AF9"/>
     <w:multiLevelType w:val="multilevel"/>
     <w:tmpl w:val="ED7E9CAE"/>
@@ -13468,7 +14693,7 @@
       </w:rPr>
     </w:lvl>
   </w:abstractNum>
-  <w:abstractNum w:abstractNumId="11" w15:restartNumberingAfterBreak="0">
+  <w:abstractNum w:abstractNumId="12" w15:restartNumberingAfterBreak="0">
     <w:nsid w:val="1DC55213"/>
     <w:multiLevelType w:val="multilevel"/>
     <w:tmpl w:val="CBB4661C"/>
@@ -13581,7 +14806,7 @@
       </w:rPr>
     </w:lvl>
   </w:abstractNum>
-  <w:abstractNum w:abstractNumId="12" w15:restartNumberingAfterBreak="0">
+  <w:abstractNum w:abstractNumId="13" w15:restartNumberingAfterBreak="0">
     <w:nsid w:val="1E166ABC"/>
     <w:multiLevelType w:val="multilevel"/>
     <w:tmpl w:val="E332AB88"/>
@@ -13694,7 +14919,7 @@
       </w:rPr>
     </w:lvl>
   </w:abstractNum>
-  <w:abstractNum w:abstractNumId="13" w15:restartNumberingAfterBreak="0">
+  <w:abstractNum w:abstractNumId="14" w15:restartNumberingAfterBreak="0">
     <w:nsid w:val="1EB11853"/>
     <w:multiLevelType w:val="multilevel"/>
     <w:tmpl w:val="9D38E87C"/>
@@ -13807,7 +15032,120 @@
       </w:rPr>
     </w:lvl>
   </w:abstractNum>
-  <w:abstractNum w:abstractNumId="14" w15:restartNumberingAfterBreak="0">
+  <w:abstractNum w:abstractNumId="15" w15:restartNumberingAfterBreak="0">
+    <w:nsid w:val="20DF4611"/>
+    <w:multiLevelType w:val="hybridMultilevel"/>
+    <w:tmpl w:val="8D7C2EC2"/>
+    <w:lvl w:ilvl="0" w:tplc="0409000B">
+      <w:start w:val="1"/>
+      <w:numFmt w:val="bullet"/>
+      <w:lvlText w:val=""/>
+      <w:lvlJc w:val="left"/>
+      <w:pPr>
+        <w:ind w:left="1080" w:hanging="360"/>
+      </w:pPr>
+      <w:rPr>
+        <w:rFonts w:ascii="Wingdings" w:hAnsi="Wingdings" w:hint="default"/>
+      </w:rPr>
+    </w:lvl>
+    <w:lvl w:ilvl="1" w:tplc="04090003" w:tentative="1">
+      <w:start w:val="1"/>
+      <w:numFmt w:val="bullet"/>
+      <w:lvlText w:val="o"/>
+      <w:lvlJc w:val="left"/>
+      <w:pPr>
+        <w:ind w:left="1800" w:hanging="360"/>
+      </w:pPr>
+      <w:rPr>
+        <w:rFonts w:ascii="Courier New" w:hAnsi="Courier New" w:cs="Courier New" w:hint="default"/>
+      </w:rPr>
+    </w:lvl>
+    <w:lvl w:ilvl="2" w:tplc="04090005" w:tentative="1">
+      <w:start w:val="1"/>
+      <w:numFmt w:val="bullet"/>
+      <w:lvlText w:val=""/>
+      <w:lvlJc w:val="left"/>
+      <w:pPr>
+        <w:ind w:left="2520" w:hanging="360"/>
+      </w:pPr>
+      <w:rPr>
+        <w:rFonts w:ascii="Wingdings" w:hAnsi="Wingdings" w:hint="default"/>
+      </w:rPr>
+    </w:lvl>
+    <w:lvl w:ilvl="3" w:tplc="04090001" w:tentative="1">
+      <w:start w:val="1"/>
+      <w:numFmt w:val="bullet"/>
+      <w:lvlText w:val=""/>
+      <w:lvlJc w:val="left"/>
+      <w:pPr>
+        <w:ind w:left="3240" w:hanging="360"/>
+      </w:pPr>
+      <w:rPr>
+        <w:rFonts w:ascii="Symbol" w:hAnsi="Symbol" w:hint="default"/>
+      </w:rPr>
+    </w:lvl>
+    <w:lvl w:ilvl="4" w:tplc="04090003" w:tentative="1">
+      <w:start w:val="1"/>
+      <w:numFmt w:val="bullet"/>
+      <w:lvlText w:val="o"/>
+      <w:lvlJc w:val="left"/>
+      <w:pPr>
+        <w:ind w:left="3960" w:hanging="360"/>
+      </w:pPr>
+      <w:rPr>
+        <w:rFonts w:ascii="Courier New" w:hAnsi="Courier New" w:cs="Courier New" w:hint="default"/>
+      </w:rPr>
+    </w:lvl>
+    <w:lvl w:ilvl="5" w:tplc="04090005" w:tentative="1">
+      <w:start w:val="1"/>
+      <w:numFmt w:val="bullet"/>
+      <w:lvlText w:val=""/>
+      <w:lvlJc w:val="left"/>
+      <w:pPr>
+        <w:ind w:left="4680" w:hanging="360"/>
+      </w:pPr>
+      <w:rPr>
+        <w:rFonts w:ascii="Wingdings" w:hAnsi="Wingdings" w:hint="default"/>
+      </w:rPr>
+    </w:lvl>
+    <w:lvl w:ilvl="6" w:tplc="04090001" w:tentative="1">
+      <w:start w:val="1"/>
+      <w:numFmt w:val="bullet"/>
+      <w:lvlText w:val=""/>
+      <w:lvlJc w:val="left"/>
+      <w:pPr>
+        <w:ind w:left="5400" w:hanging="360"/>
+      </w:pPr>
+      <w:rPr>
+        <w:rFonts w:ascii="Symbol" w:hAnsi="Symbol" w:hint="default"/>
+      </w:rPr>
+    </w:lvl>
+    <w:lvl w:ilvl="7" w:tplc="04090003" w:tentative="1">
+      <w:start w:val="1"/>
+      <w:numFmt w:val="bullet"/>
+      <w:lvlText w:val="o"/>
+      <w:lvlJc w:val="left"/>
+      <w:pPr>
+        <w:ind w:left="6120" w:hanging="360"/>
+      </w:pPr>
+      <w:rPr>
+        <w:rFonts w:ascii="Courier New" w:hAnsi="Courier New" w:cs="Courier New" w:hint="default"/>
+      </w:rPr>
+    </w:lvl>
+    <w:lvl w:ilvl="8" w:tplc="04090005" w:tentative="1">
+      <w:start w:val="1"/>
+      <w:numFmt w:val="bullet"/>
+      <w:lvlText w:val=""/>
+      <w:lvlJc w:val="left"/>
+      <w:pPr>
+        <w:ind w:left="6840" w:hanging="360"/>
+      </w:pPr>
+      <w:rPr>
+        <w:rFonts w:ascii="Wingdings" w:hAnsi="Wingdings" w:hint="default"/>
+      </w:rPr>
+    </w:lvl>
+  </w:abstractNum>
+  <w:abstractNum w:abstractNumId="16" w15:restartNumberingAfterBreak="0">
     <w:nsid w:val="239E16C7"/>
     <w:multiLevelType w:val="hybridMultilevel"/>
     <w:tmpl w:val="25348B1E"/>
@@ -13893,7 +15231,7 @@
       </w:pPr>
     </w:lvl>
   </w:abstractNum>
-  <w:abstractNum w:abstractNumId="15" w15:restartNumberingAfterBreak="0">
+  <w:abstractNum w:abstractNumId="17" w15:restartNumberingAfterBreak="0">
     <w:nsid w:val="23B50DF0"/>
     <w:multiLevelType w:val="multilevel"/>
     <w:tmpl w:val="B6E4E9CA"/>
@@ -14006,7 +15344,7 @@
       </w:rPr>
     </w:lvl>
   </w:abstractNum>
-  <w:abstractNum w:abstractNumId="16" w15:restartNumberingAfterBreak="0">
+  <w:abstractNum w:abstractNumId="18" w15:restartNumberingAfterBreak="0">
     <w:nsid w:val="24B86900"/>
     <w:multiLevelType w:val="hybridMultilevel"/>
     <w:tmpl w:val="19925D16"/>
@@ -14119,7 +15457,7 @@
       </w:rPr>
     </w:lvl>
   </w:abstractNum>
-  <w:abstractNum w:abstractNumId="17" w15:restartNumberingAfterBreak="0">
+  <w:abstractNum w:abstractNumId="19" w15:restartNumberingAfterBreak="0">
     <w:nsid w:val="2A122C1D"/>
     <w:multiLevelType w:val="multilevel"/>
     <w:tmpl w:val="E332AB88"/>
@@ -14233,7 +15571,7 @@
       </w:rPr>
     </w:lvl>
   </w:abstractNum>
-  <w:abstractNum w:abstractNumId="18" w15:restartNumberingAfterBreak="0">
+  <w:abstractNum w:abstractNumId="20" w15:restartNumberingAfterBreak="0">
     <w:nsid w:val="2DDB57F1"/>
     <w:multiLevelType w:val="multilevel"/>
     <w:tmpl w:val="C930AB86"/>
@@ -14346,7 +15684,7 @@
       </w:rPr>
     </w:lvl>
   </w:abstractNum>
-  <w:abstractNum w:abstractNumId="19" w15:restartNumberingAfterBreak="0">
+  <w:abstractNum w:abstractNumId="21" w15:restartNumberingAfterBreak="0">
     <w:nsid w:val="32620665"/>
     <w:multiLevelType w:val="hybridMultilevel"/>
     <w:tmpl w:val="0C906F24"/>
@@ -14459,7 +15797,7 @@
       </w:rPr>
     </w:lvl>
   </w:abstractNum>
-  <w:abstractNum w:abstractNumId="20" w15:restartNumberingAfterBreak="0">
+  <w:abstractNum w:abstractNumId="22" w15:restartNumberingAfterBreak="0">
     <w:nsid w:val="411D2630"/>
     <w:multiLevelType w:val="multilevel"/>
     <w:tmpl w:val="C930AB86"/>
@@ -14572,7 +15910,7 @@
       </w:rPr>
     </w:lvl>
   </w:abstractNum>
-  <w:abstractNum w:abstractNumId="21" w15:restartNumberingAfterBreak="0">
+  <w:abstractNum w:abstractNumId="23" w15:restartNumberingAfterBreak="0">
     <w:nsid w:val="43141500"/>
     <w:multiLevelType w:val="multilevel"/>
     <w:tmpl w:val="AC7A3174"/>
@@ -14685,7 +16023,7 @@
       </w:rPr>
     </w:lvl>
   </w:abstractNum>
-  <w:abstractNum w:abstractNumId="22" w15:restartNumberingAfterBreak="0">
+  <w:abstractNum w:abstractNumId="24" w15:restartNumberingAfterBreak="0">
     <w:nsid w:val="455762F2"/>
     <w:multiLevelType w:val="multilevel"/>
     <w:tmpl w:val="543E6190"/>
@@ -14798,7 +16136,120 @@
       </w:rPr>
     </w:lvl>
   </w:abstractNum>
-  <w:abstractNum w:abstractNumId="23" w15:restartNumberingAfterBreak="0">
+  <w:abstractNum w:abstractNumId="25" w15:restartNumberingAfterBreak="0">
+    <w:nsid w:val="4B9978E2"/>
+    <w:multiLevelType w:val="hybridMultilevel"/>
+    <w:tmpl w:val="77FC61A4"/>
+    <w:lvl w:ilvl="0" w:tplc="0409000B">
+      <w:start w:val="1"/>
+      <w:numFmt w:val="bullet"/>
+      <w:lvlText w:val=""/>
+      <w:lvlJc w:val="left"/>
+      <w:pPr>
+        <w:ind w:left="720" w:hanging="360"/>
+      </w:pPr>
+      <w:rPr>
+        <w:rFonts w:ascii="Wingdings" w:hAnsi="Wingdings" w:hint="default"/>
+      </w:rPr>
+    </w:lvl>
+    <w:lvl w:ilvl="1" w:tplc="04090003" w:tentative="1">
+      <w:start w:val="1"/>
+      <w:numFmt w:val="bullet"/>
+      <w:lvlText w:val="o"/>
+      <w:lvlJc w:val="left"/>
+      <w:pPr>
+        <w:ind w:left="1440" w:hanging="360"/>
+      </w:pPr>
+      <w:rPr>
+        <w:rFonts w:ascii="Courier New" w:hAnsi="Courier New" w:cs="Courier New" w:hint="default"/>
+      </w:rPr>
+    </w:lvl>
+    <w:lvl w:ilvl="2" w:tplc="04090005" w:tentative="1">
+      <w:start w:val="1"/>
+      <w:numFmt w:val="bullet"/>
+      <w:lvlText w:val=""/>
+      <w:lvlJc w:val="left"/>
+      <w:pPr>
+        <w:ind w:left="2160" w:hanging="360"/>
+      </w:pPr>
+      <w:rPr>
+        <w:rFonts w:ascii="Wingdings" w:hAnsi="Wingdings" w:hint="default"/>
+      </w:rPr>
+    </w:lvl>
+    <w:lvl w:ilvl="3" w:tplc="04090001" w:tentative="1">
+      <w:start w:val="1"/>
+      <w:numFmt w:val="bullet"/>
+      <w:lvlText w:val=""/>
+      <w:lvlJc w:val="left"/>
+      <w:pPr>
+        <w:ind w:left="2880" w:hanging="360"/>
+      </w:pPr>
+      <w:rPr>
+        <w:rFonts w:ascii="Symbol" w:hAnsi="Symbol" w:hint="default"/>
+      </w:rPr>
+    </w:lvl>
+    <w:lvl w:ilvl="4" w:tplc="04090003" w:tentative="1">
+      <w:start w:val="1"/>
+      <w:numFmt w:val="bullet"/>
+      <w:lvlText w:val="o"/>
+      <w:lvlJc w:val="left"/>
+      <w:pPr>
+        <w:ind w:left="3600" w:hanging="360"/>
+      </w:pPr>
+      <w:rPr>
+        <w:rFonts w:ascii="Courier New" w:hAnsi="Courier New" w:cs="Courier New" w:hint="default"/>
+      </w:rPr>
+    </w:lvl>
+    <w:lvl w:ilvl="5" w:tplc="04090005" w:tentative="1">
+      <w:start w:val="1"/>
+      <w:numFmt w:val="bullet"/>
+      <w:lvlText w:val=""/>
+      <w:lvlJc w:val="left"/>
+      <w:pPr>
+        <w:ind w:left="4320" w:hanging="360"/>
+      </w:pPr>
+      <w:rPr>
+        <w:rFonts w:ascii="Wingdings" w:hAnsi="Wingdings" w:hint="default"/>
+      </w:rPr>
+    </w:lvl>
+    <w:lvl w:ilvl="6" w:tplc="04090001" w:tentative="1">
+      <w:start w:val="1"/>
+      <w:numFmt w:val="bullet"/>
+      <w:lvlText w:val=""/>
+      <w:lvlJc w:val="left"/>
+      <w:pPr>
+        <w:ind w:left="5040" w:hanging="360"/>
+      </w:pPr>
+      <w:rPr>
+        <w:rFonts w:ascii="Symbol" w:hAnsi="Symbol" w:hint="default"/>
+      </w:rPr>
+    </w:lvl>
+    <w:lvl w:ilvl="7" w:tplc="04090003" w:tentative="1">
+      <w:start w:val="1"/>
+      <w:numFmt w:val="bullet"/>
+      <w:lvlText w:val="o"/>
+      <w:lvlJc w:val="left"/>
+      <w:pPr>
+        <w:ind w:left="5760" w:hanging="360"/>
+      </w:pPr>
+      <w:rPr>
+        <w:rFonts w:ascii="Courier New" w:hAnsi="Courier New" w:cs="Courier New" w:hint="default"/>
+      </w:rPr>
+    </w:lvl>
+    <w:lvl w:ilvl="8" w:tplc="04090005" w:tentative="1">
+      <w:start w:val="1"/>
+      <w:numFmt w:val="bullet"/>
+      <w:lvlText w:val=""/>
+      <w:lvlJc w:val="left"/>
+      <w:pPr>
+        <w:ind w:left="6480" w:hanging="360"/>
+      </w:pPr>
+      <w:rPr>
+        <w:rFonts w:ascii="Wingdings" w:hAnsi="Wingdings" w:hint="default"/>
+      </w:rPr>
+    </w:lvl>
+  </w:abstractNum>
+  <w:abstractNum w:abstractNumId="26" w15:restartNumberingAfterBreak="0">
     <w:nsid w:val="4D7B2223"/>
     <w:multiLevelType w:val="multilevel"/>
     <w:tmpl w:val="B6E4E9CA"/>
@@ -14911,7 +16362,7 @@
       </w:rPr>
     </w:lvl>
   </w:abstractNum>
-  <w:abstractNum w:abstractNumId="24" w15:restartNumberingAfterBreak="0">
+  <w:abstractNum w:abstractNumId="27" w15:restartNumberingAfterBreak="0">
     <w:nsid w:val="4E21154E"/>
     <w:multiLevelType w:val="multilevel"/>
     <w:tmpl w:val="E332AB88"/>
@@ -15025,7 +16476,7 @@
       </w:rPr>
     </w:lvl>
   </w:abstractNum>
-  <w:abstractNum w:abstractNumId="25" w15:restartNumberingAfterBreak="0">
+  <w:abstractNum w:abstractNumId="28" w15:restartNumberingAfterBreak="0">
     <w:nsid w:val="4F716CF4"/>
     <w:multiLevelType w:val="multilevel"/>
     <w:tmpl w:val="E332AB88"/>
@@ -15138,7 +16589,7 @@
       </w:rPr>
     </w:lvl>
   </w:abstractNum>
-  <w:abstractNum w:abstractNumId="26" w15:restartNumberingAfterBreak="0">
+  <w:abstractNum w:abstractNumId="29" w15:restartNumberingAfterBreak="0">
     <w:nsid w:val="525F5A42"/>
     <w:multiLevelType w:val="multilevel"/>
     <w:tmpl w:val="DC2C11E8"/>
@@ -15224,7 +16675,7 @@
       </w:pPr>
     </w:lvl>
   </w:abstractNum>
-  <w:abstractNum w:abstractNumId="27" w15:restartNumberingAfterBreak="0">
+  <w:abstractNum w:abstractNumId="30" w15:restartNumberingAfterBreak="0">
     <w:nsid w:val="54E17F7A"/>
     <w:multiLevelType w:val="multilevel"/>
     <w:tmpl w:val="B6E4E9CA"/>
@@ -15337,7 +16788,7 @@
       </w:rPr>
     </w:lvl>
   </w:abstractNum>
-  <w:abstractNum w:abstractNumId="28" w15:restartNumberingAfterBreak="0">
+  <w:abstractNum w:abstractNumId="31" w15:restartNumberingAfterBreak="0">
     <w:nsid w:val="55903CA6"/>
     <w:multiLevelType w:val="multilevel"/>
     <w:tmpl w:val="884A1FF6"/>
@@ -15450,7 +16901,7 @@
       </w:rPr>
     </w:lvl>
   </w:abstractNum>
-  <w:abstractNum w:abstractNumId="29" w15:restartNumberingAfterBreak="0">
+  <w:abstractNum w:abstractNumId="32" w15:restartNumberingAfterBreak="0">
     <w:nsid w:val="58601719"/>
     <w:multiLevelType w:val="multilevel"/>
     <w:tmpl w:val="32CAFB84"/>
@@ -15563,7 +17014,7 @@
       </w:rPr>
     </w:lvl>
   </w:abstractNum>
-  <w:abstractNum w:abstractNumId="30" w15:restartNumberingAfterBreak="0">
+  <w:abstractNum w:abstractNumId="33" w15:restartNumberingAfterBreak="0">
     <w:nsid w:val="5914205D"/>
     <w:multiLevelType w:val="hybridMultilevel"/>
     <w:tmpl w:val="D09EC4CC"/>
@@ -15676,7 +17127,7 @@
       </w:rPr>
     </w:lvl>
   </w:abstractNum>
-  <w:abstractNum w:abstractNumId="31" w15:restartNumberingAfterBreak="0">
+  <w:abstractNum w:abstractNumId="34" w15:restartNumberingAfterBreak="0">
     <w:nsid w:val="5C2A0083"/>
     <w:multiLevelType w:val="multilevel"/>
     <w:tmpl w:val="B6E4E9CA"/>
@@ -15789,7 +17240,7 @@
       </w:rPr>
     </w:lvl>
   </w:abstractNum>
-  <w:abstractNum w:abstractNumId="32" w15:restartNumberingAfterBreak="0">
+  <w:abstractNum w:abstractNumId="35" w15:restartNumberingAfterBreak="0">
     <w:nsid w:val="5CB608B2"/>
     <w:multiLevelType w:val="multilevel"/>
     <w:tmpl w:val="926C9E6A"/>
@@ -15902,7 +17353,7 @@
       </w:rPr>
     </w:lvl>
   </w:abstractNum>
-  <w:abstractNum w:abstractNumId="33" w15:restartNumberingAfterBreak="0">
+  <w:abstractNum w:abstractNumId="36" w15:restartNumberingAfterBreak="0">
     <w:nsid w:val="65F061CB"/>
     <w:multiLevelType w:val="hybridMultilevel"/>
     <w:tmpl w:val="55D08C16"/>
@@ -16015,7 +17466,7 @@
       </w:rPr>
     </w:lvl>
   </w:abstractNum>
-  <w:abstractNum w:abstractNumId="34" w15:restartNumberingAfterBreak="0">
+  <w:abstractNum w:abstractNumId="37" w15:restartNumberingAfterBreak="0">
     <w:nsid w:val="69800E48"/>
     <w:multiLevelType w:val="hybridMultilevel"/>
     <w:tmpl w:val="188C02AA"/>
@@ -16101,7 +17552,120 @@
       </w:pPr>
     </w:lvl>
   </w:abstractNum>
-  <w:abstractNum w:abstractNumId="35" w15:restartNumberingAfterBreak="0">
+  <w:abstractNum w:abstractNumId="38" w15:restartNumberingAfterBreak="0">
+    <w:nsid w:val="6D0F16F9"/>
+    <w:multiLevelType w:val="hybridMultilevel"/>
+    <w:tmpl w:val="1EB693D6"/>
+    <w:lvl w:ilvl="0" w:tplc="0409000B">
+      <w:start w:val="1"/>
+      <w:numFmt w:val="bullet"/>
+      <w:lvlText w:val=""/>
+      <w:lvlJc w:val="left"/>
+      <w:pPr>
+        <w:ind w:left="1080" w:hanging="360"/>
+      </w:pPr>
+      <w:rPr>
+        <w:rFonts w:ascii="Wingdings" w:hAnsi="Wingdings" w:hint="default"/>
+      </w:rPr>
+    </w:lvl>
+    <w:lvl w:ilvl="1" w:tplc="04090003" w:tentative="1">
+      <w:start w:val="1"/>
+      <w:numFmt w:val="bullet"/>
+      <w:lvlText w:val="o"/>
+      <w:lvlJc w:val="left"/>
+      <w:pPr>
+        <w:ind w:left="1800" w:hanging="360"/>
+      </w:pPr>
+      <w:rPr>
+        <w:rFonts w:ascii="Courier New" w:hAnsi="Courier New" w:cs="Courier New" w:hint="default"/>
+      </w:rPr>
+    </w:lvl>
+    <w:lvl w:ilvl="2" w:tplc="04090005" w:tentative="1">
+      <w:start w:val="1"/>
+      <w:numFmt w:val="bullet"/>
+      <w:lvlText w:val=""/>
+      <w:lvlJc w:val="left"/>
+      <w:pPr>
+        <w:ind w:left="2520" w:hanging="360"/>
+      </w:pPr>
+      <w:rPr>
+        <w:rFonts w:ascii="Wingdings" w:hAnsi="Wingdings" w:hint="default"/>
+      </w:rPr>
+    </w:lvl>
+    <w:lvl w:ilvl="3" w:tplc="04090001" w:tentative="1">
+      <w:start w:val="1"/>
+      <w:numFmt w:val="bullet"/>
+      <w:lvlText w:val=""/>
+      <w:lvlJc w:val="left"/>
+      <w:pPr>
+        <w:ind w:left="3240" w:hanging="360"/>
+      </w:pPr>
+      <w:rPr>
+        <w:rFonts w:ascii="Symbol" w:hAnsi="Symbol" w:hint="default"/>
+      </w:rPr>
+    </w:lvl>
+    <w:lvl w:ilvl="4" w:tplc="04090003" w:tentative="1">
+      <w:start w:val="1"/>
+      <w:numFmt w:val="bullet"/>
+      <w:lvlText w:val="o"/>
+      <w:lvlJc w:val="left"/>
+      <w:pPr>
+        <w:ind w:left="3960" w:hanging="360"/>
+      </w:pPr>
+      <w:rPr>
+        <w:rFonts w:ascii="Courier New" w:hAnsi="Courier New" w:cs="Courier New" w:hint="default"/>
+      </w:rPr>
+    </w:lvl>
+    <w:lvl w:ilvl="5" w:tplc="04090005" w:tentative="1">
+      <w:start w:val="1"/>
+      <w:numFmt w:val="bullet"/>
+      <w:lvlText w:val=""/>
+      <w:lvlJc w:val="left"/>
+      <w:pPr>
+        <w:ind w:left="4680" w:hanging="360"/>
+      </w:pPr>
+      <w:rPr>
+        <w:rFonts w:ascii="Wingdings" w:hAnsi="Wingdings" w:hint="default"/>
+      </w:rPr>
+    </w:lvl>
+    <w:lvl w:ilvl="6" w:tplc="04090001" w:tentative="1">
+      <w:start w:val="1"/>
+      <w:numFmt w:val="bullet"/>
+      <w:lvlText w:val=""/>
+      <w:lvlJc w:val="left"/>
+      <w:pPr>
+        <w:ind w:left="5400" w:hanging="360"/>
+      </w:pPr>
+      <w:rPr>
+        <w:rFonts w:ascii="Symbol" w:hAnsi="Symbol" w:hint="default"/>
+      </w:rPr>
+    </w:lvl>
+    <w:lvl w:ilvl="7" w:tplc="04090003" w:tentative="1">
+      <w:start w:val="1"/>
+      <w:numFmt w:val="bullet"/>
+      <w:lvlText w:val="o"/>
+      <w:lvlJc w:val="left"/>
+      <w:pPr>
+        <w:ind w:left="6120" w:hanging="360"/>
+      </w:pPr>
+      <w:rPr>
+        <w:rFonts w:ascii="Courier New" w:hAnsi="Courier New" w:cs="Courier New" w:hint="default"/>
+      </w:rPr>
+    </w:lvl>
+    <w:lvl w:ilvl="8" w:tplc="04090005" w:tentative="1">
+      <w:start w:val="1"/>
+      <w:numFmt w:val="bullet"/>
+      <w:lvlText w:val=""/>
+      <w:lvlJc w:val="left"/>
+      <w:pPr>
+        <w:ind w:left="6840" w:hanging="360"/>
+      </w:pPr>
+      <w:rPr>
+        <w:rFonts w:ascii="Wingdings" w:hAnsi="Wingdings" w:hint="default"/>
+      </w:rPr>
+    </w:lvl>
+  </w:abstractNum>
+  <w:abstractNum w:abstractNumId="39" w15:restartNumberingAfterBreak="0">
     <w:nsid w:val="6E68626D"/>
     <w:multiLevelType w:val="multilevel"/>
     <w:tmpl w:val="96C6931E"/>
@@ -16214,7 +17778,120 @@
       </w:rPr>
     </w:lvl>
   </w:abstractNum>
-  <w:abstractNum w:abstractNumId="36" w15:restartNumberingAfterBreak="0">
+  <w:abstractNum w:abstractNumId="40" w15:restartNumberingAfterBreak="0">
+    <w:nsid w:val="700965D8"/>
+    <w:multiLevelType w:val="hybridMultilevel"/>
+    <w:tmpl w:val="96B4107E"/>
+    <w:lvl w:ilvl="0" w:tplc="0409000B">
+      <w:start w:val="1"/>
+      <w:numFmt w:val="bullet"/>
+      <w:lvlText w:val=""/>
+      <w:lvlJc w:val="left"/>
+      <w:pPr>
+        <w:ind w:left="1440" w:hanging="360"/>
+      </w:pPr>
+      <w:rPr>
+        <w:rFonts w:ascii="Wingdings" w:hAnsi="Wingdings" w:hint="default"/>
+      </w:rPr>
+    </w:lvl>
+    <w:lvl w:ilvl="1" w:tplc="04090003" w:tentative="1">
+      <w:start w:val="1"/>
+      <w:numFmt w:val="bullet"/>
+      <w:lvlText w:val="o"/>
+      <w:lvlJc w:val="left"/>
+      <w:pPr>
+        <w:ind w:left="2160" w:hanging="360"/>
+      </w:pPr>
+      <w:rPr>
+        <w:rFonts w:ascii="Courier New" w:hAnsi="Courier New" w:cs="Courier New" w:hint="default"/>
+      </w:rPr>
+    </w:lvl>
+    <w:lvl w:ilvl="2" w:tplc="04090005" w:tentative="1">
+      <w:start w:val="1"/>
+      <w:numFmt w:val="bullet"/>
+      <w:lvlText w:val=""/>
+      <w:lvlJc w:val="left"/>
+      <w:pPr>
+        <w:ind w:left="2880" w:hanging="360"/>
+      </w:pPr>
+      <w:rPr>
+        <w:rFonts w:ascii="Wingdings" w:hAnsi="Wingdings" w:hint="default"/>
+      </w:rPr>
+    </w:lvl>
+    <w:lvl w:ilvl="3" w:tplc="04090001" w:tentative="1">
+      <w:start w:val="1"/>
+      <w:numFmt w:val="bullet"/>
+      <w:lvlText w:val=""/>
+      <w:lvlJc w:val="left"/>
+      <w:pPr>
+        <w:ind w:left="3600" w:hanging="360"/>
+      </w:pPr>
+      <w:rPr>
+        <w:rFonts w:ascii="Symbol" w:hAnsi="Symbol" w:hint="default"/>
+      </w:rPr>
+    </w:lvl>
+    <w:lvl w:ilvl="4" w:tplc="04090003" w:tentative="1">
+      <w:start w:val="1"/>
+      <w:numFmt w:val="bullet"/>
+      <w:lvlText w:val="o"/>
+      <w:lvlJc w:val="left"/>
+      <w:pPr>
+        <w:ind w:left="4320" w:hanging="360"/>
+      </w:pPr>
+      <w:rPr>
+        <w:rFonts w:ascii="Courier New" w:hAnsi="Courier New" w:cs="Courier New" w:hint="default"/>
+      </w:rPr>
+    </w:lvl>
+    <w:lvl w:ilvl="5" w:tplc="04090005" w:tentative="1">
+      <w:start w:val="1"/>
+      <w:numFmt w:val="bullet"/>
+      <w:lvlText w:val=""/>
+      <w:lvlJc w:val="left"/>
+      <w:pPr>
+        <w:ind w:left="5040" w:hanging="360"/>
+      </w:pPr>
+      <w:rPr>
+        <w:rFonts w:ascii="Wingdings" w:hAnsi="Wingdings" w:hint="default"/>
+      </w:rPr>
+    </w:lvl>
+    <w:lvl w:ilvl="6" w:tplc="04090001" w:tentative="1">
+      <w:start w:val="1"/>
+      <w:numFmt w:val="bullet"/>
+      <w:lvlText w:val=""/>
+      <w:lvlJc w:val="left"/>
+      <w:pPr>
+        <w:ind w:left="5760" w:hanging="360"/>
+      </w:pPr>
+      <w:rPr>
+        <w:rFonts w:ascii="Symbol" w:hAnsi="Symbol" w:hint="default"/>
+      </w:rPr>
+    </w:lvl>
+    <w:lvl w:ilvl="7" w:tplc="04090003" w:tentative="1">
+      <w:start w:val="1"/>
+      <w:numFmt w:val="bullet"/>
+      <w:lvlText w:val="o"/>
+      <w:lvlJc w:val="left"/>
+      <w:pPr>
+        <w:ind w:left="6480" w:hanging="360"/>
+      </w:pPr>
+      <w:rPr>
+        <w:rFonts w:ascii="Courier New" w:hAnsi="Courier New" w:cs="Courier New" w:hint="default"/>
+      </w:rPr>
+    </w:lvl>
+    <w:lvl w:ilvl="8" w:tplc="04090005" w:tentative="1">
+      <w:start w:val="1"/>
+      <w:numFmt w:val="bullet"/>
+      <w:lvlText w:val=""/>
+      <w:lvlJc w:val="left"/>
+      <w:pPr>
+        <w:ind w:left="7200" w:hanging="360"/>
+      </w:pPr>
+      <w:rPr>
+        <w:rFonts w:ascii="Wingdings" w:hAnsi="Wingdings" w:hint="default"/>
+      </w:rPr>
+    </w:lvl>
+  </w:abstractNum>
+  <w:abstractNum w:abstractNumId="41" w15:restartNumberingAfterBreak="0">
     <w:nsid w:val="7B1C3D42"/>
     <w:multiLevelType w:val="multilevel"/>
     <w:tmpl w:val="926C9E6A"/>
@@ -16327,7 +18004,7 @@
       </w:rPr>
     </w:lvl>
   </w:abstractNum>
-  <w:abstractNum w:abstractNumId="37" w15:restartNumberingAfterBreak="0">
+  <w:abstractNum w:abstractNumId="42" w15:restartNumberingAfterBreak="0">
     <w:nsid w:val="7D8356FB"/>
     <w:multiLevelType w:val="hybridMultilevel"/>
     <w:tmpl w:val="29B8E2C0"/>
@@ -16440,7 +18117,7 @@
       </w:rPr>
     </w:lvl>
   </w:abstractNum>
-  <w:abstractNum w:abstractNumId="38" w15:restartNumberingAfterBreak="0">
+  <w:abstractNum w:abstractNumId="43" w15:restartNumberingAfterBreak="0">
     <w:nsid w:val="7FBD3920"/>
     <w:multiLevelType w:val="multilevel"/>
     <w:tmpl w:val="91F277CA"/>
@@ -16554,16 +18231,16 @@
     </w:lvl>
   </w:abstractNum>
   <w:num w:numId="1">
-    <w:abstractNumId w:val="11"/>
+    <w:abstractNumId w:val="12"/>
   </w:num>
   <w:num w:numId="2">
-    <w:abstractNumId w:val="26"/>
+    <w:abstractNumId w:val="29"/>
   </w:num>
   <w:num w:numId="3">
-    <w:abstractNumId w:val="37"/>
+    <w:abstractNumId w:val="42"/>
   </w:num>
   <w:num w:numId="4">
-    <w:abstractNumId w:val="11"/>
+    <w:abstractNumId w:val="12"/>
     <w:lvlOverride w:ilvl="0">
       <w:startOverride w:val="1"/>
     </w:lvlOverride>
@@ -16596,25 +18273,25 @@
     <w:abstractNumId w:val="4"/>
   </w:num>
   <w:num w:numId="6">
-    <w:abstractNumId w:val="19"/>
+    <w:abstractNumId w:val="21"/>
   </w:num>
   <w:num w:numId="7">
-    <w:abstractNumId w:val="16"/>
+    <w:abstractNumId w:val="18"/>
   </w:num>
   <w:num w:numId="8">
-    <w:abstractNumId w:val="29"/>
+    <w:abstractNumId w:val="32"/>
   </w:num>
   <w:num w:numId="9">
-    <w:abstractNumId w:val="31"/>
+    <w:abstractNumId w:val="34"/>
   </w:num>
   <w:num w:numId="10">
-    <w:abstractNumId w:val="23"/>
+    <w:abstractNumId w:val="26"/>
   </w:num>
   <w:num w:numId="11">
-    <w:abstractNumId w:val="15"/>
+    <w:abstractNumId w:val="17"/>
   </w:num>
   <w:num w:numId="12">
-    <w:abstractNumId w:val="27"/>
+    <w:abstractNumId w:val="30"/>
   </w:num>
   <w:num w:numId="13">
     <w:abstractNumId w:val="6"/>
@@ -16623,16 +18300,16 @@
     <w:abstractNumId w:val="2"/>
   </w:num>
   <w:num w:numId="15">
-    <w:abstractNumId w:val="20"/>
+    <w:abstractNumId w:val="22"/>
   </w:num>
   <w:num w:numId="16">
-    <w:abstractNumId w:val="22"/>
+    <w:abstractNumId w:val="24"/>
   </w:num>
   <w:num w:numId="17">
-    <w:abstractNumId w:val="28"/>
+    <w:abstractNumId w:val="31"/>
   </w:num>
   <w:num w:numId="18">
-    <w:abstractNumId w:val="18"/>
+    <w:abstractNumId w:val="20"/>
   </w:num>
   <w:num w:numId="19">
     <w:abstractNumId w:val="7"/>
@@ -16641,64 +18318,79 @@
     <w:abstractNumId w:val="3"/>
   </w:num>
   <w:num w:numId="21">
-    <w:abstractNumId w:val="14"/>
+    <w:abstractNumId w:val="16"/>
   </w:num>
   <w:num w:numId="22">
-    <w:abstractNumId w:val="34"/>
+    <w:abstractNumId w:val="37"/>
   </w:num>
   <w:num w:numId="23">
     <w:abstractNumId w:val="9"/>
   </w:num>
   <w:num w:numId="24">
-    <w:abstractNumId w:val="17"/>
+    <w:abstractNumId w:val="19"/>
   </w:num>
   <w:num w:numId="25">
-    <w:abstractNumId w:val="24"/>
+    <w:abstractNumId w:val="27"/>
   </w:num>
   <w:num w:numId="26">
-    <w:abstractNumId w:val="25"/>
+    <w:abstractNumId w:val="28"/>
   </w:num>
   <w:num w:numId="27">
     <w:abstractNumId w:val="8"/>
   </w:num>
   <w:num w:numId="28">
-    <w:abstractNumId w:val="12"/>
+    <w:abstractNumId w:val="13"/>
   </w:num>
   <w:num w:numId="29">
-    <w:abstractNumId w:val="10"/>
+    <w:abstractNumId w:val="11"/>
   </w:num>
   <w:num w:numId="30">
     <w:abstractNumId w:val="1"/>
   </w:num>
   <w:num w:numId="31">
-    <w:abstractNumId w:val="21"/>
+    <w:abstractNumId w:val="23"/>
   </w:num>
   <w:num w:numId="32">
-    <w:abstractNumId w:val="38"/>
+    <w:abstractNumId w:val="43"/>
   </w:num>
   <w:num w:numId="33">
-    <w:abstractNumId w:val="13"/>
+    <w:abstractNumId w:val="14"/>
   </w:num>
   <w:num w:numId="34">
-    <w:abstractNumId w:val="36"/>
+    <w:abstractNumId w:val="41"/>
   </w:num>
   <w:num w:numId="35">
-    <w:abstractNumId w:val="32"/>
+    <w:abstractNumId w:val="35"/>
   </w:num>
   <w:num w:numId="36">
-    <w:abstractNumId w:val="35"/>
+    <w:abstractNumId w:val="39"/>
   </w:num>
   <w:num w:numId="37">
     <w:abstractNumId w:val="5"/>
   </w:num>
   <w:num w:numId="38">
-    <w:abstractNumId w:val="33"/>
+    <w:abstractNumId w:val="36"/>
   </w:num>
   <w:num w:numId="39">
     <w:abstractNumId w:val="0"/>
   </w:num>
   <w:num w:numId="40">
-    <w:abstractNumId w:val="30"/>
+    <w:abstractNumId w:val="33"/>
+  </w:num>
+  <w:num w:numId="41">
+    <w:abstractNumId w:val="10"/>
+  </w:num>
+  <w:num w:numId="42">
+    <w:abstractNumId w:val="40"/>
+  </w:num>
+  <w:num w:numId="43">
+    <w:abstractNumId w:val="15"/>
+  </w:num>
+  <w:num w:numId="44">
+    <w:abstractNumId w:val="38"/>
+  </w:num>
+  <w:num w:numId="45">
+    <w:abstractNumId w:val="25"/>
   </w:num>
 </w:numbering>
 </file>
@@ -16716,7 +18408,7 @@
     </w:rPrDefault>
     <w:pPrDefault/>
   </w:docDefaults>
-  <w:latentStyles w:defLockedState="0" w:defUIPriority="99" w:defSemiHidden="0" w:defUnhideWhenUsed="0" w:defQFormat="0" w:count="376">
+  <w:latentStyles w:defLockedState="0" w:defUIPriority="99" w:defSemiHidden="0" w:defUnhideWhenUsed="0" w:defQFormat="0" w:count="375">
     <w:lsdException w:name="Normal" w:uiPriority="0" w:qFormat="1"/>
     <w:lsdException w:name="heading 1" w:uiPriority="9" w:qFormat="1"/>
     <w:lsdException w:name="heading 2" w:semiHidden="1" w:uiPriority="9" w:unhideWhenUsed="1" w:qFormat="1"/>
@@ -17092,7 +18784,6 @@
     <w:lsdException w:name="Smart Hyperlink" w:semiHidden="1" w:unhideWhenUsed="1"/>
     <w:lsdException w:name="Hashtag" w:semiHidden="1" w:unhideWhenUsed="1"/>
     <w:lsdException w:name="Unresolved Mention" w:semiHidden="1" w:unhideWhenUsed="1"/>
-    <w:lsdException w:name="Smart Link" w:semiHidden="1" w:unhideWhenUsed="1"/>
   </w:latentStyles>
   <w:style w:type="paragraph" w:default="1" w:styleId="Normal">
     <w:name w:val="Normal"/>
@@ -17416,6 +19107,33 @@
     <w:rsid w:val="00A62F89"/>
     <w:rPr>
       <w:vertAlign w:val="superscript"/>
+    </w:rPr>
+  </w:style>
+  <w:style w:type="paragraph" w:styleId="BalloonText">
+    <w:name w:val="Balloon Text"/>
+    <w:basedOn w:val="Normal"/>
+    <w:link w:val="BalloonTextChar"/>
+    <w:uiPriority w:val="99"/>
+    <w:semiHidden/>
+    <w:unhideWhenUsed/>
+    <w:rsid w:val="00B04A9B"/>
+    <w:rPr>
+      <w:rFonts w:ascii="Segoe UI" w:hAnsi="Segoe UI" w:cs="Segoe UI"/>
+      <w:sz w:val="18"/>
+      <w:szCs w:val="18"/>
+    </w:rPr>
+  </w:style>
+  <w:style w:type="character" w:customStyle="1" w:styleId="BalloonTextChar">
+    <w:name w:val="Balloon Text Char"/>
+    <w:basedOn w:val="DefaultParagraphFont"/>
+    <w:link w:val="BalloonText"/>
+    <w:uiPriority w:val="99"/>
+    <w:semiHidden/>
+    <w:rsid w:val="00B04A9B"/>
+    <w:rPr>
+      <w:rFonts w:ascii="Segoe UI" w:hAnsi="Segoe UI" w:cs="Segoe UI"/>
+      <w:sz w:val="18"/>
+      <w:szCs w:val="18"/>
     </w:rPr>
   </w:style>
 </w:styles>
@@ -17746,7 +19464,7 @@
 </file>
 
 <file path=customXml/itemProps1.xml><?xml version="1.0" encoding="utf-8"?>
-<ds:datastoreItem xmlns:ds="http://schemas.openxmlformats.org/officeDocument/2006/customXml" ds:itemID="{12627730-4EA7-442B-92B6-05DD8EA6AD8D}">
+<ds:datastoreItem xmlns:ds="http://schemas.openxmlformats.org/officeDocument/2006/customXml" ds:itemID="{1FB9A467-AECE-4F70-8D54-8D3CDE388E68}">
   <ds:schemaRefs>
     <ds:schemaRef ds:uri="http://schemas.openxmlformats.org/officeDocument/2006/bibliography"/>
   </ds:schemaRefs>

</xml_diff>

<commit_message>
MP-BGP finished + VRFs finished + Documentation
</commit_message>
<xml_diff>
--- a/Документация.docx
+++ b/Документация.docx
@@ -17115,7 +17115,7 @@
       <w:pPr>
         <w:pStyle w:val="BodyTextIndent"/>
         <w:spacing w:before="120" w:line="360" w:lineRule="auto"/>
-        <w:ind w:left="0" w:firstLine="720"/>
+        <w:ind w:left="0"/>
         <w:rPr>
           <w:rFonts w:ascii="Tahoma" w:hAnsi="Tahoma" w:cs="Tahoma"/>
           <w:bCs/>
@@ -17131,7 +17131,7 @@
           <w:szCs w:val="28"/>
         </w:rPr>
         <w:lastRenderedPageBreak/>
-        <w:t>1.2.</w:t>
+        <w:t>1.</w:t>
       </w:r>
       <w:r>
         <w:rPr>
@@ -17140,7 +17140,16 @@
           <w:szCs w:val="28"/>
           <w:lang w:val="en-US"/>
         </w:rPr>
-        <w:t>7.</w:t>
+        <w:t>3</w:t>
+      </w:r>
+      <w:r>
+        <w:rPr>
+          <w:rFonts w:ascii="Tahoma" w:hAnsi="Tahoma" w:cs="Tahoma"/>
+          <w:b/>
+          <w:szCs w:val="28"/>
+          <w:lang w:val="en-US"/>
+        </w:rPr>
+        <w:t>.</w:t>
       </w:r>
       <w:r>
         <w:rPr>
@@ -17390,7 +17399,7 @@
           <w:b/>
           <w:szCs w:val="28"/>
         </w:rPr>
-        <w:t>1.2.</w:t>
+        <w:t>1.</w:t>
       </w:r>
       <w:r>
         <w:rPr>
@@ -17399,7 +17408,16 @@
           <w:szCs w:val="28"/>
           <w:lang w:val="en-US"/>
         </w:rPr>
-        <w:t>7.</w:t>
+        <w:t>3</w:t>
+      </w:r>
+      <w:r>
+        <w:rPr>
+          <w:rFonts w:ascii="Tahoma" w:hAnsi="Tahoma" w:cs="Tahoma"/>
+          <w:b/>
+          <w:szCs w:val="28"/>
+          <w:lang w:val="en-US"/>
+        </w:rPr>
+        <w:t>.</w:t>
       </w:r>
       <w:r>
         <w:rPr>
@@ -18059,7 +18077,7 @@
           <w:b/>
           <w:szCs w:val="28"/>
         </w:rPr>
-        <w:t>1.2.</w:t>
+        <w:t>1.</w:t>
       </w:r>
       <w:r>
         <w:rPr>
@@ -18068,7 +18086,16 @@
           <w:szCs w:val="28"/>
           <w:lang w:val="en-US"/>
         </w:rPr>
-        <w:t>7.</w:t>
+        <w:t>3</w:t>
+      </w:r>
+      <w:r>
+        <w:rPr>
+          <w:rFonts w:ascii="Tahoma" w:hAnsi="Tahoma" w:cs="Tahoma"/>
+          <w:b/>
+          <w:szCs w:val="28"/>
+          <w:lang w:val="en-US"/>
+        </w:rPr>
+        <w:t>.</w:t>
       </w:r>
       <w:r>
         <w:rPr>
@@ -19380,7 +19407,7 @@
           <w:szCs w:val="28"/>
         </w:rPr>
         <w:lastRenderedPageBreak/>
-        <w:t>1.2.</w:t>
+        <w:t>1.</w:t>
       </w:r>
       <w:r>
         <w:rPr>
@@ -19389,7 +19416,7 @@
           <w:szCs w:val="28"/>
           <w:lang w:val="en-US"/>
         </w:rPr>
-        <w:t>7.</w:t>
+        <w:t>3</w:t>
       </w:r>
       <w:r>
         <w:rPr>
@@ -19398,7 +19425,7 @@
           <w:szCs w:val="28"/>
           <w:lang w:val="en-US"/>
         </w:rPr>
-        <w:t>3</w:t>
+        <w:t>.3</w:t>
       </w:r>
       <w:r>
         <w:rPr>
@@ -19486,8 +19513,6 @@
         </w:rPr>
         <w:t>с комутация на етикети</w:t>
       </w:r>
-      <w:bookmarkStart w:id="5" w:name="_GoBack"/>
-      <w:bookmarkEnd w:id="5"/>
       <w:r>
         <w:rPr>
           <w:rFonts w:ascii="Tahoma" w:hAnsi="Tahoma" w:cs="Tahoma"/>
@@ -19994,52 +20019,7 @@
           <w:sz w:val="24"/>
           <w:szCs w:val="24"/>
         </w:rPr>
-        <w:t xml:space="preserve"> – </w:t>
-      </w:r>
-      <w:r>
-        <w:rPr>
-          <w:rFonts w:ascii="Tahoma" w:hAnsi="Tahoma" w:cs="Tahoma"/>
-          <w:bCs/>
-          <w:sz w:val="24"/>
-          <w:szCs w:val="24"/>
-        </w:rPr>
-        <w:t xml:space="preserve">с този формат, мрежовият администратор разполага с поле от </w:t>
-      </w:r>
-      <w:r>
-        <w:rPr>
-          <w:rFonts w:ascii="Tahoma" w:hAnsi="Tahoma" w:cs="Tahoma"/>
-          <w:bCs/>
-          <w:sz w:val="24"/>
-          <w:szCs w:val="24"/>
-        </w:rPr>
-        <w:t>4</w:t>
-      </w:r>
-      <w:r>
-        <w:rPr>
-          <w:rFonts w:ascii="Tahoma" w:hAnsi="Tahoma" w:cs="Tahoma"/>
-          <w:bCs/>
-          <w:sz w:val="24"/>
-          <w:szCs w:val="24"/>
-        </w:rPr>
-        <w:t xml:space="preserve"> байта за номер на автономната система и </w:t>
-      </w:r>
-      <w:r>
-        <w:rPr>
-          <w:rFonts w:ascii="Tahoma" w:hAnsi="Tahoma" w:cs="Tahoma"/>
-          <w:bCs/>
-          <w:sz w:val="24"/>
-          <w:szCs w:val="24"/>
-        </w:rPr>
-        <w:t>2</w:t>
-      </w:r>
-      <w:r>
-        <w:rPr>
-          <w:rFonts w:ascii="Tahoma" w:hAnsi="Tahoma" w:cs="Tahoma"/>
-          <w:bCs/>
-          <w:sz w:val="24"/>
-          <w:szCs w:val="24"/>
-        </w:rPr>
-        <w:t xml:space="preserve"> байта за пореден номер.</w:t>
+        <w:t xml:space="preserve"> – с този формат, мрежовият администратор разполага с поле от 4 байта за номер на автономната система и 2 байта за пореден номер.</w:t>
       </w:r>
     </w:p>
     <w:p>
@@ -20200,30 +20180,728 @@
     <w:p>
       <w:pPr>
         <w:pStyle w:val="BodyTextIndent"/>
+        <w:spacing w:before="120" w:line="360" w:lineRule="auto"/>
+        <w:ind w:left="0" w:firstLine="720"/>
+        <w:rPr>
+          <w:rFonts w:ascii="Tahoma" w:hAnsi="Tahoma" w:cs="Tahoma"/>
+          <w:b/>
+          <w:szCs w:val="28"/>
+          <w:lang w:val="en-US"/>
+        </w:rPr>
+      </w:pPr>
+      <w:r>
+        <w:rPr>
+          <w:rFonts w:ascii="Tahoma" w:hAnsi="Tahoma" w:cs="Tahoma"/>
+          <w:b/>
+          <w:szCs w:val="28"/>
+        </w:rPr>
+        <w:t>1.</w:t>
+      </w:r>
+      <w:r>
+        <w:rPr>
+          <w:rFonts w:ascii="Tahoma" w:hAnsi="Tahoma" w:cs="Tahoma"/>
+          <w:b/>
+          <w:szCs w:val="28"/>
+          <w:lang w:val="en-US"/>
+        </w:rPr>
+        <w:t>3</w:t>
+      </w:r>
+      <w:r>
+        <w:rPr>
+          <w:rFonts w:ascii="Tahoma" w:hAnsi="Tahoma" w:cs="Tahoma"/>
+          <w:b/>
+          <w:szCs w:val="28"/>
+          <w:lang w:val="en-US"/>
+        </w:rPr>
+        <w:t>.</w:t>
+      </w:r>
+      <w:r>
+        <w:rPr>
+          <w:rFonts w:ascii="Tahoma" w:hAnsi="Tahoma" w:cs="Tahoma"/>
+          <w:b/>
+          <w:szCs w:val="28"/>
+          <w:lang w:val="en-US"/>
+        </w:rPr>
+        <w:t>4.</w:t>
+      </w:r>
+      <w:bookmarkStart w:id="5" w:name="_GoBack"/>
+      <w:bookmarkEnd w:id="5"/>
+      <w:r>
+        <w:rPr>
+          <w:rFonts w:ascii="Tahoma" w:hAnsi="Tahoma" w:cs="Tahoma"/>
+          <w:b/>
+          <w:szCs w:val="28"/>
+        </w:rPr>
+        <w:t xml:space="preserve"> </w:t>
+      </w:r>
+      <w:r>
+        <w:rPr>
+          <w:rFonts w:ascii="Tahoma" w:hAnsi="Tahoma" w:cs="Tahoma"/>
+          <w:b/>
+          <w:szCs w:val="28"/>
+          <w:lang w:val="en-US"/>
+        </w:rPr>
+        <w:t xml:space="preserve">Label </w:t>
+      </w:r>
+      <w:r>
+        <w:rPr>
+          <w:rFonts w:ascii="Tahoma" w:hAnsi="Tahoma" w:cs="Tahoma"/>
+          <w:b/>
+          <w:szCs w:val="28"/>
+          <w:lang w:val="en-US"/>
+        </w:rPr>
+        <w:t>Distribution</w:t>
+      </w:r>
+      <w:r>
+        <w:rPr>
+          <w:rFonts w:ascii="Tahoma" w:hAnsi="Tahoma" w:cs="Tahoma"/>
+          <w:b/>
+          <w:szCs w:val="28"/>
+          <w:lang w:val="en-US"/>
+        </w:rPr>
+        <w:t xml:space="preserve"> P</w:t>
+      </w:r>
+      <w:r>
+        <w:rPr>
+          <w:rFonts w:ascii="Tahoma" w:hAnsi="Tahoma" w:cs="Tahoma"/>
+          <w:b/>
+          <w:szCs w:val="28"/>
+          <w:lang w:val="en-US"/>
+        </w:rPr>
+        <w:t>rotocol</w:t>
+      </w:r>
+      <w:r>
+        <w:rPr>
+          <w:rFonts w:ascii="Tahoma" w:hAnsi="Tahoma" w:cs="Tahoma"/>
+          <w:b/>
+          <w:szCs w:val="28"/>
+          <w:lang w:val="en-US"/>
+        </w:rPr>
+        <w:t xml:space="preserve"> (L</w:t>
+      </w:r>
+      <w:r>
+        <w:rPr>
+          <w:rFonts w:ascii="Tahoma" w:hAnsi="Tahoma" w:cs="Tahoma"/>
+          <w:b/>
+          <w:szCs w:val="28"/>
+          <w:lang w:val="en-US"/>
+        </w:rPr>
+        <w:t>D</w:t>
+      </w:r>
+      <w:r>
+        <w:rPr>
+          <w:rFonts w:ascii="Tahoma" w:hAnsi="Tahoma" w:cs="Tahoma"/>
+          <w:b/>
+          <w:szCs w:val="28"/>
+          <w:lang w:val="en-US"/>
+        </w:rPr>
+        <w:t>P)</w:t>
+      </w:r>
+    </w:p>
+    <w:p>
+      <w:pPr>
+        <w:pStyle w:val="BodyTextIndent"/>
+        <w:spacing w:before="120" w:line="360" w:lineRule="auto"/>
+        <w:ind w:left="0"/>
+        <w:rPr>
+          <w:rFonts w:ascii="Tahoma" w:hAnsi="Tahoma" w:cs="Tahoma"/>
+          <w:bCs/>
+          <w:sz w:val="24"/>
+          <w:szCs w:val="24"/>
+        </w:rPr>
+      </w:pPr>
+      <w:r>
+        <w:rPr>
+          <w:rFonts w:ascii="Tahoma" w:hAnsi="Tahoma" w:cs="Tahoma"/>
+          <w:bCs/>
+          <w:sz w:val="24"/>
+          <w:szCs w:val="24"/>
+        </w:rPr>
+        <w:t xml:space="preserve">Протоколът за разпределяне на етикети </w:t>
+      </w:r>
+      <w:r>
+        <w:rPr>
+          <w:rFonts w:ascii="Tahoma" w:hAnsi="Tahoma" w:cs="Tahoma"/>
+          <w:bCs/>
+          <w:sz w:val="24"/>
+          <w:szCs w:val="24"/>
+          <w:lang w:val="en-US"/>
+        </w:rPr>
+        <w:t xml:space="preserve">– Label Distribution Protocol (LDP) </w:t>
+      </w:r>
+      <w:r>
+        <w:rPr>
+          <w:rFonts w:ascii="Tahoma" w:hAnsi="Tahoma" w:cs="Tahoma"/>
+          <w:bCs/>
+          <w:sz w:val="24"/>
+          <w:szCs w:val="24"/>
+        </w:rPr>
+        <w:t xml:space="preserve">е разработен специално за нуждите на една </w:t>
+      </w:r>
+      <w:r>
+        <w:rPr>
+          <w:rFonts w:ascii="Tahoma" w:hAnsi="Tahoma" w:cs="Tahoma"/>
+          <w:bCs/>
+          <w:sz w:val="24"/>
+          <w:szCs w:val="24"/>
+          <w:lang w:val="en-US"/>
+        </w:rPr>
+        <w:t xml:space="preserve">MPLS </w:t>
+      </w:r>
+      <w:r>
+        <w:rPr>
+          <w:rFonts w:ascii="Tahoma" w:hAnsi="Tahoma" w:cs="Tahoma"/>
+          <w:bCs/>
+          <w:sz w:val="24"/>
+          <w:szCs w:val="24"/>
+        </w:rPr>
+        <w:t>мрежа.</w:t>
+      </w:r>
+      <w:r>
+        <w:rPr>
+          <w:rFonts w:ascii="Tahoma" w:hAnsi="Tahoma" w:cs="Tahoma"/>
+          <w:bCs/>
+          <w:sz w:val="24"/>
+          <w:szCs w:val="24"/>
+          <w:lang w:val="en-US"/>
+        </w:rPr>
+        <w:t xml:space="preserve"> LDP </w:t>
+      </w:r>
+      <w:r>
+        <w:rPr>
+          <w:rFonts w:ascii="Tahoma" w:hAnsi="Tahoma" w:cs="Tahoma"/>
+          <w:bCs/>
+          <w:sz w:val="24"/>
+          <w:szCs w:val="24"/>
+        </w:rPr>
+        <w:t xml:space="preserve">работи върху вътрешен маршрутизиращ протокол. Създаването на път през </w:t>
+      </w:r>
+      <w:r>
+        <w:rPr>
+          <w:rFonts w:ascii="Tahoma" w:hAnsi="Tahoma" w:cs="Tahoma"/>
+          <w:bCs/>
+          <w:sz w:val="24"/>
+          <w:szCs w:val="24"/>
+          <w:lang w:val="en-US"/>
+        </w:rPr>
+        <w:t xml:space="preserve">MPLS </w:t>
+      </w:r>
+      <w:r>
+        <w:rPr>
+          <w:rFonts w:ascii="Tahoma" w:hAnsi="Tahoma" w:cs="Tahoma"/>
+          <w:bCs/>
+          <w:sz w:val="24"/>
+          <w:szCs w:val="24"/>
+        </w:rPr>
+        <w:t xml:space="preserve">мрежата чрез този протокол се базира на последователност от различни </w:t>
+      </w:r>
+      <w:r>
+        <w:rPr>
+          <w:rFonts w:ascii="Tahoma" w:hAnsi="Tahoma" w:cs="Tahoma"/>
+          <w:bCs/>
+          <w:sz w:val="24"/>
+          <w:szCs w:val="24"/>
+        </w:rPr>
+        <w:t xml:space="preserve">процеси и обмен на съобщения, като всеки създаден път се асоциира с определен еквивалент за предаване на класове </w:t>
+      </w:r>
+      <w:r>
+        <w:rPr>
+          <w:rFonts w:ascii="Tahoma" w:hAnsi="Tahoma" w:cs="Tahoma"/>
+          <w:bCs/>
+          <w:sz w:val="24"/>
+          <w:szCs w:val="24"/>
+          <w:lang w:val="en-US"/>
+        </w:rPr>
+        <w:t>(Forwarding Equivalence Class – FEC).</w:t>
+      </w:r>
+      <w:r>
+        <w:rPr>
+          <w:rFonts w:ascii="Tahoma" w:hAnsi="Tahoma" w:cs="Tahoma"/>
+          <w:bCs/>
+          <w:sz w:val="24"/>
+          <w:szCs w:val="24"/>
+        </w:rPr>
+        <w:t xml:space="preserve"> </w:t>
+      </w:r>
+      <w:r>
+        <w:rPr>
+          <w:rFonts w:ascii="Tahoma" w:hAnsi="Tahoma" w:cs="Tahoma"/>
+          <w:bCs/>
+          <w:sz w:val="24"/>
+          <w:szCs w:val="24"/>
+        </w:rPr>
+        <w:t>Всеки път до определена мрежа притежава уникален етикет, който може да бъде зададен статично от мрежовият администратор или динамично, като се избира етикет на случаен принцип от съвкупност от етикети.</w:t>
+      </w:r>
+      <w:r>
+        <w:rPr>
+          <w:rFonts w:ascii="Tahoma" w:hAnsi="Tahoma" w:cs="Tahoma"/>
+          <w:bCs/>
+          <w:sz w:val="24"/>
+          <w:szCs w:val="24"/>
+          <w:lang w:val="en-US"/>
+        </w:rPr>
+        <w:t xml:space="preserve"> LDP </w:t>
+      </w:r>
+      <w:r>
+        <w:rPr>
+          <w:rFonts w:ascii="Tahoma" w:hAnsi="Tahoma" w:cs="Tahoma"/>
+          <w:bCs/>
+          <w:sz w:val="24"/>
+          <w:szCs w:val="24"/>
+        </w:rPr>
+        <w:t xml:space="preserve">започва да функционира автоматично след като бъде конфигуриран </w:t>
+      </w:r>
+      <w:r>
+        <w:rPr>
+          <w:rFonts w:ascii="Tahoma" w:hAnsi="Tahoma" w:cs="Tahoma"/>
+          <w:bCs/>
+          <w:sz w:val="24"/>
+          <w:szCs w:val="24"/>
+          <w:lang w:val="en-US"/>
+        </w:rPr>
+        <w:t xml:space="preserve">MPLS </w:t>
+      </w:r>
+      <w:r>
+        <w:rPr>
+          <w:rFonts w:ascii="Tahoma" w:hAnsi="Tahoma" w:cs="Tahoma"/>
+          <w:bCs/>
+          <w:sz w:val="24"/>
+          <w:szCs w:val="24"/>
+        </w:rPr>
+        <w:t xml:space="preserve">от мрежовият администратор. Тогава </w:t>
+      </w:r>
+      <w:r>
+        <w:rPr>
+          <w:rFonts w:ascii="Tahoma" w:hAnsi="Tahoma" w:cs="Tahoma"/>
+          <w:bCs/>
+          <w:sz w:val="24"/>
+          <w:szCs w:val="24"/>
+          <w:lang w:val="en-US"/>
+        </w:rPr>
+        <w:t xml:space="preserve">LDP </w:t>
+      </w:r>
+      <w:r>
+        <w:rPr>
+          <w:rFonts w:ascii="Tahoma" w:hAnsi="Tahoma" w:cs="Tahoma"/>
+          <w:bCs/>
+          <w:sz w:val="24"/>
+          <w:szCs w:val="24"/>
+        </w:rPr>
+        <w:t xml:space="preserve">започва да изпраща съобщения на всички активни интерфейси с функциониращ </w:t>
+      </w:r>
+      <w:r>
+        <w:rPr>
+          <w:rFonts w:ascii="Tahoma" w:hAnsi="Tahoma" w:cs="Tahoma"/>
+          <w:bCs/>
+          <w:sz w:val="24"/>
+          <w:szCs w:val="24"/>
+          <w:lang w:val="en-US"/>
+        </w:rPr>
+        <w:t xml:space="preserve">MPLS </w:t>
+      </w:r>
+      <w:r>
+        <w:rPr>
+          <w:rFonts w:ascii="Tahoma" w:hAnsi="Tahoma" w:cs="Tahoma"/>
+          <w:bCs/>
+          <w:sz w:val="24"/>
+          <w:szCs w:val="24"/>
+        </w:rPr>
+        <w:t>процес</w:t>
+      </w:r>
+      <w:r>
+        <w:rPr>
+          <w:rFonts w:ascii="Tahoma" w:hAnsi="Tahoma" w:cs="Tahoma"/>
+          <w:bCs/>
+          <w:sz w:val="24"/>
+          <w:szCs w:val="24"/>
+          <w:lang w:val="en-US"/>
+        </w:rPr>
+        <w:t xml:space="preserve">, </w:t>
+      </w:r>
+      <w:r>
+        <w:rPr>
+          <w:rFonts w:ascii="Tahoma" w:hAnsi="Tahoma" w:cs="Tahoma"/>
+          <w:bCs/>
+          <w:sz w:val="24"/>
+          <w:szCs w:val="24"/>
+        </w:rPr>
+        <w:t xml:space="preserve">за да обмени информация за етикети с всички маршрутизатори в </w:t>
+      </w:r>
+      <w:r>
+        <w:rPr>
+          <w:rFonts w:ascii="Tahoma" w:hAnsi="Tahoma" w:cs="Tahoma"/>
+          <w:bCs/>
+          <w:sz w:val="24"/>
+          <w:szCs w:val="24"/>
+          <w:lang w:val="en-US"/>
+        </w:rPr>
+        <w:t xml:space="preserve">MPLS </w:t>
+      </w:r>
+      <w:r>
+        <w:rPr>
+          <w:rFonts w:ascii="Tahoma" w:hAnsi="Tahoma" w:cs="Tahoma"/>
+          <w:bCs/>
+          <w:sz w:val="24"/>
+          <w:szCs w:val="24"/>
+        </w:rPr>
+        <w:t>домейна</w:t>
+      </w:r>
+      <w:r>
+        <w:rPr>
+          <w:rFonts w:ascii="Tahoma" w:hAnsi="Tahoma" w:cs="Tahoma"/>
+          <w:bCs/>
+          <w:sz w:val="24"/>
+          <w:szCs w:val="24"/>
+        </w:rPr>
+        <w:t>.</w:t>
+      </w:r>
+      <w:r>
+        <w:rPr>
+          <w:rFonts w:ascii="Tahoma" w:hAnsi="Tahoma" w:cs="Tahoma"/>
+          <w:bCs/>
+          <w:sz w:val="24"/>
+          <w:szCs w:val="24"/>
+        </w:rPr>
+        <w:t xml:space="preserve"> </w:t>
+      </w:r>
+      <w:r>
+        <w:rPr>
+          <w:rFonts w:ascii="Tahoma" w:hAnsi="Tahoma" w:cs="Tahoma"/>
+          <w:bCs/>
+          <w:sz w:val="24"/>
+          <w:szCs w:val="24"/>
+        </w:rPr>
+        <w:t xml:space="preserve">Всички </w:t>
+      </w:r>
+      <w:r>
+        <w:rPr>
+          <w:rFonts w:ascii="Tahoma" w:hAnsi="Tahoma" w:cs="Tahoma"/>
+          <w:bCs/>
+          <w:sz w:val="24"/>
+          <w:szCs w:val="24"/>
+          <w:lang w:val="en-US"/>
+        </w:rPr>
+        <w:t xml:space="preserve">LDP </w:t>
+      </w:r>
+      <w:r>
+        <w:rPr>
+          <w:rFonts w:ascii="Tahoma" w:hAnsi="Tahoma" w:cs="Tahoma"/>
+          <w:bCs/>
+          <w:sz w:val="24"/>
+          <w:szCs w:val="24"/>
+        </w:rPr>
+        <w:t xml:space="preserve">съобщения започват с </w:t>
+      </w:r>
+      <w:r>
+        <w:rPr>
+          <w:rFonts w:ascii="Tahoma" w:hAnsi="Tahoma" w:cs="Tahoma"/>
+          <w:bCs/>
+          <w:sz w:val="24"/>
+          <w:szCs w:val="24"/>
+          <w:lang w:val="en-US"/>
+        </w:rPr>
+        <w:t xml:space="preserve">LDP </w:t>
+      </w:r>
+      <w:r>
+        <w:rPr>
+          <w:rFonts w:ascii="Tahoma" w:hAnsi="Tahoma" w:cs="Tahoma"/>
+          <w:bCs/>
+          <w:sz w:val="24"/>
+          <w:szCs w:val="24"/>
+        </w:rPr>
+        <w:t xml:space="preserve">заглавна част, която е последвана от </w:t>
+      </w:r>
+      <w:r>
+        <w:rPr>
+          <w:rFonts w:ascii="Tahoma" w:hAnsi="Tahoma" w:cs="Tahoma"/>
+          <w:bCs/>
+          <w:sz w:val="24"/>
+          <w:szCs w:val="24"/>
+          <w:lang w:val="en-US"/>
+        </w:rPr>
+        <w:t xml:space="preserve">TLV (type, length, value) </w:t>
+      </w:r>
+      <w:r>
+        <w:rPr>
+          <w:rFonts w:ascii="Tahoma" w:hAnsi="Tahoma" w:cs="Tahoma"/>
+          <w:bCs/>
+          <w:sz w:val="24"/>
+          <w:szCs w:val="24"/>
+        </w:rPr>
+        <w:t xml:space="preserve">кодировка на съобщенията, като винаги има едно задължително </w:t>
+      </w:r>
+      <w:r>
+        <w:rPr>
+          <w:rFonts w:ascii="Tahoma" w:hAnsi="Tahoma" w:cs="Tahoma"/>
+          <w:bCs/>
+          <w:sz w:val="24"/>
+          <w:szCs w:val="24"/>
+          <w:lang w:val="en-US"/>
+        </w:rPr>
+        <w:t xml:space="preserve">TLV </w:t>
+      </w:r>
+      <w:r>
+        <w:rPr>
+          <w:rFonts w:ascii="Tahoma" w:hAnsi="Tahoma" w:cs="Tahoma"/>
+          <w:bCs/>
+          <w:sz w:val="24"/>
+          <w:szCs w:val="24"/>
+        </w:rPr>
+        <w:t xml:space="preserve">поле и има възможност за допълнителни </w:t>
+      </w:r>
+      <w:r>
+        <w:rPr>
+          <w:rFonts w:ascii="Tahoma" w:hAnsi="Tahoma" w:cs="Tahoma"/>
+          <w:bCs/>
+          <w:sz w:val="24"/>
+          <w:szCs w:val="24"/>
+          <w:lang w:val="en-US"/>
+        </w:rPr>
+        <w:t xml:space="preserve">TLV </w:t>
+      </w:r>
+      <w:r>
+        <w:rPr>
+          <w:rFonts w:ascii="Tahoma" w:hAnsi="Tahoma" w:cs="Tahoma"/>
+          <w:bCs/>
+          <w:sz w:val="24"/>
+          <w:szCs w:val="24"/>
+        </w:rPr>
+        <w:t>полета. На Фиг.1.</w:t>
+      </w:r>
+      <w:r>
+        <w:rPr>
+          <w:rFonts w:ascii="Tahoma" w:hAnsi="Tahoma" w:cs="Tahoma"/>
+          <w:bCs/>
+          <w:sz w:val="24"/>
+          <w:szCs w:val="24"/>
+          <w:lang w:val="en-US"/>
+        </w:rPr>
+        <w:t xml:space="preserve">16 e </w:t>
+      </w:r>
+      <w:r>
+        <w:rPr>
+          <w:rFonts w:ascii="Tahoma" w:hAnsi="Tahoma" w:cs="Tahoma"/>
+          <w:bCs/>
+          <w:sz w:val="24"/>
+          <w:szCs w:val="24"/>
+        </w:rPr>
+        <w:t xml:space="preserve">показан форматът на </w:t>
+      </w:r>
+      <w:r>
+        <w:rPr>
+          <w:rFonts w:ascii="Tahoma" w:hAnsi="Tahoma" w:cs="Tahoma"/>
+          <w:bCs/>
+          <w:sz w:val="24"/>
+          <w:szCs w:val="24"/>
+          <w:lang w:val="en-US"/>
+        </w:rPr>
+        <w:t xml:space="preserve">LDP PDU </w:t>
+      </w:r>
+      <w:r>
+        <w:rPr>
+          <w:rFonts w:ascii="Tahoma" w:hAnsi="Tahoma" w:cs="Tahoma"/>
+          <w:bCs/>
+          <w:sz w:val="24"/>
+          <w:szCs w:val="24"/>
+        </w:rPr>
+        <w:t xml:space="preserve">и на </w:t>
+      </w:r>
+      <w:r>
+        <w:rPr>
+          <w:rFonts w:ascii="Tahoma" w:hAnsi="Tahoma" w:cs="Tahoma"/>
+          <w:bCs/>
+          <w:sz w:val="24"/>
+          <w:szCs w:val="24"/>
+          <w:lang w:val="en-US"/>
+        </w:rPr>
+        <w:t xml:space="preserve">LDP </w:t>
+      </w:r>
+      <w:r>
+        <w:rPr>
+          <w:rFonts w:ascii="Tahoma" w:hAnsi="Tahoma" w:cs="Tahoma"/>
+          <w:bCs/>
+          <w:sz w:val="24"/>
+          <w:szCs w:val="24"/>
+        </w:rPr>
+        <w:t>съобщението.</w:t>
+      </w:r>
+    </w:p>
+    <w:p>
+      <w:pPr>
+        <w:pStyle w:val="BodyTextIndent"/>
         <w:spacing w:before="120"/>
         <w:ind w:left="0"/>
-        <w:jc w:val="left"/>
-        <w:rPr>
-          <w:rFonts w:ascii="Arial" w:hAnsi="Arial" w:cs="Arial"/>
-          <w:b/>
+        <w:jc w:val="center"/>
+        <w:rPr>
+          <w:rFonts w:ascii="Arial" w:hAnsi="Arial" w:cs="Arial"/>
+          <w:b/>
+          <w:i/>
+          <w:iCs/>
           <w:szCs w:val="28"/>
           <w:lang w:val="en-US"/>
         </w:rPr>
       </w:pPr>
-    </w:p>
-    <w:p>
-      <w:pPr>
-        <w:pStyle w:val="BodyTextIndent"/>
-        <w:spacing w:before="120"/>
-        <w:ind w:left="0"/>
-        <w:jc w:val="left"/>
-        <w:rPr>
-          <w:rFonts w:ascii="Arial" w:hAnsi="Arial" w:cs="Arial"/>
-          <w:b/>
+      <w:r>
+        <w:rPr>
+          <w:rFonts w:ascii="Arial" w:hAnsi="Arial" w:cs="Arial"/>
+          <w:b/>
+          <w:i/>
+          <w:iCs/>
+          <w:noProof/>
           <w:szCs w:val="28"/>
           <w:lang w:val="en-US"/>
         </w:rPr>
-      </w:pPr>
+        <w:lastRenderedPageBreak/>
+        <w:drawing>
+          <wp:anchor distT="0" distB="0" distL="114300" distR="114300" simplePos="0" relativeHeight="251672576" behindDoc="0" locked="0" layoutInCell="1" allowOverlap="1" wp14:anchorId="69FD975B" wp14:editId="05E8F347">
+            <wp:simplePos x="0" y="0"/>
+            <wp:positionH relativeFrom="margin">
+              <wp:align>center</wp:align>
+            </wp:positionH>
+            <wp:positionV relativeFrom="paragraph">
+              <wp:posOffset>4445</wp:posOffset>
+            </wp:positionV>
+            <wp:extent cx="3962400" cy="1838325"/>
+            <wp:effectExtent l="0" t="0" r="0" b="9525"/>
+            <wp:wrapTopAndBottom/>
+            <wp:docPr id="17" name="Picture 17"/>
+            <wp:cNvGraphicFramePr>
+              <a:graphicFrameLocks xmlns:a="http://schemas.openxmlformats.org/drawingml/2006/main" noChangeAspect="1"/>
+            </wp:cNvGraphicFramePr>
+            <a:graphic xmlns:a="http://schemas.openxmlformats.org/drawingml/2006/main">
+              <a:graphicData uri="http://schemas.openxmlformats.org/drawingml/2006/picture">
+                <pic:pic xmlns:pic="http://schemas.openxmlformats.org/drawingml/2006/picture">
+                  <pic:nvPicPr>
+                    <pic:cNvPr id="0" name="Picture 2"/>
+                    <pic:cNvPicPr>
+                      <a:picLocks noChangeAspect="1" noChangeArrowheads="1"/>
+                    </pic:cNvPicPr>
+                  </pic:nvPicPr>
+                  <pic:blipFill>
+                    <a:blip r:embed="rId23">
+                      <a:extLst>
+                        <a:ext uri="{28A0092B-C50C-407E-A947-70E740481C1C}">
+                          <a14:useLocalDpi xmlns:a14="http://schemas.microsoft.com/office/drawing/2010/main" val="0"/>
+                        </a:ext>
+                      </a:extLst>
+                    </a:blip>
+                    <a:stretch>
+                      <a:fillRect/>
+                    </a:stretch>
+                  </pic:blipFill>
+                  <pic:spPr bwMode="auto">
+                    <a:xfrm>
+                      <a:off x="0" y="0"/>
+                      <a:ext cx="3962400" cy="1838325"/>
+                    </a:xfrm>
+                    <a:prstGeom prst="rect">
+                      <a:avLst/>
+                    </a:prstGeom>
+                    <a:noFill/>
+                    <a:ln>
+                      <a:noFill/>
+                    </a:ln>
+                  </pic:spPr>
+                </pic:pic>
+              </a:graphicData>
+            </a:graphic>
+            <wp14:sizeRelV relativeFrom="margin">
+              <wp14:pctHeight>0</wp14:pctHeight>
+            </wp14:sizeRelV>
+          </wp:anchor>
+        </w:drawing>
+      </w:r>
+      <w:r>
+        <w:rPr>
+          <w:rFonts w:ascii="Tahoma" w:hAnsi="Tahoma" w:cs="Tahoma"/>
+          <w:bCs/>
+          <w:i/>
+          <w:iCs/>
+          <w:sz w:val="24"/>
+          <w:szCs w:val="24"/>
+        </w:rPr>
+        <w:t xml:space="preserve">Фиг.1.16. </w:t>
+      </w:r>
+      <w:r>
+        <w:rPr>
+          <w:rFonts w:ascii="Tahoma" w:hAnsi="Tahoma" w:cs="Tahoma"/>
+          <w:bCs/>
+          <w:i/>
+          <w:iCs/>
+          <w:sz w:val="24"/>
+          <w:szCs w:val="24"/>
+        </w:rPr>
+        <w:t>Ф</w:t>
+      </w:r>
+      <w:r>
+        <w:rPr>
+          <w:rFonts w:ascii="Tahoma" w:hAnsi="Tahoma" w:cs="Tahoma"/>
+          <w:bCs/>
+          <w:i/>
+          <w:iCs/>
+          <w:sz w:val="24"/>
+          <w:szCs w:val="24"/>
+        </w:rPr>
+        <w:t xml:space="preserve">ормат на </w:t>
+      </w:r>
+      <w:r>
+        <w:rPr>
+          <w:rFonts w:ascii="Tahoma" w:hAnsi="Tahoma" w:cs="Tahoma"/>
+          <w:bCs/>
+          <w:i/>
+          <w:iCs/>
+          <w:sz w:val="24"/>
+          <w:szCs w:val="24"/>
+          <w:lang w:val="en-US"/>
+        </w:rPr>
+        <w:t xml:space="preserve">LDP PDU </w:t>
+      </w:r>
+      <w:r>
+        <w:rPr>
+          <w:rFonts w:ascii="Tahoma" w:hAnsi="Tahoma" w:cs="Tahoma"/>
+          <w:bCs/>
+          <w:i/>
+          <w:iCs/>
+          <w:sz w:val="24"/>
+          <w:szCs w:val="24"/>
+        </w:rPr>
+        <w:t xml:space="preserve">и на </w:t>
+      </w:r>
+      <w:r>
+        <w:rPr>
+          <w:rFonts w:ascii="Tahoma" w:hAnsi="Tahoma" w:cs="Tahoma"/>
+          <w:bCs/>
+          <w:i/>
+          <w:iCs/>
+          <w:sz w:val="24"/>
+          <w:szCs w:val="24"/>
+          <w:lang w:val="en-US"/>
+        </w:rPr>
+        <w:t xml:space="preserve">LDP </w:t>
+      </w:r>
+      <w:r>
+        <w:rPr>
+          <w:rFonts w:ascii="Tahoma" w:hAnsi="Tahoma" w:cs="Tahoma"/>
+          <w:bCs/>
+          <w:i/>
+          <w:iCs/>
+          <w:sz w:val="24"/>
+          <w:szCs w:val="24"/>
+        </w:rPr>
+        <w:t>съобщението</w:t>
+      </w:r>
+      <w:r>
+        <w:rPr>
+          <w:rFonts w:ascii="Arial" w:hAnsi="Arial" w:cs="Arial"/>
+          <w:b/>
+          <w:i/>
+          <w:iCs/>
+          <w:noProof/>
+          <w:szCs w:val="28"/>
+          <w:lang w:val="en-US"/>
+        </w:rPr>
+        <w:t xml:space="preserve"> </w:t>
+      </w:r>
     </w:p>
     <w:p>
       <w:pPr>
@@ -21323,6 +22001,7 @@
           <w:bCs/>
           <w:lang w:val="ru-RU"/>
         </w:rPr>
+        <w:lastRenderedPageBreak/>
         <w:t>Изграждане на MPLSVPN архитектура за две различни компании</w:t>
       </w:r>
     </w:p>
@@ -21914,6 +22593,7 @@
           <w:rFonts w:ascii="Arial" w:hAnsi="Arial" w:cs="Arial"/>
           <w:b/>
         </w:rPr>
+        <w:lastRenderedPageBreak/>
         <w:t xml:space="preserve">Конфигуриране на протокол за динамична маршрутизация </w:t>
       </w:r>
       <w:r>
@@ -23351,7 +24031,7 @@
           <w:lang w:val="en-US"/>
         </w:rPr>
       </w:pPr>
-      <w:hyperlink r:id="rId23" w:history="1">
+      <w:hyperlink r:id="rId24" w:history="1">
         <w:r>
           <w:rPr>
             <w:rStyle w:val="Hyperlink"/>
@@ -23379,7 +24059,7 @@
           <w:lang w:val="en-US"/>
         </w:rPr>
       </w:pPr>
-      <w:hyperlink r:id="rId24" w:history="1">
+      <w:hyperlink r:id="rId25" w:history="1">
         <w:r>
           <w:rPr>
             <w:rStyle w:val="Hyperlink"/>
@@ -23407,7 +24087,7 @@
           <w:lang w:val="en-US"/>
         </w:rPr>
       </w:pPr>
-      <w:hyperlink r:id="rId25" w:anchor="GUID-64960B8C-24DB-4929-A7BD-7C308120A650" w:history="1">
+      <w:hyperlink r:id="rId26" w:anchor="GUID-64960B8C-24DB-4929-A7BD-7C308120A650" w:history="1">
         <w:r>
           <w:rPr>
             <w:rStyle w:val="Hyperlink"/>
@@ -23438,7 +24118,7 @@
           <w:lang w:val="en-US"/>
         </w:rPr>
       </w:pPr>
-      <w:hyperlink r:id="rId26" w:history="1">
+      <w:hyperlink r:id="rId27" w:history="1">
         <w:r>
           <w:rPr>
             <w:rStyle w:val="Hyperlink"/>
@@ -23466,7 +24146,7 @@
           <w:lang w:val="en-US"/>
         </w:rPr>
       </w:pPr>
-      <w:hyperlink r:id="rId27" w:history="1">
+      <w:hyperlink r:id="rId28" w:history="1">
         <w:r>
           <w:rPr>
             <w:rStyle w:val="Hyperlink"/>
@@ -23494,7 +24174,7 @@
           <w:lang w:val="en-US"/>
         </w:rPr>
       </w:pPr>
-      <w:hyperlink r:id="rId28" w:anchor="wp1354663" w:history="1">
+      <w:hyperlink r:id="rId29" w:anchor="wp1354663" w:history="1">
         <w:r>
           <w:rPr>
             <w:rStyle w:val="Hyperlink"/>
@@ -23522,7 +24202,7 @@
           <w:lang w:val="en-US"/>
         </w:rPr>
       </w:pPr>
-      <w:hyperlink r:id="rId29" w:history="1">
+      <w:hyperlink r:id="rId30" w:history="1">
         <w:r>
           <w:rPr>
             <w:rStyle w:val="Hyperlink"/>
@@ -23550,7 +24230,7 @@
           <w:lang w:val="en-US"/>
         </w:rPr>
       </w:pPr>
-      <w:hyperlink r:id="rId30" w:history="1">
+      <w:hyperlink r:id="rId31" w:history="1">
         <w:r>
           <w:rPr>
             <w:rStyle w:val="Hyperlink"/>
@@ -23578,7 +24258,7 @@
           <w:lang w:val="en-US"/>
         </w:rPr>
       </w:pPr>
-      <w:hyperlink r:id="rId31" w:history="1">
+      <w:hyperlink r:id="rId32" w:history="1">
         <w:r>
           <w:rPr>
             <w:rStyle w:val="Hyperlink"/>
@@ -23606,7 +24286,7 @@
           <w:lang w:val="en-US"/>
         </w:rPr>
       </w:pPr>
-      <w:hyperlink r:id="rId32" w:history="1">
+      <w:hyperlink r:id="rId33" w:history="1">
         <w:r>
           <w:rPr>
             <w:rStyle w:val="Hyperlink"/>
@@ -23634,7 +24314,7 @@
           <w:lang w:val="en-US"/>
         </w:rPr>
       </w:pPr>
-      <w:hyperlink r:id="rId33" w:history="1">
+      <w:hyperlink r:id="rId34" w:history="1">
         <w:r>
           <w:rPr>
             <w:rStyle w:val="Hyperlink"/>
@@ -23662,7 +24342,7 @@
           <w:lang w:val="en-US"/>
         </w:rPr>
       </w:pPr>
-      <w:hyperlink r:id="rId34" w:history="1">
+      <w:hyperlink r:id="rId35" w:history="1">
         <w:r>
           <w:rPr>
             <w:rStyle w:val="Hyperlink"/>
@@ -23690,7 +24370,7 @@
           <w:lang w:val="en-US"/>
         </w:rPr>
       </w:pPr>
-      <w:hyperlink r:id="rId35" w:history="1">
+      <w:hyperlink r:id="rId36" w:history="1">
         <w:r>
           <w:rPr>
             <w:rStyle w:val="Hyperlink"/>
@@ -23718,7 +24398,7 @@
           <w:lang w:val="en-US"/>
         </w:rPr>
       </w:pPr>
-      <w:hyperlink r:id="rId36" w:history="1">
+      <w:hyperlink r:id="rId37" w:history="1">
         <w:r>
           <w:rPr>
             <w:rStyle w:val="Hyperlink"/>
@@ -23746,7 +24426,7 @@
           <w:lang w:val="en-US"/>
         </w:rPr>
       </w:pPr>
-      <w:hyperlink r:id="rId37" w:history="1">
+      <w:hyperlink r:id="rId38" w:history="1">
         <w:r>
           <w:rPr>
             <w:rStyle w:val="Hyperlink"/>
@@ -23774,7 +24454,7 @@
           <w:lang w:val="en-US"/>
         </w:rPr>
       </w:pPr>
-      <w:hyperlink r:id="rId38" w:history="1">
+      <w:hyperlink r:id="rId39" w:history="1">
         <w:r>
           <w:rPr>
             <w:rStyle w:val="Hyperlink"/>
@@ -23802,7 +24482,7 @@
           <w:lang w:val="en-US"/>
         </w:rPr>
       </w:pPr>
-      <w:hyperlink r:id="rId39" w:history="1">
+      <w:hyperlink r:id="rId40" w:history="1">
         <w:r>
           <w:rPr>
             <w:rStyle w:val="Hyperlink"/>
@@ -23830,7 +24510,7 @@
           <w:lang w:val="en-US"/>
         </w:rPr>
       </w:pPr>
-      <w:hyperlink r:id="rId40" w:history="1">
+      <w:hyperlink r:id="rId41" w:history="1">
         <w:r>
           <w:rPr>
             <w:rStyle w:val="Hyperlink"/>
@@ -23858,7 +24538,7 @@
           <w:lang w:val="en-US"/>
         </w:rPr>
       </w:pPr>
-      <w:hyperlink r:id="rId41" w:history="1">
+      <w:hyperlink r:id="rId42" w:history="1">
         <w:r>
           <w:rPr>
             <w:rFonts w:ascii="NTR" w:eastAsia="NTR" w:hAnsi="NTR" w:cs="NTR"/>
@@ -23888,7 +24568,7 @@
           <w:lang w:val="en-US"/>
         </w:rPr>
       </w:pPr>
-      <w:hyperlink r:id="rId42" w:history="1">
+      <w:hyperlink r:id="rId43" w:history="1">
         <w:r>
           <w:rPr>
             <w:rFonts w:ascii="NTR" w:eastAsia="NTR" w:hAnsi="NTR" w:cs="NTR"/>
@@ -23918,7 +24598,7 @@
           <w:lang w:val="en-US"/>
         </w:rPr>
       </w:pPr>
-      <w:hyperlink r:id="rId43" w:history="1">
+      <w:hyperlink r:id="rId44" w:history="1">
         <w:r>
           <w:rPr>
             <w:rFonts w:ascii="NTR" w:eastAsia="NTR" w:hAnsi="NTR" w:cs="NTR"/>
@@ -23948,7 +24628,7 @@
           <w:lang w:val="en-US"/>
         </w:rPr>
       </w:pPr>
-      <w:hyperlink r:id="rId44" w:history="1">
+      <w:hyperlink r:id="rId45" w:history="1">
         <w:r>
           <w:rPr>
             <w:rFonts w:ascii="NTR" w:eastAsia="NTR" w:hAnsi="NTR" w:cs="NTR"/>
@@ -23978,7 +24658,7 @@
           <w:lang w:val="en-US"/>
         </w:rPr>
       </w:pPr>
-      <w:hyperlink r:id="rId45" w:history="1">
+      <w:hyperlink r:id="rId46" w:history="1">
         <w:r>
           <w:rPr>
             <w:rFonts w:ascii="NTR" w:eastAsia="NTR" w:hAnsi="NTR" w:cs="NTR"/>
@@ -24008,7 +24688,7 @@
           <w:lang w:val="en-US"/>
         </w:rPr>
       </w:pPr>
-      <w:hyperlink r:id="rId46" w:history="1">
+      <w:hyperlink r:id="rId47" w:history="1">
         <w:r>
           <w:rPr>
             <w:rFonts w:ascii="NTR" w:eastAsia="NTR" w:hAnsi="NTR" w:cs="NTR"/>
@@ -24024,6 +24704,36 @@
     </w:p>
     <w:p>
       <w:pPr>
+        <w:pStyle w:val="BodyTextIndent"/>
+        <w:numPr>
+          <w:ilvl w:val="0"/>
+          <w:numId w:val="5"/>
+        </w:numPr>
+        <w:spacing w:before="120"/>
+        <w:rPr>
+          <w:rFonts w:ascii="Arial" w:hAnsi="Arial" w:cs="Arial"/>
+          <w:b/>
+          <w:sz w:val="24"/>
+          <w:szCs w:val="24"/>
+          <w:lang w:val="en-US"/>
+        </w:rPr>
+      </w:pPr>
+      <w:hyperlink r:id="rId48" w:history="1">
+        <w:r>
+          <w:rPr>
+            <w:rFonts w:ascii="NTR" w:eastAsia="NTR" w:hAnsi="NTR" w:cs="NTR"/>
+            <w:color w:val="0000FF"/>
+            <w:sz w:val="24"/>
+            <w:szCs w:val="24"/>
+            <w:u w:val="single"/>
+            <w:lang w:val="ru-RU" w:eastAsia="bg-BG"/>
+          </w:rPr>
+          <w:t>https://flylib.com/books/en/4.280.1.44/1/</w:t>
+        </w:r>
+      </w:hyperlink>
+    </w:p>
+    <w:p>
+      <w:pPr>
         <w:spacing w:before="360" w:line="420" w:lineRule="auto"/>
         <w:ind w:left="198"/>
         <w:rPr>
@@ -24104,8 +24814,8 @@
       </w:r>
     </w:p>
     <w:sectPr>
-      <w:headerReference w:type="default" r:id="rId47"/>
-      <w:footerReference w:type="default" r:id="rId48"/>
+      <w:headerReference w:type="default" r:id="rId49"/>
+      <w:footerReference w:type="default" r:id="rId50"/>
       <w:pgSz w:w="11906" w:h="16838"/>
       <w:pgMar w:top="1350" w:right="992" w:bottom="1134" w:left="1440" w:header="720" w:footer="720" w:gutter="0"/>
       <w:pgNumType w:start="1"/>
@@ -28255,7 +28965,7 @@
 </file>
 
 <file path=customXml/itemProps1.xml><?xml version="1.0" encoding="utf-8"?>
-<ds:datastoreItem xmlns:ds="http://schemas.openxmlformats.org/officeDocument/2006/customXml" ds:itemID="{B6DEBBC8-006D-41FB-B3BC-33D539BA6A3E}">
+<ds:datastoreItem xmlns:ds="http://schemas.openxmlformats.org/officeDocument/2006/customXml" ds:itemID="{702F75F0-62BD-462C-B71D-E943B4CD97E5}">
   <ds:schemaRefs>
     <ds:schemaRef ds:uri="http://schemas.openxmlformats.org/officeDocument/2006/bibliography"/>
   </ds:schemaRefs>

</xml_diff>